<commit_message>
[Update] Added introduction to the thesis
</commit_message>
<xml_diff>
--- a/docs/Огнян_Барух_Документация.docx
+++ b/docs/Огнян_Барух_Документация.docx
@@ -4,19 +4,1287 @@
   <w:body>
     <w:p>
       <w:pPr>
-        <w:rPr>
-          <w:lang w:val="bg-BG"/>
-        </w:rPr>
-      </w:pPr>
+        <w:spacing w:line="360" w:lineRule="auto"/>
+        <w:jc w:val="center"/>
+        <w:rPr>
+          <w:b/>
+          <w:bCs w:val="0"/>
+          <w:sz w:val="26"/>
+          <w:szCs w:val="26"/>
+          <w:lang w:val="bg-BG"/>
+        </w:rPr>
+      </w:pPr>
+      <w:r>
+        <w:rPr>
+          <w:b/>
+          <w:bCs w:val="0"/>
+          <w:sz w:val="26"/>
+          <w:szCs w:val="26"/>
+          <w:lang w:val="bg-BG"/>
+        </w:rPr>
+        <w:t xml:space="preserve">ТЕХНОЛОГИЧНО УЧИЛИЩЕ </w:t>
+      </w:r>
+      <w:r>
+        <w:rPr>
+          <w:b/>
+          <w:bCs w:val="0"/>
+          <w:sz w:val="26"/>
+          <w:szCs w:val="26"/>
+          <w:lang w:val="bg-BG"/>
+        </w:rPr>
+        <w:t>ЕЛЕКТРОННИ СИСТЕМИ</w:t>
+      </w:r>
+    </w:p>
+    <w:p>
+      <w:pPr>
+        <w:spacing w:line="360" w:lineRule="auto"/>
+        <w:jc w:val="center"/>
+        <w:rPr>
+          <w:b/>
+          <w:bCs w:val="0"/>
+          <w:sz w:val="26"/>
+          <w:szCs w:val="26"/>
+          <w:lang w:val="bg-BG"/>
+        </w:rPr>
+      </w:pPr>
+      <w:r>
+        <w:rPr>
+          <w:b/>
+          <w:bCs w:val="0"/>
+          <w:sz w:val="26"/>
+          <w:szCs w:val="26"/>
+          <w:lang w:val="bg-BG"/>
+        </w:rPr>
+        <w:t>към ТЕХНИЧЕСКИ УНИВЕРСИТЕТ – СОФИЯ</w:t>
+      </w:r>
+    </w:p>
+    <w:p>
+      <w:pPr>
+        <w:spacing w:line="360" w:lineRule="auto"/>
+        <w:jc w:val="center"/>
+        <w:rPr>
+          <w:b/>
+          <w:bCs w:val="0"/>
+          <w:sz w:val="26"/>
+          <w:szCs w:val="26"/>
+          <w:lang w:val="bg-BG"/>
+        </w:rPr>
+      </w:pPr>
+    </w:p>
+    <w:p>
+      <w:pPr>
+        <w:spacing w:line="360" w:lineRule="auto"/>
+        <w:jc w:val="center"/>
+        <w:rPr>
+          <w:b/>
+          <w:bCs w:val="0"/>
+          <w:sz w:val="26"/>
+          <w:szCs w:val="26"/>
+          <w:lang w:val="bg-BG"/>
+        </w:rPr>
+      </w:pPr>
+    </w:p>
+    <w:p>
+      <w:pPr>
+        <w:spacing w:line="360" w:lineRule="auto"/>
+        <w:jc w:val="center"/>
+        <w:rPr>
+          <w:b/>
+          <w:bCs w:val="0"/>
+          <w:sz w:val="26"/>
+          <w:szCs w:val="26"/>
+          <w:lang w:val="bg-BG"/>
+        </w:rPr>
+      </w:pPr>
+    </w:p>
+    <w:p>
+      <w:pPr>
+        <w:spacing w:line="360" w:lineRule="auto"/>
+        <w:jc w:val="center"/>
+        <w:rPr>
+          <w:b/>
+          <w:bCs w:val="0"/>
+          <w:sz w:val="26"/>
+          <w:szCs w:val="26"/>
+          <w:lang w:val="bg-BG"/>
+        </w:rPr>
+      </w:pPr>
+    </w:p>
+    <w:p>
+      <w:pPr>
+        <w:spacing w:line="360" w:lineRule="auto"/>
+        <w:jc w:val="center"/>
+        <w:rPr>
+          <w:b/>
+          <w:bCs w:val="0"/>
+          <w:sz w:val="26"/>
+          <w:szCs w:val="26"/>
+          <w:lang w:val="bg-BG"/>
+        </w:rPr>
+      </w:pPr>
+    </w:p>
+    <w:p>
+      <w:pPr>
+        <w:spacing w:line="360" w:lineRule="auto"/>
+        <w:jc w:val="center"/>
+        <w:rPr>
+          <w:b/>
+          <w:bCs w:val="0"/>
+          <w:sz w:val="40"/>
+          <w:szCs w:val="40"/>
+          <w:lang w:val="bg-BG"/>
+        </w:rPr>
+      </w:pPr>
+    </w:p>
+    <w:p>
+      <w:pPr>
+        <w:spacing w:line="360" w:lineRule="auto"/>
+        <w:jc w:val="center"/>
+        <w:rPr>
+          <w:b/>
+          <w:bCs w:val="0"/>
+          <w:sz w:val="44"/>
+          <w:szCs w:val="44"/>
+          <w:lang w:val="bg-BG"/>
+        </w:rPr>
+      </w:pPr>
+      <w:r>
+        <w:rPr>
+          <w:b/>
+          <w:bCs w:val="0"/>
+          <w:sz w:val="44"/>
+          <w:szCs w:val="44"/>
+          <w:lang w:val="bg-BG"/>
+        </w:rPr>
+        <w:t>ДИПЛОМНА РАБОТА</w:t>
+      </w:r>
+    </w:p>
+    <w:p>
+      <w:pPr>
+        <w:spacing w:line="360" w:lineRule="auto"/>
+        <w:jc w:val="center"/>
+        <w:rPr>
+          <w:b/>
+          <w:bCs w:val="0"/>
+          <w:sz w:val="40"/>
+          <w:szCs w:val="40"/>
+          <w:lang w:val="bg-BG"/>
+        </w:rPr>
+      </w:pPr>
+    </w:p>
+    <w:p>
+      <w:pPr>
+        <w:spacing w:line="360" w:lineRule="auto"/>
+        <w:jc w:val="center"/>
+        <w:rPr>
+          <w:b/>
+          <w:bCs w:val="0"/>
+          <w:sz w:val="40"/>
+          <w:szCs w:val="40"/>
+          <w:lang w:val="bg-BG"/>
+        </w:rPr>
+      </w:pPr>
+    </w:p>
+    <w:p>
+      <w:pPr>
+        <w:spacing w:line="360" w:lineRule="auto"/>
+        <w:jc w:val="center"/>
+        <w:rPr>
+          <w:sz w:val="26"/>
+          <w:szCs w:val="26"/>
+          <w:lang w:val="bg-BG"/>
+        </w:rPr>
+      </w:pPr>
+      <w:r>
+        <w:rPr>
+          <w:sz w:val="26"/>
+          <w:szCs w:val="26"/>
+          <w:lang w:val="bg-BG"/>
+        </w:rPr>
+        <w:t xml:space="preserve">Тема: </w:t>
+      </w:r>
+      <w:r>
+        <w:rPr>
+          <w:sz w:val="26"/>
+          <w:szCs w:val="26"/>
+          <w:lang w:val="en-US"/>
+        </w:rPr>
+        <w:t>IoT</w:t>
+      </w:r>
+      <w:r>
+        <w:rPr>
+          <w:sz w:val="26"/>
+          <w:szCs w:val="26"/>
+          <w:lang w:val="ru-RU"/>
+        </w:rPr>
+        <w:t xml:space="preserve"> </w:t>
+      </w:r>
+      <w:r>
+        <w:rPr>
+          <w:sz w:val="26"/>
+          <w:szCs w:val="26"/>
+          <w:lang w:val="bg-BG"/>
+        </w:rPr>
+        <w:t>система за отдалечен достъп, контрол и анализ на устройства</w:t>
+      </w:r>
+    </w:p>
+    <w:p>
+      <w:pPr>
+        <w:spacing w:line="360" w:lineRule="auto"/>
+        <w:jc w:val="center"/>
+        <w:rPr>
+          <w:sz w:val="26"/>
+          <w:szCs w:val="26"/>
+          <w:lang w:val="bg-BG"/>
+        </w:rPr>
+      </w:pPr>
+    </w:p>
+    <w:p>
+      <w:pPr>
+        <w:spacing w:line="360" w:lineRule="auto"/>
+        <w:jc w:val="center"/>
+        <w:rPr>
+          <w:sz w:val="26"/>
+          <w:szCs w:val="26"/>
+          <w:lang w:val="bg-BG"/>
+        </w:rPr>
+      </w:pPr>
+    </w:p>
+    <w:p>
+      <w:pPr>
+        <w:spacing w:line="360" w:lineRule="auto"/>
+        <w:jc w:val="center"/>
+        <w:rPr>
+          <w:sz w:val="26"/>
+          <w:szCs w:val="26"/>
+          <w:lang w:val="bg-BG"/>
+        </w:rPr>
+      </w:pPr>
+    </w:p>
+    <w:p>
+      <w:pPr>
+        <w:spacing w:line="360" w:lineRule="auto"/>
+        <w:jc w:val="center"/>
+        <w:rPr>
+          <w:sz w:val="26"/>
+          <w:szCs w:val="26"/>
+          <w:lang w:val="bg-BG"/>
+        </w:rPr>
+      </w:pPr>
+    </w:p>
+    <w:p>
+      <w:pPr>
+        <w:spacing w:line="360" w:lineRule="auto"/>
+        <w:jc w:val="center"/>
+        <w:rPr>
+          <w:sz w:val="26"/>
+          <w:szCs w:val="26"/>
+          <w:lang w:val="bg-BG"/>
+        </w:rPr>
+      </w:pPr>
+    </w:p>
+    <w:tbl>
+      <w:tblPr>
+        <w:tblStyle w:val="TableGrid"/>
+        <w:tblW w:w="0" w:type="auto"/>
+        <w:jc w:val="center"/>
+        <w:tblBorders>
+          <w:top w:val="none" w:sz="0" w:space="0" w:color="auto"/>
+          <w:left w:val="none" w:sz="0" w:space="0" w:color="auto"/>
+          <w:bottom w:val="none" w:sz="0" w:space="0" w:color="auto"/>
+          <w:right w:val="none" w:sz="0" w:space="0" w:color="auto"/>
+          <w:insideH w:val="none" w:sz="0" w:space="0" w:color="auto"/>
+          <w:insideV w:val="none" w:sz="0" w:space="0" w:color="auto"/>
+        </w:tblBorders>
+        <w:tblLook w:val="04A0" w:firstRow="1" w:lastRow="0" w:firstColumn="1" w:lastColumn="0" w:noHBand="0" w:noVBand="1"/>
+      </w:tblPr>
+      <w:tblGrid>
+        <w:gridCol w:w="3402"/>
+        <w:gridCol w:w="3402"/>
+      </w:tblGrid>
+      <w:tr>
+        <w:trPr>
+          <w:jc w:val="center"/>
+        </w:trPr>
+        <w:tc>
+          <w:tcPr>
+            <w:tcW w:w="3402" w:type="dxa"/>
+          </w:tcPr>
+          <w:p>
+            <w:pPr>
+              <w:spacing w:line="360" w:lineRule="auto"/>
+              <w:jc w:val="center"/>
+              <w:rPr>
+                <w:sz w:val="26"/>
+                <w:szCs w:val="26"/>
+                <w:lang w:val="bg-BG"/>
+              </w:rPr>
+            </w:pPr>
+            <w:r>
+              <w:rPr>
+                <w:sz w:val="26"/>
+                <w:szCs w:val="26"/>
+                <w:lang w:val="bg-BG"/>
+              </w:rPr>
+              <w:t>Дипломант:</w:t>
+            </w:r>
+          </w:p>
+        </w:tc>
+        <w:tc>
+          <w:tcPr>
+            <w:tcW w:w="3402" w:type="dxa"/>
+          </w:tcPr>
+          <w:p>
+            <w:pPr>
+              <w:spacing w:line="360" w:lineRule="auto"/>
+              <w:jc w:val="center"/>
+              <w:rPr>
+                <w:sz w:val="26"/>
+                <w:szCs w:val="26"/>
+                <w:lang w:val="bg-BG"/>
+              </w:rPr>
+            </w:pPr>
+            <w:r>
+              <w:rPr>
+                <w:sz w:val="26"/>
+                <w:szCs w:val="26"/>
+                <w:lang w:val="bg-BG"/>
+              </w:rPr>
+              <w:t>Научен ръководител:</w:t>
+            </w:r>
+          </w:p>
+        </w:tc>
+      </w:tr>
+      <w:tr>
+        <w:trPr>
+          <w:jc w:val="center"/>
+        </w:trPr>
+        <w:tc>
+          <w:tcPr>
+            <w:tcW w:w="3402" w:type="dxa"/>
+          </w:tcPr>
+          <w:p>
+            <w:pPr>
+              <w:spacing w:line="360" w:lineRule="auto"/>
+              <w:jc w:val="center"/>
+              <w:rPr>
+                <w:i/>
+                <w:iCs/>
+                <w:sz w:val="26"/>
+                <w:szCs w:val="26"/>
+                <w:lang w:val="bg-BG"/>
+              </w:rPr>
+            </w:pPr>
+            <w:r>
+              <w:rPr>
+                <w:i/>
+                <w:iCs/>
+                <w:sz w:val="26"/>
+                <w:szCs w:val="26"/>
+                <w:lang w:val="bg-BG"/>
+              </w:rPr>
+              <w:t>Огнян Барух</w:t>
+            </w:r>
+          </w:p>
+        </w:tc>
+        <w:tc>
+          <w:tcPr>
+            <w:tcW w:w="3402" w:type="dxa"/>
+          </w:tcPr>
+          <w:p>
+            <w:pPr>
+              <w:spacing w:line="360" w:lineRule="auto"/>
+              <w:jc w:val="center"/>
+              <w:rPr>
+                <w:i/>
+                <w:iCs/>
+                <w:sz w:val="26"/>
+                <w:szCs w:val="26"/>
+                <w:lang w:val="bg-BG"/>
+              </w:rPr>
+            </w:pPr>
+            <w:r>
+              <w:rPr>
+                <w:i/>
+                <w:iCs/>
+                <w:sz w:val="26"/>
+                <w:szCs w:val="26"/>
+                <w:lang w:val="bg-BG"/>
+              </w:rPr>
+              <w:t>Атанас Атанасов</w:t>
+            </w:r>
+          </w:p>
+        </w:tc>
+      </w:tr>
+    </w:tbl>
+    <w:p>
+      <w:pPr>
+        <w:spacing w:line="360" w:lineRule="auto"/>
+        <w:jc w:val="center"/>
+        <w:rPr>
+          <w:sz w:val="26"/>
+          <w:szCs w:val="26"/>
+          <w:lang w:val="bg-BG"/>
+        </w:rPr>
+      </w:pPr>
+    </w:p>
+    <w:p>
+      <w:pPr>
+        <w:spacing w:line="360" w:lineRule="auto"/>
+        <w:jc w:val="center"/>
+        <w:rPr>
+          <w:sz w:val="26"/>
+          <w:szCs w:val="26"/>
+          <w:lang w:val="bg-BG"/>
+        </w:rPr>
+      </w:pPr>
+    </w:p>
+    <w:p>
+      <w:pPr>
+        <w:spacing w:line="360" w:lineRule="auto"/>
+        <w:jc w:val="center"/>
+        <w:rPr>
+          <w:sz w:val="26"/>
+          <w:szCs w:val="26"/>
+          <w:lang w:val="bg-BG"/>
+        </w:rPr>
+      </w:pPr>
+    </w:p>
+    <w:p>
+      <w:pPr>
+        <w:spacing w:line="360" w:lineRule="auto"/>
+        <w:jc w:val="center"/>
+        <w:rPr>
+          <w:sz w:val="26"/>
+          <w:szCs w:val="26"/>
+          <w:lang w:val="bg-BG"/>
+        </w:rPr>
+      </w:pPr>
+    </w:p>
+    <w:p>
+      <w:pPr>
+        <w:spacing w:line="360" w:lineRule="auto"/>
+        <w:jc w:val="center"/>
+        <w:rPr>
+          <w:sz w:val="26"/>
+          <w:szCs w:val="26"/>
+          <w:lang w:val="bg-BG"/>
+        </w:rPr>
+      </w:pPr>
+    </w:p>
+    <w:p>
+      <w:pPr>
+        <w:spacing w:line="360" w:lineRule="auto"/>
+        <w:jc w:val="center"/>
+        <w:rPr>
+          <w:sz w:val="26"/>
+          <w:szCs w:val="26"/>
+          <w:lang w:val="bg-BG"/>
+        </w:rPr>
+      </w:pPr>
+    </w:p>
+    <w:p>
+      <w:pPr>
+        <w:spacing w:line="360" w:lineRule="auto"/>
+        <w:jc w:val="center"/>
+        <w:rPr>
+          <w:sz w:val="26"/>
+          <w:szCs w:val="26"/>
+          <w:lang w:val="bg-BG"/>
+        </w:rPr>
+      </w:pPr>
+    </w:p>
+    <w:p>
+      <w:pPr>
+        <w:spacing w:line="360" w:lineRule="auto"/>
+        <w:jc w:val="center"/>
+        <w:rPr>
+          <w:sz w:val="26"/>
+          <w:szCs w:val="26"/>
+          <w:lang w:val="bg-BG"/>
+        </w:rPr>
+      </w:pPr>
+    </w:p>
+    <w:p>
+      <w:pPr>
+        <w:spacing w:line="360" w:lineRule="auto"/>
+        <w:jc w:val="center"/>
+        <w:rPr>
+          <w:sz w:val="26"/>
+          <w:szCs w:val="26"/>
+          <w:lang w:val="bg-BG"/>
+        </w:rPr>
+      </w:pPr>
+      <w:r>
+        <w:rPr>
+          <w:sz w:val="26"/>
+          <w:szCs w:val="26"/>
+          <w:lang w:val="bg-BG"/>
+        </w:rPr>
+        <w:t>СОФИЯ</w:t>
+      </w:r>
+    </w:p>
+    <w:p>
+      <w:pPr>
+        <w:spacing w:line="360" w:lineRule="auto"/>
+        <w:jc w:val="center"/>
+        <w:rPr>
+          <w:sz w:val="26"/>
+          <w:szCs w:val="26"/>
+          <w:lang w:val="bg-BG"/>
+        </w:rPr>
+      </w:pPr>
+      <w:r>
+        <w:rPr>
+          <w:sz w:val="26"/>
+          <w:szCs w:val="26"/>
+          <w:lang w:val="bg-BG"/>
+        </w:rPr>
+        <w:t>2 0 2 1</w:t>
+      </w:r>
+    </w:p>
+    <w:p>
+      <w:pPr>
+        <w:spacing w:line="360" w:lineRule="auto"/>
+        <w:jc w:val="center"/>
+        <w:rPr>
+          <w:sz w:val="26"/>
+          <w:szCs w:val="26"/>
+          <w:lang w:val="bg-BG"/>
+        </w:rPr>
+      </w:pPr>
+    </w:p>
+    <w:p>
+      <w:pPr>
+        <w:spacing w:line="360" w:lineRule="auto"/>
+        <w:jc w:val="center"/>
+        <w:rPr>
+          <w:sz w:val="26"/>
+          <w:szCs w:val="26"/>
+          <w:lang w:val="bg-BG"/>
+        </w:rPr>
+      </w:pPr>
+    </w:p>
+    <w:p>
+      <w:pPr>
+        <w:spacing w:line="360" w:lineRule="auto"/>
+        <w:jc w:val="center"/>
+        <w:rPr>
+          <w:sz w:val="26"/>
+          <w:szCs w:val="26"/>
+          <w:lang w:val="bg-BG"/>
+        </w:rPr>
+      </w:pPr>
+    </w:p>
+    <w:p>
+      <w:pPr>
+        <w:spacing w:line="360" w:lineRule="auto"/>
+        <w:jc w:val="center"/>
+        <w:rPr>
+          <w:sz w:val="26"/>
+          <w:szCs w:val="26"/>
+          <w:lang w:val="bg-BG"/>
+        </w:rPr>
+      </w:pPr>
+    </w:p>
+    <w:p>
+      <w:pPr>
+        <w:spacing w:line="360" w:lineRule="auto"/>
+        <w:jc w:val="center"/>
+        <w:rPr>
+          <w:sz w:val="26"/>
+          <w:szCs w:val="26"/>
+          <w:lang w:val="bg-BG"/>
+        </w:rPr>
+      </w:pPr>
+    </w:p>
+    <w:p>
+      <w:pPr>
+        <w:spacing w:line="360" w:lineRule="auto"/>
+        <w:jc w:val="center"/>
+        <w:rPr>
+          <w:sz w:val="26"/>
+          <w:szCs w:val="26"/>
+          <w:lang w:val="bg-BG"/>
+        </w:rPr>
+      </w:pPr>
+    </w:p>
+    <w:p>
+      <w:pPr>
+        <w:spacing w:line="360" w:lineRule="auto"/>
+        <w:jc w:val="center"/>
+        <w:rPr>
+          <w:sz w:val="26"/>
+          <w:szCs w:val="26"/>
+          <w:lang w:val="bg-BG"/>
+        </w:rPr>
+      </w:pPr>
+    </w:p>
+    <w:p>
+      <w:pPr>
+        <w:spacing w:line="360" w:lineRule="auto"/>
+        <w:jc w:val="center"/>
+        <w:rPr>
+          <w:sz w:val="26"/>
+          <w:szCs w:val="26"/>
+          <w:lang w:val="bg-BG"/>
+        </w:rPr>
+      </w:pPr>
+    </w:p>
+    <w:p>
+      <w:pPr>
+        <w:spacing w:line="360" w:lineRule="auto"/>
+        <w:jc w:val="center"/>
+        <w:rPr>
+          <w:sz w:val="26"/>
+          <w:szCs w:val="26"/>
+          <w:lang w:val="bg-BG"/>
+        </w:rPr>
+      </w:pPr>
+    </w:p>
+    <w:p>
+      <w:pPr>
+        <w:spacing w:line="360" w:lineRule="auto"/>
+        <w:jc w:val="center"/>
+        <w:rPr>
+          <w:sz w:val="26"/>
+          <w:szCs w:val="26"/>
+          <w:lang w:val="bg-BG"/>
+        </w:rPr>
+      </w:pPr>
+    </w:p>
+    <w:p>
+      <w:pPr>
+        <w:spacing w:line="360" w:lineRule="auto"/>
+        <w:jc w:val="center"/>
+        <w:rPr>
+          <w:sz w:val="26"/>
+          <w:szCs w:val="26"/>
+          <w:lang w:val="bg-BG"/>
+        </w:rPr>
+      </w:pPr>
+    </w:p>
+    <w:p>
+      <w:pPr>
+        <w:spacing w:line="360" w:lineRule="auto"/>
+        <w:jc w:val="center"/>
+        <w:rPr>
+          <w:sz w:val="26"/>
+          <w:szCs w:val="26"/>
+          <w:lang w:val="bg-BG"/>
+        </w:rPr>
+      </w:pPr>
+    </w:p>
+    <w:p>
+      <w:pPr>
+        <w:spacing w:line="360" w:lineRule="auto"/>
+        <w:jc w:val="center"/>
+        <w:rPr>
+          <w:sz w:val="26"/>
+          <w:szCs w:val="26"/>
+          <w:lang w:val="bg-BG"/>
+        </w:rPr>
+      </w:pPr>
+    </w:p>
+    <w:p>
+      <w:pPr>
+        <w:spacing w:line="360" w:lineRule="auto"/>
+        <w:jc w:val="center"/>
+        <w:rPr>
+          <w:sz w:val="26"/>
+          <w:szCs w:val="26"/>
+          <w:lang w:val="bg-BG"/>
+        </w:rPr>
+      </w:pPr>
+    </w:p>
+    <w:p>
+      <w:pPr>
+        <w:spacing w:line="360" w:lineRule="auto"/>
+        <w:jc w:val="center"/>
+        <w:rPr>
+          <w:sz w:val="26"/>
+          <w:szCs w:val="26"/>
+          <w:lang w:val="bg-BG"/>
+        </w:rPr>
+      </w:pPr>
+    </w:p>
+    <w:p>
+      <w:pPr>
+        <w:spacing w:line="360" w:lineRule="auto"/>
+        <w:jc w:val="center"/>
+        <w:rPr>
+          <w:sz w:val="26"/>
+          <w:szCs w:val="26"/>
+          <w:lang w:val="bg-BG"/>
+        </w:rPr>
+      </w:pPr>
+    </w:p>
+    <w:p>
+      <w:pPr>
+        <w:spacing w:line="360" w:lineRule="auto"/>
+        <w:jc w:val="center"/>
+        <w:rPr>
+          <w:sz w:val="26"/>
+          <w:szCs w:val="26"/>
+          <w:lang w:val="bg-BG"/>
+        </w:rPr>
+      </w:pPr>
+    </w:p>
+    <w:p>
+      <w:pPr>
+        <w:spacing w:line="360" w:lineRule="auto"/>
+        <w:jc w:val="center"/>
+        <w:rPr>
+          <w:sz w:val="26"/>
+          <w:szCs w:val="26"/>
+          <w:lang w:val="bg-BG"/>
+        </w:rPr>
+      </w:pPr>
+    </w:p>
+    <w:p>
+      <w:pPr>
+        <w:spacing w:line="360" w:lineRule="auto"/>
+        <w:jc w:val="center"/>
+        <w:rPr>
+          <w:sz w:val="26"/>
+          <w:szCs w:val="26"/>
+          <w:lang w:val="bg-BG"/>
+        </w:rPr>
+      </w:pPr>
+    </w:p>
+    <w:p>
+      <w:pPr>
+        <w:spacing w:line="360" w:lineRule="auto"/>
+        <w:jc w:val="center"/>
+        <w:rPr>
+          <w:sz w:val="26"/>
+          <w:szCs w:val="26"/>
+          <w:lang w:val="bg-BG"/>
+        </w:rPr>
+      </w:pPr>
+    </w:p>
+    <w:p>
+      <w:pPr>
+        <w:spacing w:line="360" w:lineRule="auto"/>
+        <w:jc w:val="center"/>
+        <w:rPr>
+          <w:sz w:val="26"/>
+          <w:szCs w:val="26"/>
+          <w:lang w:val="bg-BG"/>
+        </w:rPr>
+      </w:pPr>
+    </w:p>
+    <w:p>
+      <w:pPr>
+        <w:spacing w:line="360" w:lineRule="auto"/>
+        <w:jc w:val="center"/>
+        <w:rPr>
+          <w:sz w:val="26"/>
+          <w:szCs w:val="26"/>
+          <w:lang w:val="bg-BG"/>
+        </w:rPr>
+      </w:pPr>
+    </w:p>
+    <w:p>
+      <w:pPr>
+        <w:spacing w:line="360" w:lineRule="auto"/>
+        <w:jc w:val="center"/>
+        <w:rPr>
+          <w:sz w:val="26"/>
+          <w:szCs w:val="26"/>
+          <w:lang w:val="bg-BG"/>
+        </w:rPr>
+      </w:pPr>
+    </w:p>
+    <w:p>
+      <w:pPr>
+        <w:spacing w:line="360" w:lineRule="auto"/>
+        <w:jc w:val="center"/>
+        <w:rPr>
+          <w:sz w:val="26"/>
+          <w:szCs w:val="26"/>
+          <w:lang w:val="bg-BG"/>
+        </w:rPr>
+      </w:pPr>
+    </w:p>
+    <w:p>
+      <w:pPr>
+        <w:spacing w:line="360" w:lineRule="auto"/>
+        <w:jc w:val="center"/>
+        <w:rPr>
+          <w:sz w:val="26"/>
+          <w:szCs w:val="26"/>
+          <w:lang w:val="bg-BG"/>
+        </w:rPr>
+      </w:pPr>
+    </w:p>
+    <w:p>
+      <w:pPr>
+        <w:spacing w:line="360" w:lineRule="auto"/>
+        <w:jc w:val="center"/>
+        <w:rPr>
+          <w:sz w:val="26"/>
+          <w:szCs w:val="26"/>
+          <w:lang w:val="bg-BG"/>
+        </w:rPr>
+      </w:pPr>
+    </w:p>
+    <w:p>
+      <w:pPr>
+        <w:spacing w:line="360" w:lineRule="auto"/>
+        <w:jc w:val="center"/>
+        <w:rPr>
+          <w:sz w:val="26"/>
+          <w:szCs w:val="26"/>
+          <w:lang w:val="bg-BG"/>
+        </w:rPr>
+      </w:pPr>
+    </w:p>
+    <w:p>
+      <w:pPr>
+        <w:spacing w:line="360" w:lineRule="auto"/>
+        <w:jc w:val="center"/>
+        <w:rPr>
+          <w:sz w:val="26"/>
+          <w:szCs w:val="26"/>
+          <w:lang w:val="bg-BG"/>
+        </w:rPr>
+      </w:pPr>
+    </w:p>
+    <w:p>
+      <w:pPr>
+        <w:spacing w:line="360" w:lineRule="auto"/>
+        <w:jc w:val="center"/>
+        <w:rPr>
+          <w:sz w:val="26"/>
+          <w:szCs w:val="26"/>
+          <w:lang w:val="bg-BG"/>
+        </w:rPr>
+      </w:pPr>
+    </w:p>
+    <w:p>
+      <w:pPr>
+        <w:spacing w:line="360" w:lineRule="auto"/>
+        <w:jc w:val="center"/>
+        <w:rPr>
+          <w:sz w:val="26"/>
+          <w:szCs w:val="26"/>
+          <w:lang w:val="bg-BG"/>
+        </w:rPr>
+      </w:pPr>
+    </w:p>
+    <w:p>
+      <w:pPr>
+        <w:pStyle w:val="TOCHeading"/>
+        <w:spacing w:line="360" w:lineRule="auto"/>
+        <w:jc w:val="center"/>
+        <w:rPr>
+          <w:rFonts w:ascii="Times New Roman" w:hAnsi="Times New Roman" w:cs="Times New Roman"/>
+          <w:color w:val="000000" w:themeColor="text1"/>
+          <w:sz w:val="32"/>
+          <w:szCs w:val="32"/>
+          <w:lang w:val="bg-BG"/>
+        </w:rPr>
+      </w:pPr>
+      <w:r>
+        <w:rPr>
+          <w:rFonts w:ascii="Times New Roman" w:hAnsi="Times New Roman" w:cs="Times New Roman"/>
+          <w:color w:val="000000" w:themeColor="text1"/>
+          <w:sz w:val="32"/>
+          <w:szCs w:val="32"/>
+          <w:lang w:val="bg-BG"/>
+        </w:rPr>
+        <w:lastRenderedPageBreak/>
+        <w:t>УВОД</w:t>
+      </w:r>
+    </w:p>
+    <w:p>
+      <w:pPr>
+        <w:spacing w:line="360" w:lineRule="auto"/>
+        <w:rPr>
+          <w:lang w:val="bg-BG"/>
+        </w:rPr>
+      </w:pPr>
+    </w:p>
+    <w:p>
+      <w:pPr>
+        <w:spacing w:line="360" w:lineRule="auto"/>
+        <w:ind w:firstLine="720"/>
+        <w:jc w:val="both"/>
+        <w:rPr>
+          <w:sz w:val="26"/>
+          <w:szCs w:val="26"/>
+          <w:lang w:val="bg-BG"/>
+        </w:rPr>
+      </w:pPr>
+      <w:r>
+        <w:rPr>
+          <w:sz w:val="26"/>
+          <w:szCs w:val="26"/>
+          <w:lang w:val="bg-BG"/>
+        </w:rPr>
+        <w:t xml:space="preserve">През последните години терминът </w:t>
+      </w:r>
+      <w:r>
+        <w:rPr>
+          <w:sz w:val="26"/>
+          <w:szCs w:val="26"/>
+          <w:lang w:val="ru-RU"/>
+        </w:rPr>
+        <w:t>“</w:t>
+      </w:r>
+      <w:r>
+        <w:rPr>
+          <w:sz w:val="26"/>
+          <w:szCs w:val="26"/>
+          <w:lang w:val="en-US"/>
+        </w:rPr>
+        <w:t>IoT</w:t>
+      </w:r>
+      <w:r>
+        <w:rPr>
+          <w:sz w:val="26"/>
+          <w:szCs w:val="26"/>
+          <w:lang w:val="ru-RU"/>
+        </w:rPr>
+        <w:t>” (</w:t>
+      </w:r>
+      <w:r>
+        <w:rPr>
+          <w:sz w:val="26"/>
+          <w:szCs w:val="26"/>
+          <w:lang w:val="en-US"/>
+        </w:rPr>
+        <w:t>Internet</w:t>
+      </w:r>
+      <w:r>
+        <w:rPr>
+          <w:sz w:val="26"/>
+          <w:szCs w:val="26"/>
+          <w:lang w:val="ru-RU"/>
+        </w:rPr>
+        <w:t xml:space="preserve"> </w:t>
+      </w:r>
+      <w:r>
+        <w:rPr>
+          <w:sz w:val="26"/>
+          <w:szCs w:val="26"/>
+          <w:lang w:val="en-US"/>
+        </w:rPr>
+        <w:t>of</w:t>
+      </w:r>
+      <w:r>
+        <w:rPr>
+          <w:sz w:val="26"/>
+          <w:szCs w:val="26"/>
+          <w:lang w:val="ru-RU"/>
+        </w:rPr>
+        <w:t xml:space="preserve"> </w:t>
+      </w:r>
+      <w:r>
+        <w:rPr>
+          <w:sz w:val="26"/>
+          <w:szCs w:val="26"/>
+          <w:lang w:val="en-US"/>
+        </w:rPr>
+        <w:t>Things</w:t>
+      </w:r>
+      <w:r>
+        <w:rPr>
+          <w:sz w:val="26"/>
+          <w:szCs w:val="26"/>
+          <w:lang w:val="ru-RU"/>
+        </w:rPr>
+        <w:t xml:space="preserve"> – </w:t>
+      </w:r>
+      <w:r>
+        <w:rPr>
+          <w:sz w:val="26"/>
+          <w:szCs w:val="26"/>
+          <w:lang w:val="bg-BG"/>
+        </w:rPr>
+        <w:t xml:space="preserve">Интернет на нещата) придобива огромна популярност, тъй като такива решения улесняват нашето ежедневие. </w:t>
+      </w:r>
+      <w:r>
+        <w:rPr>
+          <w:sz w:val="26"/>
+          <w:szCs w:val="26"/>
+          <w:lang w:val="bg-BG"/>
+        </w:rPr>
+        <w:t xml:space="preserve">Вече съществуват решения, които ни позволяват по-лесно да контролираме </w:t>
+      </w:r>
+      <w:r>
+        <w:rPr>
+          <w:sz w:val="26"/>
+          <w:szCs w:val="26"/>
+          <w:lang w:val="bg-BG"/>
+        </w:rPr>
+        <w:t>нашите домове, коли, градини и т.н. Интернет на нещата навлиза и в проекти, свързани със сигурността, измерването и предаването на данни, както и с идентификация на лице, глас и пръстов отпечатък.</w:t>
+      </w:r>
+    </w:p>
+    <w:p>
+      <w:pPr>
+        <w:spacing w:line="360" w:lineRule="auto"/>
+        <w:ind w:firstLine="720"/>
+        <w:jc w:val="both"/>
+        <w:rPr>
+          <w:sz w:val="26"/>
+          <w:szCs w:val="26"/>
+          <w:lang w:val="bg-BG"/>
+        </w:rPr>
+      </w:pPr>
+      <w:r>
+        <w:rPr>
+          <w:sz w:val="26"/>
+          <w:szCs w:val="26"/>
+          <w:lang w:val="bg-BG"/>
+        </w:rPr>
+        <w:t>Машинното самообучение също става основен фактор в множество софтуерни и хардуерни решения през последните години. Развитието на машините позволява да бъдат тренирани по-сложни алгоритми с цел постигане на по-точ</w:t>
+      </w:r>
+      <w:r>
+        <w:rPr>
+          <w:sz w:val="26"/>
+          <w:szCs w:val="26"/>
+          <w:lang w:val="bg-BG"/>
+        </w:rPr>
+        <w:t>ни</w:t>
+      </w:r>
+      <w:r>
+        <w:rPr>
+          <w:sz w:val="26"/>
+          <w:szCs w:val="26"/>
+          <w:lang w:val="bg-BG"/>
+        </w:rPr>
+        <w:t xml:space="preserve"> резултат</w:t>
+      </w:r>
+      <w:r>
+        <w:rPr>
+          <w:sz w:val="26"/>
+          <w:szCs w:val="26"/>
+          <w:lang w:val="bg-BG"/>
+        </w:rPr>
+        <w:t>и</w:t>
+      </w:r>
+      <w:r>
+        <w:rPr>
+          <w:sz w:val="26"/>
+          <w:szCs w:val="26"/>
+          <w:lang w:val="bg-BG"/>
+        </w:rPr>
+        <w:t xml:space="preserve">. Машинното самообучение навлиза в </w:t>
+      </w:r>
+      <w:r>
+        <w:rPr>
+          <w:sz w:val="26"/>
+          <w:szCs w:val="26"/>
+          <w:lang w:val="bg-BG"/>
+        </w:rPr>
+        <w:t>света на технологиите все повече и повече, което ни позволява да заменим човешките усилия с работа на машини. То е използвано както за лични проекти, така и за глобални решения с цел подобряване на услуги като градски транспорт, имейл, персонални асистенти, преводи и др.</w:t>
+      </w:r>
+    </w:p>
+    <w:p>
+      <w:pPr>
+        <w:spacing w:line="360" w:lineRule="auto"/>
+        <w:ind w:firstLine="720"/>
+        <w:jc w:val="both"/>
+        <w:rPr>
+          <w:sz w:val="26"/>
+          <w:szCs w:val="26"/>
+          <w:lang w:val="bg-BG"/>
+        </w:rPr>
+      </w:pPr>
+      <w:r>
+        <w:rPr>
+          <w:sz w:val="26"/>
+          <w:szCs w:val="26"/>
+          <w:lang w:val="bg-BG"/>
+        </w:rPr>
+        <w:t xml:space="preserve">Целта на настоящата дипломна работа е да бъде изградена система, която комбинира две от най-бързо разрастващите си открития в света на технологиите и която създава по-лесен </w:t>
+      </w:r>
+      <w:r>
+        <w:rPr>
+          <w:sz w:val="26"/>
+          <w:szCs w:val="26"/>
+          <w:lang w:val="bg-BG"/>
+        </w:rPr>
+        <w:t xml:space="preserve">начин за влизане в нашия дом, както и начин да следим кой е влязъл или се опитва да влезне в нашия дом. </w:t>
+      </w:r>
+      <w:r>
+        <w:rPr>
+          <w:sz w:val="26"/>
+          <w:szCs w:val="26"/>
+          <w:lang w:val="bg-BG"/>
+        </w:rPr>
+        <w:t>Основните компоненти на дипломната работа са камера, която засича обекти, и алгоритъм за машинно самообучение, който проверява дали засечените обекти са хора и дали тези хора са в списъкът с позволени хора, за да отключи вратата и да ги пусне в техния дом.</w:t>
+      </w:r>
     </w:p>
     <w:sectPr>
+      <w:footerReference w:type="even" r:id="rId7"/>
+      <w:footerReference w:type="default" r:id="rId8"/>
       <w:pgSz w:w="11906" w:h="16838"/>
-      <w:pgMar w:top="1440" w:right="1440" w:bottom="1440" w:left="1440" w:header="708" w:footer="708" w:gutter="0"/>
+      <w:pgMar w:top="1440" w:right="1440" w:bottom="1440" w:left="1440" w:header="709" w:footer="709" w:gutter="0"/>
+      <w:pgNumType w:start="1"/>
       <w:cols w:space="708"/>
+      <w:titlePg/>
       <w:docGrid w:linePitch="360"/>
     </w:sectPr>
   </w:body>
 </w:document>
+</file>
+
+<file path=word/endnotes.xml><?xml version="1.0" encoding="utf-8"?>
+<w:endnotes xmlns:wpc="http://schemas.microsoft.com/office/word/2010/wordprocessingCanvas" xmlns:cx="http://schemas.microsoft.com/office/drawing/2014/chartex" xmlns:cx1="http://schemas.microsoft.com/office/drawing/2015/9/8/chartex" xmlns:cx2="http://schemas.microsoft.com/office/drawing/2015/10/21/chartex" xmlns:cx3="http://schemas.microsoft.com/office/drawing/2016/5/9/chartex" xmlns:cx4="http://schemas.microsoft.com/office/drawing/2016/5/10/chartex" xmlns:cx5="http://schemas.microsoft.com/office/drawing/2016/5/11/chartex" xmlns:cx6="http://schemas.microsoft.com/office/drawing/2016/5/12/chartex" xmlns:cx7="http://schemas.microsoft.com/office/drawing/2016/5/13/chartex" xmlns:cx8="http://schemas.microsoft.com/office/drawing/2016/5/14/chartex" xmlns:mc="http://schemas.openxmlformats.org/markup-compatibility/2006" xmlns:aink="http://schemas.microsoft.com/office/drawing/2016/ink" xmlns:am3d="http://schemas.microsoft.com/office/drawing/2017/model3d" xmlns:o="urn:schemas-microsoft-com:office:office" xmlns:r="http://schemas.openxmlformats.org/officeDocument/2006/relationships" xmlns:m="http://schemas.openxmlformats.org/officeDocument/2006/math" xmlns:v="urn:schemas-microsoft-com:vml" xmlns:wp14="http://schemas.microsoft.com/office/word/2010/wordprocessingDrawing" xmlns:wp="http://schemas.openxmlformats.org/drawingml/2006/wordprocessingDrawing" xmlns:w10="urn:schemas-microsoft-com:office:word" xmlns:w="http://schemas.openxmlformats.org/wordprocessingml/2006/main" xmlns:w14="http://schemas.microsoft.com/office/word/2010/wordml" xmlns:w15="http://schemas.microsoft.com/office/word/2012/wordml" xmlns:w16cex="http://schemas.microsoft.com/office/word/2018/wordml/cex" xmlns:w16cid="http://schemas.microsoft.com/office/word/2016/wordml/cid" xmlns:w16="http://schemas.microsoft.com/office/word/2018/wordml" xmlns:w16se="http://schemas.microsoft.com/office/word/2015/wordml/symex" xmlns:wpg="http://schemas.microsoft.com/office/word/2010/wordprocessingGroup" xmlns:wpi="http://schemas.microsoft.com/office/word/2010/wordprocessingInk" xmlns:wne="http://schemas.microsoft.com/office/word/2006/wordml" xmlns:wps="http://schemas.microsoft.com/office/word/2010/wordprocessingShape" mc:Ignorable="w14 w15 w16se w16cid w16 w16cex wp14">
+  <w:endnote w:type="separator" w:id="-1">
+    <w:p>
+      <w:r>
+        <w:separator/>
+      </w:r>
+    </w:p>
+  </w:endnote>
+  <w:endnote w:type="continuationSeparator" w:id="0">
+    <w:p>
+      <w:r>
+        <w:continuationSeparator/>
+      </w:r>
+    </w:p>
+  </w:endnote>
+</w:endnotes>
+</file>
+
+<file path=word/footer1.xml><?xml version="1.0" encoding="utf-8"?>
+<w:ftr xmlns:wpc="http://schemas.microsoft.com/office/word/2010/wordprocessingCanvas" xmlns:cx="http://schemas.microsoft.com/office/drawing/2014/chartex" xmlns:cx1="http://schemas.microsoft.com/office/drawing/2015/9/8/chartex" xmlns:cx2="http://schemas.microsoft.com/office/drawing/2015/10/21/chartex" xmlns:cx3="http://schemas.microsoft.com/office/drawing/2016/5/9/chartex" xmlns:cx4="http://schemas.microsoft.com/office/drawing/2016/5/10/chartex" xmlns:cx5="http://schemas.microsoft.com/office/drawing/2016/5/11/chartex" xmlns:cx6="http://schemas.microsoft.com/office/drawing/2016/5/12/chartex" xmlns:cx7="http://schemas.microsoft.com/office/drawing/2016/5/13/chartex" xmlns:cx8="http://schemas.microsoft.com/office/drawing/2016/5/14/chartex" xmlns:mc="http://schemas.openxmlformats.org/markup-compatibility/2006" xmlns:aink="http://schemas.microsoft.com/office/drawing/2016/ink" xmlns:am3d="http://schemas.microsoft.com/office/drawing/2017/model3d" xmlns:o="urn:schemas-microsoft-com:office:office" xmlns:r="http://schemas.openxmlformats.org/officeDocument/2006/relationships" xmlns:m="http://schemas.openxmlformats.org/officeDocument/2006/math" xmlns:v="urn:schemas-microsoft-com:vml" xmlns:wp14="http://schemas.microsoft.com/office/word/2010/wordprocessingDrawing" xmlns:wp="http://schemas.openxmlformats.org/drawingml/2006/wordprocessingDrawing" xmlns:w10="urn:schemas-microsoft-com:office:word" xmlns:w="http://schemas.openxmlformats.org/wordprocessingml/2006/main" xmlns:w14="http://schemas.microsoft.com/office/word/2010/wordml" xmlns:w15="http://schemas.microsoft.com/office/word/2012/wordml" xmlns:w16cex="http://schemas.microsoft.com/office/word/2018/wordml/cex" xmlns:w16cid="http://schemas.microsoft.com/office/word/2016/wordml/cid" xmlns:w16="http://schemas.microsoft.com/office/word/2018/wordml" xmlns:w16se="http://schemas.microsoft.com/office/word/2015/wordml/symex" xmlns:wpg="http://schemas.microsoft.com/office/word/2010/wordprocessingGroup" xmlns:wpi="http://schemas.microsoft.com/office/word/2010/wordprocessingInk" xmlns:wne="http://schemas.microsoft.com/office/word/2006/wordml" xmlns:wps="http://schemas.microsoft.com/office/word/2010/wordprocessingShape" mc:Ignorable="w14 w15 w16se w16cid w16 w16cex wp14">
+  <w:sdt>
+    <w:sdtPr>
+      <w:rPr>
+        <w:rStyle w:val="PageNumber"/>
+      </w:rPr>
+      <w:id w:val="623502769"/>
+      <w:docPartObj>
+        <w:docPartGallery w:val="Page Numbers (Bottom of Page)"/>
+        <w:docPartUnique/>
+      </w:docPartObj>
+    </w:sdtPr>
+    <w:sdtContent>
+      <w:p>
+        <w:pPr>
+          <w:pStyle w:val="Footer"/>
+          <w:framePr w:wrap="none" w:vAnchor="text" w:hAnchor="margin" w:xAlign="right" w:y="1"/>
+          <w:rPr>
+            <w:rStyle w:val="PageNumber"/>
+          </w:rPr>
+        </w:pPr>
+        <w:r>
+          <w:rPr>
+            <w:rStyle w:val="PageNumber"/>
+          </w:rPr>
+          <w:fldChar w:fldCharType="begin"/>
+        </w:r>
+        <w:r>
+          <w:rPr>
+            <w:rStyle w:val="PageNumber"/>
+          </w:rPr>
+          <w:instrText xml:space="preserve"> PAGE </w:instrText>
+        </w:r>
+        <w:r>
+          <w:rPr>
+            <w:rStyle w:val="PageNumber"/>
+          </w:rPr>
+          <w:fldChar w:fldCharType="end"/>
+        </w:r>
+      </w:p>
+    </w:sdtContent>
+  </w:sdt>
+  <w:p>
+    <w:pPr>
+      <w:pStyle w:val="Footer"/>
+      <w:ind w:right="360"/>
+    </w:pPr>
+  </w:p>
+</w:ftr>
+</file>
+
+<file path=word/footer2.xml><?xml version="1.0" encoding="utf-8"?>
+<w:ftr xmlns:wpc="http://schemas.microsoft.com/office/word/2010/wordprocessingCanvas" xmlns:cx="http://schemas.microsoft.com/office/drawing/2014/chartex" xmlns:cx1="http://schemas.microsoft.com/office/drawing/2015/9/8/chartex" xmlns:cx2="http://schemas.microsoft.com/office/drawing/2015/10/21/chartex" xmlns:cx3="http://schemas.microsoft.com/office/drawing/2016/5/9/chartex" xmlns:cx4="http://schemas.microsoft.com/office/drawing/2016/5/10/chartex" xmlns:cx5="http://schemas.microsoft.com/office/drawing/2016/5/11/chartex" xmlns:cx6="http://schemas.microsoft.com/office/drawing/2016/5/12/chartex" xmlns:cx7="http://schemas.microsoft.com/office/drawing/2016/5/13/chartex" xmlns:cx8="http://schemas.microsoft.com/office/drawing/2016/5/14/chartex" xmlns:mc="http://schemas.openxmlformats.org/markup-compatibility/2006" xmlns:aink="http://schemas.microsoft.com/office/drawing/2016/ink" xmlns:am3d="http://schemas.microsoft.com/office/drawing/2017/model3d" xmlns:o="urn:schemas-microsoft-com:office:office" xmlns:r="http://schemas.openxmlformats.org/officeDocument/2006/relationships" xmlns:m="http://schemas.openxmlformats.org/officeDocument/2006/math" xmlns:v="urn:schemas-microsoft-com:vml" xmlns:wp14="http://schemas.microsoft.com/office/word/2010/wordprocessingDrawing" xmlns:wp="http://schemas.openxmlformats.org/drawingml/2006/wordprocessingDrawing" xmlns:w10="urn:schemas-microsoft-com:office:word" xmlns:w="http://schemas.openxmlformats.org/wordprocessingml/2006/main" xmlns:w14="http://schemas.microsoft.com/office/word/2010/wordml" xmlns:w15="http://schemas.microsoft.com/office/word/2012/wordml" xmlns:w16cex="http://schemas.microsoft.com/office/word/2018/wordml/cex" xmlns:w16cid="http://schemas.microsoft.com/office/word/2016/wordml/cid" xmlns:w16="http://schemas.microsoft.com/office/word/2018/wordml" xmlns:w16se="http://schemas.microsoft.com/office/word/2015/wordml/symex" xmlns:wpg="http://schemas.microsoft.com/office/word/2010/wordprocessingGroup" xmlns:wpi="http://schemas.microsoft.com/office/word/2010/wordprocessingInk" xmlns:wne="http://schemas.microsoft.com/office/word/2006/wordml" xmlns:wps="http://schemas.microsoft.com/office/word/2010/wordprocessingShape" mc:Ignorable="w14 w15 w16se w16cid w16 w16cex wp14">
+  <w:sdt>
+    <w:sdtPr>
+      <w:rPr>
+        <w:rStyle w:val="PageNumber"/>
+      </w:rPr>
+      <w:id w:val="-168794889"/>
+      <w:docPartObj>
+        <w:docPartGallery w:val="Page Numbers (Bottom of Page)"/>
+        <w:docPartUnique/>
+      </w:docPartObj>
+    </w:sdtPr>
+    <w:sdtContent>
+      <w:p>
+        <w:pPr>
+          <w:pStyle w:val="Footer"/>
+          <w:framePr w:wrap="none" w:vAnchor="text" w:hAnchor="margin" w:xAlign="right" w:y="1"/>
+          <w:rPr>
+            <w:rStyle w:val="PageNumber"/>
+          </w:rPr>
+        </w:pPr>
+        <w:r>
+          <w:rPr>
+            <w:rStyle w:val="PageNumber"/>
+          </w:rPr>
+          <w:fldChar w:fldCharType="begin"/>
+        </w:r>
+        <w:r>
+          <w:rPr>
+            <w:rStyle w:val="PageNumber"/>
+          </w:rPr>
+          <w:instrText xml:space="preserve"> PAGE </w:instrText>
+        </w:r>
+        <w:r>
+          <w:rPr>
+            <w:rStyle w:val="PageNumber"/>
+          </w:rPr>
+          <w:fldChar w:fldCharType="separate"/>
+        </w:r>
+        <w:r>
+          <w:rPr>
+            <w:rStyle w:val="PageNumber"/>
+            <w:noProof/>
+          </w:rPr>
+          <w:t>2</w:t>
+        </w:r>
+        <w:r>
+          <w:rPr>
+            <w:rStyle w:val="PageNumber"/>
+          </w:rPr>
+          <w:fldChar w:fldCharType="end"/>
+        </w:r>
+      </w:p>
+    </w:sdtContent>
+  </w:sdt>
+  <w:p>
+    <w:pPr>
+      <w:pStyle w:val="Footer"/>
+      <w:ind w:right="360"/>
+    </w:pPr>
+  </w:p>
+</w:ftr>
+</file>
+
+<file path=word/footnotes.xml><?xml version="1.0" encoding="utf-8"?>
+<w:footnotes xmlns:wpc="http://schemas.microsoft.com/office/word/2010/wordprocessingCanvas" xmlns:cx="http://schemas.microsoft.com/office/drawing/2014/chartex" xmlns:cx1="http://schemas.microsoft.com/office/drawing/2015/9/8/chartex" xmlns:cx2="http://schemas.microsoft.com/office/drawing/2015/10/21/chartex" xmlns:cx3="http://schemas.microsoft.com/office/drawing/2016/5/9/chartex" xmlns:cx4="http://schemas.microsoft.com/office/drawing/2016/5/10/chartex" xmlns:cx5="http://schemas.microsoft.com/office/drawing/2016/5/11/chartex" xmlns:cx6="http://schemas.microsoft.com/office/drawing/2016/5/12/chartex" xmlns:cx7="http://schemas.microsoft.com/office/drawing/2016/5/13/chartex" xmlns:cx8="http://schemas.microsoft.com/office/drawing/2016/5/14/chartex" xmlns:mc="http://schemas.openxmlformats.org/markup-compatibility/2006" xmlns:aink="http://schemas.microsoft.com/office/drawing/2016/ink" xmlns:am3d="http://schemas.microsoft.com/office/drawing/2017/model3d" xmlns:o="urn:schemas-microsoft-com:office:office" xmlns:r="http://schemas.openxmlformats.org/officeDocument/2006/relationships" xmlns:m="http://schemas.openxmlformats.org/officeDocument/2006/math" xmlns:v="urn:schemas-microsoft-com:vml" xmlns:wp14="http://schemas.microsoft.com/office/word/2010/wordprocessingDrawing" xmlns:wp="http://schemas.openxmlformats.org/drawingml/2006/wordprocessingDrawing" xmlns:w10="urn:schemas-microsoft-com:office:word" xmlns:w="http://schemas.openxmlformats.org/wordprocessingml/2006/main" xmlns:w14="http://schemas.microsoft.com/office/word/2010/wordml" xmlns:w15="http://schemas.microsoft.com/office/word/2012/wordml" xmlns:w16cex="http://schemas.microsoft.com/office/word/2018/wordml/cex" xmlns:w16cid="http://schemas.microsoft.com/office/word/2016/wordml/cid" xmlns:w16="http://schemas.microsoft.com/office/word/2018/wordml" xmlns:w16se="http://schemas.microsoft.com/office/word/2015/wordml/symex" xmlns:wpg="http://schemas.microsoft.com/office/word/2010/wordprocessingGroup" xmlns:wpi="http://schemas.microsoft.com/office/word/2010/wordprocessingInk" xmlns:wne="http://schemas.microsoft.com/office/word/2006/wordml" xmlns:wps="http://schemas.microsoft.com/office/word/2010/wordprocessingShape" mc:Ignorable="w14 w15 w16se w16cid w16 w16cex wp14">
+  <w:footnote w:type="separator" w:id="-1">
+    <w:p>
+      <w:r>
+        <w:separator/>
+      </w:r>
+    </w:p>
+  </w:footnote>
+  <w:footnote w:type="continuationSeparator" w:id="0">
+    <w:p>
+      <w:r>
+        <w:continuationSeparator/>
+      </w:r>
+    </w:p>
+  </w:footnote>
+</w:footnotes>
 </file>
 
 <file path=word/styles.xml><?xml version="1.0" encoding="utf-8"?>
@@ -415,6 +1683,26 @@
     <w:name w:val="Normal"/>
     <w:qFormat/>
   </w:style>
+  <w:style w:type="paragraph" w:styleId="Heading1">
+    <w:name w:val="heading 1"/>
+    <w:basedOn w:val="Normal"/>
+    <w:next w:val="Normal"/>
+    <w:link w:val="Heading1Char"/>
+    <w:uiPriority w:val="9"/>
+    <w:qFormat/>
+    <w:rsid w:val="00144CAA"/>
+    <w:pPr>
+      <w:keepNext/>
+      <w:keepLines/>
+      <w:spacing w:before="240"/>
+      <w:outlineLvl w:val="0"/>
+    </w:pPr>
+    <w:rPr>
+      <w:rFonts w:asciiTheme="majorHAnsi" w:eastAsiaTheme="majorEastAsia" w:hAnsiTheme="majorHAnsi" w:cstheme="majorBidi"/>
+      <w:color w:val="2F5496" w:themeColor="accent1" w:themeShade="BF"/>
+      <w:sz w:val="32"/>
+    </w:rPr>
+  </w:style>
   <w:style w:type="character" w:default="1" w:styleId="DefaultParagraphFont">
     <w:name w:val="Default Paragraph Font"/>
     <w:uiPriority w:val="1"/>
@@ -441,6 +1729,257 @@
     <w:uiPriority w:val="99"/>
     <w:semiHidden/>
     <w:unhideWhenUsed/>
+  </w:style>
+  <w:style w:type="table" w:styleId="TableGrid">
+    <w:name w:val="Table Grid"/>
+    <w:basedOn w:val="TableNormal"/>
+    <w:uiPriority w:val="39"/>
+    <w:rsid w:val="00DF71F6"/>
+    <w:tblPr>
+      <w:tblBorders>
+        <w:top w:val="single" w:sz="4" w:space="0" w:color="auto"/>
+        <w:left w:val="single" w:sz="4" w:space="0" w:color="auto"/>
+        <w:bottom w:val="single" w:sz="4" w:space="0" w:color="auto"/>
+        <w:right w:val="single" w:sz="4" w:space="0" w:color="auto"/>
+        <w:insideH w:val="single" w:sz="4" w:space="0" w:color="auto"/>
+        <w:insideV w:val="single" w:sz="4" w:space="0" w:color="auto"/>
+      </w:tblBorders>
+    </w:tblPr>
+  </w:style>
+  <w:style w:type="paragraph" w:styleId="Footer">
+    <w:name w:val="footer"/>
+    <w:basedOn w:val="Normal"/>
+    <w:link w:val="FooterChar"/>
+    <w:uiPriority w:val="99"/>
+    <w:unhideWhenUsed/>
+    <w:rsid w:val="00C22E18"/>
+    <w:pPr>
+      <w:tabs>
+        <w:tab w:val="center" w:pos="4513"/>
+        <w:tab w:val="right" w:pos="9026"/>
+      </w:tabs>
+    </w:pPr>
+  </w:style>
+  <w:style w:type="character" w:customStyle="1" w:styleId="FooterChar">
+    <w:name w:val="Footer Char"/>
+    <w:basedOn w:val="DefaultParagraphFont"/>
+    <w:link w:val="Footer"/>
+    <w:uiPriority w:val="99"/>
+    <w:rsid w:val="00C22E18"/>
+  </w:style>
+  <w:style w:type="character" w:styleId="PageNumber">
+    <w:name w:val="page number"/>
+    <w:basedOn w:val="DefaultParagraphFont"/>
+    <w:uiPriority w:val="99"/>
+    <w:semiHidden/>
+    <w:unhideWhenUsed/>
+    <w:rsid w:val="00C22E18"/>
+  </w:style>
+  <w:style w:type="character" w:customStyle="1" w:styleId="Heading1Char">
+    <w:name w:val="Heading 1 Char"/>
+    <w:basedOn w:val="DefaultParagraphFont"/>
+    <w:link w:val="Heading1"/>
+    <w:uiPriority w:val="9"/>
+    <w:rsid w:val="00144CAA"/>
+    <w:rPr>
+      <w:rFonts w:asciiTheme="majorHAnsi" w:eastAsiaTheme="majorEastAsia" w:hAnsiTheme="majorHAnsi" w:cstheme="majorBidi"/>
+      <w:color w:val="2F5496" w:themeColor="accent1" w:themeShade="BF"/>
+      <w:sz w:val="32"/>
+    </w:rPr>
+  </w:style>
+  <w:style w:type="paragraph" w:styleId="TOCHeading">
+    <w:name w:val="TOC Heading"/>
+    <w:basedOn w:val="Heading1"/>
+    <w:next w:val="Normal"/>
+    <w:uiPriority w:val="39"/>
+    <w:unhideWhenUsed/>
+    <w:qFormat/>
+    <w:rsid w:val="00144CAA"/>
+    <w:pPr>
+      <w:spacing w:before="480" w:line="276" w:lineRule="auto"/>
+      <w:outlineLvl w:val="9"/>
+    </w:pPr>
+    <w:rPr>
+      <w:b/>
+      <w:sz w:val="28"/>
+      <w:szCs w:val="28"/>
+      <w:lang w:val="en-US"/>
+    </w:rPr>
+  </w:style>
+  <w:style w:type="paragraph" w:styleId="TOC1">
+    <w:name w:val="toc 1"/>
+    <w:basedOn w:val="Normal"/>
+    <w:next w:val="Normal"/>
+    <w:autoRedefine/>
+    <w:uiPriority w:val="39"/>
+    <w:semiHidden/>
+    <w:unhideWhenUsed/>
+    <w:rsid w:val="00144CAA"/>
+    <w:pPr>
+      <w:spacing w:before="120" w:after="120"/>
+    </w:pPr>
+    <w:rPr>
+      <w:rFonts w:asciiTheme="minorHAnsi" w:hAnsiTheme="minorHAnsi" w:cstheme="minorHAnsi"/>
+      <w:b/>
+      <w:caps/>
+      <w:sz w:val="20"/>
+      <w:szCs w:val="20"/>
+    </w:rPr>
+  </w:style>
+  <w:style w:type="paragraph" w:styleId="TOC2">
+    <w:name w:val="toc 2"/>
+    <w:basedOn w:val="Normal"/>
+    <w:next w:val="Normal"/>
+    <w:autoRedefine/>
+    <w:uiPriority w:val="39"/>
+    <w:semiHidden/>
+    <w:unhideWhenUsed/>
+    <w:rsid w:val="00144CAA"/>
+    <w:pPr>
+      <w:ind w:left="240"/>
+    </w:pPr>
+    <w:rPr>
+      <w:rFonts w:asciiTheme="minorHAnsi" w:hAnsiTheme="minorHAnsi" w:cstheme="minorHAnsi"/>
+      <w:bCs w:val="0"/>
+      <w:smallCaps/>
+      <w:sz w:val="20"/>
+      <w:szCs w:val="20"/>
+    </w:rPr>
+  </w:style>
+  <w:style w:type="paragraph" w:styleId="TOC3">
+    <w:name w:val="toc 3"/>
+    <w:basedOn w:val="Normal"/>
+    <w:next w:val="Normal"/>
+    <w:autoRedefine/>
+    <w:uiPriority w:val="39"/>
+    <w:semiHidden/>
+    <w:unhideWhenUsed/>
+    <w:rsid w:val="00144CAA"/>
+    <w:pPr>
+      <w:ind w:left="480"/>
+    </w:pPr>
+    <w:rPr>
+      <w:rFonts w:asciiTheme="minorHAnsi" w:hAnsiTheme="minorHAnsi" w:cstheme="minorHAnsi"/>
+      <w:bCs w:val="0"/>
+      <w:i/>
+      <w:iCs/>
+      <w:sz w:val="20"/>
+      <w:szCs w:val="20"/>
+    </w:rPr>
+  </w:style>
+  <w:style w:type="paragraph" w:styleId="TOC4">
+    <w:name w:val="toc 4"/>
+    <w:basedOn w:val="Normal"/>
+    <w:next w:val="Normal"/>
+    <w:autoRedefine/>
+    <w:uiPriority w:val="39"/>
+    <w:semiHidden/>
+    <w:unhideWhenUsed/>
+    <w:rsid w:val="00144CAA"/>
+    <w:pPr>
+      <w:ind w:left="720"/>
+    </w:pPr>
+    <w:rPr>
+      <w:rFonts w:asciiTheme="minorHAnsi" w:hAnsiTheme="minorHAnsi" w:cstheme="minorHAnsi"/>
+      <w:bCs w:val="0"/>
+      <w:sz w:val="18"/>
+      <w:szCs w:val="18"/>
+    </w:rPr>
+  </w:style>
+  <w:style w:type="paragraph" w:styleId="TOC5">
+    <w:name w:val="toc 5"/>
+    <w:basedOn w:val="Normal"/>
+    <w:next w:val="Normal"/>
+    <w:autoRedefine/>
+    <w:uiPriority w:val="39"/>
+    <w:semiHidden/>
+    <w:unhideWhenUsed/>
+    <w:rsid w:val="00144CAA"/>
+    <w:pPr>
+      <w:ind w:left="960"/>
+    </w:pPr>
+    <w:rPr>
+      <w:rFonts w:asciiTheme="minorHAnsi" w:hAnsiTheme="minorHAnsi" w:cstheme="minorHAnsi"/>
+      <w:bCs w:val="0"/>
+      <w:sz w:val="18"/>
+      <w:szCs w:val="18"/>
+    </w:rPr>
+  </w:style>
+  <w:style w:type="paragraph" w:styleId="TOC6">
+    <w:name w:val="toc 6"/>
+    <w:basedOn w:val="Normal"/>
+    <w:next w:val="Normal"/>
+    <w:autoRedefine/>
+    <w:uiPriority w:val="39"/>
+    <w:semiHidden/>
+    <w:unhideWhenUsed/>
+    <w:rsid w:val="00144CAA"/>
+    <w:pPr>
+      <w:ind w:left="1200"/>
+    </w:pPr>
+    <w:rPr>
+      <w:rFonts w:asciiTheme="minorHAnsi" w:hAnsiTheme="minorHAnsi" w:cstheme="minorHAnsi"/>
+      <w:bCs w:val="0"/>
+      <w:sz w:val="18"/>
+      <w:szCs w:val="18"/>
+    </w:rPr>
+  </w:style>
+  <w:style w:type="paragraph" w:styleId="TOC7">
+    <w:name w:val="toc 7"/>
+    <w:basedOn w:val="Normal"/>
+    <w:next w:val="Normal"/>
+    <w:autoRedefine/>
+    <w:uiPriority w:val="39"/>
+    <w:semiHidden/>
+    <w:unhideWhenUsed/>
+    <w:rsid w:val="00144CAA"/>
+    <w:pPr>
+      <w:ind w:left="1440"/>
+    </w:pPr>
+    <w:rPr>
+      <w:rFonts w:asciiTheme="minorHAnsi" w:hAnsiTheme="minorHAnsi" w:cstheme="minorHAnsi"/>
+      <w:bCs w:val="0"/>
+      <w:sz w:val="18"/>
+      <w:szCs w:val="18"/>
+    </w:rPr>
+  </w:style>
+  <w:style w:type="paragraph" w:styleId="TOC8">
+    <w:name w:val="toc 8"/>
+    <w:basedOn w:val="Normal"/>
+    <w:next w:val="Normal"/>
+    <w:autoRedefine/>
+    <w:uiPriority w:val="39"/>
+    <w:semiHidden/>
+    <w:unhideWhenUsed/>
+    <w:rsid w:val="00144CAA"/>
+    <w:pPr>
+      <w:ind w:left="1680"/>
+    </w:pPr>
+    <w:rPr>
+      <w:rFonts w:asciiTheme="minorHAnsi" w:hAnsiTheme="minorHAnsi" w:cstheme="minorHAnsi"/>
+      <w:bCs w:val="0"/>
+      <w:sz w:val="18"/>
+      <w:szCs w:val="18"/>
+    </w:rPr>
+  </w:style>
+  <w:style w:type="paragraph" w:styleId="TOC9">
+    <w:name w:val="toc 9"/>
+    <w:basedOn w:val="Normal"/>
+    <w:next w:val="Normal"/>
+    <w:autoRedefine/>
+    <w:uiPriority w:val="39"/>
+    <w:semiHidden/>
+    <w:unhideWhenUsed/>
+    <w:rsid w:val="00144CAA"/>
+    <w:pPr>
+      <w:ind w:left="1920"/>
+    </w:pPr>
+    <w:rPr>
+      <w:rFonts w:asciiTheme="minorHAnsi" w:hAnsiTheme="minorHAnsi" w:cstheme="minorHAnsi"/>
+      <w:bCs w:val="0"/>
+      <w:sz w:val="18"/>
+      <w:szCs w:val="18"/>
+    </w:rPr>
   </w:style>
 </w:styles>
 </file>
@@ -738,4 +2277,16 @@
     </a:ext>
   </a:extLst>
 </a:theme>
+</file>
+
+<file path=customXml/item1.xml><?xml version="1.0" encoding="utf-8"?>
+<b:Sources xmlns:b="http://schemas.openxmlformats.org/officeDocument/2006/bibliography" xmlns="http://schemas.openxmlformats.org/officeDocument/2006/bibliography" SelectedStyle="/APASixthEditionOfficeOnline.xsl" StyleName="APA" Version="6"/>
+</file>
+
+<file path=customXml/itemProps1.xml><?xml version="1.0" encoding="utf-8"?>
+<ds:datastoreItem xmlns:ds="http://schemas.openxmlformats.org/officeDocument/2006/customXml" ds:itemID="{0E9B715C-5020-F64A-B6D1-F9F3AB0E0511}">
+  <ds:schemaRefs>
+    <ds:schemaRef ds:uri="http://schemas.openxmlformats.org/officeDocument/2006/bibliography"/>
+  </ds:schemaRefs>
+</ds:datastoreItem>
 </file>
</xml_diff>

<commit_message>
[Update] Added explanations about face detection and face verification in thesis docs
</commit_message>
<xml_diff>
--- a/docs/Огнян_Барух_Документация.docx
+++ b/docs/Огнян_Барух_Документация.docx
@@ -1019,7 +1019,23 @@
           <w:szCs w:val="26"/>
           <w:lang w:val="bg-BG"/>
         </w:rPr>
-        <w:t>нашите домове, коли, градини и т.н. Интернет на нещата навлиза и в проекти, свързани със сигурността, измерването и предаването на данни, както и с идентификация на лице, глас и пръстов отпечатък.</w:t>
+        <w:t xml:space="preserve">нашите домове, коли, градини и </w:t>
+      </w:r>
+      <w:r>
+        <w:rPr>
+          <w:sz w:val="26"/>
+          <w:szCs w:val="26"/>
+          <w:lang w:val="bg-BG"/>
+        </w:rPr>
+        <w:t>други</w:t>
+      </w:r>
+      <w:r>
+        <w:rPr>
+          <w:sz w:val="26"/>
+          <w:szCs w:val="26"/>
+          <w:lang w:val="bg-BG"/>
+        </w:rPr>
+        <w:t>. Интернет на нещата навлиза и в проекти, свързани със сигурността, измерването и предаването на данни, както и с идентификация на лице, глас и пръстов отпечатък.</w:t>
       </w:r>
     </w:p>
     <w:p>
@@ -1079,7 +1095,23 @@
           <w:szCs w:val="26"/>
           <w:lang w:val="bg-BG"/>
         </w:rPr>
-        <w:t>света на технологиите все повече и повече, което ни позволява да заменим човешките усилия с работа на машини. То е използвано както за лични проекти, така и за глобални решения с цел подобряване на услуги като градски транспорт, имейл, персонални асистенти, преводи и др.</w:t>
+        <w:t>света на технологиите все повече и повече, което ни позволява да заменим човешките усилия с работа на машини. То е използвано както за лични проекти, така и за глобални решения с цел подобряване на услуги като градски транспорт, имейл, персонални асистенти, преводи и др</w:t>
+      </w:r>
+      <w:r>
+        <w:rPr>
+          <w:sz w:val="26"/>
+          <w:szCs w:val="26"/>
+          <w:lang w:val="bg-BG"/>
+        </w:rPr>
+        <w:t>уги</w:t>
+      </w:r>
+      <w:r>
+        <w:rPr>
+          <w:sz w:val="26"/>
+          <w:szCs w:val="26"/>
+          <w:lang w:val="bg-BG"/>
+        </w:rPr>
+        <w:t>.</w:t>
       </w:r>
     </w:p>
     <w:p>
@@ -1099,7 +1131,31 @@
           <w:szCs w:val="26"/>
           <w:lang w:val="bg-BG"/>
         </w:rPr>
-        <w:t xml:space="preserve">Целта на настоящата дипломна работа е да бъде изградена система, която комбинира две от най-бързо разрастващите си открития в света на технологиите и която създава по-лесен </w:t>
+        <w:t xml:space="preserve">Целта на настоящата дипломна работа е да бъде изградена система, която комбинира две от </w:t>
+      </w:r>
+      <w:r>
+        <w:rPr>
+          <w:sz w:val="26"/>
+          <w:szCs w:val="26"/>
+          <w:lang w:val="bg-BG"/>
+        </w:rPr>
+        <w:t>най-широко използваните</w:t>
+      </w:r>
+      <w:r>
+        <w:rPr>
+          <w:sz w:val="26"/>
+          <w:szCs w:val="26"/>
+          <w:lang w:val="bg-BG"/>
+        </w:rPr>
+        <w:t xml:space="preserve"> технологии и която създава по-лесен </w:t>
+      </w:r>
+      <w:r>
+        <w:rPr>
+          <w:sz w:val="26"/>
+          <w:szCs w:val="26"/>
+          <w:lang w:val="bg-BG"/>
+        </w:rPr>
+        <w:t xml:space="preserve">и по-сигурен </w:t>
       </w:r>
       <w:r>
         <w:rPr>
@@ -1115,12 +1171,626 @@
           <w:szCs w:val="26"/>
           <w:lang w:val="bg-BG"/>
         </w:rPr>
-        <w:t>Основните компоненти на дипломната работа са камера, която засича обекти, и алгоритъм за машинно самообучение, който проверява дали засечените обекти са хора и дали тези хора са в списъкът с позволени хора, за да отключи вратата и да ги пусне в техния дом.</w:t>
-      </w:r>
+        <w:t>Основните компоненти на дипломната работа са камера, която засича обекти, и алгоритъм за машинно самообучение, който проверява дали засечените обекти са хора и дали тези хора са в списък</w:t>
+      </w:r>
+      <w:r>
+        <w:rPr>
+          <w:sz w:val="26"/>
+          <w:szCs w:val="26"/>
+          <w:lang w:val="en-US"/>
+        </w:rPr>
+        <w:t>a</w:t>
+      </w:r>
+      <w:r>
+        <w:rPr>
+          <w:sz w:val="26"/>
+          <w:szCs w:val="26"/>
+          <w:lang w:val="bg-BG"/>
+        </w:rPr>
+        <w:t xml:space="preserve"> с позволени хора, за да отключи вратата и да ги пусне в техния дом.</w:t>
+      </w:r>
+    </w:p>
+    <w:p>
+      <w:pPr>
+        <w:spacing w:line="360" w:lineRule="auto"/>
+        <w:ind w:firstLine="720"/>
+        <w:jc w:val="both"/>
+        <w:rPr>
+          <w:sz w:val="26"/>
+          <w:szCs w:val="26"/>
+          <w:lang w:val="bg-BG"/>
+        </w:rPr>
+      </w:pPr>
+    </w:p>
+    <w:p>
+      <w:pPr>
+        <w:spacing w:line="360" w:lineRule="auto"/>
+        <w:ind w:firstLine="720"/>
+        <w:jc w:val="both"/>
+        <w:rPr>
+          <w:sz w:val="26"/>
+          <w:szCs w:val="26"/>
+          <w:lang w:val="bg-BG"/>
+        </w:rPr>
+      </w:pPr>
+    </w:p>
+    <w:p>
+      <w:pPr>
+        <w:spacing w:line="360" w:lineRule="auto"/>
+        <w:ind w:firstLine="720"/>
+        <w:jc w:val="both"/>
+        <w:rPr>
+          <w:sz w:val="26"/>
+          <w:szCs w:val="26"/>
+          <w:lang w:val="bg-BG"/>
+        </w:rPr>
+      </w:pPr>
+    </w:p>
+    <w:p>
+      <w:pPr>
+        <w:spacing w:line="360" w:lineRule="auto"/>
+        <w:ind w:firstLine="720"/>
+        <w:jc w:val="both"/>
+        <w:rPr>
+          <w:sz w:val="26"/>
+          <w:szCs w:val="26"/>
+          <w:lang w:val="bg-BG"/>
+        </w:rPr>
+      </w:pPr>
+    </w:p>
+    <w:p>
+      <w:pPr>
+        <w:spacing w:line="360" w:lineRule="auto"/>
+        <w:ind w:firstLine="720"/>
+        <w:jc w:val="both"/>
+        <w:rPr>
+          <w:sz w:val="26"/>
+          <w:szCs w:val="26"/>
+          <w:lang w:val="bg-BG"/>
+        </w:rPr>
+      </w:pPr>
+    </w:p>
+    <w:p>
+      <w:pPr>
+        <w:spacing w:line="360" w:lineRule="auto"/>
+        <w:ind w:firstLine="720"/>
+        <w:jc w:val="both"/>
+        <w:rPr>
+          <w:sz w:val="26"/>
+          <w:szCs w:val="26"/>
+          <w:lang w:val="bg-BG"/>
+        </w:rPr>
+      </w:pPr>
+    </w:p>
+    <w:p>
+      <w:pPr>
+        <w:spacing w:line="360" w:lineRule="auto"/>
+        <w:ind w:firstLine="720"/>
+        <w:jc w:val="both"/>
+        <w:rPr>
+          <w:sz w:val="26"/>
+          <w:szCs w:val="26"/>
+          <w:lang w:val="bg-BG"/>
+        </w:rPr>
+      </w:pPr>
+    </w:p>
+    <w:p>
+      <w:pPr>
+        <w:spacing w:line="360" w:lineRule="auto"/>
+        <w:rPr>
+          <w:b/>
+          <w:bCs w:val="0"/>
+          <w:sz w:val="32"/>
+          <w:lang w:val="bg-BG"/>
+        </w:rPr>
+      </w:pPr>
+    </w:p>
+    <w:p>
+      <w:pPr>
+        <w:spacing w:line="360" w:lineRule="auto"/>
+        <w:jc w:val="center"/>
+        <w:rPr>
+          <w:b/>
+          <w:bCs w:val="0"/>
+          <w:sz w:val="32"/>
+          <w:lang w:val="bg-BG"/>
+        </w:rPr>
+      </w:pPr>
+      <w:r>
+        <w:rPr>
+          <w:b/>
+          <w:bCs w:val="0"/>
+          <w:sz w:val="32"/>
+          <w:lang w:val="bg-BG"/>
+        </w:rPr>
+        <w:lastRenderedPageBreak/>
+        <w:t xml:space="preserve">ГЛАВА </w:t>
+      </w:r>
+      <w:r>
+        <w:rPr>
+          <w:b/>
+          <w:bCs w:val="0"/>
+          <w:sz w:val="32"/>
+          <w:lang w:val="en-US"/>
+        </w:rPr>
+        <w:t>I</w:t>
+      </w:r>
+      <w:r>
+        <w:rPr>
+          <w:b/>
+          <w:bCs w:val="0"/>
+          <w:sz w:val="32"/>
+          <w:lang w:val="ru-RU"/>
+        </w:rPr>
+        <w:t>.</w:t>
+      </w:r>
+      <w:r>
+        <w:rPr>
+          <w:b/>
+          <w:bCs w:val="0"/>
+          <w:sz w:val="32"/>
+          <w:lang w:val="ru-RU"/>
+        </w:rPr>
+        <w:t xml:space="preserve"> </w:t>
+      </w:r>
+      <w:r>
+        <w:rPr>
+          <w:b/>
+          <w:bCs w:val="0"/>
+          <w:sz w:val="32"/>
+          <w:lang w:val="bg-BG"/>
+        </w:rPr>
+        <w:t>МЕТОДИ И ТЕХНОЛОГИИ НА РЕАЛИЗАЦИЯ. ПРОУЧВАТЕЛНА ЧАСТ</w:t>
+      </w:r>
+    </w:p>
+    <w:p>
+      <w:pPr>
+        <w:spacing w:line="360" w:lineRule="auto"/>
+        <w:jc w:val="center"/>
+        <w:rPr>
+          <w:b/>
+          <w:bCs w:val="0"/>
+          <w:sz w:val="32"/>
+          <w:lang w:val="bg-BG"/>
+        </w:rPr>
+      </w:pPr>
+    </w:p>
+    <w:p>
+      <w:pPr>
+        <w:pStyle w:val="ListParagraph"/>
+        <w:numPr>
+          <w:ilvl w:val="1"/>
+          <w:numId w:val="1"/>
+        </w:numPr>
+        <w:spacing w:line="360" w:lineRule="auto"/>
+        <w:rPr>
+          <w:b/>
+          <w:bCs w:val="0"/>
+          <w:sz w:val="26"/>
+          <w:szCs w:val="26"/>
+          <w:lang w:val="bg-BG"/>
+        </w:rPr>
+      </w:pPr>
+      <w:r>
+        <w:rPr>
+          <w:b/>
+          <w:bCs w:val="0"/>
+          <w:sz w:val="26"/>
+          <w:szCs w:val="26"/>
+          <w:lang w:val="bg-BG"/>
+        </w:rPr>
+        <w:t>Лицево засичан</w:t>
+      </w:r>
+      <w:r>
+        <w:rPr>
+          <w:b/>
+          <w:bCs w:val="0"/>
+          <w:sz w:val="26"/>
+          <w:szCs w:val="26"/>
+          <w:lang w:val="bg-BG"/>
+        </w:rPr>
+        <w:t>е</w:t>
+      </w:r>
+    </w:p>
+    <w:p>
+      <w:pPr>
+        <w:pStyle w:val="ListParagraph"/>
+        <w:numPr>
+          <w:ilvl w:val="2"/>
+          <w:numId w:val="6"/>
+        </w:numPr>
+        <w:spacing w:line="360" w:lineRule="auto"/>
+        <w:rPr>
+          <w:b/>
+          <w:bCs w:val="0"/>
+          <w:sz w:val="26"/>
+          <w:szCs w:val="26"/>
+          <w:lang w:val="bg-BG"/>
+        </w:rPr>
+      </w:pPr>
+      <w:r>
+        <w:rPr>
+          <w:b/>
+          <w:bCs w:val="0"/>
+          <w:sz w:val="26"/>
+          <w:szCs w:val="26"/>
+          <w:lang w:val="bg-BG"/>
+        </w:rPr>
+        <w:t>Определение</w:t>
+      </w:r>
+      <w:r>
+        <w:rPr>
+          <w:b/>
+          <w:bCs w:val="0"/>
+          <w:sz w:val="26"/>
+          <w:szCs w:val="26"/>
+          <w:lang w:val="bg-BG"/>
+        </w:rPr>
+        <w:tab/>
+      </w:r>
+    </w:p>
+    <w:p>
+      <w:pPr>
+        <w:spacing w:line="360" w:lineRule="auto"/>
+        <w:ind w:left="400" w:firstLine="320"/>
+        <w:rPr>
+          <w:sz w:val="26"/>
+          <w:szCs w:val="26"/>
+          <w:lang w:val="bg-BG"/>
+        </w:rPr>
+      </w:pPr>
+      <w:r>
+        <w:rPr>
+          <w:sz w:val="26"/>
+          <w:szCs w:val="26"/>
+          <w:lang w:val="bg-BG"/>
+        </w:rPr>
+        <w:t xml:space="preserve">Лицевото засичане е технология, използвана в множество решения за идентифициране на човешки лица в изображения или във видео връзки на живо. То произлиза от засичането на обекти, като в случая търсените обекти са човешки лица. Един алгоритъм за лицево засичане се тренира върху множество изображения на различни човешки лица – различни полове, различни раси, различни черти на лицето. При изпълняване на алгоритъма той обхожда пиксел по пиксел даденото изображение и сравнява пикселите със </w:t>
+      </w:r>
+      <w:r>
+        <w:rPr>
+          <w:sz w:val="26"/>
+          <w:szCs w:val="26"/>
+          <w:lang w:val="bg-BG"/>
+        </w:rPr>
+        <w:t>съществуващите снимки на лица, за да открие приликите между тях. В зависимост от приликите между потенциалното засечено лице и снимките на познатите лица, алгоритъмът „взима решение“ дали даденият обект е лице или не, като резултатът е процентът сигурност, че разглежданият обект е лице. Съществуват алгоритми, които се тренират по време на изпълнение – при засечено лице алгоритъмът го добавя към множеството от познати лица. По този начин всяко следващо разпознато лице довежда до по-точни резултати.</w:t>
+      </w:r>
+    </w:p>
+    <w:p>
+      <w:pPr>
+        <w:spacing w:line="360" w:lineRule="auto"/>
+        <w:rPr>
+          <w:sz w:val="26"/>
+          <w:szCs w:val="26"/>
+          <w:lang w:val="bg-BG"/>
+        </w:rPr>
+      </w:pPr>
+    </w:p>
+    <w:p>
+      <w:pPr>
+        <w:pStyle w:val="ListParagraph"/>
+        <w:numPr>
+          <w:ilvl w:val="2"/>
+          <w:numId w:val="6"/>
+        </w:numPr>
+        <w:spacing w:line="360" w:lineRule="auto"/>
+        <w:rPr>
+          <w:b/>
+          <w:bCs w:val="0"/>
+          <w:sz w:val="26"/>
+          <w:szCs w:val="26"/>
+          <w:lang w:val="bg-BG"/>
+        </w:rPr>
+      </w:pPr>
+      <w:r>
+        <w:rPr>
+          <w:b/>
+          <w:bCs w:val="0"/>
+          <w:sz w:val="26"/>
+          <w:szCs w:val="26"/>
+          <w:lang w:val="bg-BG"/>
+        </w:rPr>
+        <w:t>Приложения</w:t>
+      </w:r>
+    </w:p>
+    <w:p>
+      <w:pPr>
+        <w:spacing w:line="360" w:lineRule="auto"/>
+        <w:ind w:left="400" w:firstLine="320"/>
+        <w:rPr>
+          <w:sz w:val="26"/>
+          <w:szCs w:val="26"/>
+          <w:lang w:val="bg-BG"/>
+        </w:rPr>
+      </w:pPr>
+      <w:r>
+        <w:rPr>
+          <w:sz w:val="26"/>
+          <w:szCs w:val="26"/>
+          <w:lang w:val="bg-BG"/>
+        </w:rPr>
+        <w:t xml:space="preserve">Лицевото засичане намира множество приложения в различни сфери – системи за лицево разпознаване, автоматичен фокус във фотографията, разпознаване на емоции, както и четене по устни. </w:t>
+      </w:r>
+      <w:r>
+        <w:rPr>
+          <w:sz w:val="26"/>
+          <w:szCs w:val="26"/>
+          <w:lang w:val="bg-BG"/>
+        </w:rPr>
+        <w:t>С развиването на алгоритмите и моделите за лицево засичане, то набира все повече и повече популярност в различни решения.</w:t>
+      </w:r>
+    </w:p>
+    <w:p>
+      <w:pPr>
+        <w:spacing w:line="360" w:lineRule="auto"/>
+        <w:ind w:left="400" w:firstLine="320"/>
+        <w:rPr>
+          <w:sz w:val="26"/>
+          <w:szCs w:val="26"/>
+          <w:lang w:val="bg-BG"/>
+        </w:rPr>
+      </w:pPr>
+    </w:p>
+    <w:p>
+      <w:pPr>
+        <w:spacing w:line="360" w:lineRule="auto"/>
+        <w:ind w:left="400" w:firstLine="320"/>
+        <w:rPr>
+          <w:sz w:val="26"/>
+          <w:szCs w:val="26"/>
+          <w:lang w:val="bg-BG"/>
+        </w:rPr>
+      </w:pPr>
+    </w:p>
+    <w:p>
+      <w:pPr>
+        <w:spacing w:line="360" w:lineRule="auto"/>
+        <w:ind w:left="400" w:firstLine="320"/>
+        <w:rPr>
+          <w:sz w:val="26"/>
+          <w:szCs w:val="26"/>
+          <w:lang w:val="bg-BG"/>
+        </w:rPr>
+      </w:pPr>
+    </w:p>
+    <w:p>
+      <w:pPr>
+        <w:pStyle w:val="ListParagraph"/>
+        <w:numPr>
+          <w:ilvl w:val="1"/>
+          <w:numId w:val="1"/>
+        </w:numPr>
+        <w:spacing w:line="360" w:lineRule="auto"/>
+        <w:rPr>
+          <w:b/>
+          <w:bCs w:val="0"/>
+          <w:sz w:val="26"/>
+          <w:szCs w:val="26"/>
+          <w:lang w:val="bg-BG"/>
+        </w:rPr>
+      </w:pPr>
+      <w:r>
+        <w:rPr>
+          <w:b/>
+          <w:bCs w:val="0"/>
+          <w:sz w:val="26"/>
+          <w:szCs w:val="26"/>
+          <w:lang w:val="bg-BG"/>
+        </w:rPr>
+        <w:lastRenderedPageBreak/>
+        <w:t>Лицево верифициране</w:t>
+      </w:r>
+    </w:p>
+    <w:p>
+      <w:pPr>
+        <w:pStyle w:val="ListParagraph"/>
+        <w:numPr>
+          <w:ilvl w:val="2"/>
+          <w:numId w:val="8"/>
+        </w:numPr>
+        <w:spacing w:line="360" w:lineRule="auto"/>
+        <w:rPr>
+          <w:b/>
+          <w:bCs w:val="0"/>
+          <w:sz w:val="26"/>
+          <w:szCs w:val="26"/>
+          <w:lang w:val="bg-BG"/>
+        </w:rPr>
+      </w:pPr>
+      <w:r>
+        <w:rPr>
+          <w:b/>
+          <w:bCs w:val="0"/>
+          <w:sz w:val="26"/>
+          <w:szCs w:val="26"/>
+          <w:lang w:val="bg-BG"/>
+        </w:rPr>
+        <w:t>Определение</w:t>
+      </w:r>
+    </w:p>
+    <w:p>
+      <w:pPr>
+        <w:spacing w:line="360" w:lineRule="auto"/>
+        <w:ind w:left="400" w:firstLine="320"/>
+        <w:rPr>
+          <w:sz w:val="26"/>
+          <w:szCs w:val="26"/>
+          <w:lang w:val="bg-BG"/>
+        </w:rPr>
+      </w:pPr>
+      <w:r>
+        <w:rPr>
+          <w:sz w:val="26"/>
+          <w:szCs w:val="26"/>
+          <w:lang w:val="bg-BG"/>
+        </w:rPr>
+        <w:t xml:space="preserve">Лицевото верифициране използва </w:t>
+      </w:r>
+      <w:r>
+        <w:rPr>
+          <w:sz w:val="26"/>
+          <w:szCs w:val="26"/>
+          <w:lang w:val="bg-BG"/>
+        </w:rPr>
+        <w:t xml:space="preserve">резултатите от лицевото засичане, за да сравни непознато лице с познати такива. За разлика от лицевото разпознаване, което отговаря на въпроса: „Чие е това лице?“, лицевото верифициране отговаря на въпроса: „Това ли е правилното лице?“. </w:t>
+      </w:r>
+      <w:r>
+        <w:rPr>
+          <w:sz w:val="26"/>
+          <w:szCs w:val="26"/>
+          <w:lang w:val="bg-BG"/>
+        </w:rPr>
+        <w:t xml:space="preserve">Един алгоритъм за лицево верифициране сравнява характерните черти </w:t>
+      </w:r>
+      <w:r>
+        <w:rPr>
+          <w:sz w:val="26"/>
+          <w:szCs w:val="26"/>
+          <w:lang w:val="bg-BG"/>
+        </w:rPr>
+        <w:t xml:space="preserve">на непознатото и познатите лица </w:t>
+      </w:r>
+      <w:r>
+        <w:rPr>
+          <w:sz w:val="26"/>
+          <w:szCs w:val="26"/>
+          <w:lang w:val="bg-BG"/>
+        </w:rPr>
+        <w:t>– разстоянието между зениците на двете очи, разстоянието между външния и вътрешния ъгъл на всяко око, разстоянието между носа и устата и други</w:t>
+      </w:r>
+      <w:r>
+        <w:rPr>
+          <w:sz w:val="26"/>
+          <w:szCs w:val="26"/>
+          <w:lang w:val="bg-BG"/>
+        </w:rPr>
+        <w:t>. Тази информация се записва като вектор със 128 измерения</w:t>
+      </w:r>
+      <w:r>
+        <w:rPr>
+          <w:sz w:val="26"/>
+          <w:szCs w:val="26"/>
+          <w:lang w:val="bg-BG"/>
+        </w:rPr>
+        <w:t>, а впоследствие се сравняват данните от всички измерения, за да се верифицира непознатото лице.</w:t>
+      </w:r>
+    </w:p>
+    <w:p>
+      <w:pPr>
+        <w:spacing w:line="360" w:lineRule="auto"/>
+        <w:ind w:left="400" w:firstLine="320"/>
+        <w:rPr>
+          <w:sz w:val="26"/>
+          <w:szCs w:val="26"/>
+          <w:lang w:val="bg-BG"/>
+        </w:rPr>
+      </w:pPr>
+    </w:p>
+    <w:p>
+      <w:pPr>
+        <w:pStyle w:val="ListParagraph"/>
+        <w:numPr>
+          <w:ilvl w:val="2"/>
+          <w:numId w:val="8"/>
+        </w:numPr>
+        <w:spacing w:line="360" w:lineRule="auto"/>
+        <w:rPr>
+          <w:b/>
+          <w:bCs w:val="0"/>
+          <w:sz w:val="26"/>
+          <w:szCs w:val="26"/>
+          <w:lang w:val="bg-BG"/>
+        </w:rPr>
+      </w:pPr>
+      <w:r>
+        <w:rPr>
+          <w:b/>
+          <w:bCs w:val="0"/>
+          <w:sz w:val="26"/>
+          <w:szCs w:val="26"/>
+          <w:lang w:val="bg-BG"/>
+        </w:rPr>
+        <w:t>Приложения</w:t>
+      </w:r>
+    </w:p>
+    <w:p>
+      <w:pPr>
+        <w:spacing w:line="360" w:lineRule="auto"/>
+        <w:ind w:left="400" w:firstLine="320"/>
+        <w:rPr>
+          <w:sz w:val="26"/>
+          <w:szCs w:val="26"/>
+          <w:lang w:val="en-US"/>
+        </w:rPr>
+      </w:pPr>
+      <w:r>
+        <w:rPr>
+          <w:sz w:val="26"/>
+          <w:szCs w:val="26"/>
+          <w:lang w:val="bg-BG"/>
+        </w:rPr>
+        <w:t xml:space="preserve">Лицевото верифициране намира широко приложение в системи, свързани със сигурността, като това могат да бъдат както лични системи, така и публични такива. </w:t>
+      </w:r>
+      <w:r>
+        <w:rPr>
+          <w:sz w:val="26"/>
+          <w:szCs w:val="26"/>
+          <w:lang w:val="bg-BG"/>
+        </w:rPr>
+        <w:t>Лицевото верифициране се използва за контрол на достъпа до различни помещения, както и за отключване на нашите смартфони.</w:t>
+      </w:r>
+    </w:p>
+    <w:p>
+      <w:pPr>
+        <w:spacing w:line="360" w:lineRule="auto"/>
+        <w:ind w:left="400"/>
+        <w:rPr>
+          <w:sz w:val="26"/>
+          <w:szCs w:val="26"/>
+          <w:lang w:val="ru-RU"/>
+        </w:rPr>
+      </w:pPr>
+    </w:p>
+    <w:p>
+      <w:pPr>
+        <w:spacing w:line="360" w:lineRule="auto"/>
+        <w:ind w:left="400"/>
+        <w:rPr>
+          <w:b/>
+          <w:bCs w:val="0"/>
+          <w:sz w:val="26"/>
+          <w:szCs w:val="26"/>
+          <w:lang w:val="bg-BG"/>
+        </w:rPr>
+      </w:pPr>
+    </w:p>
+    <w:p>
+      <w:pPr>
+        <w:pStyle w:val="ListParagraph"/>
+        <w:spacing w:line="360" w:lineRule="auto"/>
+        <w:ind w:left="400"/>
+        <w:rPr>
+          <w:sz w:val="26"/>
+          <w:szCs w:val="26"/>
+          <w:lang w:val="ru-RU"/>
+        </w:rPr>
+      </w:pPr>
+    </w:p>
+    <w:p>
+      <w:pPr>
+        <w:spacing w:line="360" w:lineRule="auto"/>
+        <w:rPr>
+          <w:b/>
+          <w:bCs w:val="0"/>
+          <w:sz w:val="26"/>
+          <w:szCs w:val="26"/>
+          <w:lang w:val="ru-RU"/>
+        </w:rPr>
+      </w:pPr>
     </w:p>
     <w:sectPr>
-      <w:footerReference w:type="even" r:id="rId7"/>
-      <w:footerReference w:type="default" r:id="rId8"/>
+      <w:footerReference w:type="even" r:id="rId8"/>
+      <w:footerReference w:type="default" r:id="rId9"/>
       <w:pgSz w:w="11906" w:h="16838"/>
       <w:pgMar w:top="1440" w:right="1440" w:bottom="1440" w:left="1440" w:header="709" w:footer="709" w:gutter="0"/>
       <w:pgNumType w:start="1"/>
@@ -1164,6 +1834,11 @@
         <w:docPartUnique/>
       </w:docPartObj>
     </w:sdtPr>
+    <w:sdtEndPr>
+      <w:rPr>
+        <w:rStyle w:val="PageNumber"/>
+      </w:rPr>
+    </w:sdtEndPr>
     <w:sdtContent>
       <w:p>
         <w:pPr>
@@ -1216,6 +1891,11 @@
         <w:docPartUnique/>
       </w:docPartObj>
     </w:sdtPr>
+    <w:sdtEndPr>
+      <w:rPr>
+        <w:rStyle w:val="PageNumber"/>
+      </w:rPr>
+    </w:sdtEndPr>
     <w:sdtContent>
       <w:p>
         <w:pPr>
@@ -1285,6 +1965,939 @@
     </w:p>
   </w:footnote>
 </w:footnotes>
+</file>
+
+<file path=word/numbering.xml><?xml version="1.0" encoding="utf-8"?>
+<w:numbering xmlns:wpc="http://schemas.microsoft.com/office/word/2010/wordprocessingCanvas" xmlns:cx="http://schemas.microsoft.com/office/drawing/2014/chartex" xmlns:cx1="http://schemas.microsoft.com/office/drawing/2015/9/8/chartex" xmlns:cx2="http://schemas.microsoft.com/office/drawing/2015/10/21/chartex" xmlns:cx3="http://schemas.microsoft.com/office/drawing/2016/5/9/chartex" xmlns:cx4="http://schemas.microsoft.com/office/drawing/2016/5/10/chartex" xmlns:cx5="http://schemas.microsoft.com/office/drawing/2016/5/11/chartex" xmlns:cx6="http://schemas.microsoft.com/office/drawing/2016/5/12/chartex" xmlns:cx7="http://schemas.microsoft.com/office/drawing/2016/5/13/chartex" xmlns:cx8="http://schemas.microsoft.com/office/drawing/2016/5/14/chartex" xmlns:mc="http://schemas.openxmlformats.org/markup-compatibility/2006" xmlns:aink="http://schemas.microsoft.com/office/drawing/2016/ink" xmlns:am3d="http://schemas.microsoft.com/office/drawing/2017/model3d" xmlns:o="urn:schemas-microsoft-com:office:office" xmlns:r="http://schemas.openxmlformats.org/officeDocument/2006/relationships" xmlns:m="http://schemas.openxmlformats.org/officeDocument/2006/math" xmlns:v="urn:schemas-microsoft-com:vml" xmlns:wp14="http://schemas.microsoft.com/office/word/2010/wordprocessingDrawing" xmlns:wp="http://schemas.openxmlformats.org/drawingml/2006/wordprocessingDrawing" xmlns:w10="urn:schemas-microsoft-com:office:word" xmlns:w="http://schemas.openxmlformats.org/wordprocessingml/2006/main" xmlns:w14="http://schemas.microsoft.com/office/word/2010/wordml" xmlns:w15="http://schemas.microsoft.com/office/word/2012/wordml" xmlns:w16cex="http://schemas.microsoft.com/office/word/2018/wordml/cex" xmlns:w16cid="http://schemas.microsoft.com/office/word/2016/wordml/cid" xmlns:w16="http://schemas.microsoft.com/office/word/2018/wordml" xmlns:w16se="http://schemas.microsoft.com/office/word/2015/wordml/symex" xmlns:wpg="http://schemas.microsoft.com/office/word/2010/wordprocessingGroup" xmlns:wpi="http://schemas.microsoft.com/office/word/2010/wordprocessingInk" xmlns:wne="http://schemas.microsoft.com/office/word/2006/wordml" xmlns:wps="http://schemas.microsoft.com/office/word/2010/wordprocessingShape" mc:Ignorable="w14 w15 w16se w16cid w16 w16cex wp14">
+  <w:abstractNum w:abstractNumId="0" w15:restartNumberingAfterBreak="0">
+    <w:nsid w:val="18E54D75"/>
+    <w:multiLevelType w:val="multilevel"/>
+    <w:tmpl w:val="A606D874"/>
+    <w:lvl w:ilvl="0">
+      <w:start w:val="1"/>
+      <w:numFmt w:val="decimal"/>
+      <w:lvlText w:val="%1."/>
+      <w:lvlJc w:val="left"/>
+      <w:pPr>
+        <w:ind w:left="580" w:hanging="580"/>
+      </w:pPr>
+      <w:rPr>
+        <w:rFonts w:hint="default"/>
+      </w:rPr>
+    </w:lvl>
+    <w:lvl w:ilvl="1">
+      <w:start w:val="1"/>
+      <w:numFmt w:val="decimal"/>
+      <w:lvlText w:val="%1.%2."/>
+      <w:lvlJc w:val="left"/>
+      <w:pPr>
+        <w:ind w:left="1440" w:hanging="720"/>
+      </w:pPr>
+      <w:rPr>
+        <w:rFonts w:hint="default"/>
+      </w:rPr>
+    </w:lvl>
+    <w:lvl w:ilvl="2">
+      <w:start w:val="1"/>
+      <w:numFmt w:val="decimal"/>
+      <w:lvlText w:val="%1.%2.%3."/>
+      <w:lvlJc w:val="left"/>
+      <w:pPr>
+        <w:ind w:left="2160" w:hanging="720"/>
+      </w:pPr>
+      <w:rPr>
+        <w:rFonts w:hint="default"/>
+      </w:rPr>
+    </w:lvl>
+    <w:lvl w:ilvl="3">
+      <w:start w:val="1"/>
+      <w:numFmt w:val="decimal"/>
+      <w:lvlText w:val="%1.%2.%3.%4."/>
+      <w:lvlJc w:val="left"/>
+      <w:pPr>
+        <w:ind w:left="3240" w:hanging="1080"/>
+      </w:pPr>
+      <w:rPr>
+        <w:rFonts w:hint="default"/>
+      </w:rPr>
+    </w:lvl>
+    <w:lvl w:ilvl="4">
+      <w:start w:val="1"/>
+      <w:numFmt w:val="decimal"/>
+      <w:lvlText w:val="%1.%2.%3.%4.%5."/>
+      <w:lvlJc w:val="left"/>
+      <w:pPr>
+        <w:ind w:left="3960" w:hanging="1080"/>
+      </w:pPr>
+      <w:rPr>
+        <w:rFonts w:hint="default"/>
+      </w:rPr>
+    </w:lvl>
+    <w:lvl w:ilvl="5">
+      <w:start w:val="1"/>
+      <w:numFmt w:val="decimal"/>
+      <w:lvlText w:val="%1.%2.%3.%4.%5.%6."/>
+      <w:lvlJc w:val="left"/>
+      <w:pPr>
+        <w:ind w:left="5040" w:hanging="1440"/>
+      </w:pPr>
+      <w:rPr>
+        <w:rFonts w:hint="default"/>
+      </w:rPr>
+    </w:lvl>
+    <w:lvl w:ilvl="6">
+      <w:start w:val="1"/>
+      <w:numFmt w:val="decimal"/>
+      <w:lvlText w:val="%1.%2.%3.%4.%5.%6.%7."/>
+      <w:lvlJc w:val="left"/>
+      <w:pPr>
+        <w:ind w:left="5760" w:hanging="1440"/>
+      </w:pPr>
+      <w:rPr>
+        <w:rFonts w:hint="default"/>
+      </w:rPr>
+    </w:lvl>
+    <w:lvl w:ilvl="7">
+      <w:start w:val="1"/>
+      <w:numFmt w:val="decimal"/>
+      <w:lvlText w:val="%1.%2.%3.%4.%5.%6.%7.%8."/>
+      <w:lvlJc w:val="left"/>
+      <w:pPr>
+        <w:ind w:left="6840" w:hanging="1800"/>
+      </w:pPr>
+      <w:rPr>
+        <w:rFonts w:hint="default"/>
+      </w:rPr>
+    </w:lvl>
+    <w:lvl w:ilvl="8">
+      <w:start w:val="1"/>
+      <w:numFmt w:val="decimal"/>
+      <w:lvlText w:val="%1.%2.%3.%4.%5.%6.%7.%8.%9."/>
+      <w:lvlJc w:val="left"/>
+      <w:pPr>
+        <w:ind w:left="7560" w:hanging="1800"/>
+      </w:pPr>
+      <w:rPr>
+        <w:rFonts w:hint="default"/>
+      </w:rPr>
+    </w:lvl>
+  </w:abstractNum>
+  <w:abstractNum w:abstractNumId="1" w15:restartNumberingAfterBreak="0">
+    <w:nsid w:val="19674093"/>
+    <w:multiLevelType w:val="multilevel"/>
+    <w:tmpl w:val="16368338"/>
+    <w:lvl w:ilvl="0">
+      <w:start w:val="1"/>
+      <w:numFmt w:val="decimal"/>
+      <w:lvlText w:val="%1."/>
+      <w:lvlJc w:val="left"/>
+      <w:pPr>
+        <w:ind w:left="580" w:hanging="580"/>
+      </w:pPr>
+      <w:rPr>
+        <w:rFonts w:hint="default"/>
+      </w:rPr>
+    </w:lvl>
+    <w:lvl w:ilvl="1">
+      <w:start w:val="2"/>
+      <w:numFmt w:val="decimal"/>
+      <w:lvlText w:val="%1.%2."/>
+      <w:lvlJc w:val="left"/>
+      <w:pPr>
+        <w:ind w:left="920" w:hanging="720"/>
+      </w:pPr>
+      <w:rPr>
+        <w:rFonts w:hint="default"/>
+      </w:rPr>
+    </w:lvl>
+    <w:lvl w:ilvl="2">
+      <w:start w:val="1"/>
+      <w:numFmt w:val="decimal"/>
+      <w:lvlText w:val="%1.%2.%3."/>
+      <w:lvlJc w:val="left"/>
+      <w:pPr>
+        <w:ind w:left="1120" w:hanging="720"/>
+      </w:pPr>
+      <w:rPr>
+        <w:rFonts w:hint="default"/>
+      </w:rPr>
+    </w:lvl>
+    <w:lvl w:ilvl="3">
+      <w:start w:val="1"/>
+      <w:numFmt w:val="decimal"/>
+      <w:lvlText w:val="%1.%2.%3.%4."/>
+      <w:lvlJc w:val="left"/>
+      <w:pPr>
+        <w:ind w:left="1680" w:hanging="1080"/>
+      </w:pPr>
+      <w:rPr>
+        <w:rFonts w:hint="default"/>
+      </w:rPr>
+    </w:lvl>
+    <w:lvl w:ilvl="4">
+      <w:start w:val="1"/>
+      <w:numFmt w:val="decimal"/>
+      <w:lvlText w:val="%1.%2.%3.%4.%5."/>
+      <w:lvlJc w:val="left"/>
+      <w:pPr>
+        <w:ind w:left="1880" w:hanging="1080"/>
+      </w:pPr>
+      <w:rPr>
+        <w:rFonts w:hint="default"/>
+      </w:rPr>
+    </w:lvl>
+    <w:lvl w:ilvl="5">
+      <w:start w:val="1"/>
+      <w:numFmt w:val="decimal"/>
+      <w:lvlText w:val="%1.%2.%3.%4.%5.%6."/>
+      <w:lvlJc w:val="left"/>
+      <w:pPr>
+        <w:ind w:left="2440" w:hanging="1440"/>
+      </w:pPr>
+      <w:rPr>
+        <w:rFonts w:hint="default"/>
+      </w:rPr>
+    </w:lvl>
+    <w:lvl w:ilvl="6">
+      <w:start w:val="1"/>
+      <w:numFmt w:val="decimal"/>
+      <w:lvlText w:val="%1.%2.%3.%4.%5.%6.%7."/>
+      <w:lvlJc w:val="left"/>
+      <w:pPr>
+        <w:ind w:left="2640" w:hanging="1440"/>
+      </w:pPr>
+      <w:rPr>
+        <w:rFonts w:hint="default"/>
+      </w:rPr>
+    </w:lvl>
+    <w:lvl w:ilvl="7">
+      <w:start w:val="1"/>
+      <w:numFmt w:val="decimal"/>
+      <w:lvlText w:val="%1.%2.%3.%4.%5.%6.%7.%8."/>
+      <w:lvlJc w:val="left"/>
+      <w:pPr>
+        <w:ind w:left="3200" w:hanging="1800"/>
+      </w:pPr>
+      <w:rPr>
+        <w:rFonts w:hint="default"/>
+      </w:rPr>
+    </w:lvl>
+    <w:lvl w:ilvl="8">
+      <w:start w:val="1"/>
+      <w:numFmt w:val="decimal"/>
+      <w:lvlText w:val="%1.%2.%3.%4.%5.%6.%7.%8.%9."/>
+      <w:lvlJc w:val="left"/>
+      <w:pPr>
+        <w:ind w:left="3400" w:hanging="1800"/>
+      </w:pPr>
+      <w:rPr>
+        <w:rFonts w:hint="default"/>
+      </w:rPr>
+    </w:lvl>
+  </w:abstractNum>
+  <w:abstractNum w:abstractNumId="2" w15:restartNumberingAfterBreak="0">
+    <w:nsid w:val="2C4E640C"/>
+    <w:multiLevelType w:val="multilevel"/>
+    <w:tmpl w:val="E586C818"/>
+    <w:lvl w:ilvl="0">
+      <w:start w:val="1"/>
+      <w:numFmt w:val="decimal"/>
+      <w:lvlText w:val="%1."/>
+      <w:lvlJc w:val="left"/>
+      <w:pPr>
+        <w:ind w:left="580" w:hanging="580"/>
+      </w:pPr>
+      <w:rPr>
+        <w:rFonts w:hint="default"/>
+      </w:rPr>
+    </w:lvl>
+    <w:lvl w:ilvl="1">
+      <w:start w:val="1"/>
+      <w:numFmt w:val="decimal"/>
+      <w:lvlText w:val="%1.%2."/>
+      <w:lvlJc w:val="left"/>
+      <w:pPr>
+        <w:ind w:left="920" w:hanging="720"/>
+      </w:pPr>
+      <w:rPr>
+        <w:rFonts w:hint="default"/>
+      </w:rPr>
+    </w:lvl>
+    <w:lvl w:ilvl="2">
+      <w:start w:val="1"/>
+      <w:numFmt w:val="decimal"/>
+      <w:lvlText w:val="%1.%2.%3."/>
+      <w:lvlJc w:val="left"/>
+      <w:pPr>
+        <w:ind w:left="1120" w:hanging="720"/>
+      </w:pPr>
+      <w:rPr>
+        <w:rFonts w:hint="default"/>
+      </w:rPr>
+    </w:lvl>
+    <w:lvl w:ilvl="3">
+      <w:start w:val="1"/>
+      <w:numFmt w:val="decimal"/>
+      <w:lvlText w:val="%1.%2.%3.%4."/>
+      <w:lvlJc w:val="left"/>
+      <w:pPr>
+        <w:ind w:left="1680" w:hanging="1080"/>
+      </w:pPr>
+      <w:rPr>
+        <w:rFonts w:hint="default"/>
+      </w:rPr>
+    </w:lvl>
+    <w:lvl w:ilvl="4">
+      <w:start w:val="1"/>
+      <w:numFmt w:val="decimal"/>
+      <w:lvlText w:val="%1.%2.%3.%4.%5."/>
+      <w:lvlJc w:val="left"/>
+      <w:pPr>
+        <w:ind w:left="1880" w:hanging="1080"/>
+      </w:pPr>
+      <w:rPr>
+        <w:rFonts w:hint="default"/>
+      </w:rPr>
+    </w:lvl>
+    <w:lvl w:ilvl="5">
+      <w:start w:val="1"/>
+      <w:numFmt w:val="decimal"/>
+      <w:lvlText w:val="%1.%2.%3.%4.%5.%6."/>
+      <w:lvlJc w:val="left"/>
+      <w:pPr>
+        <w:ind w:left="2440" w:hanging="1440"/>
+      </w:pPr>
+      <w:rPr>
+        <w:rFonts w:hint="default"/>
+      </w:rPr>
+    </w:lvl>
+    <w:lvl w:ilvl="6">
+      <w:start w:val="1"/>
+      <w:numFmt w:val="decimal"/>
+      <w:lvlText w:val="%1.%2.%3.%4.%5.%6.%7."/>
+      <w:lvlJc w:val="left"/>
+      <w:pPr>
+        <w:ind w:left="2640" w:hanging="1440"/>
+      </w:pPr>
+      <w:rPr>
+        <w:rFonts w:hint="default"/>
+      </w:rPr>
+    </w:lvl>
+    <w:lvl w:ilvl="7">
+      <w:start w:val="1"/>
+      <w:numFmt w:val="decimal"/>
+      <w:lvlText w:val="%1.%2.%3.%4.%5.%6.%7.%8."/>
+      <w:lvlJc w:val="left"/>
+      <w:pPr>
+        <w:ind w:left="3200" w:hanging="1800"/>
+      </w:pPr>
+      <w:rPr>
+        <w:rFonts w:hint="default"/>
+      </w:rPr>
+    </w:lvl>
+    <w:lvl w:ilvl="8">
+      <w:start w:val="1"/>
+      <w:numFmt w:val="decimal"/>
+      <w:lvlText w:val="%1.%2.%3.%4.%5.%6.%7.%8.%9."/>
+      <w:lvlJc w:val="left"/>
+      <w:pPr>
+        <w:ind w:left="3400" w:hanging="1800"/>
+      </w:pPr>
+      <w:rPr>
+        <w:rFonts w:hint="default"/>
+      </w:rPr>
+    </w:lvl>
+  </w:abstractNum>
+  <w:abstractNum w:abstractNumId="3" w15:restartNumberingAfterBreak="0">
+    <w:nsid w:val="350B1919"/>
+    <w:multiLevelType w:val="multilevel"/>
+    <w:tmpl w:val="0B50456E"/>
+    <w:lvl w:ilvl="0">
+      <w:start w:val="1"/>
+      <w:numFmt w:val="decimal"/>
+      <w:lvlText w:val="%1."/>
+      <w:lvlJc w:val="left"/>
+      <w:pPr>
+        <w:ind w:left="580" w:hanging="580"/>
+      </w:pPr>
+      <w:rPr>
+        <w:rFonts w:hint="default"/>
+      </w:rPr>
+    </w:lvl>
+    <w:lvl w:ilvl="1">
+      <w:start w:val="2"/>
+      <w:numFmt w:val="decimal"/>
+      <w:lvlText w:val="%1.%2."/>
+      <w:lvlJc w:val="left"/>
+      <w:pPr>
+        <w:ind w:left="1620" w:hanging="720"/>
+      </w:pPr>
+      <w:rPr>
+        <w:rFonts w:hint="default"/>
+      </w:rPr>
+    </w:lvl>
+    <w:lvl w:ilvl="2">
+      <w:start w:val="1"/>
+      <w:numFmt w:val="decimal"/>
+      <w:lvlText w:val="%1.%2.%3."/>
+      <w:lvlJc w:val="left"/>
+      <w:pPr>
+        <w:ind w:left="2520" w:hanging="720"/>
+      </w:pPr>
+      <w:rPr>
+        <w:rFonts w:hint="default"/>
+      </w:rPr>
+    </w:lvl>
+    <w:lvl w:ilvl="3">
+      <w:start w:val="1"/>
+      <w:numFmt w:val="decimal"/>
+      <w:lvlText w:val="%1.%2.%3.%4."/>
+      <w:lvlJc w:val="left"/>
+      <w:pPr>
+        <w:ind w:left="3780" w:hanging="1080"/>
+      </w:pPr>
+      <w:rPr>
+        <w:rFonts w:hint="default"/>
+      </w:rPr>
+    </w:lvl>
+    <w:lvl w:ilvl="4">
+      <w:start w:val="1"/>
+      <w:numFmt w:val="decimal"/>
+      <w:lvlText w:val="%1.%2.%3.%4.%5."/>
+      <w:lvlJc w:val="left"/>
+      <w:pPr>
+        <w:ind w:left="4680" w:hanging="1080"/>
+      </w:pPr>
+      <w:rPr>
+        <w:rFonts w:hint="default"/>
+      </w:rPr>
+    </w:lvl>
+    <w:lvl w:ilvl="5">
+      <w:start w:val="1"/>
+      <w:numFmt w:val="decimal"/>
+      <w:lvlText w:val="%1.%2.%3.%4.%5.%6."/>
+      <w:lvlJc w:val="left"/>
+      <w:pPr>
+        <w:ind w:left="5940" w:hanging="1440"/>
+      </w:pPr>
+      <w:rPr>
+        <w:rFonts w:hint="default"/>
+      </w:rPr>
+    </w:lvl>
+    <w:lvl w:ilvl="6">
+      <w:start w:val="1"/>
+      <w:numFmt w:val="decimal"/>
+      <w:lvlText w:val="%1.%2.%3.%4.%5.%6.%7."/>
+      <w:lvlJc w:val="left"/>
+      <w:pPr>
+        <w:ind w:left="6840" w:hanging="1440"/>
+      </w:pPr>
+      <w:rPr>
+        <w:rFonts w:hint="default"/>
+      </w:rPr>
+    </w:lvl>
+    <w:lvl w:ilvl="7">
+      <w:start w:val="1"/>
+      <w:numFmt w:val="decimal"/>
+      <w:lvlText w:val="%1.%2.%3.%4.%5.%6.%7.%8."/>
+      <w:lvlJc w:val="left"/>
+      <w:pPr>
+        <w:ind w:left="8100" w:hanging="1800"/>
+      </w:pPr>
+      <w:rPr>
+        <w:rFonts w:hint="default"/>
+      </w:rPr>
+    </w:lvl>
+    <w:lvl w:ilvl="8">
+      <w:start w:val="1"/>
+      <w:numFmt w:val="decimal"/>
+      <w:lvlText w:val="%1.%2.%3.%4.%5.%6.%7.%8.%9."/>
+      <w:lvlJc w:val="left"/>
+      <w:pPr>
+        <w:ind w:left="9000" w:hanging="1800"/>
+      </w:pPr>
+      <w:rPr>
+        <w:rFonts w:hint="default"/>
+      </w:rPr>
+    </w:lvl>
+  </w:abstractNum>
+  <w:abstractNum w:abstractNumId="4" w15:restartNumberingAfterBreak="0">
+    <w:nsid w:val="3552518F"/>
+    <w:multiLevelType w:val="multilevel"/>
+    <w:tmpl w:val="518E4020"/>
+    <w:lvl w:ilvl="0">
+      <w:start w:val="1"/>
+      <w:numFmt w:val="decimal"/>
+      <w:lvlText w:val="%1."/>
+      <w:lvlJc w:val="left"/>
+      <w:pPr>
+        <w:ind w:left="580" w:hanging="580"/>
+      </w:pPr>
+      <w:rPr>
+        <w:rFonts w:hint="default"/>
+      </w:rPr>
+    </w:lvl>
+    <w:lvl w:ilvl="1">
+      <w:start w:val="1"/>
+      <w:numFmt w:val="decimal"/>
+      <w:lvlText w:val="%1.%2."/>
+      <w:lvlJc w:val="left"/>
+      <w:pPr>
+        <w:ind w:left="1080" w:hanging="720"/>
+      </w:pPr>
+      <w:rPr>
+        <w:rFonts w:hint="default"/>
+      </w:rPr>
+    </w:lvl>
+    <w:lvl w:ilvl="2">
+      <w:start w:val="1"/>
+      <w:numFmt w:val="decimal"/>
+      <w:lvlText w:val="%1.%2.%3."/>
+      <w:lvlJc w:val="left"/>
+      <w:pPr>
+        <w:ind w:left="1440" w:hanging="720"/>
+      </w:pPr>
+      <w:rPr>
+        <w:rFonts w:hint="default"/>
+      </w:rPr>
+    </w:lvl>
+    <w:lvl w:ilvl="3">
+      <w:start w:val="1"/>
+      <w:numFmt w:val="decimal"/>
+      <w:lvlText w:val="%1.%2.%3.%4."/>
+      <w:lvlJc w:val="left"/>
+      <w:pPr>
+        <w:ind w:left="2160" w:hanging="1080"/>
+      </w:pPr>
+      <w:rPr>
+        <w:rFonts w:hint="default"/>
+      </w:rPr>
+    </w:lvl>
+    <w:lvl w:ilvl="4">
+      <w:start w:val="1"/>
+      <w:numFmt w:val="decimal"/>
+      <w:lvlText w:val="%1.%2.%3.%4.%5."/>
+      <w:lvlJc w:val="left"/>
+      <w:pPr>
+        <w:ind w:left="2520" w:hanging="1080"/>
+      </w:pPr>
+      <w:rPr>
+        <w:rFonts w:hint="default"/>
+      </w:rPr>
+    </w:lvl>
+    <w:lvl w:ilvl="5">
+      <w:start w:val="1"/>
+      <w:numFmt w:val="decimal"/>
+      <w:lvlText w:val="%1.%2.%3.%4.%5.%6."/>
+      <w:lvlJc w:val="left"/>
+      <w:pPr>
+        <w:ind w:left="3240" w:hanging="1440"/>
+      </w:pPr>
+      <w:rPr>
+        <w:rFonts w:hint="default"/>
+      </w:rPr>
+    </w:lvl>
+    <w:lvl w:ilvl="6">
+      <w:start w:val="1"/>
+      <w:numFmt w:val="decimal"/>
+      <w:lvlText w:val="%1.%2.%3.%4.%5.%6.%7."/>
+      <w:lvlJc w:val="left"/>
+      <w:pPr>
+        <w:ind w:left="3600" w:hanging="1440"/>
+      </w:pPr>
+      <w:rPr>
+        <w:rFonts w:hint="default"/>
+      </w:rPr>
+    </w:lvl>
+    <w:lvl w:ilvl="7">
+      <w:start w:val="1"/>
+      <w:numFmt w:val="decimal"/>
+      <w:lvlText w:val="%1.%2.%3.%4.%5.%6.%7.%8."/>
+      <w:lvlJc w:val="left"/>
+      <w:pPr>
+        <w:ind w:left="4320" w:hanging="1800"/>
+      </w:pPr>
+      <w:rPr>
+        <w:rFonts w:hint="default"/>
+      </w:rPr>
+    </w:lvl>
+    <w:lvl w:ilvl="8">
+      <w:start w:val="1"/>
+      <w:numFmt w:val="decimal"/>
+      <w:lvlText w:val="%1.%2.%3.%4.%5.%6.%7.%8.%9."/>
+      <w:lvlJc w:val="left"/>
+      <w:pPr>
+        <w:ind w:left="4680" w:hanging="1800"/>
+      </w:pPr>
+      <w:rPr>
+        <w:rFonts w:hint="default"/>
+      </w:rPr>
+    </w:lvl>
+  </w:abstractNum>
+  <w:abstractNum w:abstractNumId="5" w15:restartNumberingAfterBreak="0">
+    <w:nsid w:val="399D785C"/>
+    <w:multiLevelType w:val="multilevel"/>
+    <w:tmpl w:val="48462F40"/>
+    <w:lvl w:ilvl="0">
+      <w:start w:val="1"/>
+      <w:numFmt w:val="decimal"/>
+      <w:lvlText w:val="%1"/>
+      <w:lvlJc w:val="left"/>
+      <w:pPr>
+        <w:ind w:left="400" w:hanging="400"/>
+      </w:pPr>
+      <w:rPr>
+        <w:rFonts w:hint="default"/>
+      </w:rPr>
+    </w:lvl>
+    <w:lvl w:ilvl="1">
+      <w:start w:val="1"/>
+      <w:numFmt w:val="decimal"/>
+      <w:lvlText w:val="%1.%2"/>
+      <w:lvlJc w:val="left"/>
+      <w:pPr>
+        <w:ind w:left="400" w:hanging="400"/>
+      </w:pPr>
+      <w:rPr>
+        <w:rFonts w:hint="default"/>
+      </w:rPr>
+    </w:lvl>
+    <w:lvl w:ilvl="2">
+      <w:start w:val="1"/>
+      <w:numFmt w:val="decimal"/>
+      <w:lvlText w:val="%1.%2.%3"/>
+      <w:lvlJc w:val="left"/>
+      <w:pPr>
+        <w:ind w:left="720" w:hanging="720"/>
+      </w:pPr>
+      <w:rPr>
+        <w:rFonts w:hint="default"/>
+      </w:rPr>
+    </w:lvl>
+    <w:lvl w:ilvl="3">
+      <w:start w:val="1"/>
+      <w:numFmt w:val="decimal"/>
+      <w:lvlText w:val="%1.%2.%3.%4"/>
+      <w:lvlJc w:val="left"/>
+      <w:pPr>
+        <w:ind w:left="720" w:hanging="720"/>
+      </w:pPr>
+      <w:rPr>
+        <w:rFonts w:hint="default"/>
+      </w:rPr>
+    </w:lvl>
+    <w:lvl w:ilvl="4">
+      <w:start w:val="1"/>
+      <w:numFmt w:val="decimal"/>
+      <w:lvlText w:val="%1.%2.%3.%4.%5"/>
+      <w:lvlJc w:val="left"/>
+      <w:pPr>
+        <w:ind w:left="1080" w:hanging="1080"/>
+      </w:pPr>
+      <w:rPr>
+        <w:rFonts w:hint="default"/>
+      </w:rPr>
+    </w:lvl>
+    <w:lvl w:ilvl="5">
+      <w:start w:val="1"/>
+      <w:numFmt w:val="decimal"/>
+      <w:lvlText w:val="%1.%2.%3.%4.%5.%6"/>
+      <w:lvlJc w:val="left"/>
+      <w:pPr>
+        <w:ind w:left="1440" w:hanging="1440"/>
+      </w:pPr>
+      <w:rPr>
+        <w:rFonts w:hint="default"/>
+      </w:rPr>
+    </w:lvl>
+    <w:lvl w:ilvl="6">
+      <w:start w:val="1"/>
+      <w:numFmt w:val="decimal"/>
+      <w:lvlText w:val="%1.%2.%3.%4.%5.%6.%7"/>
+      <w:lvlJc w:val="left"/>
+      <w:pPr>
+        <w:ind w:left="1440" w:hanging="1440"/>
+      </w:pPr>
+      <w:rPr>
+        <w:rFonts w:hint="default"/>
+      </w:rPr>
+    </w:lvl>
+    <w:lvl w:ilvl="7">
+      <w:start w:val="1"/>
+      <w:numFmt w:val="decimal"/>
+      <w:lvlText w:val="%1.%2.%3.%4.%5.%6.%7.%8"/>
+      <w:lvlJc w:val="left"/>
+      <w:pPr>
+        <w:ind w:left="1800" w:hanging="1800"/>
+      </w:pPr>
+      <w:rPr>
+        <w:rFonts w:hint="default"/>
+      </w:rPr>
+    </w:lvl>
+    <w:lvl w:ilvl="8">
+      <w:start w:val="1"/>
+      <w:numFmt w:val="decimal"/>
+      <w:lvlText w:val="%1.%2.%3.%4.%5.%6.%7.%8.%9"/>
+      <w:lvlJc w:val="left"/>
+      <w:pPr>
+        <w:ind w:left="1800" w:hanging="1800"/>
+      </w:pPr>
+      <w:rPr>
+        <w:rFonts w:hint="default"/>
+      </w:rPr>
+    </w:lvl>
+  </w:abstractNum>
+  <w:abstractNum w:abstractNumId="6" w15:restartNumberingAfterBreak="0">
+    <w:nsid w:val="40DA19EF"/>
+    <w:multiLevelType w:val="multilevel"/>
+    <w:tmpl w:val="46082BCA"/>
+    <w:lvl w:ilvl="0">
+      <w:start w:val="1"/>
+      <w:numFmt w:val="decimal"/>
+      <w:lvlText w:val="%1."/>
+      <w:lvlJc w:val="left"/>
+      <w:pPr>
+        <w:ind w:left="640" w:hanging="640"/>
+      </w:pPr>
+      <w:rPr>
+        <w:rFonts w:hint="default"/>
+      </w:rPr>
+    </w:lvl>
+    <w:lvl w:ilvl="1">
+      <w:start w:val="1"/>
+      <w:numFmt w:val="decimal"/>
+      <w:lvlText w:val="%1.%2."/>
+      <w:lvlJc w:val="left"/>
+      <w:pPr>
+        <w:ind w:left="1080" w:hanging="720"/>
+      </w:pPr>
+      <w:rPr>
+        <w:rFonts w:hint="default"/>
+      </w:rPr>
+    </w:lvl>
+    <w:lvl w:ilvl="2">
+      <w:start w:val="1"/>
+      <w:numFmt w:val="decimal"/>
+      <w:lvlText w:val="%1.%2.%3."/>
+      <w:lvlJc w:val="left"/>
+      <w:pPr>
+        <w:ind w:left="1440" w:hanging="720"/>
+      </w:pPr>
+      <w:rPr>
+        <w:rFonts w:hint="default"/>
+      </w:rPr>
+    </w:lvl>
+    <w:lvl w:ilvl="3">
+      <w:start w:val="1"/>
+      <w:numFmt w:val="decimal"/>
+      <w:lvlText w:val="%1.%2.%3.%4."/>
+      <w:lvlJc w:val="left"/>
+      <w:pPr>
+        <w:ind w:left="2160" w:hanging="1080"/>
+      </w:pPr>
+      <w:rPr>
+        <w:rFonts w:hint="default"/>
+      </w:rPr>
+    </w:lvl>
+    <w:lvl w:ilvl="4">
+      <w:start w:val="1"/>
+      <w:numFmt w:val="decimal"/>
+      <w:lvlText w:val="%1.%2.%3.%4.%5."/>
+      <w:lvlJc w:val="left"/>
+      <w:pPr>
+        <w:ind w:left="2520" w:hanging="1080"/>
+      </w:pPr>
+      <w:rPr>
+        <w:rFonts w:hint="default"/>
+      </w:rPr>
+    </w:lvl>
+    <w:lvl w:ilvl="5">
+      <w:start w:val="1"/>
+      <w:numFmt w:val="decimal"/>
+      <w:lvlText w:val="%1.%2.%3.%4.%5.%6."/>
+      <w:lvlJc w:val="left"/>
+      <w:pPr>
+        <w:ind w:left="3240" w:hanging="1440"/>
+      </w:pPr>
+      <w:rPr>
+        <w:rFonts w:hint="default"/>
+      </w:rPr>
+    </w:lvl>
+    <w:lvl w:ilvl="6">
+      <w:start w:val="1"/>
+      <w:numFmt w:val="decimal"/>
+      <w:lvlText w:val="%1.%2.%3.%4.%5.%6.%7."/>
+      <w:lvlJc w:val="left"/>
+      <w:pPr>
+        <w:ind w:left="3960" w:hanging="1800"/>
+      </w:pPr>
+      <w:rPr>
+        <w:rFonts w:hint="default"/>
+      </w:rPr>
+    </w:lvl>
+    <w:lvl w:ilvl="7">
+      <w:start w:val="1"/>
+      <w:numFmt w:val="decimal"/>
+      <w:lvlText w:val="%1.%2.%3.%4.%5.%6.%7.%8."/>
+      <w:lvlJc w:val="left"/>
+      <w:pPr>
+        <w:ind w:left="4320" w:hanging="1800"/>
+      </w:pPr>
+      <w:rPr>
+        <w:rFonts w:hint="default"/>
+      </w:rPr>
+    </w:lvl>
+    <w:lvl w:ilvl="8">
+      <w:start w:val="1"/>
+      <w:numFmt w:val="decimal"/>
+      <w:lvlText w:val="%1.%2.%3.%4.%5.%6.%7.%8.%9."/>
+      <w:lvlJc w:val="left"/>
+      <w:pPr>
+        <w:ind w:left="5040" w:hanging="2160"/>
+      </w:pPr>
+      <w:rPr>
+        <w:rFonts w:hint="default"/>
+      </w:rPr>
+    </w:lvl>
+  </w:abstractNum>
+  <w:abstractNum w:abstractNumId="7" w15:restartNumberingAfterBreak="0">
+    <w:nsid w:val="677244DC"/>
+    <w:multiLevelType w:val="multilevel"/>
+    <w:tmpl w:val="C25271BC"/>
+    <w:lvl w:ilvl="0">
+      <w:start w:val="1"/>
+      <w:numFmt w:val="decimal"/>
+      <w:lvlText w:val="%1."/>
+      <w:lvlJc w:val="left"/>
+      <w:pPr>
+        <w:ind w:left="580" w:hanging="580"/>
+      </w:pPr>
+      <w:rPr>
+        <w:rFonts w:hint="default"/>
+      </w:rPr>
+    </w:lvl>
+    <w:lvl w:ilvl="1">
+      <w:start w:val="1"/>
+      <w:numFmt w:val="decimal"/>
+      <w:lvlText w:val="%1.%2."/>
+      <w:lvlJc w:val="left"/>
+      <w:pPr>
+        <w:ind w:left="720" w:hanging="720"/>
+      </w:pPr>
+      <w:rPr>
+        <w:rFonts w:hint="default"/>
+      </w:rPr>
+    </w:lvl>
+    <w:lvl w:ilvl="2">
+      <w:start w:val="1"/>
+      <w:numFmt w:val="decimal"/>
+      <w:lvlText w:val="%1.%2.%3."/>
+      <w:lvlJc w:val="left"/>
+      <w:pPr>
+        <w:ind w:left="720" w:hanging="720"/>
+      </w:pPr>
+      <w:rPr>
+        <w:rFonts w:hint="default"/>
+      </w:rPr>
+    </w:lvl>
+    <w:lvl w:ilvl="3">
+      <w:start w:val="1"/>
+      <w:numFmt w:val="decimal"/>
+      <w:lvlText w:val="%1.%2.%3.%4."/>
+      <w:lvlJc w:val="left"/>
+      <w:pPr>
+        <w:ind w:left="1080" w:hanging="1080"/>
+      </w:pPr>
+      <w:rPr>
+        <w:rFonts w:hint="default"/>
+      </w:rPr>
+    </w:lvl>
+    <w:lvl w:ilvl="4">
+      <w:start w:val="1"/>
+      <w:numFmt w:val="decimal"/>
+      <w:lvlText w:val="%1.%2.%3.%4.%5."/>
+      <w:lvlJc w:val="left"/>
+      <w:pPr>
+        <w:ind w:left="1080" w:hanging="1080"/>
+      </w:pPr>
+      <w:rPr>
+        <w:rFonts w:hint="default"/>
+      </w:rPr>
+    </w:lvl>
+    <w:lvl w:ilvl="5">
+      <w:start w:val="1"/>
+      <w:numFmt w:val="decimal"/>
+      <w:lvlText w:val="%1.%2.%3.%4.%5.%6."/>
+      <w:lvlJc w:val="left"/>
+      <w:pPr>
+        <w:ind w:left="1440" w:hanging="1440"/>
+      </w:pPr>
+      <w:rPr>
+        <w:rFonts w:hint="default"/>
+      </w:rPr>
+    </w:lvl>
+    <w:lvl w:ilvl="6">
+      <w:start w:val="1"/>
+      <w:numFmt w:val="decimal"/>
+      <w:lvlText w:val="%1.%2.%3.%4.%5.%6.%7."/>
+      <w:lvlJc w:val="left"/>
+      <w:pPr>
+        <w:ind w:left="1440" w:hanging="1440"/>
+      </w:pPr>
+      <w:rPr>
+        <w:rFonts w:hint="default"/>
+      </w:rPr>
+    </w:lvl>
+    <w:lvl w:ilvl="7">
+      <w:start w:val="1"/>
+      <w:numFmt w:val="decimal"/>
+      <w:lvlText w:val="%1.%2.%3.%4.%5.%6.%7.%8."/>
+      <w:lvlJc w:val="left"/>
+      <w:pPr>
+        <w:ind w:left="1800" w:hanging="1800"/>
+      </w:pPr>
+      <w:rPr>
+        <w:rFonts w:hint="default"/>
+      </w:rPr>
+    </w:lvl>
+    <w:lvl w:ilvl="8">
+      <w:start w:val="1"/>
+      <w:numFmt w:val="decimal"/>
+      <w:lvlText w:val="%1.%2.%3.%4.%5.%6.%7.%8.%9."/>
+      <w:lvlJc w:val="left"/>
+      <w:pPr>
+        <w:ind w:left="1800" w:hanging="1800"/>
+      </w:pPr>
+      <w:rPr>
+        <w:rFonts w:hint="default"/>
+      </w:rPr>
+    </w:lvl>
+  </w:abstractNum>
+  <w:num w:numId="1">
+    <w:abstractNumId w:val="5"/>
+  </w:num>
+  <w:num w:numId="2">
+    <w:abstractNumId w:val="6"/>
+  </w:num>
+  <w:num w:numId="3">
+    <w:abstractNumId w:val="4"/>
+  </w:num>
+  <w:num w:numId="4">
+    <w:abstractNumId w:val="0"/>
+  </w:num>
+  <w:num w:numId="5">
+    <w:abstractNumId w:val="7"/>
+  </w:num>
+  <w:num w:numId="6">
+    <w:abstractNumId w:val="2"/>
+  </w:num>
+  <w:num w:numId="7">
+    <w:abstractNumId w:val="3"/>
+  </w:num>
+  <w:num w:numId="8">
+    <w:abstractNumId w:val="1"/>
+  </w:num>
+</w:numbering>
 </file>
 
 <file path=word/styles.xml><?xml version="1.0" encoding="utf-8"?>
@@ -1981,6 +3594,17 @@
       <w:szCs w:val="18"/>
     </w:rPr>
   </w:style>
+  <w:style w:type="paragraph" w:styleId="ListParagraph">
+    <w:name w:val="List Paragraph"/>
+    <w:basedOn w:val="Normal"/>
+    <w:uiPriority w:val="34"/>
+    <w:qFormat/>
+    <w:rsid w:val="003D012D"/>
+    <w:pPr>
+      <w:ind w:left="720"/>
+      <w:contextualSpacing/>
+    </w:pPr>
+  </w:style>
 </w:styles>
 </file>
 

</xml_diff>

<commit_message>
[Update] Added explanations about Bosch IoT Suite, MQTT, ONVIF, Z-Wave in thesis document
</commit_message>
<xml_diff>
--- a/docs/Огнян_Барух_Документация.docx
+++ b/docs/Огнян_Барух_Документация.docx
@@ -1720,7 +1720,7 @@
         <w:rPr>
           <w:sz w:val="26"/>
           <w:szCs w:val="26"/>
-          <w:lang w:val="en-US"/>
+          <w:lang w:val="bg-BG"/>
         </w:rPr>
       </w:pPr>
       <w:r>
@@ -1743,18 +1743,21 @@
     <w:p>
       <w:pPr>
         <w:spacing w:line="360" w:lineRule="auto"/>
-        <w:ind w:left="400"/>
-        <w:rPr>
-          <w:sz w:val="26"/>
-          <w:szCs w:val="26"/>
-          <w:lang w:val="ru-RU"/>
-        </w:rPr>
-      </w:pPr>
-    </w:p>
-    <w:p>
-      <w:pPr>
-        <w:spacing w:line="360" w:lineRule="auto"/>
-        <w:ind w:left="400"/>
+        <w:rPr>
+          <w:sz w:val="26"/>
+          <w:szCs w:val="26"/>
+          <w:lang w:val="bg-BG"/>
+        </w:rPr>
+      </w:pPr>
+    </w:p>
+    <w:p>
+      <w:pPr>
+        <w:pStyle w:val="ListParagraph"/>
+        <w:numPr>
+          <w:ilvl w:val="1"/>
+          <w:numId w:val="1"/>
+        </w:numPr>
+        <w:spacing w:line="360" w:lineRule="auto"/>
         <w:rPr>
           <w:b/>
           <w:bCs w:val="0"/>
@@ -1763,28 +1766,1050 @@
           <w:lang w:val="bg-BG"/>
         </w:rPr>
       </w:pPr>
-    </w:p>
-    <w:p>
-      <w:pPr>
-        <w:pStyle w:val="ListParagraph"/>
-        <w:spacing w:line="360" w:lineRule="auto"/>
-        <w:ind w:left="400"/>
-        <w:rPr>
-          <w:sz w:val="26"/>
-          <w:szCs w:val="26"/>
-          <w:lang w:val="ru-RU"/>
-        </w:rPr>
-      </w:pPr>
-    </w:p>
-    <w:p>
-      <w:pPr>
-        <w:spacing w:line="360" w:lineRule="auto"/>
+      <w:r>
         <w:rPr>
           <w:b/>
           <w:bCs w:val="0"/>
           <w:sz w:val="26"/>
           <w:szCs w:val="26"/>
+          <w:lang w:val="bg-BG"/>
+        </w:rPr>
+        <w:t>Ключалка</w:t>
+      </w:r>
+    </w:p>
+    <w:p>
+      <w:pPr>
+        <w:spacing w:line="360" w:lineRule="auto"/>
+        <w:ind w:left="400" w:firstLine="320"/>
+        <w:rPr>
+          <w:sz w:val="26"/>
+          <w:szCs w:val="26"/>
+          <w:lang w:val="bg-BG"/>
+        </w:rPr>
+      </w:pPr>
+      <w:r>
+        <w:rPr>
+          <w:sz w:val="26"/>
+          <w:szCs w:val="26"/>
+          <w:lang w:val="bg-BG"/>
+        </w:rPr>
+        <w:t xml:space="preserve">За отключване на вратата съм избрал ключалка </w:t>
+      </w:r>
+      <w:r>
+        <w:rPr>
+          <w:sz w:val="26"/>
+          <w:szCs w:val="26"/>
+          <w:lang w:val="en-US"/>
+        </w:rPr>
+        <w:t>Danalock</w:t>
+      </w:r>
+      <w:r>
+        <w:rPr>
+          <w:sz w:val="26"/>
+          <w:szCs w:val="26"/>
           <w:lang w:val="ru-RU"/>
+        </w:rPr>
+        <w:t xml:space="preserve"> </w:t>
+      </w:r>
+      <w:r>
+        <w:rPr>
+          <w:sz w:val="26"/>
+          <w:szCs w:val="26"/>
+          <w:lang w:val="en-US"/>
+        </w:rPr>
+        <w:t>V</w:t>
+      </w:r>
+      <w:r>
+        <w:rPr>
+          <w:sz w:val="26"/>
+          <w:szCs w:val="26"/>
+          <w:lang w:val="ru-RU"/>
+        </w:rPr>
+        <w:t xml:space="preserve">3 </w:t>
+      </w:r>
+      <w:r>
+        <w:rPr>
+          <w:sz w:val="26"/>
+          <w:szCs w:val="26"/>
+          <w:lang w:val="en-US"/>
+        </w:rPr>
+        <w:t>Smartlock</w:t>
+      </w:r>
+      <w:r>
+        <w:rPr>
+          <w:sz w:val="26"/>
+          <w:szCs w:val="26"/>
+          <w:lang w:val="ru-RU"/>
+        </w:rPr>
+        <w:t xml:space="preserve">. </w:t>
+      </w:r>
+      <w:r>
+        <w:rPr>
+          <w:sz w:val="26"/>
+          <w:szCs w:val="26"/>
+          <w:lang w:val="bg-BG"/>
+        </w:rPr>
+        <w:t xml:space="preserve">Тази ключалка може да бъде свързана към смартфон или към смарт часовник и да се контролира от съответното устройство. Ключалката използва протокола </w:t>
+      </w:r>
+      <w:r>
+        <w:rPr>
+          <w:sz w:val="26"/>
+          <w:szCs w:val="26"/>
+          <w:lang w:val="en-US"/>
+        </w:rPr>
+        <w:t>Z</w:t>
+      </w:r>
+      <w:r>
+        <w:rPr>
+          <w:sz w:val="26"/>
+          <w:szCs w:val="26"/>
+          <w:lang w:val="ru-RU"/>
+        </w:rPr>
+        <w:t>-</w:t>
+      </w:r>
+      <w:r>
+        <w:rPr>
+          <w:sz w:val="26"/>
+          <w:szCs w:val="26"/>
+          <w:lang w:val="en-US"/>
+        </w:rPr>
+        <w:t>Wave</w:t>
+      </w:r>
+      <w:r>
+        <w:rPr>
+          <w:sz w:val="26"/>
+          <w:szCs w:val="26"/>
+          <w:lang w:val="ru-RU"/>
+        </w:rPr>
+        <w:t xml:space="preserve"> </w:t>
+      </w:r>
+      <w:r>
+        <w:rPr>
+          <w:sz w:val="26"/>
+          <w:szCs w:val="26"/>
+          <w:lang w:val="bg-BG"/>
+        </w:rPr>
+        <w:t>за комуникация</w:t>
+      </w:r>
+      <w:r>
+        <w:rPr>
+          <w:sz w:val="26"/>
+          <w:szCs w:val="26"/>
+          <w:lang w:val="ru-RU"/>
+        </w:rPr>
+        <w:t xml:space="preserve">. </w:t>
+      </w:r>
+      <w:r>
+        <w:rPr>
+          <w:sz w:val="26"/>
+          <w:szCs w:val="26"/>
+          <w:lang w:val="bg-BG"/>
+        </w:rPr>
+        <w:t xml:space="preserve">Този протокол позволява лесното ѝ свързване към </w:t>
+      </w:r>
+      <w:r>
+        <w:rPr>
+          <w:sz w:val="26"/>
+          <w:szCs w:val="26"/>
+          <w:lang w:val="en-US"/>
+        </w:rPr>
+        <w:t>Bosch</w:t>
+      </w:r>
+      <w:r>
+        <w:rPr>
+          <w:sz w:val="26"/>
+          <w:szCs w:val="26"/>
+          <w:lang w:val="ru-RU"/>
+        </w:rPr>
+        <w:t xml:space="preserve"> </w:t>
+      </w:r>
+      <w:r>
+        <w:rPr>
+          <w:sz w:val="26"/>
+          <w:szCs w:val="26"/>
+          <w:lang w:val="en-US"/>
+        </w:rPr>
+        <w:t>IoT</w:t>
+      </w:r>
+      <w:r>
+        <w:rPr>
+          <w:sz w:val="26"/>
+          <w:szCs w:val="26"/>
+          <w:lang w:val="ru-RU"/>
+        </w:rPr>
+        <w:t xml:space="preserve"> </w:t>
+      </w:r>
+      <w:r>
+        <w:rPr>
+          <w:sz w:val="26"/>
+          <w:szCs w:val="26"/>
+          <w:lang w:val="en-US"/>
+        </w:rPr>
+        <w:t>Edge</w:t>
+      </w:r>
+      <w:r>
+        <w:rPr>
+          <w:sz w:val="26"/>
+          <w:szCs w:val="26"/>
+          <w:lang w:val="ru-RU"/>
+        </w:rPr>
+        <w:t xml:space="preserve"> </w:t>
+      </w:r>
+      <w:r>
+        <w:rPr>
+          <w:sz w:val="26"/>
+          <w:szCs w:val="26"/>
+          <w:lang w:val="en-US"/>
+        </w:rPr>
+        <w:t>Services</w:t>
+      </w:r>
+      <w:r>
+        <w:rPr>
+          <w:sz w:val="26"/>
+          <w:szCs w:val="26"/>
+          <w:lang w:val="ru-RU"/>
+        </w:rPr>
+        <w:t xml:space="preserve">, </w:t>
+      </w:r>
+      <w:r>
+        <w:rPr>
+          <w:sz w:val="26"/>
+          <w:szCs w:val="26"/>
+          <w:lang w:val="bg-BG"/>
+        </w:rPr>
+        <w:t>както и лесното задаване на команди към нея.</w:t>
+      </w:r>
+    </w:p>
+    <w:p>
+      <w:pPr>
+        <w:spacing w:line="360" w:lineRule="auto"/>
+        <w:ind w:left="400"/>
+        <w:rPr>
+          <w:sz w:val="26"/>
+          <w:szCs w:val="26"/>
+          <w:lang w:val="ru-RU"/>
+        </w:rPr>
+      </w:pPr>
+    </w:p>
+    <w:p>
+      <w:pPr>
+        <w:pStyle w:val="ListParagraph"/>
+        <w:numPr>
+          <w:ilvl w:val="1"/>
+          <w:numId w:val="1"/>
+        </w:numPr>
+        <w:spacing w:line="360" w:lineRule="auto"/>
+        <w:rPr>
+          <w:b/>
+          <w:bCs w:val="0"/>
+          <w:sz w:val="26"/>
+          <w:szCs w:val="26"/>
+          <w:lang w:val="bg-BG"/>
+        </w:rPr>
+      </w:pPr>
+      <w:r>
+        <w:rPr>
+          <w:b/>
+          <w:bCs w:val="0"/>
+          <w:sz w:val="26"/>
+          <w:szCs w:val="26"/>
+          <w:lang w:val="en-US"/>
+        </w:rPr>
+        <w:t xml:space="preserve">Bosch IoT </w:t>
+      </w:r>
+      <w:r>
+        <w:rPr>
+          <w:b/>
+          <w:bCs w:val="0"/>
+          <w:sz w:val="26"/>
+          <w:szCs w:val="26"/>
+          <w:lang w:val="en-US"/>
+        </w:rPr>
+        <w:t>Suite</w:t>
+      </w:r>
+    </w:p>
+    <w:p>
+      <w:pPr>
+        <w:pStyle w:val="ListParagraph"/>
+        <w:spacing w:line="360" w:lineRule="auto"/>
+        <w:ind w:left="400"/>
+        <w:rPr>
+          <w:sz w:val="26"/>
+          <w:szCs w:val="26"/>
+          <w:lang w:val="bg-BG"/>
+        </w:rPr>
+      </w:pPr>
+      <w:r>
+        <w:rPr>
+          <w:sz w:val="26"/>
+          <w:szCs w:val="26"/>
+          <w:lang w:val="en-US"/>
+        </w:rPr>
+        <w:t>Bosch</w:t>
+      </w:r>
+      <w:r>
+        <w:rPr>
+          <w:sz w:val="26"/>
+          <w:szCs w:val="26"/>
+          <w:lang w:val="ru-RU"/>
+        </w:rPr>
+        <w:t xml:space="preserve"> </w:t>
+      </w:r>
+      <w:r>
+        <w:rPr>
+          <w:sz w:val="26"/>
+          <w:szCs w:val="26"/>
+          <w:lang w:val="en-US"/>
+        </w:rPr>
+        <w:t>IoT</w:t>
+      </w:r>
+      <w:r>
+        <w:rPr>
+          <w:sz w:val="26"/>
+          <w:szCs w:val="26"/>
+          <w:lang w:val="ru-RU"/>
+        </w:rPr>
+        <w:t xml:space="preserve"> </w:t>
+      </w:r>
+      <w:r>
+        <w:rPr>
+          <w:sz w:val="26"/>
+          <w:szCs w:val="26"/>
+          <w:lang w:val="en-US"/>
+        </w:rPr>
+        <w:t>Suite</w:t>
+      </w:r>
+      <w:r>
+        <w:rPr>
+          <w:sz w:val="26"/>
+          <w:szCs w:val="26"/>
+          <w:lang w:val="ru-RU"/>
+        </w:rPr>
+        <w:t xml:space="preserve"> </w:t>
+      </w:r>
+      <w:r>
+        <w:rPr>
+          <w:sz w:val="26"/>
+          <w:szCs w:val="26"/>
+          <w:lang w:val="bg-BG"/>
+        </w:rPr>
+        <w:t xml:space="preserve">представлява платформа за свързване на устройства, тяхното контролиране, както и обработването на данните, които изкарва всяко устройство. Услугите в </w:t>
+      </w:r>
+      <w:r>
+        <w:rPr>
+          <w:sz w:val="26"/>
+          <w:szCs w:val="26"/>
+          <w:lang w:val="en-US"/>
+        </w:rPr>
+        <w:t>Bosch</w:t>
+      </w:r>
+      <w:r>
+        <w:rPr>
+          <w:sz w:val="26"/>
+          <w:szCs w:val="26"/>
+          <w:lang w:val="ru-RU"/>
+        </w:rPr>
+        <w:t xml:space="preserve"> </w:t>
+      </w:r>
+      <w:r>
+        <w:rPr>
+          <w:sz w:val="26"/>
+          <w:szCs w:val="26"/>
+          <w:lang w:val="en-US"/>
+        </w:rPr>
+        <w:t>IoT</w:t>
+      </w:r>
+      <w:r>
+        <w:rPr>
+          <w:sz w:val="26"/>
+          <w:szCs w:val="26"/>
+          <w:lang w:val="ru-RU"/>
+        </w:rPr>
+        <w:t xml:space="preserve"> </w:t>
+      </w:r>
+      <w:r>
+        <w:rPr>
+          <w:sz w:val="26"/>
+          <w:szCs w:val="26"/>
+          <w:lang w:val="en-US"/>
+        </w:rPr>
+        <w:t>Suite</w:t>
+      </w:r>
+      <w:r>
+        <w:rPr>
+          <w:sz w:val="26"/>
+          <w:szCs w:val="26"/>
+          <w:lang w:val="ru-RU"/>
+        </w:rPr>
+        <w:t xml:space="preserve"> </w:t>
+      </w:r>
+      <w:r>
+        <w:rPr>
+          <w:sz w:val="26"/>
+          <w:szCs w:val="26"/>
+          <w:lang w:val="bg-BG"/>
+        </w:rPr>
+        <w:t xml:space="preserve">са разделени спрямо </w:t>
+      </w:r>
+      <w:r>
+        <w:rPr>
+          <w:sz w:val="26"/>
+          <w:szCs w:val="26"/>
+          <w:lang w:val="bg-BG"/>
+        </w:rPr>
+        <w:lastRenderedPageBreak/>
+        <w:t xml:space="preserve">функционалността си – свързване на устройства, дигитална репрезентация на устройства, управление на устройства и подновяване на софтуера върху устройства. Към днешна дата над 15 милиона устройства са свързани към </w:t>
+      </w:r>
+      <w:r>
+        <w:rPr>
+          <w:sz w:val="26"/>
+          <w:szCs w:val="26"/>
+          <w:lang w:val="en-US"/>
+        </w:rPr>
+        <w:t>Bosch</w:t>
+      </w:r>
+      <w:r>
+        <w:rPr>
+          <w:sz w:val="26"/>
+          <w:szCs w:val="26"/>
+          <w:lang w:val="ru-RU"/>
+        </w:rPr>
+        <w:t xml:space="preserve"> </w:t>
+      </w:r>
+      <w:r>
+        <w:rPr>
+          <w:sz w:val="26"/>
+          <w:szCs w:val="26"/>
+          <w:lang w:val="en-US"/>
+        </w:rPr>
+        <w:t>IoT</w:t>
+      </w:r>
+      <w:r>
+        <w:rPr>
+          <w:sz w:val="26"/>
+          <w:szCs w:val="26"/>
+          <w:lang w:val="ru-RU"/>
+        </w:rPr>
+        <w:t xml:space="preserve"> </w:t>
+      </w:r>
+      <w:r>
+        <w:rPr>
+          <w:sz w:val="26"/>
+          <w:szCs w:val="26"/>
+          <w:lang w:val="en-US"/>
+        </w:rPr>
+        <w:t>Suite</w:t>
+      </w:r>
+      <w:r>
+        <w:rPr>
+          <w:sz w:val="26"/>
+          <w:szCs w:val="26"/>
+          <w:lang w:val="ru-RU"/>
+        </w:rPr>
+        <w:t xml:space="preserve">. </w:t>
+      </w:r>
+      <w:r>
+        <w:rPr>
+          <w:sz w:val="26"/>
+          <w:szCs w:val="26"/>
+          <w:lang w:val="bg-BG"/>
+        </w:rPr>
+        <w:t>Също така над 250 международни проекта се възползват от услугите, предлагани от тази платформа.</w:t>
+      </w:r>
+    </w:p>
+    <w:p>
+      <w:pPr>
+        <w:pStyle w:val="ListParagraph"/>
+        <w:spacing w:line="360" w:lineRule="auto"/>
+        <w:ind w:left="400"/>
+        <w:rPr>
+          <w:b/>
+          <w:bCs w:val="0"/>
+          <w:sz w:val="26"/>
+          <w:szCs w:val="26"/>
+          <w:lang w:val="bg-BG"/>
+        </w:rPr>
+      </w:pPr>
+    </w:p>
+    <w:p>
+      <w:pPr>
+        <w:pStyle w:val="ListParagraph"/>
+        <w:numPr>
+          <w:ilvl w:val="1"/>
+          <w:numId w:val="1"/>
+        </w:numPr>
+        <w:spacing w:line="360" w:lineRule="auto"/>
+        <w:rPr>
+          <w:b/>
+          <w:bCs w:val="0"/>
+          <w:sz w:val="26"/>
+          <w:szCs w:val="26"/>
+          <w:lang w:val="bg-BG"/>
+        </w:rPr>
+      </w:pPr>
+      <w:r>
+        <w:rPr>
+          <w:b/>
+          <w:bCs w:val="0"/>
+          <w:sz w:val="26"/>
+          <w:szCs w:val="26"/>
+          <w:lang w:val="en-US"/>
+        </w:rPr>
+        <w:t>Bosch IoT Hub</w:t>
+      </w:r>
+    </w:p>
+    <w:p>
+      <w:pPr>
+        <w:spacing w:line="360" w:lineRule="auto"/>
+        <w:ind w:left="400" w:firstLine="320"/>
+        <w:rPr>
+          <w:sz w:val="26"/>
+          <w:szCs w:val="26"/>
+          <w:lang w:val="bg-BG"/>
+        </w:rPr>
+      </w:pPr>
+      <w:r>
+        <w:rPr>
+          <w:sz w:val="26"/>
+          <w:szCs w:val="26"/>
+          <w:lang w:val="en-US"/>
+        </w:rPr>
+        <w:t>Bosch</w:t>
+      </w:r>
+      <w:r>
+        <w:rPr>
+          <w:sz w:val="26"/>
+          <w:szCs w:val="26"/>
+          <w:lang w:val="ru-RU"/>
+        </w:rPr>
+        <w:t xml:space="preserve"> </w:t>
+      </w:r>
+      <w:r>
+        <w:rPr>
+          <w:sz w:val="26"/>
+          <w:szCs w:val="26"/>
+          <w:lang w:val="en-US"/>
+        </w:rPr>
+        <w:t>IoT</w:t>
+      </w:r>
+      <w:r>
+        <w:rPr>
+          <w:sz w:val="26"/>
+          <w:szCs w:val="26"/>
+          <w:lang w:val="ru-RU"/>
+        </w:rPr>
+        <w:t xml:space="preserve"> </w:t>
+      </w:r>
+      <w:r>
+        <w:rPr>
+          <w:sz w:val="26"/>
+          <w:szCs w:val="26"/>
+          <w:lang w:val="en-US"/>
+        </w:rPr>
+        <w:t>Hub</w:t>
+      </w:r>
+      <w:r>
+        <w:rPr>
+          <w:sz w:val="26"/>
+          <w:szCs w:val="26"/>
+          <w:lang w:val="ru-RU"/>
+        </w:rPr>
+        <w:t xml:space="preserve"> </w:t>
+      </w:r>
+      <w:r>
+        <w:rPr>
+          <w:sz w:val="26"/>
+          <w:szCs w:val="26"/>
+          <w:lang w:val="bg-BG"/>
+        </w:rPr>
+        <w:t xml:space="preserve">представлява облачна услуга, която свързва устройства с приложения, които ги управляват. Чрез тази услуга разработчиците на софтуер получават бърз и лесен начин да свържат най-различни устройства към своите приложения. Тя поддържа няколко протокола за комуникация, най-известните от които са </w:t>
+      </w:r>
+      <w:r>
+        <w:rPr>
+          <w:sz w:val="26"/>
+          <w:szCs w:val="26"/>
+          <w:lang w:val="en-US"/>
+        </w:rPr>
+        <w:t>HTTP</w:t>
+      </w:r>
+      <w:r>
+        <w:rPr>
+          <w:sz w:val="26"/>
+          <w:szCs w:val="26"/>
+          <w:lang w:val="ru-RU"/>
+        </w:rPr>
+        <w:t xml:space="preserve">, </w:t>
+      </w:r>
+      <w:r>
+        <w:rPr>
+          <w:sz w:val="26"/>
+          <w:szCs w:val="26"/>
+          <w:lang w:val="en-US"/>
+        </w:rPr>
+        <w:t>MQTT</w:t>
+      </w:r>
+      <w:r>
+        <w:rPr>
+          <w:sz w:val="26"/>
+          <w:szCs w:val="26"/>
+          <w:lang w:val="ru-RU"/>
+        </w:rPr>
+        <w:t xml:space="preserve"> </w:t>
+      </w:r>
+      <w:r>
+        <w:rPr>
+          <w:sz w:val="26"/>
+          <w:szCs w:val="26"/>
+          <w:lang w:val="bg-BG"/>
+        </w:rPr>
+        <w:t xml:space="preserve">и </w:t>
+      </w:r>
+      <w:r>
+        <w:rPr>
+          <w:sz w:val="26"/>
+          <w:szCs w:val="26"/>
+          <w:lang w:val="en-US"/>
+        </w:rPr>
+        <w:t>AMQP</w:t>
+      </w:r>
+      <w:r>
+        <w:rPr>
+          <w:sz w:val="26"/>
+          <w:szCs w:val="26"/>
+          <w:lang w:val="ru-RU"/>
+        </w:rPr>
+        <w:t xml:space="preserve">. </w:t>
+      </w:r>
+      <w:r>
+        <w:rPr>
+          <w:sz w:val="26"/>
+          <w:szCs w:val="26"/>
+          <w:lang w:val="bg-BG"/>
+        </w:rPr>
+        <w:t xml:space="preserve">Свързването на устройства чрез </w:t>
+      </w:r>
+      <w:r>
+        <w:rPr>
+          <w:sz w:val="26"/>
+          <w:szCs w:val="26"/>
+          <w:lang w:val="en-US"/>
+        </w:rPr>
+        <w:t>Bosch</w:t>
+      </w:r>
+      <w:r>
+        <w:rPr>
+          <w:sz w:val="26"/>
+          <w:szCs w:val="26"/>
+          <w:lang w:val="ru-RU"/>
+        </w:rPr>
+        <w:t xml:space="preserve"> </w:t>
+      </w:r>
+      <w:r>
+        <w:rPr>
+          <w:sz w:val="26"/>
+          <w:szCs w:val="26"/>
+          <w:lang w:val="en-US"/>
+        </w:rPr>
+        <w:t>IoT</w:t>
+      </w:r>
+      <w:r>
+        <w:rPr>
+          <w:sz w:val="26"/>
+          <w:szCs w:val="26"/>
+          <w:lang w:val="ru-RU"/>
+        </w:rPr>
+        <w:t xml:space="preserve"> </w:t>
+      </w:r>
+      <w:r>
+        <w:rPr>
+          <w:sz w:val="26"/>
+          <w:szCs w:val="26"/>
+          <w:lang w:val="en-US"/>
+        </w:rPr>
+        <w:t>Hub</w:t>
+      </w:r>
+      <w:r>
+        <w:rPr>
+          <w:sz w:val="26"/>
+          <w:szCs w:val="26"/>
+          <w:lang w:val="ru-RU"/>
+        </w:rPr>
+        <w:t xml:space="preserve"> </w:t>
+      </w:r>
+      <w:r>
+        <w:rPr>
+          <w:sz w:val="26"/>
+          <w:szCs w:val="26"/>
+          <w:lang w:val="bg-BG"/>
+        </w:rPr>
+        <w:t>е лесно и най-вече сигурно, тъй като се разчита на информация, достъпна само за притежателя на устройствата.</w:t>
+      </w:r>
+    </w:p>
+    <w:p>
+      <w:pPr>
+        <w:spacing w:line="360" w:lineRule="auto"/>
+        <w:rPr>
+          <w:sz w:val="26"/>
+          <w:szCs w:val="26"/>
+          <w:lang w:val="bg-BG"/>
+        </w:rPr>
+      </w:pPr>
+    </w:p>
+    <w:p>
+      <w:pPr>
+        <w:pStyle w:val="ListParagraph"/>
+        <w:numPr>
+          <w:ilvl w:val="1"/>
+          <w:numId w:val="1"/>
+        </w:numPr>
+        <w:spacing w:line="360" w:lineRule="auto"/>
+        <w:rPr>
+          <w:b/>
+          <w:bCs w:val="0"/>
+          <w:sz w:val="26"/>
+          <w:szCs w:val="26"/>
+          <w:lang w:val="bg-BG"/>
+        </w:rPr>
+      </w:pPr>
+      <w:r>
+        <w:rPr>
+          <w:b/>
+          <w:bCs w:val="0"/>
+          <w:sz w:val="26"/>
+          <w:szCs w:val="26"/>
+          <w:lang w:val="en-US"/>
+        </w:rPr>
+        <w:t>Bosch IoT Edge Services</w:t>
+      </w:r>
+    </w:p>
+    <w:p>
+      <w:pPr>
+        <w:spacing w:line="360" w:lineRule="auto"/>
+        <w:ind w:left="400"/>
+        <w:rPr>
+          <w:sz w:val="26"/>
+          <w:szCs w:val="26"/>
+          <w:lang w:val="bg-BG"/>
+        </w:rPr>
+      </w:pPr>
+      <w:r>
+        <w:rPr>
+          <w:sz w:val="26"/>
+          <w:szCs w:val="26"/>
+          <w:lang w:val="en-US"/>
+        </w:rPr>
+        <w:t>Bosch</w:t>
+      </w:r>
+      <w:r>
+        <w:rPr>
+          <w:sz w:val="26"/>
+          <w:szCs w:val="26"/>
+          <w:lang w:val="bg-BG"/>
+        </w:rPr>
+        <w:t xml:space="preserve"> </w:t>
+      </w:r>
+      <w:r>
+        <w:rPr>
+          <w:sz w:val="26"/>
+          <w:szCs w:val="26"/>
+          <w:lang w:val="en-US"/>
+        </w:rPr>
+        <w:t>IoT</w:t>
+      </w:r>
+      <w:r>
+        <w:rPr>
+          <w:sz w:val="26"/>
+          <w:szCs w:val="26"/>
+          <w:lang w:val="bg-BG"/>
+        </w:rPr>
+        <w:t xml:space="preserve"> </w:t>
+      </w:r>
+      <w:r>
+        <w:rPr>
+          <w:sz w:val="26"/>
+          <w:szCs w:val="26"/>
+          <w:lang w:val="en-US"/>
+        </w:rPr>
+        <w:t>Edge</w:t>
+      </w:r>
+      <w:r>
+        <w:rPr>
+          <w:sz w:val="26"/>
+          <w:szCs w:val="26"/>
+          <w:lang w:val="bg-BG"/>
+        </w:rPr>
+        <w:t xml:space="preserve"> </w:t>
+      </w:r>
+      <w:r>
+        <w:rPr>
+          <w:sz w:val="26"/>
+          <w:szCs w:val="26"/>
+          <w:lang w:val="en-US"/>
+        </w:rPr>
+        <w:t>Services</w:t>
+      </w:r>
+      <w:r>
+        <w:rPr>
+          <w:sz w:val="26"/>
+          <w:szCs w:val="26"/>
+          <w:lang w:val="bg-BG"/>
+        </w:rPr>
+        <w:t xml:space="preserve"> </w:t>
+      </w:r>
+      <w:r>
+        <w:rPr>
+          <w:sz w:val="26"/>
+          <w:szCs w:val="26"/>
+          <w:lang w:val="bg-BG"/>
+        </w:rPr>
+        <w:t xml:space="preserve">представлява връзката между устройствата и тяхната дигитална репрезентация в </w:t>
+      </w:r>
+      <w:r>
+        <w:rPr>
+          <w:sz w:val="26"/>
+          <w:szCs w:val="26"/>
+          <w:lang w:val="en-US"/>
+        </w:rPr>
+        <w:t>Bosch</w:t>
+      </w:r>
+      <w:r>
+        <w:rPr>
+          <w:sz w:val="26"/>
+          <w:szCs w:val="26"/>
+          <w:lang w:val="bg-BG"/>
+        </w:rPr>
+        <w:t xml:space="preserve"> </w:t>
+      </w:r>
+      <w:r>
+        <w:rPr>
+          <w:sz w:val="26"/>
+          <w:szCs w:val="26"/>
+          <w:lang w:val="en-US"/>
+        </w:rPr>
+        <w:t>IoT</w:t>
+      </w:r>
+      <w:r>
+        <w:rPr>
+          <w:sz w:val="26"/>
+          <w:szCs w:val="26"/>
+          <w:lang w:val="bg-BG"/>
+        </w:rPr>
+        <w:t xml:space="preserve"> </w:t>
+      </w:r>
+      <w:r>
+        <w:rPr>
+          <w:sz w:val="26"/>
+          <w:szCs w:val="26"/>
+          <w:lang w:val="en-US"/>
+        </w:rPr>
+        <w:t>Suite</w:t>
+      </w:r>
+      <w:r>
+        <w:rPr>
+          <w:sz w:val="26"/>
+          <w:szCs w:val="26"/>
+          <w:lang w:val="bg-BG"/>
+        </w:rPr>
+        <w:t xml:space="preserve">. </w:t>
+      </w:r>
+      <w:r>
+        <w:rPr>
+          <w:sz w:val="26"/>
+          <w:szCs w:val="26"/>
+          <w:lang w:val="bg-BG"/>
+        </w:rPr>
+        <w:t xml:space="preserve">Освен връзката, </w:t>
+      </w:r>
+      <w:r>
+        <w:rPr>
+          <w:sz w:val="26"/>
+          <w:szCs w:val="26"/>
+          <w:lang w:val="en-US"/>
+        </w:rPr>
+        <w:t>Bosch</w:t>
+      </w:r>
+      <w:r>
+        <w:rPr>
+          <w:sz w:val="26"/>
+          <w:szCs w:val="26"/>
+          <w:lang w:val="bg-BG"/>
+        </w:rPr>
+        <w:t xml:space="preserve"> </w:t>
+      </w:r>
+      <w:r>
+        <w:rPr>
+          <w:sz w:val="26"/>
+          <w:szCs w:val="26"/>
+          <w:lang w:val="en-US"/>
+        </w:rPr>
+        <w:t>IoT</w:t>
+      </w:r>
+      <w:r>
+        <w:rPr>
+          <w:sz w:val="26"/>
+          <w:szCs w:val="26"/>
+          <w:lang w:val="bg-BG"/>
+        </w:rPr>
+        <w:t xml:space="preserve"> </w:t>
+      </w:r>
+      <w:r>
+        <w:rPr>
+          <w:sz w:val="26"/>
+          <w:szCs w:val="26"/>
+          <w:lang w:val="en-US"/>
+        </w:rPr>
+        <w:t>Edge</w:t>
+      </w:r>
+      <w:r>
+        <w:rPr>
+          <w:sz w:val="26"/>
+          <w:szCs w:val="26"/>
+          <w:lang w:val="bg-BG"/>
+        </w:rPr>
+        <w:t xml:space="preserve"> </w:t>
+      </w:r>
+      <w:r>
+        <w:rPr>
+          <w:sz w:val="26"/>
+          <w:szCs w:val="26"/>
+          <w:lang w:val="en-US"/>
+        </w:rPr>
+        <w:t>Services</w:t>
+      </w:r>
+      <w:r>
+        <w:rPr>
+          <w:sz w:val="26"/>
+          <w:szCs w:val="26"/>
+          <w:lang w:val="bg-BG"/>
+        </w:rPr>
+        <w:t xml:space="preserve"> </w:t>
+      </w:r>
+      <w:r>
+        <w:rPr>
+          <w:sz w:val="26"/>
+          <w:szCs w:val="26"/>
+          <w:lang w:val="bg-BG"/>
+        </w:rPr>
+        <w:t xml:space="preserve">осъществява и комуникацията между едно устройство и </w:t>
+      </w:r>
+      <w:r>
+        <w:rPr>
+          <w:sz w:val="26"/>
+          <w:szCs w:val="26"/>
+          <w:lang w:val="en-US"/>
+        </w:rPr>
+        <w:t>Bosch</w:t>
+      </w:r>
+      <w:r>
+        <w:rPr>
+          <w:sz w:val="26"/>
+          <w:szCs w:val="26"/>
+          <w:lang w:val="bg-BG"/>
+        </w:rPr>
+        <w:t xml:space="preserve"> </w:t>
+      </w:r>
+      <w:r>
+        <w:rPr>
+          <w:sz w:val="26"/>
+          <w:szCs w:val="26"/>
+          <w:lang w:val="en-US"/>
+        </w:rPr>
+        <w:t>IoT</w:t>
+      </w:r>
+      <w:r>
+        <w:rPr>
+          <w:sz w:val="26"/>
+          <w:szCs w:val="26"/>
+          <w:lang w:val="bg-BG"/>
+        </w:rPr>
+        <w:t xml:space="preserve"> </w:t>
+      </w:r>
+      <w:r>
+        <w:rPr>
+          <w:sz w:val="26"/>
+          <w:szCs w:val="26"/>
+          <w:lang w:val="en-US"/>
+        </w:rPr>
+        <w:t>Suite</w:t>
+      </w:r>
+      <w:r>
+        <w:rPr>
+          <w:sz w:val="26"/>
+          <w:szCs w:val="26"/>
+          <w:lang w:val="bg-BG"/>
+        </w:rPr>
+        <w:t xml:space="preserve"> </w:t>
+      </w:r>
+      <w:r>
+        <w:rPr>
+          <w:sz w:val="26"/>
+          <w:szCs w:val="26"/>
+          <w:lang w:val="bg-BG"/>
+        </w:rPr>
+        <w:t xml:space="preserve">посредством протокола </w:t>
+      </w:r>
+      <w:r>
+        <w:rPr>
+          <w:sz w:val="26"/>
+          <w:szCs w:val="26"/>
+          <w:lang w:val="en-US"/>
+        </w:rPr>
+        <w:t>MQTT</w:t>
+      </w:r>
+      <w:r>
+        <w:rPr>
+          <w:sz w:val="26"/>
+          <w:szCs w:val="26"/>
+          <w:lang w:val="bg-BG"/>
+        </w:rPr>
+        <w:t xml:space="preserve">. </w:t>
+      </w:r>
+    </w:p>
+    <w:p>
+      <w:pPr>
+        <w:spacing w:line="360" w:lineRule="auto"/>
+        <w:ind w:left="400" w:firstLine="320"/>
+        <w:rPr>
+          <w:sz w:val="26"/>
+          <w:szCs w:val="26"/>
+          <w:lang w:val="bg-BG"/>
+        </w:rPr>
+      </w:pPr>
+    </w:p>
+    <w:p>
+      <w:pPr>
+        <w:spacing w:line="360" w:lineRule="auto"/>
+        <w:ind w:left="400"/>
+        <w:rPr>
+          <w:b/>
+          <w:bCs w:val="0"/>
+          <w:sz w:val="26"/>
+          <w:szCs w:val="26"/>
+          <w:lang w:val="bg-BG"/>
+        </w:rPr>
+      </w:pPr>
+    </w:p>
+    <w:p>
+      <w:pPr>
+        <w:pStyle w:val="ListParagraph"/>
+        <w:spacing w:line="360" w:lineRule="auto"/>
+        <w:ind w:left="400"/>
+        <w:rPr>
+          <w:sz w:val="26"/>
+          <w:szCs w:val="26"/>
+          <w:lang w:val="bg-BG"/>
+        </w:rPr>
+      </w:pPr>
+    </w:p>
+    <w:p>
+      <w:pPr>
+        <w:spacing w:line="360" w:lineRule="auto"/>
+        <w:rPr>
+          <w:b/>
+          <w:bCs w:val="0"/>
+          <w:sz w:val="26"/>
+          <w:szCs w:val="26"/>
+          <w:lang w:val="bg-BG"/>
         </w:rPr>
       </w:pPr>
     </w:p>

</xml_diff>

<commit_message>
[Update] Added explanations about locks and digital twins in thesis document
</commit_message>
<xml_diff>
--- a/docs/Огнян_Барух_Документация.docx
+++ b/docs/Огнян_Барух_Документация.docx
@@ -1346,7 +1346,6 @@
     <w:p>
       <w:pPr>
         <w:spacing w:line="360" w:lineRule="auto"/>
-        <w:jc w:val="center"/>
         <w:rPr>
           <w:b/>
           <w:bCs w:val="0"/>
@@ -1360,7 +1359,7 @@
         <w:pStyle w:val="ListParagraph"/>
         <w:numPr>
           <w:ilvl w:val="1"/>
-          <w:numId w:val="1"/>
+          <w:numId w:val="18"/>
         </w:numPr>
         <w:spacing w:line="360" w:lineRule="auto"/>
         <w:rPr>
@@ -1397,7 +1396,7 @@
         <w:pStyle w:val="ListParagraph"/>
         <w:numPr>
           <w:ilvl w:val="2"/>
-          <w:numId w:val="6"/>
+          <w:numId w:val="18"/>
         </w:numPr>
         <w:spacing w:line="360" w:lineRule="auto"/>
         <w:rPr>
@@ -1432,7 +1431,8 @@
     <w:p>
       <w:pPr>
         <w:spacing w:line="360" w:lineRule="auto"/>
-        <w:ind w:left="400" w:firstLine="320"/>
+        <w:ind w:left="720" w:firstLine="504"/>
+        <w:jc w:val="both"/>
         <w:rPr>
           <w:sz w:val="26"/>
           <w:szCs w:val="26"/>
@@ -1459,6 +1459,7 @@
     <w:p>
       <w:pPr>
         <w:spacing w:line="360" w:lineRule="auto"/>
+        <w:jc w:val="both"/>
         <w:rPr>
           <w:sz w:val="26"/>
           <w:szCs w:val="26"/>
@@ -1471,9 +1472,10 @@
         <w:pStyle w:val="ListParagraph"/>
         <w:numPr>
           <w:ilvl w:val="2"/>
-          <w:numId w:val="6"/>
+          <w:numId w:val="18"/>
         </w:numPr>
         <w:spacing w:line="360" w:lineRule="auto"/>
+        <w:jc w:val="both"/>
         <w:rPr>
           <w:b/>
           <w:bCs w:val="0"/>
@@ -1496,34 +1498,50 @@
     <w:p>
       <w:pPr>
         <w:spacing w:line="360" w:lineRule="auto"/>
+        <w:ind w:left="720" w:firstLine="504"/>
+        <w:jc w:val="both"/>
+        <w:rPr>
+          <w:b/>
+          <w:bCs w:val="0"/>
+          <w:sz w:val="26"/>
+          <w:szCs w:val="26"/>
+          <w:lang w:val="bg-BG"/>
+        </w:rPr>
+      </w:pPr>
+      <w:r>
+        <w:rPr>
+          <w:sz w:val="26"/>
+          <w:szCs w:val="26"/>
+          <w:lang w:val="bg-BG"/>
+        </w:rPr>
+        <w:t xml:space="preserve">Лицевото засичане намира множество приложения в различни сфери – системи за лицево разпознаване, автоматичен фокус във фотографията, разпознаване на емоции, както и четене по устни. </w:t>
+      </w:r>
+      <w:r>
+        <w:rPr>
+          <w:sz w:val="26"/>
+          <w:szCs w:val="26"/>
+          <w:lang w:val="bg-BG"/>
+        </w:rPr>
+        <w:t>С развиването на алгоритмите и моделите за лицево засичане, то набира все повече и повече популярност в различни решения.</w:t>
+      </w:r>
+    </w:p>
+    <w:p>
+      <w:pPr>
+        <w:spacing w:line="360" w:lineRule="auto"/>
         <w:ind w:left="400" w:firstLine="320"/>
-        <w:rPr>
-          <w:sz w:val="26"/>
-          <w:szCs w:val="26"/>
-          <w:lang w:val="bg-BG"/>
-        </w:rPr>
-      </w:pPr>
-      <w:r>
-        <w:rPr>
-          <w:sz w:val="26"/>
-          <w:szCs w:val="26"/>
-          <w:lang w:val="bg-BG"/>
-        </w:rPr>
-        <w:t xml:space="preserve">Лицевото засичане намира множество приложения в различни сфери – системи за лицево разпознаване, автоматичен фокус във фотографията, разпознаване на емоции, както и четене по устни. </w:t>
-      </w:r>
-      <w:r>
-        <w:rPr>
-          <w:sz w:val="26"/>
-          <w:szCs w:val="26"/>
-          <w:lang w:val="bg-BG"/>
-        </w:rPr>
-        <w:t>С развиването на алгоритмите и моделите за лицево засичане, то набира все повече и повече популярност в различни решения.</w:t>
-      </w:r>
+        <w:jc w:val="both"/>
+        <w:rPr>
+          <w:sz w:val="26"/>
+          <w:szCs w:val="26"/>
+          <w:lang w:val="bg-BG"/>
+        </w:rPr>
+      </w:pPr>
     </w:p>
     <w:p>
       <w:pPr>
         <w:spacing w:line="360" w:lineRule="auto"/>
         <w:ind w:left="400" w:firstLine="320"/>
+        <w:jc w:val="both"/>
         <w:rPr>
           <w:sz w:val="26"/>
           <w:szCs w:val="26"/>
@@ -1535,17 +1553,7 @@
       <w:pPr>
         <w:spacing w:line="360" w:lineRule="auto"/>
         <w:ind w:left="400" w:firstLine="320"/>
-        <w:rPr>
-          <w:sz w:val="26"/>
-          <w:szCs w:val="26"/>
-          <w:lang w:val="bg-BG"/>
-        </w:rPr>
-      </w:pPr>
-    </w:p>
-    <w:p>
-      <w:pPr>
-        <w:spacing w:line="360" w:lineRule="auto"/>
-        <w:ind w:left="400" w:firstLine="320"/>
+        <w:jc w:val="both"/>
         <w:rPr>
           <w:sz w:val="26"/>
           <w:szCs w:val="26"/>
@@ -1558,9 +1566,10 @@
         <w:pStyle w:val="ListParagraph"/>
         <w:numPr>
           <w:ilvl w:val="1"/>
-          <w:numId w:val="1"/>
+          <w:numId w:val="18"/>
         </w:numPr>
         <w:spacing w:line="360" w:lineRule="auto"/>
+        <w:jc w:val="both"/>
         <w:rPr>
           <w:b/>
           <w:bCs w:val="0"/>
@@ -1586,9 +1595,10 @@
         <w:pStyle w:val="ListParagraph"/>
         <w:numPr>
           <w:ilvl w:val="2"/>
-          <w:numId w:val="8"/>
+          <w:numId w:val="18"/>
         </w:numPr>
         <w:spacing w:line="360" w:lineRule="auto"/>
+        <w:jc w:val="both"/>
         <w:rPr>
           <w:b/>
           <w:bCs w:val="0"/>
@@ -1611,74 +1621,76 @@
     <w:p>
       <w:pPr>
         <w:spacing w:line="360" w:lineRule="auto"/>
+        <w:ind w:left="720" w:firstLine="504"/>
+        <w:jc w:val="both"/>
+        <w:rPr>
+          <w:sz w:val="26"/>
+          <w:szCs w:val="26"/>
+          <w:lang w:val="bg-BG"/>
+        </w:rPr>
+      </w:pPr>
+      <w:r>
+        <w:rPr>
+          <w:sz w:val="26"/>
+          <w:szCs w:val="26"/>
+          <w:lang w:val="bg-BG"/>
+        </w:rPr>
+        <w:t xml:space="preserve">Лицевото верифициране използва </w:t>
+      </w:r>
+      <w:r>
+        <w:rPr>
+          <w:sz w:val="26"/>
+          <w:szCs w:val="26"/>
+          <w:lang w:val="bg-BG"/>
+        </w:rPr>
+        <w:t xml:space="preserve">резултатите от лицевото засичане, за да сравни непознато лице с познати такива. За разлика от лицевото разпознаване, което отговаря на въпроса: „Чие е това лице?“, лицевото верифициране отговаря на въпроса: „Това ли е правилното лице?“. </w:t>
+      </w:r>
+      <w:r>
+        <w:rPr>
+          <w:sz w:val="26"/>
+          <w:szCs w:val="26"/>
+          <w:lang w:val="bg-BG"/>
+        </w:rPr>
+        <w:t xml:space="preserve">Един алгоритъм за лицево верифициране сравнява характерните черти </w:t>
+      </w:r>
+      <w:r>
+        <w:rPr>
+          <w:sz w:val="26"/>
+          <w:szCs w:val="26"/>
+          <w:lang w:val="bg-BG"/>
+        </w:rPr>
+        <w:t xml:space="preserve">на непознатото и познатите лица </w:t>
+      </w:r>
+      <w:r>
+        <w:rPr>
+          <w:sz w:val="26"/>
+          <w:szCs w:val="26"/>
+          <w:lang w:val="bg-BG"/>
+        </w:rPr>
+        <w:t>– разстоянието между зениците на двете очи, разстоянието между външния и вътрешния ъгъл на всяко око, разстоянието между носа и устата и други</w:t>
+      </w:r>
+      <w:r>
+        <w:rPr>
+          <w:sz w:val="26"/>
+          <w:szCs w:val="26"/>
+          <w:lang w:val="bg-BG"/>
+        </w:rPr>
+        <w:t>. Тази информация се записва като вектор със 128 измерения</w:t>
+      </w:r>
+      <w:r>
+        <w:rPr>
+          <w:sz w:val="26"/>
+          <w:szCs w:val="26"/>
+          <w:lang w:val="bg-BG"/>
+        </w:rPr>
+        <w:t>, а впоследствие се сравняват данните от всички измерения, за да се верифицира непознатото лице.</w:t>
+      </w:r>
+    </w:p>
+    <w:p>
+      <w:pPr>
+        <w:spacing w:line="360" w:lineRule="auto"/>
         <w:ind w:left="400" w:firstLine="320"/>
-        <w:rPr>
-          <w:sz w:val="26"/>
-          <w:szCs w:val="26"/>
-          <w:lang w:val="bg-BG"/>
-        </w:rPr>
-      </w:pPr>
-      <w:r>
-        <w:rPr>
-          <w:sz w:val="26"/>
-          <w:szCs w:val="26"/>
-          <w:lang w:val="bg-BG"/>
-        </w:rPr>
-        <w:t xml:space="preserve">Лицевото верифициране използва </w:t>
-      </w:r>
-      <w:r>
-        <w:rPr>
-          <w:sz w:val="26"/>
-          <w:szCs w:val="26"/>
-          <w:lang w:val="bg-BG"/>
-        </w:rPr>
-        <w:t xml:space="preserve">резултатите от лицевото засичане, за да сравни непознато лице с познати такива. За разлика от лицевото разпознаване, което отговаря на въпроса: „Чие е това лице?“, лицевото верифициране отговаря на въпроса: „Това ли е правилното лице?“. </w:t>
-      </w:r>
-      <w:r>
-        <w:rPr>
-          <w:sz w:val="26"/>
-          <w:szCs w:val="26"/>
-          <w:lang w:val="bg-BG"/>
-        </w:rPr>
-        <w:t xml:space="preserve">Един алгоритъм за лицево верифициране сравнява характерните черти </w:t>
-      </w:r>
-      <w:r>
-        <w:rPr>
-          <w:sz w:val="26"/>
-          <w:szCs w:val="26"/>
-          <w:lang w:val="bg-BG"/>
-        </w:rPr>
-        <w:t xml:space="preserve">на непознатото и познатите лица </w:t>
-      </w:r>
-      <w:r>
-        <w:rPr>
-          <w:sz w:val="26"/>
-          <w:szCs w:val="26"/>
-          <w:lang w:val="bg-BG"/>
-        </w:rPr>
-        <w:t>– разстоянието между зениците на двете очи, разстоянието между външния и вътрешния ъгъл на всяко око, разстоянието между носа и устата и други</w:t>
-      </w:r>
-      <w:r>
-        <w:rPr>
-          <w:sz w:val="26"/>
-          <w:szCs w:val="26"/>
-          <w:lang w:val="bg-BG"/>
-        </w:rPr>
-        <w:t>. Тази информация се записва като вектор със 128 измерения</w:t>
-      </w:r>
-      <w:r>
-        <w:rPr>
-          <w:sz w:val="26"/>
-          <w:szCs w:val="26"/>
-          <w:lang w:val="bg-BG"/>
-        </w:rPr>
-        <w:t>, а впоследствие се сравняват данните от всички измерения, за да се верифицира непознатото лице.</w:t>
-      </w:r>
-    </w:p>
-    <w:p>
-      <w:pPr>
-        <w:spacing w:line="360" w:lineRule="auto"/>
-        <w:ind w:left="400" w:firstLine="320"/>
+        <w:jc w:val="both"/>
         <w:rPr>
           <w:sz w:val="26"/>
           <w:szCs w:val="26"/>
@@ -1691,9 +1703,10 @@
         <w:pStyle w:val="ListParagraph"/>
         <w:numPr>
           <w:ilvl w:val="2"/>
-          <w:numId w:val="8"/>
+          <w:numId w:val="18"/>
         </w:numPr>
         <w:spacing w:line="360" w:lineRule="auto"/>
+        <w:jc w:val="both"/>
         <w:rPr>
           <w:b/>
           <w:bCs w:val="0"/>
@@ -1716,7 +1729,8 @@
     <w:p>
       <w:pPr>
         <w:spacing w:line="360" w:lineRule="auto"/>
-        <w:ind w:left="400" w:firstLine="320"/>
+        <w:ind w:left="720" w:firstLine="504"/>
+        <w:jc w:val="both"/>
         <w:rPr>
           <w:sz w:val="26"/>
           <w:szCs w:val="26"/>
@@ -1743,10 +1757,11 @@
     <w:p>
       <w:pPr>
         <w:spacing w:line="360" w:lineRule="auto"/>
-        <w:rPr>
-          <w:sz w:val="26"/>
-          <w:szCs w:val="26"/>
-          <w:lang w:val="bg-BG"/>
+        <w:jc w:val="both"/>
+        <w:rPr>
+          <w:sz w:val="26"/>
+          <w:szCs w:val="26"/>
+          <w:lang w:val="ru-RU"/>
         </w:rPr>
       </w:pPr>
     </w:p>
@@ -1755,9 +1770,10 @@
         <w:pStyle w:val="ListParagraph"/>
         <w:numPr>
           <w:ilvl w:val="1"/>
-          <w:numId w:val="1"/>
+          <w:numId w:val="18"/>
         </w:numPr>
         <w:spacing w:line="360" w:lineRule="auto"/>
+        <w:jc w:val="both"/>
         <w:rPr>
           <w:b/>
           <w:bCs w:val="0"/>
@@ -1772,36 +1788,57 @@
           <w:bCs w:val="0"/>
           <w:sz w:val="26"/>
           <w:szCs w:val="26"/>
-          <w:lang w:val="bg-BG"/>
-        </w:rPr>
-        <w:t>Ключалка</w:t>
-      </w:r>
-    </w:p>
-    <w:p>
-      <w:pPr>
-        <w:spacing w:line="360" w:lineRule="auto"/>
-        <w:ind w:left="400" w:firstLine="320"/>
-        <w:rPr>
-          <w:sz w:val="26"/>
-          <w:szCs w:val="26"/>
-          <w:lang w:val="bg-BG"/>
-        </w:rPr>
-      </w:pPr>
-      <w:r>
-        <w:rPr>
-          <w:sz w:val="26"/>
-          <w:szCs w:val="26"/>
-          <w:lang w:val="bg-BG"/>
-        </w:rPr>
-        <w:t xml:space="preserve">За отключване на вратата съм избрал ключалка </w:t>
-      </w:r>
-      <w:r>
-        <w:rPr>
-          <w:sz w:val="26"/>
-          <w:szCs w:val="26"/>
-          <w:lang w:val="en-US"/>
-        </w:rPr>
-        <w:t>Danalock</w:t>
+          <w:lang w:val="en-US"/>
+        </w:rPr>
+        <w:t>MQTT</w:t>
+      </w:r>
+    </w:p>
+    <w:p>
+      <w:pPr>
+        <w:pStyle w:val="ListParagraph"/>
+        <w:numPr>
+          <w:ilvl w:val="2"/>
+          <w:numId w:val="18"/>
+        </w:numPr>
+        <w:spacing w:line="360" w:lineRule="auto"/>
+        <w:jc w:val="both"/>
+        <w:rPr>
+          <w:b/>
+          <w:bCs w:val="0"/>
+          <w:sz w:val="26"/>
+          <w:szCs w:val="26"/>
+          <w:lang w:val="bg-BG"/>
+        </w:rPr>
+      </w:pPr>
+      <w:r>
+        <w:rPr>
+          <w:b/>
+          <w:bCs w:val="0"/>
+          <w:sz w:val="26"/>
+          <w:szCs w:val="26"/>
+          <w:lang w:val="bg-BG"/>
+        </w:rPr>
+        <w:t>Определение</w:t>
+      </w:r>
+    </w:p>
+    <w:p>
+      <w:pPr>
+        <w:spacing w:line="360" w:lineRule="auto"/>
+        <w:ind w:left="720" w:firstLine="504"/>
+        <w:jc w:val="both"/>
+        <w:rPr>
+          <w:sz w:val="26"/>
+          <w:szCs w:val="26"/>
+          <w:lang w:val="bg-BG"/>
+        </w:rPr>
+      </w:pPr>
+      <w:r>
+        <w:rPr>
+          <w:sz w:val="26"/>
+          <w:szCs w:val="26"/>
+          <w:lang w:val="en-US"/>
+        </w:rPr>
+        <w:t>MQTT</w:t>
       </w:r>
       <w:r>
         <w:rPr>
@@ -1815,25 +1852,226 @@
         <w:rPr>
           <w:sz w:val="26"/>
           <w:szCs w:val="26"/>
-          <w:lang w:val="en-US"/>
-        </w:rPr>
-        <w:t>V</w:t>
-      </w:r>
-      <w:r>
-        <w:rPr>
-          <w:sz w:val="26"/>
-          <w:szCs w:val="26"/>
-          <w:lang w:val="ru-RU"/>
-        </w:rPr>
-        <w:t xml:space="preserve">3 </w:t>
-      </w:r>
-      <w:r>
-        <w:rPr>
-          <w:sz w:val="26"/>
-          <w:szCs w:val="26"/>
-          <w:lang w:val="en-US"/>
-        </w:rPr>
-        <w:t>Smartlock</w:t>
+          <w:lang w:val="bg-BG"/>
+        </w:rPr>
+        <w:t xml:space="preserve">представлява стандартен </w:t>
+      </w:r>
+      <w:r>
+        <w:rPr>
+          <w:sz w:val="26"/>
+          <w:szCs w:val="26"/>
+          <w:lang w:val="bg-BG"/>
+        </w:rPr>
+        <w:t>протокол за комуникация, който намира широко приложение в проектите, свързани с „Интернет на нещата“.</w:t>
+      </w:r>
+    </w:p>
+    <w:p>
+      <w:pPr>
+        <w:spacing w:line="360" w:lineRule="auto"/>
+        <w:jc w:val="both"/>
+        <w:rPr>
+          <w:sz w:val="26"/>
+          <w:szCs w:val="26"/>
+          <w:lang w:val="bg-BG"/>
+        </w:rPr>
+      </w:pPr>
+    </w:p>
+    <w:p>
+      <w:pPr>
+        <w:pStyle w:val="ListParagraph"/>
+        <w:numPr>
+          <w:ilvl w:val="2"/>
+          <w:numId w:val="18"/>
+        </w:numPr>
+        <w:spacing w:line="360" w:lineRule="auto"/>
+        <w:jc w:val="both"/>
+        <w:rPr>
+          <w:b/>
+          <w:bCs w:val="0"/>
+          <w:sz w:val="26"/>
+          <w:szCs w:val="26"/>
+          <w:lang w:val="bg-BG"/>
+        </w:rPr>
+      </w:pPr>
+      <w:r>
+        <w:rPr>
+          <w:b/>
+          <w:bCs w:val="0"/>
+          <w:sz w:val="26"/>
+          <w:szCs w:val="26"/>
+          <w:lang w:val="bg-BG"/>
+        </w:rPr>
+        <w:t>Принцип на работа</w:t>
+      </w:r>
+    </w:p>
+    <w:p>
+      <w:pPr>
+        <w:spacing w:line="360" w:lineRule="auto"/>
+        <w:ind w:left="720" w:firstLine="504"/>
+        <w:jc w:val="both"/>
+        <w:rPr>
+          <w:sz w:val="26"/>
+          <w:szCs w:val="26"/>
+          <w:lang w:val="bg-BG"/>
+        </w:rPr>
+      </w:pPr>
+      <w:r>
+        <w:rPr>
+          <w:sz w:val="26"/>
+          <w:szCs w:val="26"/>
+          <w:lang w:val="en-US"/>
+        </w:rPr>
+        <w:t>MQTT</w:t>
+      </w:r>
+      <w:r>
+        <w:rPr>
+          <w:sz w:val="26"/>
+          <w:szCs w:val="26"/>
+          <w:lang w:val="ru-RU"/>
+        </w:rPr>
+        <w:t xml:space="preserve"> </w:t>
+      </w:r>
+      <w:r>
+        <w:rPr>
+          <w:sz w:val="26"/>
+          <w:szCs w:val="26"/>
+          <w:lang w:val="bg-BG"/>
+        </w:rPr>
+        <w:t xml:space="preserve">работи на принципа на публикуване и абониране за съобщения, което </w:t>
+      </w:r>
+      <w:r>
+        <w:rPr>
+          <w:sz w:val="26"/>
+          <w:szCs w:val="26"/>
+          <w:lang w:val="bg-BG"/>
+        </w:rPr>
+        <w:t>позволява едно съобщение да достига до множество крайни устройства. Всяко устройство може да се абонира за даден канал и да получава всички съобщения в този канал.</w:t>
+      </w:r>
+    </w:p>
+    <w:p>
+      <w:pPr>
+        <w:pStyle w:val="ListParagraph"/>
+        <w:spacing w:line="360" w:lineRule="auto"/>
+        <w:ind w:left="1224"/>
+        <w:jc w:val="both"/>
+        <w:rPr>
+          <w:b/>
+          <w:bCs w:val="0"/>
+          <w:sz w:val="26"/>
+          <w:szCs w:val="26"/>
+          <w:lang w:val="bg-BG"/>
+        </w:rPr>
+      </w:pPr>
+    </w:p>
+    <w:p>
+      <w:pPr>
+        <w:pStyle w:val="ListParagraph"/>
+        <w:numPr>
+          <w:ilvl w:val="2"/>
+          <w:numId w:val="18"/>
+        </w:numPr>
+        <w:spacing w:line="360" w:lineRule="auto"/>
+        <w:jc w:val="both"/>
+        <w:rPr>
+          <w:b/>
+          <w:bCs w:val="0"/>
+          <w:sz w:val="26"/>
+          <w:szCs w:val="26"/>
+          <w:lang w:val="bg-BG"/>
+        </w:rPr>
+      </w:pPr>
+      <w:r>
+        <w:rPr>
+          <w:b/>
+          <w:bCs w:val="0"/>
+          <w:sz w:val="26"/>
+          <w:szCs w:val="26"/>
+          <w:lang w:val="bg-BG"/>
+        </w:rPr>
+        <w:lastRenderedPageBreak/>
+        <w:t xml:space="preserve">Защо </w:t>
+      </w:r>
+      <w:r>
+        <w:rPr>
+          <w:b/>
+          <w:bCs w:val="0"/>
+          <w:sz w:val="26"/>
+          <w:szCs w:val="26"/>
+          <w:lang w:val="en-US"/>
+        </w:rPr>
+        <w:t>MQTT</w:t>
+      </w:r>
+      <w:r>
+        <w:rPr>
+          <w:b/>
+          <w:bCs w:val="0"/>
+          <w:sz w:val="26"/>
+          <w:szCs w:val="26"/>
+          <w:lang w:val="ru-RU"/>
+        </w:rPr>
+        <w:t xml:space="preserve"> </w:t>
+      </w:r>
+      <w:r>
+        <w:rPr>
+          <w:b/>
+          <w:bCs w:val="0"/>
+          <w:sz w:val="26"/>
+          <w:szCs w:val="26"/>
+          <w:lang w:val="bg-BG"/>
+        </w:rPr>
+        <w:t>е толкова разпространен?</w:t>
+      </w:r>
+    </w:p>
+    <w:p>
+      <w:pPr>
+        <w:spacing w:line="360" w:lineRule="auto"/>
+        <w:ind w:left="720" w:firstLine="504"/>
+        <w:jc w:val="both"/>
+        <w:rPr>
+          <w:sz w:val="26"/>
+          <w:szCs w:val="26"/>
+          <w:lang w:val="bg-BG"/>
+        </w:rPr>
+      </w:pPr>
+      <w:r>
+        <w:rPr>
+          <w:sz w:val="26"/>
+          <w:szCs w:val="26"/>
+          <w:lang w:val="bg-BG"/>
+        </w:rPr>
+        <w:t xml:space="preserve">Най-силните страни на </w:t>
+      </w:r>
+      <w:r>
+        <w:rPr>
+          <w:sz w:val="26"/>
+          <w:szCs w:val="26"/>
+          <w:lang w:val="en-US"/>
+        </w:rPr>
+        <w:t>MQTT</w:t>
+      </w:r>
+      <w:r>
+        <w:rPr>
+          <w:sz w:val="26"/>
+          <w:szCs w:val="26"/>
+          <w:lang w:val="ru-RU"/>
+        </w:rPr>
+        <w:t xml:space="preserve">, </w:t>
+      </w:r>
+      <w:r>
+        <w:rPr>
+          <w:sz w:val="26"/>
+          <w:szCs w:val="26"/>
+          <w:lang w:val="ru-RU"/>
+        </w:rPr>
+        <w:t xml:space="preserve">е че има много </w:t>
+      </w:r>
+      <w:r>
+        <w:rPr>
+          <w:sz w:val="26"/>
+          <w:szCs w:val="26"/>
+          <w:lang w:val="bg-BG"/>
+        </w:rPr>
+        <w:t>висока скорост и много ниска комуникация</w:t>
       </w:r>
       <w:r>
         <w:rPr>
@@ -1849,31 +2087,15 @@
           <w:szCs w:val="26"/>
           <w:lang w:val="bg-BG"/>
         </w:rPr>
-        <w:t xml:space="preserve">Тази ключалка може да бъде свързана към смартфон или към смарт часовник и да се контролира от съответното устройство. Ключалката използва протокола </w:t>
-      </w:r>
-      <w:r>
-        <w:rPr>
-          <w:sz w:val="26"/>
-          <w:szCs w:val="26"/>
-          <w:lang w:val="en-US"/>
-        </w:rPr>
-        <w:t>Z</w:t>
-      </w:r>
-      <w:r>
-        <w:rPr>
-          <w:sz w:val="26"/>
-          <w:szCs w:val="26"/>
-          <w:lang w:val="ru-RU"/>
-        </w:rPr>
-        <w:t>-</w:t>
-      </w:r>
-      <w:r>
-        <w:rPr>
-          <w:sz w:val="26"/>
-          <w:szCs w:val="26"/>
-          <w:lang w:val="en-US"/>
-        </w:rPr>
-        <w:t>Wave</w:t>
+        <w:t xml:space="preserve">Една </w:t>
+      </w:r>
+      <w:r>
+        <w:rPr>
+          <w:sz w:val="26"/>
+          <w:szCs w:val="26"/>
+          <w:lang w:val="en-US"/>
+        </w:rPr>
+        <w:t>MQTT</w:t>
       </w:r>
       <w:r>
         <w:rPr>
@@ -1889,31 +2111,15 @@
           <w:szCs w:val="26"/>
           <w:lang w:val="bg-BG"/>
         </w:rPr>
-        <w:t>за комуникация</w:t>
-      </w:r>
-      <w:r>
-        <w:rPr>
-          <w:sz w:val="26"/>
-          <w:szCs w:val="26"/>
-          <w:lang w:val="ru-RU"/>
-        </w:rPr>
-        <w:t xml:space="preserve">. </w:t>
-      </w:r>
-      <w:r>
-        <w:rPr>
-          <w:sz w:val="26"/>
-          <w:szCs w:val="26"/>
-          <w:lang w:val="bg-BG"/>
-        </w:rPr>
-        <w:t xml:space="preserve">Този протокол позволява лесното ѝ свързване към </w:t>
-      </w:r>
-      <w:r>
-        <w:rPr>
-          <w:sz w:val="26"/>
-          <w:szCs w:val="26"/>
-          <w:lang w:val="en-US"/>
-        </w:rPr>
-        <w:t>Bosch</w:t>
+        <w:t xml:space="preserve">заявка се изпълнява над 10 пъти по-бързо от една </w:t>
+      </w:r>
+      <w:r>
+        <w:rPr>
+          <w:sz w:val="26"/>
+          <w:szCs w:val="26"/>
+          <w:lang w:val="en-US"/>
+        </w:rPr>
+        <w:t>HTTP</w:t>
       </w:r>
       <w:r>
         <w:rPr>
@@ -1927,9 +2133,17 @@
         <w:rPr>
           <w:sz w:val="26"/>
           <w:szCs w:val="26"/>
-          <w:lang w:val="en-US"/>
-        </w:rPr>
-        <w:t>IoT</w:t>
+          <w:lang w:val="bg-BG"/>
+        </w:rPr>
+        <w:t xml:space="preserve">заявка. Освен това този протокол е с малко, но все пак достатъчни възможности, за да се постигнат необходимите функционалности за работа с устройства. </w:t>
+      </w:r>
+      <w:r>
+        <w:rPr>
+          <w:sz w:val="26"/>
+          <w:szCs w:val="26"/>
+          <w:lang w:val="en-US"/>
+        </w:rPr>
+        <w:t>MQTT</w:t>
       </w:r>
       <w:r>
         <w:rPr>
@@ -1943,15 +2157,15 @@
         <w:rPr>
           <w:sz w:val="26"/>
           <w:szCs w:val="26"/>
-          <w:lang w:val="en-US"/>
-        </w:rPr>
-        <w:t>Edge</w:t>
-      </w:r>
-      <w:r>
-        <w:rPr>
-          <w:sz w:val="26"/>
-          <w:szCs w:val="26"/>
-          <w:lang w:val="ru-RU"/>
+          <w:lang w:val="bg-BG"/>
+        </w:rPr>
+        <w:t>заявките са с много малък размер, което позволява на устройства с ограничени възможности да се възползват от услугите на този протокол.</w:t>
+      </w:r>
+      <w:r>
+        <w:rPr>
+          <w:sz w:val="26"/>
+          <w:szCs w:val="26"/>
+          <w:lang w:val="bg-BG"/>
         </w:rPr>
         <w:t xml:space="preserve"> </w:t>
       </w:r>
@@ -1961,33 +2175,57 @@
           <w:szCs w:val="26"/>
           <w:lang w:val="en-US"/>
         </w:rPr>
-        <w:t>Services</w:t>
-      </w:r>
-      <w:r>
-        <w:rPr>
-          <w:sz w:val="26"/>
-          <w:szCs w:val="26"/>
-          <w:lang w:val="ru-RU"/>
-        </w:rPr>
-        <w:t xml:space="preserve">, </w:t>
-      </w:r>
-      <w:r>
-        <w:rPr>
-          <w:sz w:val="26"/>
-          <w:szCs w:val="26"/>
-          <w:lang w:val="bg-BG"/>
-        </w:rPr>
-        <w:t>както и лесното задаване на команди към нея.</w:t>
-      </w:r>
-    </w:p>
-    <w:p>
-      <w:pPr>
-        <w:spacing w:line="360" w:lineRule="auto"/>
-        <w:ind w:left="400"/>
-        <w:rPr>
-          <w:sz w:val="26"/>
-          <w:szCs w:val="26"/>
-          <w:lang w:val="ru-RU"/>
+        <w:t>MQTT</w:t>
+      </w:r>
+      <w:r>
+        <w:rPr>
+          <w:sz w:val="26"/>
+          <w:szCs w:val="26"/>
+          <w:lang w:val="ru-RU"/>
+        </w:rPr>
+        <w:t xml:space="preserve"> </w:t>
+      </w:r>
+      <w:r>
+        <w:rPr>
+          <w:sz w:val="26"/>
+          <w:szCs w:val="26"/>
+          <w:lang w:val="bg-BG"/>
+        </w:rPr>
+        <w:t xml:space="preserve">позволява една съобщение да бъде получено от безброй много абонати, докато при </w:t>
+      </w:r>
+      <w:r>
+        <w:rPr>
+          <w:sz w:val="26"/>
+          <w:szCs w:val="26"/>
+          <w:lang w:val="en-US"/>
+        </w:rPr>
+        <w:t>HTTP</w:t>
+      </w:r>
+      <w:r>
+        <w:rPr>
+          <w:sz w:val="26"/>
+          <w:szCs w:val="26"/>
+          <w:lang w:val="ru-RU"/>
+        </w:rPr>
+        <w:t xml:space="preserve"> </w:t>
+      </w:r>
+      <w:r>
+        <w:rPr>
+          <w:sz w:val="26"/>
+          <w:szCs w:val="26"/>
+          <w:lang w:val="bg-BG"/>
+        </w:rPr>
+        <w:t>ще трябва да се изпращат отделни съобщения до всеки получател.</w:t>
+      </w:r>
+    </w:p>
+    <w:p>
+      <w:pPr>
+        <w:spacing w:line="360" w:lineRule="auto"/>
+        <w:jc w:val="both"/>
+        <w:rPr>
+          <w:sz w:val="26"/>
+          <w:szCs w:val="26"/>
+          <w:lang w:val="bg-BG"/>
         </w:rPr>
       </w:pPr>
     </w:p>
@@ -1996,15 +2234,16 @@
         <w:pStyle w:val="ListParagraph"/>
         <w:numPr>
           <w:ilvl w:val="1"/>
-          <w:numId w:val="1"/>
+          <w:numId w:val="18"/>
         </w:numPr>
         <w:spacing w:line="360" w:lineRule="auto"/>
+        <w:jc w:val="both"/>
         <w:rPr>
           <w:b/>
           <w:bCs w:val="0"/>
           <w:sz w:val="26"/>
           <w:szCs w:val="26"/>
-          <w:lang w:val="bg-BG"/>
+          <w:lang w:val="ru-RU"/>
         </w:rPr>
       </w:pPr>
       <w:r>
@@ -2013,39 +2252,45 @@
           <w:bCs w:val="0"/>
           <w:sz w:val="26"/>
           <w:szCs w:val="26"/>
-          <w:lang w:val="en-US"/>
-        </w:rPr>
-        <w:t xml:space="preserve">Bosch IoT </w:t>
-      </w:r>
-      <w:r>
-        <w:rPr>
-          <w:b/>
-          <w:bCs w:val="0"/>
-          <w:sz w:val="26"/>
-          <w:szCs w:val="26"/>
-          <w:lang w:val="en-US"/>
-        </w:rPr>
-        <w:t>Suite</w:t>
-      </w:r>
-    </w:p>
-    <w:p>
-      <w:pPr>
-        <w:pStyle w:val="ListParagraph"/>
-        <w:spacing w:line="360" w:lineRule="auto"/>
-        <w:ind w:left="400"/>
-        <w:rPr>
-          <w:sz w:val="26"/>
-          <w:szCs w:val="26"/>
-          <w:lang w:val="bg-BG"/>
-        </w:rPr>
-      </w:pPr>
-      <w:r>
-        <w:rPr>
-          <w:sz w:val="26"/>
-          <w:szCs w:val="26"/>
-          <w:lang w:val="en-US"/>
-        </w:rPr>
-        <w:t>Bosch</w:t>
+          <w:lang w:val="bg-BG"/>
+        </w:rPr>
+        <w:t>Дигитални близнаци</w:t>
+      </w:r>
+    </w:p>
+    <w:p>
+      <w:pPr>
+        <w:spacing w:line="360" w:lineRule="auto"/>
+        <w:ind w:left="360" w:firstLine="360"/>
+        <w:jc w:val="both"/>
+        <w:rPr>
+          <w:sz w:val="26"/>
+          <w:szCs w:val="26"/>
+          <w:lang w:val="bg-BG"/>
+        </w:rPr>
+      </w:pPr>
+      <w:r>
+        <w:rPr>
+          <w:sz w:val="26"/>
+          <w:szCs w:val="26"/>
+          <w:lang w:val="bg-BG"/>
+        </w:rPr>
+        <w:t xml:space="preserve">Дигитален близнак на едно устройство представлява съвкупността от информация, описваща съществуващо устройство. </w:t>
+      </w:r>
+      <w:r>
+        <w:rPr>
+          <w:sz w:val="26"/>
+          <w:szCs w:val="26"/>
+          <w:lang w:val="bg-BG"/>
+        </w:rPr>
+        <w:t xml:space="preserve">Терминът добива популярност в началото на </w:t>
+      </w:r>
+      <w:r>
+        <w:rPr>
+          <w:sz w:val="26"/>
+          <w:szCs w:val="26"/>
+          <w:lang w:val="en-US"/>
+        </w:rPr>
+        <w:t>XIX</w:t>
       </w:r>
       <w:r>
         <w:rPr>
@@ -2059,169 +2304,15 @@
         <w:rPr>
           <w:sz w:val="26"/>
           <w:szCs w:val="26"/>
-          <w:lang w:val="en-US"/>
-        </w:rPr>
-        <w:t>IoT</w:t>
-      </w:r>
-      <w:r>
-        <w:rPr>
-          <w:sz w:val="26"/>
-          <w:szCs w:val="26"/>
-          <w:lang w:val="ru-RU"/>
-        </w:rPr>
-        <w:t xml:space="preserve"> </w:t>
-      </w:r>
-      <w:r>
-        <w:rPr>
-          <w:sz w:val="26"/>
-          <w:szCs w:val="26"/>
-          <w:lang w:val="en-US"/>
-        </w:rPr>
-        <w:t>Suite</w:t>
-      </w:r>
-      <w:r>
-        <w:rPr>
-          <w:sz w:val="26"/>
-          <w:szCs w:val="26"/>
-          <w:lang w:val="ru-RU"/>
-        </w:rPr>
-        <w:t xml:space="preserve"> </w:t>
-      </w:r>
-      <w:r>
-        <w:rPr>
-          <w:sz w:val="26"/>
-          <w:szCs w:val="26"/>
-          <w:lang w:val="bg-BG"/>
-        </w:rPr>
-        <w:t xml:space="preserve">представлява платформа за свързване на устройства, тяхното контролиране, както и обработването на данните, които изкарва всяко устройство. Услугите в </w:t>
-      </w:r>
-      <w:r>
-        <w:rPr>
-          <w:sz w:val="26"/>
-          <w:szCs w:val="26"/>
-          <w:lang w:val="en-US"/>
-        </w:rPr>
-        <w:t>Bosch</w:t>
-      </w:r>
-      <w:r>
-        <w:rPr>
-          <w:sz w:val="26"/>
-          <w:szCs w:val="26"/>
-          <w:lang w:val="ru-RU"/>
-        </w:rPr>
-        <w:t xml:space="preserve"> </w:t>
-      </w:r>
-      <w:r>
-        <w:rPr>
-          <w:sz w:val="26"/>
-          <w:szCs w:val="26"/>
-          <w:lang w:val="en-US"/>
-        </w:rPr>
-        <w:t>IoT</w:t>
-      </w:r>
-      <w:r>
-        <w:rPr>
-          <w:sz w:val="26"/>
-          <w:szCs w:val="26"/>
-          <w:lang w:val="ru-RU"/>
-        </w:rPr>
-        <w:t xml:space="preserve"> </w:t>
-      </w:r>
-      <w:r>
-        <w:rPr>
-          <w:sz w:val="26"/>
-          <w:szCs w:val="26"/>
-          <w:lang w:val="en-US"/>
-        </w:rPr>
-        <w:t>Suite</w:t>
-      </w:r>
-      <w:r>
-        <w:rPr>
-          <w:sz w:val="26"/>
-          <w:szCs w:val="26"/>
-          <w:lang w:val="ru-RU"/>
-        </w:rPr>
-        <w:t xml:space="preserve"> </w:t>
-      </w:r>
-      <w:r>
-        <w:rPr>
-          <w:sz w:val="26"/>
-          <w:szCs w:val="26"/>
-          <w:lang w:val="bg-BG"/>
-        </w:rPr>
-        <w:t xml:space="preserve">са разделени спрямо </w:t>
-      </w:r>
-      <w:r>
-        <w:rPr>
-          <w:sz w:val="26"/>
-          <w:szCs w:val="26"/>
-          <w:lang w:val="bg-BG"/>
-        </w:rPr>
-        <w:lastRenderedPageBreak/>
-        <w:t xml:space="preserve">функционалността си – свързване на устройства, дигитална репрезентация на устройства, управление на устройства и подновяване на софтуера върху устройства. Към днешна дата над 15 милиона устройства са свързани към </w:t>
-      </w:r>
-      <w:r>
-        <w:rPr>
-          <w:sz w:val="26"/>
-          <w:szCs w:val="26"/>
-          <w:lang w:val="en-US"/>
-        </w:rPr>
-        <w:t>Bosch</w:t>
-      </w:r>
-      <w:r>
-        <w:rPr>
-          <w:sz w:val="26"/>
-          <w:szCs w:val="26"/>
-          <w:lang w:val="ru-RU"/>
-        </w:rPr>
-        <w:t xml:space="preserve"> </w:t>
-      </w:r>
-      <w:r>
-        <w:rPr>
-          <w:sz w:val="26"/>
-          <w:szCs w:val="26"/>
-          <w:lang w:val="en-US"/>
-        </w:rPr>
-        <w:t>IoT</w:t>
-      </w:r>
-      <w:r>
-        <w:rPr>
-          <w:sz w:val="26"/>
-          <w:szCs w:val="26"/>
-          <w:lang w:val="ru-RU"/>
-        </w:rPr>
-        <w:t xml:space="preserve"> </w:t>
-      </w:r>
-      <w:r>
-        <w:rPr>
-          <w:sz w:val="26"/>
-          <w:szCs w:val="26"/>
-          <w:lang w:val="en-US"/>
-        </w:rPr>
-        <w:t>Suite</w:t>
-      </w:r>
-      <w:r>
-        <w:rPr>
-          <w:sz w:val="26"/>
-          <w:szCs w:val="26"/>
-          <w:lang w:val="ru-RU"/>
-        </w:rPr>
-        <w:t xml:space="preserve">. </w:t>
-      </w:r>
-      <w:r>
-        <w:rPr>
-          <w:sz w:val="26"/>
-          <w:szCs w:val="26"/>
-          <w:lang w:val="bg-BG"/>
-        </w:rPr>
-        <w:t>Също така над 250 международни проекта се възползват от услугите, предлагани от тази платформа.</w:t>
-      </w:r>
-    </w:p>
-    <w:p>
-      <w:pPr>
-        <w:pStyle w:val="ListParagraph"/>
-        <w:spacing w:line="360" w:lineRule="auto"/>
-        <w:ind w:left="400"/>
+          <w:lang w:val="bg-BG"/>
+        </w:rPr>
+        <w:t>век с навлизането в ерата на „Интернет на нещата“. Дигиталният близнак може да се разглежда като база от данни за едно устройства, съдържаща само текущата информация. Ако устройството има връзка със своя дигитален близнак, то тогава то може да сигнализира за промяна в неговата информация, която да се отбележи в дигиталния близнак. Съществуването на дигитални репрезентации позволява на хората да следят от разстояние информацията и работата на всяко устройство.</w:t>
+      </w:r>
+    </w:p>
+    <w:p>
+      <w:pPr>
+        <w:spacing w:line="360" w:lineRule="auto"/>
+        <w:jc w:val="both"/>
         <w:rPr>
           <w:b/>
           <w:bCs w:val="0"/>
@@ -2236,9 +2327,10 @@
         <w:pStyle w:val="ListParagraph"/>
         <w:numPr>
           <w:ilvl w:val="1"/>
-          <w:numId w:val="1"/>
+          <w:numId w:val="18"/>
         </w:numPr>
         <w:spacing w:line="360" w:lineRule="auto"/>
+        <w:jc w:val="both"/>
         <w:rPr>
           <w:b/>
           <w:bCs w:val="0"/>
@@ -2255,13 +2347,263 @@
           <w:szCs w:val="26"/>
           <w:lang w:val="en-US"/>
         </w:rPr>
+        <w:t>Bosch IoT Suite</w:t>
+      </w:r>
+    </w:p>
+    <w:p>
+      <w:pPr>
+        <w:pStyle w:val="ListParagraph"/>
+        <w:numPr>
+          <w:ilvl w:val="2"/>
+          <w:numId w:val="18"/>
+        </w:numPr>
+        <w:spacing w:line="360" w:lineRule="auto"/>
+        <w:jc w:val="both"/>
+        <w:rPr>
+          <w:b/>
+          <w:bCs w:val="0"/>
+          <w:sz w:val="26"/>
+          <w:szCs w:val="26"/>
+          <w:lang w:val="bg-BG"/>
+        </w:rPr>
+      </w:pPr>
+      <w:r>
+        <w:rPr>
+          <w:b/>
+          <w:bCs w:val="0"/>
+          <w:sz w:val="26"/>
+          <w:szCs w:val="26"/>
+          <w:lang w:val="bg-BG"/>
+        </w:rPr>
+        <w:t>Определение</w:t>
+      </w:r>
+    </w:p>
+    <w:p>
+      <w:pPr>
+        <w:spacing w:line="360" w:lineRule="auto"/>
+        <w:ind w:left="720" w:firstLine="360"/>
+        <w:jc w:val="both"/>
+        <w:rPr>
+          <w:sz w:val="26"/>
+          <w:szCs w:val="26"/>
+          <w:lang w:val="bg-BG"/>
+        </w:rPr>
+      </w:pPr>
+      <w:r>
+        <w:rPr>
+          <w:sz w:val="26"/>
+          <w:szCs w:val="26"/>
+          <w:lang w:val="en-US"/>
+        </w:rPr>
+        <w:t>Bosch</w:t>
+      </w:r>
+      <w:r>
+        <w:rPr>
+          <w:sz w:val="26"/>
+          <w:szCs w:val="26"/>
+          <w:lang w:val="ru-RU"/>
+        </w:rPr>
+        <w:t xml:space="preserve"> </w:t>
+      </w:r>
+      <w:r>
+        <w:rPr>
+          <w:sz w:val="26"/>
+          <w:szCs w:val="26"/>
+          <w:lang w:val="en-US"/>
+        </w:rPr>
+        <w:t>IoT</w:t>
+      </w:r>
+      <w:r>
+        <w:rPr>
+          <w:sz w:val="26"/>
+          <w:szCs w:val="26"/>
+          <w:lang w:val="ru-RU"/>
+        </w:rPr>
+        <w:t xml:space="preserve"> </w:t>
+      </w:r>
+      <w:r>
+        <w:rPr>
+          <w:sz w:val="26"/>
+          <w:szCs w:val="26"/>
+          <w:lang w:val="en-US"/>
+        </w:rPr>
+        <w:t>Suite</w:t>
+      </w:r>
+      <w:r>
+        <w:rPr>
+          <w:sz w:val="26"/>
+          <w:szCs w:val="26"/>
+          <w:lang w:val="ru-RU"/>
+        </w:rPr>
+        <w:t xml:space="preserve"> </w:t>
+      </w:r>
+      <w:r>
+        <w:rPr>
+          <w:sz w:val="26"/>
+          <w:szCs w:val="26"/>
+          <w:lang w:val="bg-BG"/>
+        </w:rPr>
+        <w:t xml:space="preserve">представлява платформа за свързване на устройства, тяхното контролиране, както и обработването на данните, които изкарва всяко устройство. Услугите в </w:t>
+      </w:r>
+      <w:r>
+        <w:rPr>
+          <w:sz w:val="26"/>
+          <w:szCs w:val="26"/>
+          <w:lang w:val="en-US"/>
+        </w:rPr>
+        <w:t>Bosch</w:t>
+      </w:r>
+      <w:r>
+        <w:rPr>
+          <w:sz w:val="26"/>
+          <w:szCs w:val="26"/>
+          <w:lang w:val="ru-RU"/>
+        </w:rPr>
+        <w:t xml:space="preserve"> </w:t>
+      </w:r>
+      <w:r>
+        <w:rPr>
+          <w:sz w:val="26"/>
+          <w:szCs w:val="26"/>
+          <w:lang w:val="en-US"/>
+        </w:rPr>
+        <w:t>IoT</w:t>
+      </w:r>
+      <w:r>
+        <w:rPr>
+          <w:sz w:val="26"/>
+          <w:szCs w:val="26"/>
+          <w:lang w:val="ru-RU"/>
+        </w:rPr>
+        <w:t xml:space="preserve"> </w:t>
+      </w:r>
+      <w:r>
+        <w:rPr>
+          <w:sz w:val="26"/>
+          <w:szCs w:val="26"/>
+          <w:lang w:val="en-US"/>
+        </w:rPr>
+        <w:t>Suite</w:t>
+      </w:r>
+      <w:r>
+        <w:rPr>
+          <w:sz w:val="26"/>
+          <w:szCs w:val="26"/>
+          <w:lang w:val="ru-RU"/>
+        </w:rPr>
+        <w:t xml:space="preserve"> </w:t>
+      </w:r>
+      <w:r>
+        <w:rPr>
+          <w:sz w:val="26"/>
+          <w:szCs w:val="26"/>
+          <w:lang w:val="bg-BG"/>
+        </w:rPr>
+        <w:t xml:space="preserve">са разделени спрямо функционалността си – свързване на устройства, дигитална репрезентация на устройства, управление на устройства и подновяване на софтуера върху устройства. Към днешна дата над 15 милиона устройства са свързани към </w:t>
+      </w:r>
+      <w:r>
+        <w:rPr>
+          <w:sz w:val="26"/>
+          <w:szCs w:val="26"/>
+          <w:lang w:val="en-US"/>
+        </w:rPr>
+        <w:lastRenderedPageBreak/>
+        <w:t>Bosch</w:t>
+      </w:r>
+      <w:r>
+        <w:rPr>
+          <w:sz w:val="26"/>
+          <w:szCs w:val="26"/>
+          <w:lang w:val="ru-RU"/>
+        </w:rPr>
+        <w:t xml:space="preserve"> </w:t>
+      </w:r>
+      <w:r>
+        <w:rPr>
+          <w:sz w:val="26"/>
+          <w:szCs w:val="26"/>
+          <w:lang w:val="en-US"/>
+        </w:rPr>
+        <w:t>IoT</w:t>
+      </w:r>
+      <w:r>
+        <w:rPr>
+          <w:sz w:val="26"/>
+          <w:szCs w:val="26"/>
+          <w:lang w:val="ru-RU"/>
+        </w:rPr>
+        <w:t xml:space="preserve"> </w:t>
+      </w:r>
+      <w:r>
+        <w:rPr>
+          <w:sz w:val="26"/>
+          <w:szCs w:val="26"/>
+          <w:lang w:val="en-US"/>
+        </w:rPr>
+        <w:t>Suite</w:t>
+      </w:r>
+      <w:r>
+        <w:rPr>
+          <w:sz w:val="26"/>
+          <w:szCs w:val="26"/>
+          <w:lang w:val="ru-RU"/>
+        </w:rPr>
+        <w:t xml:space="preserve">. </w:t>
+      </w:r>
+      <w:r>
+        <w:rPr>
+          <w:sz w:val="26"/>
+          <w:szCs w:val="26"/>
+          <w:lang w:val="bg-BG"/>
+        </w:rPr>
+        <w:t>Също така над 250 международни проекта се възползват от услугите, предлагани от тази платформа.</w:t>
+      </w:r>
+    </w:p>
+    <w:p>
+      <w:pPr>
+        <w:spacing w:line="360" w:lineRule="auto"/>
+        <w:ind w:left="720" w:firstLine="360"/>
+        <w:jc w:val="both"/>
+        <w:rPr>
+          <w:sz w:val="26"/>
+          <w:szCs w:val="26"/>
+          <w:lang w:val="bg-BG"/>
+        </w:rPr>
+      </w:pPr>
+    </w:p>
+    <w:p>
+      <w:pPr>
+        <w:pStyle w:val="ListParagraph"/>
+        <w:numPr>
+          <w:ilvl w:val="2"/>
+          <w:numId w:val="18"/>
+        </w:numPr>
+        <w:spacing w:line="360" w:lineRule="auto"/>
+        <w:jc w:val="both"/>
+        <w:rPr>
+          <w:b/>
+          <w:bCs w:val="0"/>
+          <w:sz w:val="26"/>
+          <w:szCs w:val="26"/>
+          <w:lang w:val="bg-BG"/>
+        </w:rPr>
+      </w:pPr>
+      <w:r>
+        <w:rPr>
+          <w:b/>
+          <w:bCs w:val="0"/>
+          <w:sz w:val="26"/>
+          <w:szCs w:val="26"/>
+          <w:lang w:val="en-US"/>
+        </w:rPr>
         <w:t>Bosch IoT Hub</w:t>
       </w:r>
     </w:p>
     <w:p>
       <w:pPr>
         <w:spacing w:line="360" w:lineRule="auto"/>
-        <w:ind w:left="400" w:firstLine="320"/>
+        <w:ind w:left="720" w:firstLine="360"/>
+        <w:jc w:val="both"/>
         <w:rPr>
           <w:sz w:val="26"/>
           <w:szCs w:val="26"/>
@@ -2448,10 +2790,454 @@
     <w:p>
       <w:pPr>
         <w:spacing w:line="360" w:lineRule="auto"/>
-        <w:rPr>
-          <w:sz w:val="26"/>
-          <w:szCs w:val="26"/>
-          <w:lang w:val="bg-BG"/>
+        <w:jc w:val="both"/>
+        <w:rPr>
+          <w:sz w:val="26"/>
+          <w:szCs w:val="26"/>
+          <w:lang w:val="bg-BG"/>
+        </w:rPr>
+      </w:pPr>
+    </w:p>
+    <w:p>
+      <w:pPr>
+        <w:pStyle w:val="ListParagraph"/>
+        <w:numPr>
+          <w:ilvl w:val="2"/>
+          <w:numId w:val="18"/>
+        </w:numPr>
+        <w:spacing w:line="360" w:lineRule="auto"/>
+        <w:jc w:val="both"/>
+        <w:rPr>
+          <w:b/>
+          <w:bCs w:val="0"/>
+          <w:sz w:val="26"/>
+          <w:szCs w:val="26"/>
+          <w:lang w:val="bg-BG"/>
+        </w:rPr>
+      </w:pPr>
+      <w:r>
+        <w:rPr>
+          <w:b/>
+          <w:bCs w:val="0"/>
+          <w:sz w:val="26"/>
+          <w:szCs w:val="26"/>
+          <w:lang w:val="en-US"/>
+        </w:rPr>
+        <w:t>Bosch IoT Edge Services</w:t>
+      </w:r>
+    </w:p>
+    <w:p>
+      <w:pPr>
+        <w:spacing w:line="360" w:lineRule="auto"/>
+        <w:ind w:left="720" w:firstLine="360"/>
+        <w:jc w:val="both"/>
+        <w:rPr>
+          <w:sz w:val="26"/>
+          <w:szCs w:val="26"/>
+          <w:lang w:val="ru-RU"/>
+        </w:rPr>
+      </w:pPr>
+      <w:r>
+        <w:rPr>
+          <w:sz w:val="26"/>
+          <w:szCs w:val="26"/>
+          <w:lang w:val="en-US"/>
+        </w:rPr>
+        <w:t>Bosch</w:t>
+      </w:r>
+      <w:r>
+        <w:rPr>
+          <w:sz w:val="26"/>
+          <w:szCs w:val="26"/>
+          <w:lang w:val="bg-BG"/>
+        </w:rPr>
+        <w:t xml:space="preserve"> </w:t>
+      </w:r>
+      <w:r>
+        <w:rPr>
+          <w:sz w:val="26"/>
+          <w:szCs w:val="26"/>
+          <w:lang w:val="en-US"/>
+        </w:rPr>
+        <w:t>IoT</w:t>
+      </w:r>
+      <w:r>
+        <w:rPr>
+          <w:sz w:val="26"/>
+          <w:szCs w:val="26"/>
+          <w:lang w:val="bg-BG"/>
+        </w:rPr>
+        <w:t xml:space="preserve"> </w:t>
+      </w:r>
+      <w:r>
+        <w:rPr>
+          <w:sz w:val="26"/>
+          <w:szCs w:val="26"/>
+          <w:lang w:val="en-US"/>
+        </w:rPr>
+        <w:t>Edge</w:t>
+      </w:r>
+      <w:r>
+        <w:rPr>
+          <w:sz w:val="26"/>
+          <w:szCs w:val="26"/>
+          <w:lang w:val="bg-BG"/>
+        </w:rPr>
+        <w:t xml:space="preserve"> </w:t>
+      </w:r>
+      <w:r>
+        <w:rPr>
+          <w:sz w:val="26"/>
+          <w:szCs w:val="26"/>
+          <w:lang w:val="en-US"/>
+        </w:rPr>
+        <w:t>Services</w:t>
+      </w:r>
+      <w:r>
+        <w:rPr>
+          <w:sz w:val="26"/>
+          <w:szCs w:val="26"/>
+          <w:lang w:val="bg-BG"/>
+        </w:rPr>
+        <w:t xml:space="preserve"> представлява връзката между устройствата и тяхната дигитална репрезентация в </w:t>
+      </w:r>
+      <w:r>
+        <w:rPr>
+          <w:sz w:val="26"/>
+          <w:szCs w:val="26"/>
+          <w:lang w:val="en-US"/>
+        </w:rPr>
+        <w:t>Bosch</w:t>
+      </w:r>
+      <w:r>
+        <w:rPr>
+          <w:sz w:val="26"/>
+          <w:szCs w:val="26"/>
+          <w:lang w:val="bg-BG"/>
+        </w:rPr>
+        <w:t xml:space="preserve"> </w:t>
+      </w:r>
+      <w:r>
+        <w:rPr>
+          <w:sz w:val="26"/>
+          <w:szCs w:val="26"/>
+          <w:lang w:val="en-US"/>
+        </w:rPr>
+        <w:t>IoT</w:t>
+      </w:r>
+      <w:r>
+        <w:rPr>
+          <w:sz w:val="26"/>
+          <w:szCs w:val="26"/>
+          <w:lang w:val="bg-BG"/>
+        </w:rPr>
+        <w:t xml:space="preserve"> </w:t>
+      </w:r>
+      <w:r>
+        <w:rPr>
+          <w:sz w:val="26"/>
+          <w:szCs w:val="26"/>
+          <w:lang w:val="en-US"/>
+        </w:rPr>
+        <w:t>Suite</w:t>
+      </w:r>
+      <w:r>
+        <w:rPr>
+          <w:sz w:val="26"/>
+          <w:szCs w:val="26"/>
+          <w:lang w:val="bg-BG"/>
+        </w:rPr>
+        <w:t xml:space="preserve">. </w:t>
+      </w:r>
+      <w:r>
+        <w:rPr>
+          <w:sz w:val="26"/>
+          <w:szCs w:val="26"/>
+          <w:lang w:val="bg-BG"/>
+        </w:rPr>
+        <w:t xml:space="preserve">Освен връзката, </w:t>
+      </w:r>
+      <w:r>
+        <w:rPr>
+          <w:sz w:val="26"/>
+          <w:szCs w:val="26"/>
+          <w:lang w:val="en-US"/>
+        </w:rPr>
+        <w:t>Bosch</w:t>
+      </w:r>
+      <w:r>
+        <w:rPr>
+          <w:sz w:val="26"/>
+          <w:szCs w:val="26"/>
+          <w:lang w:val="bg-BG"/>
+        </w:rPr>
+        <w:t xml:space="preserve"> </w:t>
+      </w:r>
+      <w:r>
+        <w:rPr>
+          <w:sz w:val="26"/>
+          <w:szCs w:val="26"/>
+          <w:lang w:val="en-US"/>
+        </w:rPr>
+        <w:t>IoT</w:t>
+      </w:r>
+      <w:r>
+        <w:rPr>
+          <w:sz w:val="26"/>
+          <w:szCs w:val="26"/>
+          <w:lang w:val="bg-BG"/>
+        </w:rPr>
+        <w:t xml:space="preserve"> </w:t>
+      </w:r>
+      <w:r>
+        <w:rPr>
+          <w:sz w:val="26"/>
+          <w:szCs w:val="26"/>
+          <w:lang w:val="en-US"/>
+        </w:rPr>
+        <w:t>Edge</w:t>
+      </w:r>
+      <w:r>
+        <w:rPr>
+          <w:sz w:val="26"/>
+          <w:szCs w:val="26"/>
+          <w:lang w:val="bg-BG"/>
+        </w:rPr>
+        <w:t xml:space="preserve"> </w:t>
+      </w:r>
+      <w:r>
+        <w:rPr>
+          <w:sz w:val="26"/>
+          <w:szCs w:val="26"/>
+          <w:lang w:val="en-US"/>
+        </w:rPr>
+        <w:t>Services</w:t>
+      </w:r>
+      <w:r>
+        <w:rPr>
+          <w:sz w:val="26"/>
+          <w:szCs w:val="26"/>
+          <w:lang w:val="bg-BG"/>
+        </w:rPr>
+        <w:t xml:space="preserve"> осъществява и комуникацията между едно устройство и </w:t>
+      </w:r>
+      <w:r>
+        <w:rPr>
+          <w:sz w:val="26"/>
+          <w:szCs w:val="26"/>
+          <w:lang w:val="en-US"/>
+        </w:rPr>
+        <w:t>Bosch</w:t>
+      </w:r>
+      <w:r>
+        <w:rPr>
+          <w:sz w:val="26"/>
+          <w:szCs w:val="26"/>
+          <w:lang w:val="bg-BG"/>
+        </w:rPr>
+        <w:t xml:space="preserve"> </w:t>
+      </w:r>
+      <w:r>
+        <w:rPr>
+          <w:sz w:val="26"/>
+          <w:szCs w:val="26"/>
+          <w:lang w:val="en-US"/>
+        </w:rPr>
+        <w:t>IoT</w:t>
+      </w:r>
+      <w:r>
+        <w:rPr>
+          <w:sz w:val="26"/>
+          <w:szCs w:val="26"/>
+          <w:lang w:val="bg-BG"/>
+        </w:rPr>
+        <w:t xml:space="preserve"> </w:t>
+      </w:r>
+      <w:r>
+        <w:rPr>
+          <w:sz w:val="26"/>
+          <w:szCs w:val="26"/>
+          <w:lang w:val="en-US"/>
+        </w:rPr>
+        <w:t>Suite</w:t>
+      </w:r>
+      <w:r>
+        <w:rPr>
+          <w:sz w:val="26"/>
+          <w:szCs w:val="26"/>
+          <w:lang w:val="bg-BG"/>
+        </w:rPr>
+        <w:t xml:space="preserve"> посредством протокола </w:t>
+      </w:r>
+      <w:r>
+        <w:rPr>
+          <w:sz w:val="26"/>
+          <w:szCs w:val="26"/>
+          <w:lang w:val="en-US"/>
+        </w:rPr>
+        <w:t>MQTT</w:t>
+      </w:r>
+      <w:r>
+        <w:rPr>
+          <w:sz w:val="26"/>
+          <w:szCs w:val="26"/>
+          <w:lang w:val="bg-BG"/>
+        </w:rPr>
+        <w:t xml:space="preserve">. </w:t>
+      </w:r>
+      <w:r>
+        <w:rPr>
+          <w:sz w:val="26"/>
+          <w:szCs w:val="26"/>
+          <w:lang w:val="bg-BG"/>
+        </w:rPr>
+        <w:t xml:space="preserve">Те позволяват на устройства, работещи върху всякакви протоколи, да се свържат със своя дигитален близнак. По този начин всяко устройство, което работи с </w:t>
+      </w:r>
+      <w:r>
+        <w:rPr>
+          <w:sz w:val="26"/>
+          <w:szCs w:val="26"/>
+          <w:lang w:val="en-US"/>
+        </w:rPr>
+        <w:t>Bluetooth</w:t>
+      </w:r>
+      <w:r>
+        <w:rPr>
+          <w:sz w:val="26"/>
+          <w:szCs w:val="26"/>
+          <w:lang w:val="ru-RU"/>
+        </w:rPr>
+        <w:t xml:space="preserve">, </w:t>
+      </w:r>
+      <w:r>
+        <w:rPr>
+          <w:sz w:val="26"/>
+          <w:szCs w:val="26"/>
+          <w:lang w:val="en-US"/>
+        </w:rPr>
+        <w:t>Z</w:t>
+      </w:r>
+      <w:r>
+        <w:rPr>
+          <w:sz w:val="26"/>
+          <w:szCs w:val="26"/>
+          <w:lang w:val="ru-RU"/>
+        </w:rPr>
+        <w:t>-</w:t>
+      </w:r>
+      <w:r>
+        <w:rPr>
+          <w:sz w:val="26"/>
+          <w:szCs w:val="26"/>
+          <w:lang w:val="en-US"/>
+        </w:rPr>
+        <w:t>Wave</w:t>
+      </w:r>
+      <w:r>
+        <w:rPr>
+          <w:sz w:val="26"/>
+          <w:szCs w:val="26"/>
+          <w:lang w:val="ru-RU"/>
+        </w:rPr>
+        <w:t xml:space="preserve">, </w:t>
+      </w:r>
+      <w:r>
+        <w:rPr>
+          <w:sz w:val="26"/>
+          <w:szCs w:val="26"/>
+          <w:lang w:val="en-US"/>
+        </w:rPr>
+        <w:t>ONVIF</w:t>
+      </w:r>
+      <w:r>
+        <w:rPr>
+          <w:sz w:val="26"/>
+          <w:szCs w:val="26"/>
+          <w:lang w:val="ru-RU"/>
+        </w:rPr>
+        <w:t xml:space="preserve">, </w:t>
+      </w:r>
+      <w:r>
+        <w:rPr>
+          <w:sz w:val="26"/>
+          <w:szCs w:val="26"/>
+          <w:lang w:val="en-US"/>
+        </w:rPr>
+        <w:t>ZigBee</w:t>
+      </w:r>
+      <w:r>
+        <w:rPr>
+          <w:sz w:val="26"/>
+          <w:szCs w:val="26"/>
+          <w:lang w:val="ru-RU"/>
+        </w:rPr>
+        <w:t xml:space="preserve"> </w:t>
+      </w:r>
+      <w:r>
+        <w:rPr>
+          <w:sz w:val="26"/>
+          <w:szCs w:val="26"/>
+          <w:lang w:val="bg-BG"/>
+        </w:rPr>
+        <w:t xml:space="preserve">и други може по много бърз и лесен начин да се свърже и управлява чрез </w:t>
+      </w:r>
+      <w:r>
+        <w:rPr>
+          <w:sz w:val="26"/>
+          <w:szCs w:val="26"/>
+          <w:lang w:val="en-US"/>
+        </w:rPr>
+        <w:t>Bosch</w:t>
+      </w:r>
+      <w:r>
+        <w:rPr>
+          <w:sz w:val="26"/>
+          <w:szCs w:val="26"/>
+          <w:lang w:val="ru-RU"/>
+        </w:rPr>
+        <w:t xml:space="preserve"> </w:t>
+      </w:r>
+      <w:r>
+        <w:rPr>
+          <w:sz w:val="26"/>
+          <w:szCs w:val="26"/>
+          <w:lang w:val="en-US"/>
+        </w:rPr>
+        <w:t>IoT</w:t>
+      </w:r>
+      <w:r>
+        <w:rPr>
+          <w:sz w:val="26"/>
+          <w:szCs w:val="26"/>
+          <w:lang w:val="ru-RU"/>
+        </w:rPr>
+        <w:t xml:space="preserve"> </w:t>
+      </w:r>
+      <w:r>
+        <w:rPr>
+          <w:sz w:val="26"/>
+          <w:szCs w:val="26"/>
+          <w:lang w:val="en-US"/>
+        </w:rPr>
+        <w:t>Suite</w:t>
+      </w:r>
+      <w:r>
+        <w:rPr>
+          <w:sz w:val="26"/>
+          <w:szCs w:val="26"/>
+          <w:lang w:val="ru-RU"/>
+        </w:rPr>
+        <w:t>.</w:t>
+      </w:r>
+    </w:p>
+    <w:p>
+      <w:pPr>
+        <w:spacing w:line="360" w:lineRule="auto"/>
+        <w:jc w:val="both"/>
+        <w:rPr>
+          <w:sz w:val="26"/>
+          <w:szCs w:val="26"/>
+          <w:lang w:val="ru-RU"/>
         </w:rPr>
       </w:pPr>
     </w:p>
@@ -2460,9 +3246,10 @@
         <w:pStyle w:val="ListParagraph"/>
         <w:numPr>
           <w:ilvl w:val="1"/>
-          <w:numId w:val="1"/>
+          <w:numId w:val="18"/>
         </w:numPr>
         <w:spacing w:line="360" w:lineRule="auto"/>
+        <w:jc w:val="both"/>
         <w:rPr>
           <w:b/>
           <w:bCs w:val="0"/>
@@ -2477,21 +3264,150 @@
           <w:bCs w:val="0"/>
           <w:sz w:val="26"/>
           <w:szCs w:val="26"/>
-          <w:lang w:val="en-US"/>
-        </w:rPr>
-        <w:t>Bosch IoT Edge Services</w:t>
-      </w:r>
-    </w:p>
-    <w:p>
-      <w:pPr>
-        <w:spacing w:line="360" w:lineRule="auto"/>
-        <w:ind w:left="400"/>
-        <w:rPr>
-          <w:sz w:val="26"/>
-          <w:szCs w:val="26"/>
-          <w:lang w:val="bg-BG"/>
-        </w:rPr>
-      </w:pPr>
+          <w:lang w:val="bg-BG"/>
+        </w:rPr>
+        <w:t>Ключалка</w:t>
+      </w:r>
+    </w:p>
+    <w:p>
+      <w:pPr>
+        <w:spacing w:line="360" w:lineRule="auto"/>
+        <w:ind w:left="360" w:firstLine="360"/>
+        <w:jc w:val="both"/>
+        <w:rPr>
+          <w:sz w:val="26"/>
+          <w:szCs w:val="26"/>
+          <w:lang w:val="bg-BG"/>
+        </w:rPr>
+      </w:pPr>
+      <w:r>
+        <w:rPr>
+          <w:sz w:val="26"/>
+          <w:szCs w:val="26"/>
+          <w:lang w:val="bg-BG"/>
+        </w:rPr>
+        <w:t xml:space="preserve">За отключване на вратата съм избрал ключалка </w:t>
+      </w:r>
+      <w:r>
+        <w:rPr>
+          <w:sz w:val="26"/>
+          <w:szCs w:val="26"/>
+          <w:lang w:val="en-US"/>
+        </w:rPr>
+        <w:t>Danalock</w:t>
+      </w:r>
+      <w:r>
+        <w:rPr>
+          <w:sz w:val="26"/>
+          <w:szCs w:val="26"/>
+          <w:lang w:val="ru-RU"/>
+        </w:rPr>
+        <w:t xml:space="preserve"> </w:t>
+      </w:r>
+      <w:r>
+        <w:rPr>
+          <w:sz w:val="26"/>
+          <w:szCs w:val="26"/>
+          <w:lang w:val="en-US"/>
+        </w:rPr>
+        <w:t>V</w:t>
+      </w:r>
+      <w:r>
+        <w:rPr>
+          <w:sz w:val="26"/>
+          <w:szCs w:val="26"/>
+          <w:lang w:val="ru-RU"/>
+        </w:rPr>
+        <w:t xml:space="preserve">3 </w:t>
+      </w:r>
+      <w:r>
+        <w:rPr>
+          <w:sz w:val="26"/>
+          <w:szCs w:val="26"/>
+          <w:lang w:val="en-US"/>
+        </w:rPr>
+        <w:t>Smartlock</w:t>
+      </w:r>
+      <w:r>
+        <w:rPr>
+          <w:sz w:val="26"/>
+          <w:szCs w:val="26"/>
+          <w:lang w:val="ru-RU"/>
+        </w:rPr>
+        <w:t>.</w:t>
+      </w:r>
+      <w:r>
+        <w:rPr>
+          <w:sz w:val="26"/>
+          <w:szCs w:val="26"/>
+          <w:lang w:val="ru-RU"/>
+        </w:rPr>
+        <w:t xml:space="preserve"> </w:t>
+      </w:r>
+      <w:r>
+        <w:rPr>
+          <w:sz w:val="26"/>
+          <w:szCs w:val="26"/>
+          <w:lang w:val="bg-BG"/>
+        </w:rPr>
+        <w:t xml:space="preserve">Тази ключалка може да бъде свързана към смартфон или към смарт часовник и да се контролира от съответното устройство. Ключалката използва протокола </w:t>
+      </w:r>
+      <w:r>
+        <w:rPr>
+          <w:sz w:val="26"/>
+          <w:szCs w:val="26"/>
+          <w:lang w:val="en-US"/>
+        </w:rPr>
+        <w:t>Z</w:t>
+      </w:r>
+      <w:r>
+        <w:rPr>
+          <w:sz w:val="26"/>
+          <w:szCs w:val="26"/>
+          <w:lang w:val="ru-RU"/>
+        </w:rPr>
+        <w:t>-</w:t>
+      </w:r>
+      <w:r>
+        <w:rPr>
+          <w:sz w:val="26"/>
+          <w:szCs w:val="26"/>
+          <w:lang w:val="en-US"/>
+        </w:rPr>
+        <w:t>Wave</w:t>
+      </w:r>
+      <w:r>
+        <w:rPr>
+          <w:sz w:val="26"/>
+          <w:szCs w:val="26"/>
+          <w:lang w:val="ru-RU"/>
+        </w:rPr>
+        <w:t xml:space="preserve"> </w:t>
+      </w:r>
+      <w:r>
+        <w:rPr>
+          <w:sz w:val="26"/>
+          <w:szCs w:val="26"/>
+          <w:lang w:val="bg-BG"/>
+        </w:rPr>
+        <w:t>за комуникация</w:t>
+      </w:r>
+      <w:r>
+        <w:rPr>
+          <w:sz w:val="26"/>
+          <w:szCs w:val="26"/>
+          <w:lang w:val="ru-RU"/>
+        </w:rPr>
+        <w:t xml:space="preserve">. </w:t>
+      </w:r>
+      <w:r>
+        <w:rPr>
+          <w:sz w:val="26"/>
+          <w:szCs w:val="26"/>
+          <w:lang w:val="bg-BG"/>
+        </w:rPr>
+        <w:t xml:space="preserve">Този протокол позволява лесното ѝ свързване към </w:t>
+      </w:r>
       <w:r>
         <w:rPr>
           <w:sz w:val="26"/>
@@ -2504,7 +3420,7 @@
         <w:rPr>
           <w:sz w:val="26"/>
           <w:szCs w:val="26"/>
-          <w:lang w:val="bg-BG"/>
+          <w:lang w:val="ru-RU"/>
         </w:rPr>
         <w:t xml:space="preserve"> </w:t>
       </w:r>
@@ -2520,7 +3436,7 @@
         <w:rPr>
           <w:sz w:val="26"/>
           <w:szCs w:val="26"/>
-          <w:lang w:val="bg-BG"/>
+          <w:lang w:val="ru-RU"/>
         </w:rPr>
         <w:t xml:space="preserve"> </w:t>
       </w:r>
@@ -2530,13 +3446,29 @@
           <w:szCs w:val="26"/>
           <w:lang w:val="en-US"/>
         </w:rPr>
-        <w:t>Edge</w:t>
-      </w:r>
-      <w:r>
-        <w:rPr>
-          <w:sz w:val="26"/>
-          <w:szCs w:val="26"/>
-          <w:lang w:val="bg-BG"/>
+        <w:t>Suite</w:t>
+      </w:r>
+      <w:r>
+        <w:rPr>
+          <w:sz w:val="26"/>
+          <w:szCs w:val="26"/>
+          <w:lang w:val="ru-RU"/>
+        </w:rPr>
+        <w:t xml:space="preserve">, </w:t>
+      </w:r>
+      <w:r>
+        <w:rPr>
+          <w:sz w:val="26"/>
+          <w:szCs w:val="26"/>
+          <w:lang w:val="bg-BG"/>
+        </w:rPr>
+        <w:t>както и лесното задаване на команди към нея.</w:t>
+      </w:r>
+      <w:r>
+        <w:rPr>
+          <w:sz w:val="26"/>
+          <w:szCs w:val="26"/>
+          <w:lang w:val="ru-RU"/>
         </w:rPr>
         <w:t xml:space="preserve"> </w:t>
       </w:r>
@@ -2544,242 +3476,60 @@
         <w:rPr>
           <w:sz w:val="26"/>
           <w:szCs w:val="26"/>
-          <w:lang w:val="en-US"/>
-        </w:rPr>
-        <w:t>Services</w:t>
-      </w:r>
-      <w:r>
-        <w:rPr>
-          <w:sz w:val="26"/>
-          <w:szCs w:val="26"/>
-          <w:lang w:val="bg-BG"/>
-        </w:rPr>
-        <w:t xml:space="preserve"> </w:t>
-      </w:r>
-      <w:r>
-        <w:rPr>
-          <w:sz w:val="26"/>
-          <w:szCs w:val="26"/>
-          <w:lang w:val="bg-BG"/>
-        </w:rPr>
-        <w:t xml:space="preserve">представлява връзката между устройствата и тяхната дигитална репрезентация в </w:t>
-      </w:r>
-      <w:r>
-        <w:rPr>
-          <w:sz w:val="26"/>
-          <w:szCs w:val="26"/>
-          <w:lang w:val="en-US"/>
-        </w:rPr>
-        <w:t>Bosch</w:t>
-      </w:r>
-      <w:r>
-        <w:rPr>
-          <w:sz w:val="26"/>
-          <w:szCs w:val="26"/>
-          <w:lang w:val="bg-BG"/>
-        </w:rPr>
-        <w:t xml:space="preserve"> </w:t>
-      </w:r>
-      <w:r>
-        <w:rPr>
-          <w:sz w:val="26"/>
-          <w:szCs w:val="26"/>
-          <w:lang w:val="en-US"/>
-        </w:rPr>
-        <w:t>IoT</w:t>
-      </w:r>
-      <w:r>
-        <w:rPr>
-          <w:sz w:val="26"/>
-          <w:szCs w:val="26"/>
-          <w:lang w:val="bg-BG"/>
-        </w:rPr>
-        <w:t xml:space="preserve"> </w:t>
-      </w:r>
-      <w:r>
-        <w:rPr>
-          <w:sz w:val="26"/>
-          <w:szCs w:val="26"/>
-          <w:lang w:val="en-US"/>
-        </w:rPr>
-        <w:t>Suite</w:t>
-      </w:r>
-      <w:r>
-        <w:rPr>
-          <w:sz w:val="26"/>
-          <w:szCs w:val="26"/>
-          <w:lang w:val="bg-BG"/>
-        </w:rPr>
-        <w:t xml:space="preserve">. </w:t>
-      </w:r>
-      <w:r>
-        <w:rPr>
-          <w:sz w:val="26"/>
-          <w:szCs w:val="26"/>
-          <w:lang w:val="bg-BG"/>
-        </w:rPr>
-        <w:t xml:space="preserve">Освен връзката, </w:t>
-      </w:r>
-      <w:r>
-        <w:rPr>
-          <w:sz w:val="26"/>
-          <w:szCs w:val="26"/>
-          <w:lang w:val="en-US"/>
-        </w:rPr>
-        <w:t>Bosch</w:t>
-      </w:r>
-      <w:r>
-        <w:rPr>
-          <w:sz w:val="26"/>
-          <w:szCs w:val="26"/>
-          <w:lang w:val="bg-BG"/>
-        </w:rPr>
-        <w:t xml:space="preserve"> </w:t>
-      </w:r>
-      <w:r>
-        <w:rPr>
-          <w:sz w:val="26"/>
-          <w:szCs w:val="26"/>
-          <w:lang w:val="en-US"/>
-        </w:rPr>
-        <w:t>IoT</w:t>
-      </w:r>
-      <w:r>
-        <w:rPr>
-          <w:sz w:val="26"/>
-          <w:szCs w:val="26"/>
-          <w:lang w:val="bg-BG"/>
-        </w:rPr>
-        <w:t xml:space="preserve"> </w:t>
-      </w:r>
-      <w:r>
-        <w:rPr>
-          <w:sz w:val="26"/>
-          <w:szCs w:val="26"/>
-          <w:lang w:val="en-US"/>
-        </w:rPr>
-        <w:t>Edge</w:t>
-      </w:r>
-      <w:r>
-        <w:rPr>
-          <w:sz w:val="26"/>
-          <w:szCs w:val="26"/>
-          <w:lang w:val="bg-BG"/>
-        </w:rPr>
-        <w:t xml:space="preserve"> </w:t>
-      </w:r>
-      <w:r>
-        <w:rPr>
-          <w:sz w:val="26"/>
-          <w:szCs w:val="26"/>
-          <w:lang w:val="en-US"/>
-        </w:rPr>
-        <w:t>Services</w:t>
-      </w:r>
-      <w:r>
-        <w:rPr>
-          <w:sz w:val="26"/>
-          <w:szCs w:val="26"/>
-          <w:lang w:val="bg-BG"/>
-        </w:rPr>
-        <w:t xml:space="preserve"> </w:t>
-      </w:r>
-      <w:r>
-        <w:rPr>
-          <w:sz w:val="26"/>
-          <w:szCs w:val="26"/>
-          <w:lang w:val="bg-BG"/>
-        </w:rPr>
-        <w:t xml:space="preserve">осъществява и комуникацията между едно устройство и </w:t>
-      </w:r>
-      <w:r>
-        <w:rPr>
-          <w:sz w:val="26"/>
-          <w:szCs w:val="26"/>
-          <w:lang w:val="en-US"/>
-        </w:rPr>
-        <w:t>Bosch</w:t>
-      </w:r>
-      <w:r>
-        <w:rPr>
-          <w:sz w:val="26"/>
-          <w:szCs w:val="26"/>
-          <w:lang w:val="bg-BG"/>
-        </w:rPr>
-        <w:t xml:space="preserve"> </w:t>
-      </w:r>
-      <w:r>
-        <w:rPr>
-          <w:sz w:val="26"/>
-          <w:szCs w:val="26"/>
-          <w:lang w:val="en-US"/>
-        </w:rPr>
-        <w:t>IoT</w:t>
-      </w:r>
-      <w:r>
-        <w:rPr>
-          <w:sz w:val="26"/>
-          <w:szCs w:val="26"/>
-          <w:lang w:val="bg-BG"/>
-        </w:rPr>
-        <w:t xml:space="preserve"> </w:t>
-      </w:r>
-      <w:r>
-        <w:rPr>
-          <w:sz w:val="26"/>
-          <w:szCs w:val="26"/>
-          <w:lang w:val="en-US"/>
-        </w:rPr>
-        <w:t>Suite</w:t>
-      </w:r>
-      <w:r>
-        <w:rPr>
-          <w:sz w:val="26"/>
-          <w:szCs w:val="26"/>
-          <w:lang w:val="bg-BG"/>
-        </w:rPr>
-        <w:t xml:space="preserve"> </w:t>
-      </w:r>
-      <w:r>
-        <w:rPr>
-          <w:sz w:val="26"/>
-          <w:szCs w:val="26"/>
-          <w:lang w:val="bg-BG"/>
-        </w:rPr>
-        <w:t xml:space="preserve">посредством протокола </w:t>
-      </w:r>
-      <w:r>
-        <w:rPr>
-          <w:sz w:val="26"/>
-          <w:szCs w:val="26"/>
-          <w:lang w:val="en-US"/>
-        </w:rPr>
-        <w:t>MQTT</w:t>
-      </w:r>
-      <w:r>
-        <w:rPr>
-          <w:sz w:val="26"/>
-          <w:szCs w:val="26"/>
-          <w:lang w:val="bg-BG"/>
-        </w:rPr>
-        <w:t xml:space="preserve">. </w:t>
-      </w:r>
-    </w:p>
-    <w:p>
-      <w:pPr>
-        <w:spacing w:line="360" w:lineRule="auto"/>
-        <w:ind w:left="400" w:firstLine="320"/>
-        <w:rPr>
-          <w:sz w:val="26"/>
-          <w:szCs w:val="26"/>
-          <w:lang w:val="bg-BG"/>
-        </w:rPr>
-      </w:pPr>
-    </w:p>
-    <w:p>
-      <w:pPr>
-        <w:spacing w:line="360" w:lineRule="auto"/>
-        <w:ind w:left="400"/>
+          <w:lang w:val="bg-BG"/>
+        </w:rPr>
+        <w:t xml:space="preserve">Освен това тя може да бъде контролирана през </w:t>
+      </w:r>
+      <w:r>
+        <w:rPr>
+          <w:sz w:val="26"/>
+          <w:szCs w:val="26"/>
+          <w:lang w:val="en-US"/>
+        </w:rPr>
+        <w:t>Wi</w:t>
+      </w:r>
+      <w:r>
+        <w:rPr>
+          <w:sz w:val="26"/>
+          <w:szCs w:val="26"/>
+          <w:lang w:val="ru-RU"/>
+        </w:rPr>
+        <w:t>-</w:t>
+      </w:r>
+      <w:r>
+        <w:rPr>
+          <w:sz w:val="26"/>
+          <w:szCs w:val="26"/>
+          <w:lang w:val="en-US"/>
+        </w:rPr>
+        <w:t>Fi</w:t>
+      </w:r>
+      <w:r>
+        <w:rPr>
+          <w:sz w:val="26"/>
+          <w:szCs w:val="26"/>
+          <w:lang w:val="ru-RU"/>
+        </w:rPr>
+        <w:t xml:space="preserve">, </w:t>
+      </w:r>
+      <w:r>
+        <w:rPr>
+          <w:sz w:val="26"/>
+          <w:szCs w:val="26"/>
+          <w:lang w:val="bg-BG"/>
+        </w:rPr>
+        <w:t>а създателите на тази ключалка са разработили и мобилно приложение, което може да се свърже с нея и да я контролира.</w:t>
+      </w:r>
+    </w:p>
+    <w:p>
+      <w:pPr>
+        <w:pStyle w:val="ListParagraph"/>
+        <w:numPr>
+          <w:ilvl w:val="2"/>
+          <w:numId w:val="18"/>
+        </w:numPr>
+        <w:spacing w:line="360" w:lineRule="auto"/>
+        <w:jc w:val="both"/>
         <w:rPr>
           <w:b/>
           <w:bCs w:val="0"/>
@@ -2788,30 +3538,300 @@
           <w:lang w:val="bg-BG"/>
         </w:rPr>
       </w:pPr>
-    </w:p>
-    <w:p>
-      <w:pPr>
-        <w:pStyle w:val="ListParagraph"/>
-        <w:spacing w:line="360" w:lineRule="auto"/>
-        <w:ind w:left="400"/>
-        <w:rPr>
-          <w:sz w:val="26"/>
-          <w:szCs w:val="26"/>
-          <w:lang w:val="bg-BG"/>
-        </w:rPr>
-      </w:pPr>
-    </w:p>
-    <w:p>
-      <w:pPr>
-        <w:spacing w:line="360" w:lineRule="auto"/>
+      <w:r>
         <w:rPr>
           <w:b/>
           <w:bCs w:val="0"/>
           <w:sz w:val="26"/>
           <w:szCs w:val="26"/>
-          <w:lang w:val="bg-BG"/>
-        </w:rPr>
-      </w:pPr>
+          <w:lang w:val="en-US"/>
+        </w:rPr>
+        <w:lastRenderedPageBreak/>
+        <w:t>Z-Wave</w:t>
+      </w:r>
+    </w:p>
+    <w:p>
+      <w:pPr>
+        <w:spacing w:line="360" w:lineRule="auto"/>
+        <w:ind w:left="360" w:firstLine="360"/>
+        <w:jc w:val="both"/>
+        <w:rPr>
+          <w:sz w:val="26"/>
+          <w:szCs w:val="26"/>
+          <w:lang w:val="en-US"/>
+        </w:rPr>
+      </w:pPr>
+      <w:r>
+        <w:rPr>
+          <w:sz w:val="26"/>
+          <w:szCs w:val="26"/>
+          <w:lang w:val="en-US"/>
+        </w:rPr>
+        <w:t>Z</w:t>
+      </w:r>
+      <w:r>
+        <w:rPr>
+          <w:sz w:val="26"/>
+          <w:szCs w:val="26"/>
+          <w:lang w:val="ru-RU"/>
+        </w:rPr>
+        <w:t>-</w:t>
+      </w:r>
+      <w:r>
+        <w:rPr>
+          <w:sz w:val="26"/>
+          <w:szCs w:val="26"/>
+          <w:lang w:val="en-US"/>
+        </w:rPr>
+        <w:t>Wave</w:t>
+      </w:r>
+      <w:r>
+        <w:rPr>
+          <w:sz w:val="26"/>
+          <w:szCs w:val="26"/>
+          <w:lang w:val="ru-RU"/>
+        </w:rPr>
+        <w:t xml:space="preserve"> </w:t>
+      </w:r>
+      <w:r>
+        <w:rPr>
+          <w:sz w:val="26"/>
+          <w:szCs w:val="26"/>
+          <w:lang w:val="bg-BG"/>
+        </w:rPr>
+        <w:t xml:space="preserve">представлява протокол за безжична комуникация, като се използва предимно в решения, свързани с „Интернет на нещата“. Най-често протоколът се използва, за да се осъществи комуникацията с устройства в дома като автоматични ключалки, автоматични прозорци, автоматични врати за гаражи, </w:t>
+      </w:r>
+      <w:r>
+        <w:rPr>
+          <w:sz w:val="26"/>
+          <w:szCs w:val="26"/>
+          <w:lang w:val="bg-BG"/>
+        </w:rPr>
+        <w:t xml:space="preserve">термостати и други. Вълните достигат до 100 метра, което позволява пълен контрол в дома и градината. Всяко устройство, поддържащо </w:t>
+      </w:r>
+      <w:r>
+        <w:rPr>
+          <w:sz w:val="26"/>
+          <w:szCs w:val="26"/>
+          <w:lang w:val="en-US"/>
+        </w:rPr>
+        <w:t>Z</w:t>
+      </w:r>
+      <w:r>
+        <w:rPr>
+          <w:sz w:val="26"/>
+          <w:szCs w:val="26"/>
+          <w:lang w:val="ru-RU"/>
+        </w:rPr>
+        <w:t>-</w:t>
+      </w:r>
+      <w:r>
+        <w:rPr>
+          <w:sz w:val="26"/>
+          <w:szCs w:val="26"/>
+          <w:lang w:val="en-US"/>
+        </w:rPr>
+        <w:t>Wave</w:t>
+      </w:r>
+      <w:r>
+        <w:rPr>
+          <w:sz w:val="26"/>
+          <w:szCs w:val="26"/>
+          <w:lang w:val="ru-RU"/>
+        </w:rPr>
+        <w:t xml:space="preserve">, </w:t>
+      </w:r>
+      <w:r>
+        <w:rPr>
+          <w:sz w:val="26"/>
+          <w:szCs w:val="26"/>
+          <w:lang w:val="bg-BG"/>
+        </w:rPr>
+        <w:t xml:space="preserve">може да бъде контролирано през </w:t>
+      </w:r>
+      <w:r>
+        <w:rPr>
+          <w:sz w:val="26"/>
+          <w:szCs w:val="26"/>
+          <w:lang w:val="en-US"/>
+        </w:rPr>
+        <w:t>Wi</w:t>
+      </w:r>
+      <w:r>
+        <w:rPr>
+          <w:sz w:val="26"/>
+          <w:szCs w:val="26"/>
+          <w:lang w:val="ru-RU"/>
+        </w:rPr>
+        <w:t>-</w:t>
+      </w:r>
+      <w:r>
+        <w:rPr>
+          <w:sz w:val="26"/>
+          <w:szCs w:val="26"/>
+          <w:lang w:val="en-US"/>
+        </w:rPr>
+        <w:t>Fi</w:t>
+      </w:r>
+      <w:r>
+        <w:rPr>
+          <w:sz w:val="26"/>
+          <w:szCs w:val="26"/>
+          <w:lang w:val="ru-RU"/>
+        </w:rPr>
+        <w:t xml:space="preserve">, </w:t>
+      </w:r>
+      <w:r>
+        <w:rPr>
+          <w:sz w:val="26"/>
+          <w:szCs w:val="26"/>
+          <w:lang w:val="bg-BG"/>
+        </w:rPr>
+        <w:t>което улеснява работата с тези устройства.</w:t>
+      </w:r>
+    </w:p>
+    <w:p>
+      <w:pPr>
+        <w:spacing w:line="360" w:lineRule="auto"/>
+        <w:jc w:val="both"/>
+        <w:rPr>
+          <w:sz w:val="26"/>
+          <w:szCs w:val="26"/>
+          <w:lang w:val="en-US"/>
+        </w:rPr>
+      </w:pPr>
+    </w:p>
+    <w:p>
+      <w:pPr>
+        <w:pStyle w:val="ListParagraph"/>
+        <w:numPr>
+          <w:ilvl w:val="1"/>
+          <w:numId w:val="18"/>
+        </w:numPr>
+        <w:spacing w:line="360" w:lineRule="auto"/>
+        <w:jc w:val="both"/>
+        <w:rPr>
+          <w:b/>
+          <w:bCs w:val="0"/>
+          <w:sz w:val="26"/>
+          <w:szCs w:val="26"/>
+          <w:lang w:val="en-US"/>
+        </w:rPr>
+      </w:pPr>
+      <w:r>
+        <w:rPr>
+          <w:b/>
+          <w:bCs w:val="0"/>
+          <w:sz w:val="26"/>
+          <w:szCs w:val="26"/>
+          <w:lang w:val="bg-BG"/>
+        </w:rPr>
+        <w:t>Камера</w:t>
+      </w:r>
+    </w:p>
+    <w:p>
+      <w:pPr>
+        <w:pStyle w:val="ListParagraph"/>
+        <w:numPr>
+          <w:ilvl w:val="2"/>
+          <w:numId w:val="18"/>
+        </w:numPr>
+        <w:spacing w:line="360" w:lineRule="auto"/>
+        <w:jc w:val="both"/>
+        <w:rPr>
+          <w:b/>
+          <w:bCs w:val="0"/>
+          <w:sz w:val="26"/>
+          <w:szCs w:val="26"/>
+          <w:lang w:val="en-US"/>
+        </w:rPr>
+      </w:pPr>
+      <w:r>
+        <w:rPr>
+          <w:b/>
+          <w:bCs w:val="0"/>
+          <w:sz w:val="26"/>
+          <w:szCs w:val="26"/>
+          <w:lang w:val="en-US"/>
+        </w:rPr>
+        <w:t>ONVIF</w:t>
+      </w:r>
+    </w:p>
+    <w:p>
+      <w:pPr>
+        <w:spacing w:line="360" w:lineRule="auto"/>
+        <w:ind w:left="720" w:firstLine="504"/>
+        <w:jc w:val="both"/>
+        <w:rPr>
+          <w:sz w:val="26"/>
+          <w:szCs w:val="26"/>
+          <w:lang w:val="en-US"/>
+        </w:rPr>
+      </w:pPr>
+      <w:r>
+        <w:rPr>
+          <w:sz w:val="26"/>
+          <w:szCs w:val="26"/>
+          <w:lang w:val="en-US"/>
+        </w:rPr>
+        <w:t>ONVIF</w:t>
+      </w:r>
+      <w:r>
+        <w:rPr>
+          <w:sz w:val="26"/>
+          <w:szCs w:val="26"/>
+          <w:lang w:val="ru-RU"/>
+        </w:rPr>
+        <w:t xml:space="preserve"> </w:t>
+      </w:r>
+      <w:r>
+        <w:rPr>
+          <w:sz w:val="26"/>
+          <w:szCs w:val="26"/>
+          <w:lang w:val="bg-BG"/>
+        </w:rPr>
+        <w:t xml:space="preserve">е глобална организация, която цели да стандартизира работата с базираните на </w:t>
+      </w:r>
+      <w:r>
+        <w:rPr>
+          <w:sz w:val="26"/>
+          <w:szCs w:val="26"/>
+          <w:lang w:val="en-US"/>
+        </w:rPr>
+        <w:t>IP</w:t>
+      </w:r>
+      <w:r>
+        <w:rPr>
+          <w:sz w:val="26"/>
+          <w:szCs w:val="26"/>
+          <w:lang w:val="ru-RU"/>
+        </w:rPr>
+        <w:t xml:space="preserve"> </w:t>
+      </w:r>
+      <w:r>
+        <w:rPr>
+          <w:sz w:val="26"/>
+          <w:szCs w:val="26"/>
+          <w:lang w:val="ru-RU"/>
+        </w:rPr>
+        <w:t xml:space="preserve">устройства, </w:t>
+      </w:r>
+      <w:r>
+        <w:rPr>
+          <w:sz w:val="26"/>
+          <w:szCs w:val="26"/>
+          <w:lang w:val="bg-BG"/>
+        </w:rPr>
+        <w:t xml:space="preserve">свързани със сигурността. </w:t>
+      </w:r>
+      <w:r>
+        <w:rPr>
+          <w:sz w:val="26"/>
+          <w:szCs w:val="26"/>
+          <w:lang w:val="bg-BG"/>
+        </w:rPr>
+        <w:t xml:space="preserve">Създаденият стандарт описва връзката и комуникацията между различни устройства за видеонаблюдение и централни машини, които следят тяхната работа и потока, който записват. Друга основна цел на организацията е да се осигури съвместимостта между продукти на различни компании, за да се постигне по-сигурна и стандартна система. </w:t>
+      </w:r>
     </w:p>
     <w:sectPr>
       <w:footerReference w:type="even" r:id="rId8"/>
@@ -2995,6 +4015,553 @@
 <file path=word/numbering.xml><?xml version="1.0" encoding="utf-8"?>
 <w:numbering xmlns:wpc="http://schemas.microsoft.com/office/word/2010/wordprocessingCanvas" xmlns:cx="http://schemas.microsoft.com/office/drawing/2014/chartex" xmlns:cx1="http://schemas.microsoft.com/office/drawing/2015/9/8/chartex" xmlns:cx2="http://schemas.microsoft.com/office/drawing/2015/10/21/chartex" xmlns:cx3="http://schemas.microsoft.com/office/drawing/2016/5/9/chartex" xmlns:cx4="http://schemas.microsoft.com/office/drawing/2016/5/10/chartex" xmlns:cx5="http://schemas.microsoft.com/office/drawing/2016/5/11/chartex" xmlns:cx6="http://schemas.microsoft.com/office/drawing/2016/5/12/chartex" xmlns:cx7="http://schemas.microsoft.com/office/drawing/2016/5/13/chartex" xmlns:cx8="http://schemas.microsoft.com/office/drawing/2016/5/14/chartex" xmlns:mc="http://schemas.openxmlformats.org/markup-compatibility/2006" xmlns:aink="http://schemas.microsoft.com/office/drawing/2016/ink" xmlns:am3d="http://schemas.microsoft.com/office/drawing/2017/model3d" xmlns:o="urn:schemas-microsoft-com:office:office" xmlns:r="http://schemas.openxmlformats.org/officeDocument/2006/relationships" xmlns:m="http://schemas.openxmlformats.org/officeDocument/2006/math" xmlns:v="urn:schemas-microsoft-com:vml" xmlns:wp14="http://schemas.microsoft.com/office/word/2010/wordprocessingDrawing" xmlns:wp="http://schemas.openxmlformats.org/drawingml/2006/wordprocessingDrawing" xmlns:w10="urn:schemas-microsoft-com:office:word" xmlns:w="http://schemas.openxmlformats.org/wordprocessingml/2006/main" xmlns:w14="http://schemas.microsoft.com/office/word/2010/wordml" xmlns:w15="http://schemas.microsoft.com/office/word/2012/wordml" xmlns:w16cex="http://schemas.microsoft.com/office/word/2018/wordml/cex" xmlns:w16cid="http://schemas.microsoft.com/office/word/2016/wordml/cid" xmlns:w16="http://schemas.microsoft.com/office/word/2018/wordml" xmlns:w16se="http://schemas.microsoft.com/office/word/2015/wordml/symex" xmlns:wpg="http://schemas.microsoft.com/office/word/2010/wordprocessingGroup" xmlns:wpi="http://schemas.microsoft.com/office/word/2010/wordprocessingInk" xmlns:wne="http://schemas.microsoft.com/office/word/2006/wordml" xmlns:wps="http://schemas.microsoft.com/office/word/2010/wordprocessingShape" mc:Ignorable="w14 w15 w16se w16cid w16 w16cex wp14">
   <w:abstractNum w:abstractNumId="0" w15:restartNumberingAfterBreak="0">
+    <w:nsid w:val="093C72A4"/>
+    <w:multiLevelType w:val="multilevel"/>
+    <w:tmpl w:val="7A98A4DA"/>
+    <w:lvl w:ilvl="0">
+      <w:start w:val="1"/>
+      <w:numFmt w:val="decimal"/>
+      <w:lvlText w:val="%1."/>
+      <w:lvlJc w:val="left"/>
+      <w:pPr>
+        <w:ind w:left="480" w:hanging="480"/>
+      </w:pPr>
+      <w:rPr>
+        <w:rFonts w:hint="default"/>
+        <w:sz w:val="32"/>
+      </w:rPr>
+    </w:lvl>
+    <w:lvl w:ilvl="1">
+      <w:start w:val="1"/>
+      <w:numFmt w:val="decimal"/>
+      <w:lvlText w:val="%1.%2."/>
+      <w:lvlJc w:val="left"/>
+      <w:pPr>
+        <w:ind w:left="720" w:hanging="720"/>
+      </w:pPr>
+      <w:rPr>
+        <w:rFonts w:hint="default"/>
+        <w:sz w:val="32"/>
+      </w:rPr>
+    </w:lvl>
+    <w:lvl w:ilvl="2">
+      <w:start w:val="1"/>
+      <w:numFmt w:val="decimal"/>
+      <w:lvlText w:val="%1.%2.%3."/>
+      <w:lvlJc w:val="left"/>
+      <w:pPr>
+        <w:ind w:left="720" w:hanging="720"/>
+      </w:pPr>
+      <w:rPr>
+        <w:rFonts w:hint="default"/>
+        <w:sz w:val="32"/>
+      </w:rPr>
+    </w:lvl>
+    <w:lvl w:ilvl="3">
+      <w:start w:val="1"/>
+      <w:numFmt w:val="decimal"/>
+      <w:lvlText w:val="%1.%2.%3.%4."/>
+      <w:lvlJc w:val="left"/>
+      <w:pPr>
+        <w:ind w:left="1080" w:hanging="1080"/>
+      </w:pPr>
+      <w:rPr>
+        <w:rFonts w:hint="default"/>
+        <w:sz w:val="32"/>
+      </w:rPr>
+    </w:lvl>
+    <w:lvl w:ilvl="4">
+      <w:start w:val="1"/>
+      <w:numFmt w:val="decimal"/>
+      <w:lvlText w:val="%1.%2.%3.%4.%5."/>
+      <w:lvlJc w:val="left"/>
+      <w:pPr>
+        <w:ind w:left="1080" w:hanging="1080"/>
+      </w:pPr>
+      <w:rPr>
+        <w:rFonts w:hint="default"/>
+        <w:sz w:val="32"/>
+      </w:rPr>
+    </w:lvl>
+    <w:lvl w:ilvl="5">
+      <w:start w:val="1"/>
+      <w:numFmt w:val="decimal"/>
+      <w:lvlText w:val="%1.%2.%3.%4.%5.%6."/>
+      <w:lvlJc w:val="left"/>
+      <w:pPr>
+        <w:ind w:left="1440" w:hanging="1440"/>
+      </w:pPr>
+      <w:rPr>
+        <w:rFonts w:hint="default"/>
+        <w:sz w:val="32"/>
+      </w:rPr>
+    </w:lvl>
+    <w:lvl w:ilvl="6">
+      <w:start w:val="1"/>
+      <w:numFmt w:val="decimal"/>
+      <w:lvlText w:val="%1.%2.%3.%4.%5.%6.%7."/>
+      <w:lvlJc w:val="left"/>
+      <w:pPr>
+        <w:ind w:left="1440" w:hanging="1440"/>
+      </w:pPr>
+      <w:rPr>
+        <w:rFonts w:hint="default"/>
+        <w:sz w:val="32"/>
+      </w:rPr>
+    </w:lvl>
+    <w:lvl w:ilvl="7">
+      <w:start w:val="1"/>
+      <w:numFmt w:val="decimal"/>
+      <w:lvlText w:val="%1.%2.%3.%4.%5.%6.%7.%8."/>
+      <w:lvlJc w:val="left"/>
+      <w:pPr>
+        <w:ind w:left="1800" w:hanging="1800"/>
+      </w:pPr>
+      <w:rPr>
+        <w:rFonts w:hint="default"/>
+        <w:sz w:val="32"/>
+      </w:rPr>
+    </w:lvl>
+    <w:lvl w:ilvl="8">
+      <w:start w:val="1"/>
+      <w:numFmt w:val="decimal"/>
+      <w:lvlText w:val="%1.%2.%3.%4.%5.%6.%7.%8.%9."/>
+      <w:lvlJc w:val="left"/>
+      <w:pPr>
+        <w:ind w:left="1800" w:hanging="1800"/>
+      </w:pPr>
+      <w:rPr>
+        <w:rFonts w:hint="default"/>
+        <w:sz w:val="32"/>
+      </w:rPr>
+    </w:lvl>
+  </w:abstractNum>
+  <w:abstractNum w:abstractNumId="1" w15:restartNumberingAfterBreak="0">
+    <w:nsid w:val="0CAC51A8"/>
+    <w:multiLevelType w:val="multilevel"/>
+    <w:tmpl w:val="0809001F"/>
+    <w:lvl w:ilvl="0">
+      <w:start w:val="1"/>
+      <w:numFmt w:val="decimal"/>
+      <w:lvlText w:val="%1."/>
+      <w:lvlJc w:val="left"/>
+      <w:pPr>
+        <w:ind w:left="360" w:hanging="360"/>
+      </w:pPr>
+    </w:lvl>
+    <w:lvl w:ilvl="1">
+      <w:start w:val="1"/>
+      <w:numFmt w:val="decimal"/>
+      <w:lvlText w:val="%1.%2."/>
+      <w:lvlJc w:val="left"/>
+      <w:pPr>
+        <w:ind w:left="792" w:hanging="432"/>
+      </w:pPr>
+    </w:lvl>
+    <w:lvl w:ilvl="2">
+      <w:start w:val="1"/>
+      <w:numFmt w:val="decimal"/>
+      <w:lvlText w:val="%1.%2.%3."/>
+      <w:lvlJc w:val="left"/>
+      <w:pPr>
+        <w:ind w:left="1224" w:hanging="504"/>
+      </w:pPr>
+    </w:lvl>
+    <w:lvl w:ilvl="3">
+      <w:start w:val="1"/>
+      <w:numFmt w:val="decimal"/>
+      <w:lvlText w:val="%1.%2.%3.%4."/>
+      <w:lvlJc w:val="left"/>
+      <w:pPr>
+        <w:ind w:left="1728" w:hanging="648"/>
+      </w:pPr>
+    </w:lvl>
+    <w:lvl w:ilvl="4">
+      <w:start w:val="1"/>
+      <w:numFmt w:val="decimal"/>
+      <w:lvlText w:val="%1.%2.%3.%4.%5."/>
+      <w:lvlJc w:val="left"/>
+      <w:pPr>
+        <w:ind w:left="2232" w:hanging="792"/>
+      </w:pPr>
+    </w:lvl>
+    <w:lvl w:ilvl="5">
+      <w:start w:val="1"/>
+      <w:numFmt w:val="decimal"/>
+      <w:lvlText w:val="%1.%2.%3.%4.%5.%6."/>
+      <w:lvlJc w:val="left"/>
+      <w:pPr>
+        <w:ind w:left="2736" w:hanging="936"/>
+      </w:pPr>
+    </w:lvl>
+    <w:lvl w:ilvl="6">
+      <w:start w:val="1"/>
+      <w:numFmt w:val="decimal"/>
+      <w:lvlText w:val="%1.%2.%3.%4.%5.%6.%7."/>
+      <w:lvlJc w:val="left"/>
+      <w:pPr>
+        <w:ind w:left="3240" w:hanging="1080"/>
+      </w:pPr>
+    </w:lvl>
+    <w:lvl w:ilvl="7">
+      <w:start w:val="1"/>
+      <w:numFmt w:val="decimal"/>
+      <w:lvlText w:val="%1.%2.%3.%4.%5.%6.%7.%8."/>
+      <w:lvlJc w:val="left"/>
+      <w:pPr>
+        <w:ind w:left="3744" w:hanging="1224"/>
+      </w:pPr>
+    </w:lvl>
+    <w:lvl w:ilvl="8">
+      <w:start w:val="1"/>
+      <w:numFmt w:val="decimal"/>
+      <w:lvlText w:val="%1.%2.%3.%4.%5.%6.%7.%8.%9."/>
+      <w:lvlJc w:val="left"/>
+      <w:pPr>
+        <w:ind w:left="4320" w:hanging="1440"/>
+      </w:pPr>
+    </w:lvl>
+  </w:abstractNum>
+  <w:abstractNum w:abstractNumId="2" w15:restartNumberingAfterBreak="0">
+    <w:nsid w:val="10C1012C"/>
+    <w:multiLevelType w:val="multilevel"/>
+    <w:tmpl w:val="345AF128"/>
+    <w:lvl w:ilvl="0">
+      <w:start w:val="1"/>
+      <w:numFmt w:val="decimal"/>
+      <w:lvlText w:val="%1"/>
+      <w:lvlJc w:val="left"/>
+      <w:pPr>
+        <w:ind w:left="360" w:hanging="360"/>
+      </w:pPr>
+      <w:rPr>
+        <w:rFonts w:hint="default"/>
+      </w:rPr>
+    </w:lvl>
+    <w:lvl w:ilvl="1">
+      <w:start w:val="1"/>
+      <w:numFmt w:val="decimal"/>
+      <w:lvlText w:val="%1.%2"/>
+      <w:lvlJc w:val="left"/>
+      <w:pPr>
+        <w:ind w:left="360" w:hanging="360"/>
+      </w:pPr>
+      <w:rPr>
+        <w:rFonts w:hint="default"/>
+      </w:rPr>
+    </w:lvl>
+    <w:lvl w:ilvl="2">
+      <w:start w:val="1"/>
+      <w:numFmt w:val="decimal"/>
+      <w:lvlText w:val="%1.%2.%3"/>
+      <w:lvlJc w:val="left"/>
+      <w:pPr>
+        <w:ind w:left="720" w:hanging="720"/>
+      </w:pPr>
+      <w:rPr>
+        <w:rFonts w:hint="default"/>
+      </w:rPr>
+    </w:lvl>
+    <w:lvl w:ilvl="3">
+      <w:start w:val="1"/>
+      <w:numFmt w:val="decimal"/>
+      <w:lvlText w:val="%1.%2.%3.%4"/>
+      <w:lvlJc w:val="left"/>
+      <w:pPr>
+        <w:ind w:left="720" w:hanging="720"/>
+      </w:pPr>
+      <w:rPr>
+        <w:rFonts w:hint="default"/>
+      </w:rPr>
+    </w:lvl>
+    <w:lvl w:ilvl="4">
+      <w:start w:val="1"/>
+      <w:numFmt w:val="decimal"/>
+      <w:lvlText w:val="%1.%2.%3.%4.%5"/>
+      <w:lvlJc w:val="left"/>
+      <w:pPr>
+        <w:ind w:left="1080" w:hanging="1080"/>
+      </w:pPr>
+      <w:rPr>
+        <w:rFonts w:hint="default"/>
+      </w:rPr>
+    </w:lvl>
+    <w:lvl w:ilvl="5">
+      <w:start w:val="1"/>
+      <w:numFmt w:val="decimal"/>
+      <w:lvlText w:val="%1.%2.%3.%4.%5.%6"/>
+      <w:lvlJc w:val="left"/>
+      <w:pPr>
+        <w:ind w:left="1440" w:hanging="1440"/>
+      </w:pPr>
+      <w:rPr>
+        <w:rFonts w:hint="default"/>
+      </w:rPr>
+    </w:lvl>
+    <w:lvl w:ilvl="6">
+      <w:start w:val="1"/>
+      <w:numFmt w:val="decimal"/>
+      <w:lvlText w:val="%1.%2.%3.%4.%5.%6.%7"/>
+      <w:lvlJc w:val="left"/>
+      <w:pPr>
+        <w:ind w:left="1440" w:hanging="1440"/>
+      </w:pPr>
+      <w:rPr>
+        <w:rFonts w:hint="default"/>
+      </w:rPr>
+    </w:lvl>
+    <w:lvl w:ilvl="7">
+      <w:start w:val="1"/>
+      <w:numFmt w:val="decimal"/>
+      <w:lvlText w:val="%1.%2.%3.%4.%5.%6.%7.%8"/>
+      <w:lvlJc w:val="left"/>
+      <w:pPr>
+        <w:ind w:left="1800" w:hanging="1800"/>
+      </w:pPr>
+      <w:rPr>
+        <w:rFonts w:hint="default"/>
+      </w:rPr>
+    </w:lvl>
+    <w:lvl w:ilvl="8">
+      <w:start w:val="1"/>
+      <w:numFmt w:val="decimal"/>
+      <w:lvlText w:val="%1.%2.%3.%4.%5.%6.%7.%8.%9"/>
+      <w:lvlJc w:val="left"/>
+      <w:pPr>
+        <w:ind w:left="1800" w:hanging="1800"/>
+      </w:pPr>
+      <w:rPr>
+        <w:rFonts w:hint="default"/>
+      </w:rPr>
+    </w:lvl>
+  </w:abstractNum>
+  <w:abstractNum w:abstractNumId="3" w15:restartNumberingAfterBreak="0">
+    <w:nsid w:val="12E87D27"/>
+    <w:multiLevelType w:val="multilevel"/>
+    <w:tmpl w:val="0809001F"/>
+    <w:lvl w:ilvl="0">
+      <w:start w:val="1"/>
+      <w:numFmt w:val="decimal"/>
+      <w:lvlText w:val="%1."/>
+      <w:lvlJc w:val="left"/>
+      <w:pPr>
+        <w:ind w:left="360" w:hanging="360"/>
+      </w:pPr>
+      <w:rPr>
+        <w:rFonts w:hint="default"/>
+      </w:rPr>
+    </w:lvl>
+    <w:lvl w:ilvl="1">
+      <w:start w:val="1"/>
+      <w:numFmt w:val="decimal"/>
+      <w:lvlText w:val="%1.%2."/>
+      <w:lvlJc w:val="left"/>
+      <w:pPr>
+        <w:ind w:left="792" w:hanging="432"/>
+      </w:pPr>
+      <w:rPr>
+        <w:rFonts w:hint="default"/>
+      </w:rPr>
+    </w:lvl>
+    <w:lvl w:ilvl="2">
+      <w:start w:val="1"/>
+      <w:numFmt w:val="decimal"/>
+      <w:lvlText w:val="%1.%2.%3."/>
+      <w:lvlJc w:val="left"/>
+      <w:pPr>
+        <w:ind w:left="1224" w:hanging="504"/>
+      </w:pPr>
+      <w:rPr>
+        <w:rFonts w:hint="default"/>
+      </w:rPr>
+    </w:lvl>
+    <w:lvl w:ilvl="3">
+      <w:start w:val="1"/>
+      <w:numFmt w:val="decimal"/>
+      <w:lvlText w:val="%1.%2.%3.%4."/>
+      <w:lvlJc w:val="left"/>
+      <w:pPr>
+        <w:ind w:left="1728" w:hanging="648"/>
+      </w:pPr>
+      <w:rPr>
+        <w:rFonts w:hint="default"/>
+      </w:rPr>
+    </w:lvl>
+    <w:lvl w:ilvl="4">
+      <w:start w:val="1"/>
+      <w:numFmt w:val="decimal"/>
+      <w:lvlText w:val="%1.%2.%3.%4.%5."/>
+      <w:lvlJc w:val="left"/>
+      <w:pPr>
+        <w:ind w:left="2232" w:hanging="792"/>
+      </w:pPr>
+      <w:rPr>
+        <w:rFonts w:hint="default"/>
+      </w:rPr>
+    </w:lvl>
+    <w:lvl w:ilvl="5">
+      <w:start w:val="1"/>
+      <w:numFmt w:val="decimal"/>
+      <w:lvlText w:val="%1.%2.%3.%4.%5.%6."/>
+      <w:lvlJc w:val="left"/>
+      <w:pPr>
+        <w:ind w:left="2736" w:hanging="936"/>
+      </w:pPr>
+      <w:rPr>
+        <w:rFonts w:hint="default"/>
+      </w:rPr>
+    </w:lvl>
+    <w:lvl w:ilvl="6">
+      <w:start w:val="1"/>
+      <w:numFmt w:val="decimal"/>
+      <w:lvlText w:val="%1.%2.%3.%4.%5.%6.%7."/>
+      <w:lvlJc w:val="left"/>
+      <w:pPr>
+        <w:ind w:left="3240" w:hanging="1080"/>
+      </w:pPr>
+      <w:rPr>
+        <w:rFonts w:hint="default"/>
+      </w:rPr>
+    </w:lvl>
+    <w:lvl w:ilvl="7">
+      <w:start w:val="1"/>
+      <w:numFmt w:val="decimal"/>
+      <w:lvlText w:val="%1.%2.%3.%4.%5.%6.%7.%8."/>
+      <w:lvlJc w:val="left"/>
+      <w:pPr>
+        <w:ind w:left="3744" w:hanging="1224"/>
+      </w:pPr>
+      <w:rPr>
+        <w:rFonts w:hint="default"/>
+      </w:rPr>
+    </w:lvl>
+    <w:lvl w:ilvl="8">
+      <w:start w:val="1"/>
+      <w:numFmt w:val="decimal"/>
+      <w:lvlText w:val="%1.%2.%3.%4.%5.%6.%7.%8.%9."/>
+      <w:lvlJc w:val="left"/>
+      <w:pPr>
+        <w:ind w:left="4320" w:hanging="1440"/>
+      </w:pPr>
+      <w:rPr>
+        <w:rFonts w:hint="default"/>
+      </w:rPr>
+    </w:lvl>
+  </w:abstractNum>
+  <w:abstractNum w:abstractNumId="4" w15:restartNumberingAfterBreak="0">
+    <w:nsid w:val="18DC5A80"/>
+    <w:multiLevelType w:val="multilevel"/>
+    <w:tmpl w:val="0809001F"/>
+    <w:lvl w:ilvl="0">
+      <w:start w:val="1"/>
+      <w:numFmt w:val="decimal"/>
+      <w:lvlText w:val="%1."/>
+      <w:lvlJc w:val="left"/>
+      <w:pPr>
+        <w:ind w:left="360" w:hanging="360"/>
+      </w:pPr>
+      <w:rPr>
+        <w:rFonts w:hint="default"/>
+      </w:rPr>
+    </w:lvl>
+    <w:lvl w:ilvl="1">
+      <w:start w:val="1"/>
+      <w:numFmt w:val="decimal"/>
+      <w:lvlText w:val="%1.%2."/>
+      <w:lvlJc w:val="left"/>
+      <w:pPr>
+        <w:ind w:left="792" w:hanging="432"/>
+      </w:pPr>
+      <w:rPr>
+        <w:rFonts w:hint="default"/>
+      </w:rPr>
+    </w:lvl>
+    <w:lvl w:ilvl="2">
+      <w:start w:val="1"/>
+      <w:numFmt w:val="decimal"/>
+      <w:lvlText w:val="%1.%2.%3."/>
+      <w:lvlJc w:val="left"/>
+      <w:pPr>
+        <w:ind w:left="1224" w:hanging="504"/>
+      </w:pPr>
+      <w:rPr>
+        <w:rFonts w:hint="default"/>
+      </w:rPr>
+    </w:lvl>
+    <w:lvl w:ilvl="3">
+      <w:start w:val="1"/>
+      <w:numFmt w:val="decimal"/>
+      <w:lvlText w:val="%1.%2.%3.%4."/>
+      <w:lvlJc w:val="left"/>
+      <w:pPr>
+        <w:ind w:left="1728" w:hanging="648"/>
+      </w:pPr>
+      <w:rPr>
+        <w:rFonts w:hint="default"/>
+      </w:rPr>
+    </w:lvl>
+    <w:lvl w:ilvl="4">
+      <w:start w:val="1"/>
+      <w:numFmt w:val="decimal"/>
+      <w:lvlText w:val="%1.%2.%3.%4.%5."/>
+      <w:lvlJc w:val="left"/>
+      <w:pPr>
+        <w:ind w:left="2232" w:hanging="792"/>
+      </w:pPr>
+      <w:rPr>
+        <w:rFonts w:hint="default"/>
+      </w:rPr>
+    </w:lvl>
+    <w:lvl w:ilvl="5">
+      <w:start w:val="1"/>
+      <w:numFmt w:val="decimal"/>
+      <w:lvlText w:val="%1.%2.%3.%4.%5.%6."/>
+      <w:lvlJc w:val="left"/>
+      <w:pPr>
+        <w:ind w:left="2736" w:hanging="936"/>
+      </w:pPr>
+      <w:rPr>
+        <w:rFonts w:hint="default"/>
+      </w:rPr>
+    </w:lvl>
+    <w:lvl w:ilvl="6">
+      <w:start w:val="1"/>
+      <w:numFmt w:val="decimal"/>
+      <w:lvlText w:val="%1.%2.%3.%4.%5.%6.%7."/>
+      <w:lvlJc w:val="left"/>
+      <w:pPr>
+        <w:ind w:left="3240" w:hanging="1080"/>
+      </w:pPr>
+      <w:rPr>
+        <w:rFonts w:hint="default"/>
+      </w:rPr>
+    </w:lvl>
+    <w:lvl w:ilvl="7">
+      <w:start w:val="1"/>
+      <w:numFmt w:val="decimal"/>
+      <w:lvlText w:val="%1.%2.%3.%4.%5.%6.%7.%8."/>
+      <w:lvlJc w:val="left"/>
+      <w:pPr>
+        <w:ind w:left="3744" w:hanging="1224"/>
+      </w:pPr>
+      <w:rPr>
+        <w:rFonts w:hint="default"/>
+      </w:rPr>
+    </w:lvl>
+    <w:lvl w:ilvl="8">
+      <w:start w:val="1"/>
+      <w:numFmt w:val="decimal"/>
+      <w:lvlText w:val="%1.%2.%3.%4.%5.%6.%7.%8.%9."/>
+      <w:lvlJc w:val="left"/>
+      <w:pPr>
+        <w:ind w:left="4320" w:hanging="1440"/>
+      </w:pPr>
+      <w:rPr>
+        <w:rFonts w:hint="default"/>
+      </w:rPr>
+    </w:lvl>
+  </w:abstractNum>
+  <w:abstractNum w:abstractNumId="5" w15:restartNumberingAfterBreak="0">
     <w:nsid w:val="18E54D75"/>
     <w:multiLevelType w:val="multilevel"/>
     <w:tmpl w:val="A606D874"/>
@@ -3107,7 +4674,7 @@
       </w:rPr>
     </w:lvl>
   </w:abstractNum>
-  <w:abstractNum w:abstractNumId="1" w15:restartNumberingAfterBreak="0">
+  <w:abstractNum w:abstractNumId="6" w15:restartNumberingAfterBreak="0">
     <w:nsid w:val="19674093"/>
     <w:multiLevelType w:val="multilevel"/>
     <w:tmpl w:val="16368338"/>
@@ -3220,7 +4787,93 @@
       </w:rPr>
     </w:lvl>
   </w:abstractNum>
-  <w:abstractNum w:abstractNumId="2" w15:restartNumberingAfterBreak="0">
+  <w:abstractNum w:abstractNumId="7" w15:restartNumberingAfterBreak="0">
+    <w:nsid w:val="1F343513"/>
+    <w:multiLevelType w:val="multilevel"/>
+    <w:tmpl w:val="0809001F"/>
+    <w:lvl w:ilvl="0">
+      <w:start w:val="1"/>
+      <w:numFmt w:val="decimal"/>
+      <w:lvlText w:val="%1."/>
+      <w:lvlJc w:val="left"/>
+      <w:pPr>
+        <w:ind w:left="360" w:hanging="360"/>
+      </w:pPr>
+    </w:lvl>
+    <w:lvl w:ilvl="1">
+      <w:start w:val="1"/>
+      <w:numFmt w:val="decimal"/>
+      <w:lvlText w:val="%1.%2."/>
+      <w:lvlJc w:val="left"/>
+      <w:pPr>
+        <w:ind w:left="792" w:hanging="432"/>
+      </w:pPr>
+    </w:lvl>
+    <w:lvl w:ilvl="2">
+      <w:start w:val="1"/>
+      <w:numFmt w:val="decimal"/>
+      <w:lvlText w:val="%1.%2.%3."/>
+      <w:lvlJc w:val="left"/>
+      <w:pPr>
+        <w:ind w:left="1224" w:hanging="504"/>
+      </w:pPr>
+    </w:lvl>
+    <w:lvl w:ilvl="3">
+      <w:start w:val="1"/>
+      <w:numFmt w:val="decimal"/>
+      <w:lvlText w:val="%1.%2.%3.%4."/>
+      <w:lvlJc w:val="left"/>
+      <w:pPr>
+        <w:ind w:left="1728" w:hanging="648"/>
+      </w:pPr>
+    </w:lvl>
+    <w:lvl w:ilvl="4">
+      <w:start w:val="1"/>
+      <w:numFmt w:val="decimal"/>
+      <w:lvlText w:val="%1.%2.%3.%4.%5."/>
+      <w:lvlJc w:val="left"/>
+      <w:pPr>
+        <w:ind w:left="2232" w:hanging="792"/>
+      </w:pPr>
+    </w:lvl>
+    <w:lvl w:ilvl="5">
+      <w:start w:val="1"/>
+      <w:numFmt w:val="decimal"/>
+      <w:lvlText w:val="%1.%2.%3.%4.%5.%6."/>
+      <w:lvlJc w:val="left"/>
+      <w:pPr>
+        <w:ind w:left="2736" w:hanging="936"/>
+      </w:pPr>
+    </w:lvl>
+    <w:lvl w:ilvl="6">
+      <w:start w:val="1"/>
+      <w:numFmt w:val="decimal"/>
+      <w:lvlText w:val="%1.%2.%3.%4.%5.%6.%7."/>
+      <w:lvlJc w:val="left"/>
+      <w:pPr>
+        <w:ind w:left="3240" w:hanging="1080"/>
+      </w:pPr>
+    </w:lvl>
+    <w:lvl w:ilvl="7">
+      <w:start w:val="1"/>
+      <w:numFmt w:val="decimal"/>
+      <w:lvlText w:val="%1.%2.%3.%4.%5.%6.%7.%8."/>
+      <w:lvlJc w:val="left"/>
+      <w:pPr>
+        <w:ind w:left="3744" w:hanging="1224"/>
+      </w:pPr>
+    </w:lvl>
+    <w:lvl w:ilvl="8">
+      <w:start w:val="1"/>
+      <w:numFmt w:val="decimal"/>
+      <w:lvlText w:val="%1.%2.%3.%4.%5.%6.%7.%8.%9."/>
+      <w:lvlJc w:val="left"/>
+      <w:pPr>
+        <w:ind w:left="4320" w:hanging="1440"/>
+      </w:pPr>
+    </w:lvl>
+  </w:abstractNum>
+  <w:abstractNum w:abstractNumId="8" w15:restartNumberingAfterBreak="0">
     <w:nsid w:val="2C4E640C"/>
     <w:multiLevelType w:val="multilevel"/>
     <w:tmpl w:val="E586C818"/>
@@ -3333,7 +4986,7 @@
       </w:rPr>
     </w:lvl>
   </w:abstractNum>
-  <w:abstractNum w:abstractNumId="3" w15:restartNumberingAfterBreak="0">
+  <w:abstractNum w:abstractNumId="9" w15:restartNumberingAfterBreak="0">
     <w:nsid w:val="350B1919"/>
     <w:multiLevelType w:val="multilevel"/>
     <w:tmpl w:val="0B50456E"/>
@@ -3446,7 +5099,7 @@
       </w:rPr>
     </w:lvl>
   </w:abstractNum>
-  <w:abstractNum w:abstractNumId="4" w15:restartNumberingAfterBreak="0">
+  <w:abstractNum w:abstractNumId="10" w15:restartNumberingAfterBreak="0">
     <w:nsid w:val="3552518F"/>
     <w:multiLevelType w:val="multilevel"/>
     <w:tmpl w:val="518E4020"/>
@@ -3559,14 +5212,213 @@
       </w:rPr>
     </w:lvl>
   </w:abstractNum>
-  <w:abstractNum w:abstractNumId="5" w15:restartNumberingAfterBreak="0">
+  <w:abstractNum w:abstractNumId="11" w15:restartNumberingAfterBreak="0">
     <w:nsid w:val="399D785C"/>
     <w:multiLevelType w:val="multilevel"/>
-    <w:tmpl w:val="48462F40"/>
+    <w:tmpl w:val="0809001F"/>
     <w:lvl w:ilvl="0">
       <w:start w:val="1"/>
       <w:numFmt w:val="decimal"/>
-      <w:lvlText w:val="%1"/>
+      <w:lvlText w:val="%1."/>
+      <w:lvlJc w:val="left"/>
+      <w:pPr>
+        <w:ind w:left="360" w:hanging="360"/>
+      </w:pPr>
+      <w:rPr>
+        <w:rFonts w:hint="default"/>
+      </w:rPr>
+    </w:lvl>
+    <w:lvl w:ilvl="1">
+      <w:start w:val="1"/>
+      <w:numFmt w:val="decimal"/>
+      <w:lvlText w:val="%1.%2."/>
+      <w:lvlJc w:val="left"/>
+      <w:pPr>
+        <w:ind w:left="792" w:hanging="432"/>
+      </w:pPr>
+      <w:rPr>
+        <w:rFonts w:hint="default"/>
+      </w:rPr>
+    </w:lvl>
+    <w:lvl w:ilvl="2">
+      <w:start w:val="1"/>
+      <w:numFmt w:val="decimal"/>
+      <w:lvlText w:val="%1.%2.%3."/>
+      <w:lvlJc w:val="left"/>
+      <w:pPr>
+        <w:ind w:left="1224" w:hanging="504"/>
+      </w:pPr>
+      <w:rPr>
+        <w:rFonts w:hint="default"/>
+      </w:rPr>
+    </w:lvl>
+    <w:lvl w:ilvl="3">
+      <w:start w:val="1"/>
+      <w:numFmt w:val="decimal"/>
+      <w:lvlText w:val="%1.%2.%3.%4."/>
+      <w:lvlJc w:val="left"/>
+      <w:pPr>
+        <w:ind w:left="1728" w:hanging="648"/>
+      </w:pPr>
+      <w:rPr>
+        <w:rFonts w:hint="default"/>
+      </w:rPr>
+    </w:lvl>
+    <w:lvl w:ilvl="4">
+      <w:start w:val="1"/>
+      <w:numFmt w:val="decimal"/>
+      <w:lvlText w:val="%1.%2.%3.%4.%5."/>
+      <w:lvlJc w:val="left"/>
+      <w:pPr>
+        <w:ind w:left="2232" w:hanging="792"/>
+      </w:pPr>
+      <w:rPr>
+        <w:rFonts w:hint="default"/>
+      </w:rPr>
+    </w:lvl>
+    <w:lvl w:ilvl="5">
+      <w:start w:val="1"/>
+      <w:numFmt w:val="decimal"/>
+      <w:lvlText w:val="%1.%2.%3.%4.%5.%6."/>
+      <w:lvlJc w:val="left"/>
+      <w:pPr>
+        <w:ind w:left="2736" w:hanging="936"/>
+      </w:pPr>
+      <w:rPr>
+        <w:rFonts w:hint="default"/>
+      </w:rPr>
+    </w:lvl>
+    <w:lvl w:ilvl="6">
+      <w:start w:val="1"/>
+      <w:numFmt w:val="decimal"/>
+      <w:lvlText w:val="%1.%2.%3.%4.%5.%6.%7."/>
+      <w:lvlJc w:val="left"/>
+      <w:pPr>
+        <w:ind w:left="3240" w:hanging="1080"/>
+      </w:pPr>
+      <w:rPr>
+        <w:rFonts w:hint="default"/>
+      </w:rPr>
+    </w:lvl>
+    <w:lvl w:ilvl="7">
+      <w:start w:val="1"/>
+      <w:numFmt w:val="decimal"/>
+      <w:lvlText w:val="%1.%2.%3.%4.%5.%6.%7.%8."/>
+      <w:lvlJc w:val="left"/>
+      <w:pPr>
+        <w:ind w:left="3744" w:hanging="1224"/>
+      </w:pPr>
+      <w:rPr>
+        <w:rFonts w:hint="default"/>
+      </w:rPr>
+    </w:lvl>
+    <w:lvl w:ilvl="8">
+      <w:start w:val="1"/>
+      <w:numFmt w:val="decimal"/>
+      <w:lvlText w:val="%1.%2.%3.%4.%5.%6.%7.%8.%9."/>
+      <w:lvlJc w:val="left"/>
+      <w:pPr>
+        <w:ind w:left="4320" w:hanging="1440"/>
+      </w:pPr>
+      <w:rPr>
+        <w:rFonts w:hint="default"/>
+      </w:rPr>
+    </w:lvl>
+  </w:abstractNum>
+  <w:abstractNum w:abstractNumId="12" w15:restartNumberingAfterBreak="0">
+    <w:nsid w:val="3BC53844"/>
+    <w:multiLevelType w:val="multilevel"/>
+    <w:tmpl w:val="0809001F"/>
+    <w:lvl w:ilvl="0">
+      <w:start w:val="1"/>
+      <w:numFmt w:val="decimal"/>
+      <w:lvlText w:val="%1."/>
+      <w:lvlJc w:val="left"/>
+      <w:pPr>
+        <w:ind w:left="360" w:hanging="360"/>
+      </w:pPr>
+    </w:lvl>
+    <w:lvl w:ilvl="1">
+      <w:start w:val="1"/>
+      <w:numFmt w:val="decimal"/>
+      <w:lvlText w:val="%1.%2."/>
+      <w:lvlJc w:val="left"/>
+      <w:pPr>
+        <w:ind w:left="792" w:hanging="432"/>
+      </w:pPr>
+    </w:lvl>
+    <w:lvl w:ilvl="2">
+      <w:start w:val="1"/>
+      <w:numFmt w:val="decimal"/>
+      <w:lvlText w:val="%1.%2.%3."/>
+      <w:lvlJc w:val="left"/>
+      <w:pPr>
+        <w:ind w:left="1224" w:hanging="504"/>
+      </w:pPr>
+    </w:lvl>
+    <w:lvl w:ilvl="3">
+      <w:start w:val="1"/>
+      <w:numFmt w:val="decimal"/>
+      <w:lvlText w:val="%1.%2.%3.%4."/>
+      <w:lvlJc w:val="left"/>
+      <w:pPr>
+        <w:ind w:left="1728" w:hanging="648"/>
+      </w:pPr>
+    </w:lvl>
+    <w:lvl w:ilvl="4">
+      <w:start w:val="1"/>
+      <w:numFmt w:val="decimal"/>
+      <w:lvlText w:val="%1.%2.%3.%4.%5."/>
+      <w:lvlJc w:val="left"/>
+      <w:pPr>
+        <w:ind w:left="2232" w:hanging="792"/>
+      </w:pPr>
+    </w:lvl>
+    <w:lvl w:ilvl="5">
+      <w:start w:val="1"/>
+      <w:numFmt w:val="decimal"/>
+      <w:lvlText w:val="%1.%2.%3.%4.%5.%6."/>
+      <w:lvlJc w:val="left"/>
+      <w:pPr>
+        <w:ind w:left="2736" w:hanging="936"/>
+      </w:pPr>
+    </w:lvl>
+    <w:lvl w:ilvl="6">
+      <w:start w:val="1"/>
+      <w:numFmt w:val="decimal"/>
+      <w:lvlText w:val="%1.%2.%3.%4.%5.%6.%7."/>
+      <w:lvlJc w:val="left"/>
+      <w:pPr>
+        <w:ind w:left="3240" w:hanging="1080"/>
+      </w:pPr>
+    </w:lvl>
+    <w:lvl w:ilvl="7">
+      <w:start w:val="1"/>
+      <w:numFmt w:val="decimal"/>
+      <w:lvlText w:val="%1.%2.%3.%4.%5.%6.%7.%8."/>
+      <w:lvlJc w:val="left"/>
+      <w:pPr>
+        <w:ind w:left="3744" w:hanging="1224"/>
+      </w:pPr>
+    </w:lvl>
+    <w:lvl w:ilvl="8">
+      <w:start w:val="1"/>
+      <w:numFmt w:val="decimal"/>
+      <w:lvlText w:val="%1.%2.%3.%4.%5.%6.%7.%8.%9."/>
+      <w:lvlJc w:val="left"/>
+      <w:pPr>
+        <w:ind w:left="4320" w:hanging="1440"/>
+      </w:pPr>
+    </w:lvl>
+  </w:abstractNum>
+  <w:abstractNum w:abstractNumId="13" w15:restartNumberingAfterBreak="0">
+    <w:nsid w:val="40071850"/>
+    <w:multiLevelType w:val="multilevel"/>
+    <w:tmpl w:val="EC982ECC"/>
+    <w:lvl w:ilvl="0">
+      <w:start w:val="1"/>
+      <w:numFmt w:val="decimal"/>
+      <w:lvlText w:val="%1."/>
       <w:lvlJc w:val="left"/>
       <w:pPr>
         <w:ind w:left="400" w:hanging="400"/>
@@ -3578,10 +5430,10 @@
     <w:lvl w:ilvl="1">
       <w:start w:val="1"/>
       <w:numFmt w:val="decimal"/>
-      <w:lvlText w:val="%1.%2"/>
-      <w:lvlJc w:val="left"/>
-      <w:pPr>
-        <w:ind w:left="400" w:hanging="400"/>
+      <w:lvlText w:val="%1.%2."/>
+      <w:lvlJc w:val="left"/>
+      <w:pPr>
+        <w:ind w:left="720" w:hanging="720"/>
       </w:pPr>
       <w:rPr>
         <w:rFonts w:hint="default"/>
@@ -3590,7 +5442,7 @@
     <w:lvl w:ilvl="2">
       <w:start w:val="1"/>
       <w:numFmt w:val="decimal"/>
-      <w:lvlText w:val="%1.%2.%3"/>
+      <w:lvlText w:val="%1.%2.%3."/>
       <w:lvlJc w:val="left"/>
       <w:pPr>
         <w:ind w:left="720" w:hanging="720"/>
@@ -3602,10 +5454,10 @@
     <w:lvl w:ilvl="3">
       <w:start w:val="1"/>
       <w:numFmt w:val="decimal"/>
-      <w:lvlText w:val="%1.%2.%3.%4"/>
-      <w:lvlJc w:val="left"/>
-      <w:pPr>
-        <w:ind w:left="720" w:hanging="720"/>
+      <w:lvlText w:val="%1.%2.%3.%4."/>
+      <w:lvlJc w:val="left"/>
+      <w:pPr>
+        <w:ind w:left="1080" w:hanging="1080"/>
       </w:pPr>
       <w:rPr>
         <w:rFonts w:hint="default"/>
@@ -3614,7 +5466,7 @@
     <w:lvl w:ilvl="4">
       <w:start w:val="1"/>
       <w:numFmt w:val="decimal"/>
-      <w:lvlText w:val="%1.%2.%3.%4.%5"/>
+      <w:lvlText w:val="%1.%2.%3.%4.%5."/>
       <w:lvlJc w:val="left"/>
       <w:pPr>
         <w:ind w:left="1080" w:hanging="1080"/>
@@ -3626,7 +5478,7 @@
     <w:lvl w:ilvl="5">
       <w:start w:val="1"/>
       <w:numFmt w:val="decimal"/>
-      <w:lvlText w:val="%1.%2.%3.%4.%5.%6"/>
+      <w:lvlText w:val="%1.%2.%3.%4.%5.%6."/>
       <w:lvlJc w:val="left"/>
       <w:pPr>
         <w:ind w:left="1440" w:hanging="1440"/>
@@ -3638,7 +5490,7 @@
     <w:lvl w:ilvl="6">
       <w:start w:val="1"/>
       <w:numFmt w:val="decimal"/>
-      <w:lvlText w:val="%1.%2.%3.%4.%5.%6.%7"/>
+      <w:lvlText w:val="%1.%2.%3.%4.%5.%6.%7."/>
       <w:lvlJc w:val="left"/>
       <w:pPr>
         <w:ind w:left="1440" w:hanging="1440"/>
@@ -3650,7 +5502,7 @@
     <w:lvl w:ilvl="7">
       <w:start w:val="1"/>
       <w:numFmt w:val="decimal"/>
-      <w:lvlText w:val="%1.%2.%3.%4.%5.%6.%7.%8"/>
+      <w:lvlText w:val="%1.%2.%3.%4.%5.%6.%7.%8."/>
       <w:lvlJc w:val="left"/>
       <w:pPr>
         <w:ind w:left="1800" w:hanging="1800"/>
@@ -3662,7 +5514,7 @@
     <w:lvl w:ilvl="8">
       <w:start w:val="1"/>
       <w:numFmt w:val="decimal"/>
-      <w:lvlText w:val="%1.%2.%3.%4.%5.%6.%7.%8.%9"/>
+      <w:lvlText w:val="%1.%2.%3.%4.%5.%6.%7.%8.%9."/>
       <w:lvlJc w:val="left"/>
       <w:pPr>
         <w:ind w:left="1800" w:hanging="1800"/>
@@ -3672,7 +5524,7 @@
       </w:rPr>
     </w:lvl>
   </w:abstractNum>
-  <w:abstractNum w:abstractNumId="6" w15:restartNumberingAfterBreak="0">
+  <w:abstractNum w:abstractNumId="14" w15:restartNumberingAfterBreak="0">
     <w:nsid w:val="40DA19EF"/>
     <w:multiLevelType w:val="multilevel"/>
     <w:tmpl w:val="46082BCA"/>
@@ -3785,7 +5637,93 @@
       </w:rPr>
     </w:lvl>
   </w:abstractNum>
-  <w:abstractNum w:abstractNumId="7" w15:restartNumberingAfterBreak="0">
+  <w:abstractNum w:abstractNumId="15" w15:restartNumberingAfterBreak="0">
+    <w:nsid w:val="626B642A"/>
+    <w:multiLevelType w:val="multilevel"/>
+    <w:tmpl w:val="0809001F"/>
+    <w:lvl w:ilvl="0">
+      <w:start w:val="1"/>
+      <w:numFmt w:val="decimal"/>
+      <w:lvlText w:val="%1."/>
+      <w:lvlJc w:val="left"/>
+      <w:pPr>
+        <w:ind w:left="360" w:hanging="360"/>
+      </w:pPr>
+    </w:lvl>
+    <w:lvl w:ilvl="1">
+      <w:start w:val="1"/>
+      <w:numFmt w:val="decimal"/>
+      <w:lvlText w:val="%1.%2."/>
+      <w:lvlJc w:val="left"/>
+      <w:pPr>
+        <w:ind w:left="792" w:hanging="432"/>
+      </w:pPr>
+    </w:lvl>
+    <w:lvl w:ilvl="2">
+      <w:start w:val="1"/>
+      <w:numFmt w:val="decimal"/>
+      <w:lvlText w:val="%1.%2.%3."/>
+      <w:lvlJc w:val="left"/>
+      <w:pPr>
+        <w:ind w:left="1224" w:hanging="504"/>
+      </w:pPr>
+    </w:lvl>
+    <w:lvl w:ilvl="3">
+      <w:start w:val="1"/>
+      <w:numFmt w:val="decimal"/>
+      <w:lvlText w:val="%1.%2.%3.%4."/>
+      <w:lvlJc w:val="left"/>
+      <w:pPr>
+        <w:ind w:left="1728" w:hanging="648"/>
+      </w:pPr>
+    </w:lvl>
+    <w:lvl w:ilvl="4">
+      <w:start w:val="1"/>
+      <w:numFmt w:val="decimal"/>
+      <w:lvlText w:val="%1.%2.%3.%4.%5."/>
+      <w:lvlJc w:val="left"/>
+      <w:pPr>
+        <w:ind w:left="2232" w:hanging="792"/>
+      </w:pPr>
+    </w:lvl>
+    <w:lvl w:ilvl="5">
+      <w:start w:val="1"/>
+      <w:numFmt w:val="decimal"/>
+      <w:lvlText w:val="%1.%2.%3.%4.%5.%6."/>
+      <w:lvlJc w:val="left"/>
+      <w:pPr>
+        <w:ind w:left="2736" w:hanging="936"/>
+      </w:pPr>
+    </w:lvl>
+    <w:lvl w:ilvl="6">
+      <w:start w:val="1"/>
+      <w:numFmt w:val="decimal"/>
+      <w:lvlText w:val="%1.%2.%3.%4.%5.%6.%7."/>
+      <w:lvlJc w:val="left"/>
+      <w:pPr>
+        <w:ind w:left="3240" w:hanging="1080"/>
+      </w:pPr>
+    </w:lvl>
+    <w:lvl w:ilvl="7">
+      <w:start w:val="1"/>
+      <w:numFmt w:val="decimal"/>
+      <w:lvlText w:val="%1.%2.%3.%4.%5.%6.%7.%8."/>
+      <w:lvlJc w:val="left"/>
+      <w:pPr>
+        <w:ind w:left="3744" w:hanging="1224"/>
+      </w:pPr>
+    </w:lvl>
+    <w:lvl w:ilvl="8">
+      <w:start w:val="1"/>
+      <w:numFmt w:val="decimal"/>
+      <w:lvlText w:val="%1.%2.%3.%4.%5.%6.%7.%8.%9."/>
+      <w:lvlJc w:val="left"/>
+      <w:pPr>
+        <w:ind w:left="4320" w:hanging="1440"/>
+      </w:pPr>
+    </w:lvl>
+  </w:abstractNum>
+  <w:abstractNum w:abstractNumId="16" w15:restartNumberingAfterBreak="0">
     <w:nsid w:val="677244DC"/>
     <w:multiLevelType w:val="multilevel"/>
     <w:tmpl w:val="C25271BC"/>
@@ -3898,29 +5836,172 @@
       </w:rPr>
     </w:lvl>
   </w:abstractNum>
+  <w:abstractNum w:abstractNumId="17" w15:restartNumberingAfterBreak="0">
+    <w:nsid w:val="797378A3"/>
+    <w:multiLevelType w:val="multilevel"/>
+    <w:tmpl w:val="0809001F"/>
+    <w:lvl w:ilvl="0">
+      <w:start w:val="1"/>
+      <w:numFmt w:val="decimal"/>
+      <w:lvlText w:val="%1."/>
+      <w:lvlJc w:val="left"/>
+      <w:pPr>
+        <w:ind w:left="360" w:hanging="360"/>
+      </w:pPr>
+      <w:rPr>
+        <w:rFonts w:hint="default"/>
+      </w:rPr>
+    </w:lvl>
+    <w:lvl w:ilvl="1">
+      <w:start w:val="1"/>
+      <w:numFmt w:val="decimal"/>
+      <w:lvlText w:val="%1.%2."/>
+      <w:lvlJc w:val="left"/>
+      <w:pPr>
+        <w:ind w:left="792" w:hanging="432"/>
+      </w:pPr>
+      <w:rPr>
+        <w:rFonts w:hint="default"/>
+      </w:rPr>
+    </w:lvl>
+    <w:lvl w:ilvl="2">
+      <w:start w:val="1"/>
+      <w:numFmt w:val="decimal"/>
+      <w:lvlText w:val="%1.%2.%3."/>
+      <w:lvlJc w:val="left"/>
+      <w:pPr>
+        <w:ind w:left="1224" w:hanging="504"/>
+      </w:pPr>
+      <w:rPr>
+        <w:rFonts w:hint="default"/>
+      </w:rPr>
+    </w:lvl>
+    <w:lvl w:ilvl="3">
+      <w:start w:val="1"/>
+      <w:numFmt w:val="decimal"/>
+      <w:lvlText w:val="%1.%2.%3.%4."/>
+      <w:lvlJc w:val="left"/>
+      <w:pPr>
+        <w:ind w:left="1728" w:hanging="648"/>
+      </w:pPr>
+      <w:rPr>
+        <w:rFonts w:hint="default"/>
+      </w:rPr>
+    </w:lvl>
+    <w:lvl w:ilvl="4">
+      <w:start w:val="1"/>
+      <w:numFmt w:val="decimal"/>
+      <w:lvlText w:val="%1.%2.%3.%4.%5."/>
+      <w:lvlJc w:val="left"/>
+      <w:pPr>
+        <w:ind w:left="2232" w:hanging="792"/>
+      </w:pPr>
+      <w:rPr>
+        <w:rFonts w:hint="default"/>
+      </w:rPr>
+    </w:lvl>
+    <w:lvl w:ilvl="5">
+      <w:start w:val="1"/>
+      <w:numFmt w:val="decimal"/>
+      <w:lvlText w:val="%1.%2.%3.%4.%5.%6."/>
+      <w:lvlJc w:val="left"/>
+      <w:pPr>
+        <w:ind w:left="2736" w:hanging="936"/>
+      </w:pPr>
+      <w:rPr>
+        <w:rFonts w:hint="default"/>
+      </w:rPr>
+    </w:lvl>
+    <w:lvl w:ilvl="6">
+      <w:start w:val="1"/>
+      <w:numFmt w:val="decimal"/>
+      <w:lvlText w:val="%1.%2.%3.%4.%5.%6.%7."/>
+      <w:lvlJc w:val="left"/>
+      <w:pPr>
+        <w:ind w:left="3240" w:hanging="1080"/>
+      </w:pPr>
+      <w:rPr>
+        <w:rFonts w:hint="default"/>
+      </w:rPr>
+    </w:lvl>
+    <w:lvl w:ilvl="7">
+      <w:start w:val="1"/>
+      <w:numFmt w:val="decimal"/>
+      <w:lvlText w:val="%1.%2.%3.%4.%5.%6.%7.%8."/>
+      <w:lvlJc w:val="left"/>
+      <w:pPr>
+        <w:ind w:left="3744" w:hanging="1224"/>
+      </w:pPr>
+      <w:rPr>
+        <w:rFonts w:hint="default"/>
+      </w:rPr>
+    </w:lvl>
+    <w:lvl w:ilvl="8">
+      <w:start w:val="1"/>
+      <w:numFmt w:val="decimal"/>
+      <w:lvlText w:val="%1.%2.%3.%4.%5.%6.%7.%8.%9."/>
+      <w:lvlJc w:val="left"/>
+      <w:pPr>
+        <w:ind w:left="4320" w:hanging="1440"/>
+      </w:pPr>
+      <w:rPr>
+        <w:rFonts w:hint="default"/>
+      </w:rPr>
+    </w:lvl>
+  </w:abstractNum>
   <w:num w:numId="1">
+    <w:abstractNumId w:val="11"/>
+  </w:num>
+  <w:num w:numId="2">
+    <w:abstractNumId w:val="14"/>
+  </w:num>
+  <w:num w:numId="3">
+    <w:abstractNumId w:val="10"/>
+  </w:num>
+  <w:num w:numId="4">
     <w:abstractNumId w:val="5"/>
   </w:num>
-  <w:num w:numId="2">
+  <w:num w:numId="5">
+    <w:abstractNumId w:val="16"/>
+  </w:num>
+  <w:num w:numId="6">
+    <w:abstractNumId w:val="8"/>
+  </w:num>
+  <w:num w:numId="7">
+    <w:abstractNumId w:val="9"/>
+  </w:num>
+  <w:num w:numId="8">
     <w:abstractNumId w:val="6"/>
   </w:num>
-  <w:num w:numId="3">
+  <w:num w:numId="9">
+    <w:abstractNumId w:val="1"/>
+  </w:num>
+  <w:num w:numId="10">
+    <w:abstractNumId w:val="0"/>
+  </w:num>
+  <w:num w:numId="11">
+    <w:abstractNumId w:val="12"/>
+  </w:num>
+  <w:num w:numId="12">
     <w:abstractNumId w:val="4"/>
   </w:num>
-  <w:num w:numId="4">
-    <w:abstractNumId w:val="0"/>
+  <w:num w:numId="13">
+    <w:abstractNumId w:val="13"/>
   </w:num>
-  <w:num w:numId="5">
+  <w:num w:numId="14">
+    <w:abstractNumId w:val="15"/>
+  </w:num>
+  <w:num w:numId="15">
     <w:abstractNumId w:val="7"/>
   </w:num>
-  <w:num w:numId="6">
+  <w:num w:numId="16">
+    <w:abstractNumId w:val="3"/>
+  </w:num>
+  <w:num w:numId="17">
     <w:abstractNumId w:val="2"/>
   </w:num>
-  <w:num w:numId="7">
-    <w:abstractNumId w:val="3"/>
-  </w:num>
-  <w:num w:numId="8">
-    <w:abstractNumId w:val="1"/>
+  <w:num w:numId="18">
+    <w:abstractNumId w:val="17"/>
   </w:num>
 </w:numbering>
 </file>

</xml_diff>

<commit_message>
[Update] Added Python explanation to second chapter
</commit_message>
<xml_diff>
--- a/docs/Огнян_Барух_Документация.docx
+++ b/docs/Огнян_Барух_Документация.docx
@@ -3887,7 +3887,7 @@
           <w:bCs w:val="0"/>
           <w:sz w:val="26"/>
           <w:szCs w:val="26"/>
-          <w:lang w:val="en-US"/>
+          <w:lang w:val="ru-RU"/>
         </w:rPr>
       </w:pPr>
       <w:r>
@@ -4039,7 +4039,7 @@
           <w:bCs w:val="0"/>
           <w:sz w:val="26"/>
           <w:szCs w:val="26"/>
-          <w:lang w:val="en-US"/>
+          <w:lang w:val="ru-RU"/>
         </w:rPr>
       </w:pPr>
       <w:r>
@@ -4073,16 +4073,16 @@
           <w:bCs w:val="0"/>
           <w:sz w:val="26"/>
           <w:szCs w:val="26"/>
-          <w:lang w:val="en-US"/>
-        </w:rPr>
-      </w:pPr>
-      <w:r>
-        <w:rPr>
-          <w:b/>
-          <w:bCs w:val="0"/>
-          <w:sz w:val="26"/>
-          <w:szCs w:val="26"/>
-          <w:lang w:val="en-US"/>
+          <w:lang w:val="ru-RU"/>
+        </w:rPr>
+      </w:pPr>
+      <w:r>
+        <w:rPr>
+          <w:b/>
+          <w:bCs w:val="0"/>
+          <w:sz w:val="26"/>
+          <w:szCs w:val="26"/>
+          <w:lang w:val="ru-RU"/>
         </w:rPr>
         <w:t xml:space="preserve">1.7.1 </w:t>
       </w:r>
@@ -5425,7 +5425,7 @@
         <w:rPr>
           <w:sz w:val="26"/>
           <w:szCs w:val="26"/>
-          <w:lang w:val="en-US"/>
+          <w:lang w:val="ru-RU"/>
         </w:rPr>
         <w:tab/>
       </w:r>
@@ -5673,6 +5673,133 @@
         </w:rPr>
         <w:t>.</w:t>
       </w:r>
+    </w:p>
+    <w:p>
+      <w:pPr>
+        <w:spacing w:line="360" w:lineRule="auto"/>
+        <w:rPr>
+          <w:sz w:val="26"/>
+          <w:szCs w:val="26"/>
+          <w:lang w:val="ru-RU"/>
+        </w:rPr>
+      </w:pPr>
+    </w:p>
+    <w:p>
+      <w:pPr>
+        <w:spacing w:line="360" w:lineRule="auto"/>
+        <w:rPr>
+          <w:sz w:val="26"/>
+          <w:szCs w:val="26"/>
+          <w:lang w:val="ru-RU"/>
+        </w:rPr>
+      </w:pPr>
+    </w:p>
+    <w:p>
+      <w:pPr>
+        <w:spacing w:line="360" w:lineRule="auto"/>
+        <w:rPr>
+          <w:b/>
+          <w:bCs w:val="0"/>
+          <w:sz w:val="26"/>
+          <w:szCs w:val="26"/>
+          <w:lang w:val="bg-BG"/>
+        </w:rPr>
+      </w:pPr>
+      <w:r>
+        <w:rPr>
+          <w:b/>
+          <w:bCs w:val="0"/>
+          <w:sz w:val="26"/>
+          <w:szCs w:val="26"/>
+          <w:lang w:val="ru-RU"/>
+        </w:rPr>
+        <w:lastRenderedPageBreak/>
+        <w:t xml:space="preserve">2.2 </w:t>
+      </w:r>
+      <w:r>
+        <w:rPr>
+          <w:b/>
+          <w:bCs w:val="0"/>
+          <w:sz w:val="26"/>
+          <w:szCs w:val="26"/>
+          <w:lang w:val="bg-BG"/>
+        </w:rPr>
+        <w:t>Програмна реализация</w:t>
+      </w:r>
+    </w:p>
+    <w:p>
+      <w:pPr>
+        <w:spacing w:line="360" w:lineRule="auto"/>
+        <w:ind w:firstLine="340"/>
+        <w:rPr>
+          <w:b/>
+          <w:bCs w:val="0"/>
+          <w:sz w:val="26"/>
+          <w:szCs w:val="26"/>
+          <w:lang w:val="bg-BG"/>
+        </w:rPr>
+      </w:pPr>
+      <w:r>
+        <w:rPr>
+          <w:b/>
+          <w:bCs w:val="0"/>
+          <w:sz w:val="26"/>
+          <w:szCs w:val="26"/>
+          <w:lang w:val="bg-BG"/>
+        </w:rPr>
+        <w:t>2.2.1 Алгоритъм за лицево засичане</w:t>
+      </w:r>
+    </w:p>
+    <w:p>
+      <w:pPr>
+        <w:spacing w:line="360" w:lineRule="auto"/>
+        <w:ind w:left="340" w:firstLine="340"/>
+        <w:rPr>
+          <w:sz w:val="26"/>
+          <w:szCs w:val="26"/>
+          <w:lang w:val="bg-BG"/>
+        </w:rPr>
+      </w:pPr>
+      <w:r>
+        <w:rPr>
+          <w:sz w:val="26"/>
+          <w:szCs w:val="26"/>
+          <w:lang w:val="bg-BG"/>
+        </w:rPr>
+        <w:t xml:space="preserve">За реализация на алгоритъмът за лицево засичане се използва скриптовият език </w:t>
+      </w:r>
+      <w:r>
+        <w:rPr>
+          <w:sz w:val="26"/>
+          <w:szCs w:val="26"/>
+          <w:lang w:val="en-US"/>
+        </w:rPr>
+        <w:t>Python</w:t>
+      </w:r>
+      <w:r>
+        <w:rPr>
+          <w:sz w:val="26"/>
+          <w:szCs w:val="26"/>
+          <w:lang w:val="ru-RU"/>
+        </w:rPr>
+        <w:t xml:space="preserve">. </w:t>
+      </w:r>
+      <w:r>
+        <w:rPr>
+          <w:sz w:val="26"/>
+          <w:szCs w:val="26"/>
+          <w:lang w:val="bg-BG"/>
+        </w:rPr>
+        <w:t xml:space="preserve">Има много причини, защо </w:t>
+      </w:r>
+      <w:r>
+        <w:rPr>
+          <w:sz w:val="26"/>
+          <w:szCs w:val="26"/>
+          <w:lang w:val="en-US"/>
+        </w:rPr>
+        <w:t>Python</w:t>
+      </w:r>
       <w:r>
         <w:rPr>
           <w:sz w:val="26"/>
@@ -5680,6 +5807,328 @@
           <w:lang w:val="ru-RU"/>
         </w:rPr>
         <w:t xml:space="preserve"> </w:t>
+      </w:r>
+      <w:r>
+        <w:rPr>
+          <w:sz w:val="26"/>
+          <w:szCs w:val="26"/>
+          <w:lang w:val="bg-BG"/>
+        </w:rPr>
+        <w:t>е най-използваният език за реализиране на алгоритми за изкуствен интелект. Този език е в топ 10 на най-използваните в програмирането</w:t>
+      </w:r>
+      <w:r>
+        <w:rPr>
+          <w:sz w:val="26"/>
+          <w:szCs w:val="26"/>
+          <w:lang w:val="bg-BG"/>
+        </w:rPr>
+        <w:t xml:space="preserve">. Освен това </w:t>
+      </w:r>
+      <w:r>
+        <w:rPr>
+          <w:sz w:val="26"/>
+          <w:szCs w:val="26"/>
+          <w:lang w:val="en-US"/>
+        </w:rPr>
+        <w:t>Python</w:t>
+      </w:r>
+      <w:r>
+        <w:rPr>
+          <w:sz w:val="26"/>
+          <w:szCs w:val="26"/>
+          <w:lang w:val="ru-RU"/>
+        </w:rPr>
+        <w:t xml:space="preserve"> </w:t>
+      </w:r>
+      <w:r>
+        <w:rPr>
+          <w:sz w:val="26"/>
+          <w:szCs w:val="26"/>
+          <w:lang w:val="bg-BG"/>
+        </w:rPr>
+        <w:t>е скриптов език и за изпълнението на програма</w:t>
+      </w:r>
+      <w:r>
+        <w:rPr>
+          <w:sz w:val="26"/>
+          <w:szCs w:val="26"/>
+          <w:lang w:val="bg-BG"/>
+        </w:rPr>
+        <w:t xml:space="preserve">, написана на </w:t>
+      </w:r>
+      <w:r>
+        <w:rPr>
+          <w:sz w:val="26"/>
+          <w:szCs w:val="26"/>
+          <w:lang w:val="en-US"/>
+        </w:rPr>
+        <w:t>Python</w:t>
+      </w:r>
+      <w:r>
+        <w:rPr>
+          <w:sz w:val="26"/>
+          <w:szCs w:val="26"/>
+          <w:lang w:val="ru-RU"/>
+        </w:rPr>
+        <w:t>,</w:t>
+      </w:r>
+      <w:r>
+        <w:rPr>
+          <w:sz w:val="26"/>
+          <w:szCs w:val="26"/>
+          <w:lang w:val="bg-BG"/>
+        </w:rPr>
+        <w:t xml:space="preserve"> </w:t>
+      </w:r>
+      <w:r>
+        <w:rPr>
+          <w:sz w:val="26"/>
+          <w:szCs w:val="26"/>
+          <w:lang w:val="bg-BG"/>
+        </w:rPr>
+        <w:t>не се изискват допълнителни процеси като компилация</w:t>
+      </w:r>
+      <w:r>
+        <w:rPr>
+          <w:sz w:val="26"/>
+          <w:szCs w:val="26"/>
+          <w:lang w:val="ru-RU"/>
+        </w:rPr>
+        <w:t xml:space="preserve">, </w:t>
+      </w:r>
+      <w:proofErr w:type="spellStart"/>
+      <w:r>
+        <w:rPr>
+          <w:sz w:val="26"/>
+          <w:szCs w:val="26"/>
+          <w:lang w:val="ru-RU"/>
+        </w:rPr>
+        <w:t>както</w:t>
+      </w:r>
+      <w:proofErr w:type="spellEnd"/>
+      <w:r>
+        <w:rPr>
+          <w:sz w:val="26"/>
+          <w:szCs w:val="26"/>
+          <w:lang w:val="ru-RU"/>
+        </w:rPr>
+        <w:t xml:space="preserve"> </w:t>
+      </w:r>
+      <w:r>
+        <w:rPr>
+          <w:sz w:val="26"/>
+          <w:szCs w:val="26"/>
+          <w:lang w:val="bg-BG"/>
+        </w:rPr>
+        <w:t xml:space="preserve">при </w:t>
+      </w:r>
+      <w:proofErr w:type="spellStart"/>
+      <w:r>
+        <w:rPr>
+          <w:sz w:val="26"/>
+          <w:szCs w:val="26"/>
+          <w:lang w:val="bg-BG"/>
+        </w:rPr>
+        <w:t>компилируеми</w:t>
+      </w:r>
+      <w:proofErr w:type="spellEnd"/>
+      <w:r>
+        <w:rPr>
+          <w:sz w:val="26"/>
+          <w:szCs w:val="26"/>
+          <w:lang w:val="bg-BG"/>
+        </w:rPr>
+        <w:t xml:space="preserve"> езици като </w:t>
+      </w:r>
+      <w:r>
+        <w:rPr>
+          <w:sz w:val="26"/>
+          <w:szCs w:val="26"/>
+          <w:lang w:val="en-US"/>
+        </w:rPr>
+        <w:t>C</w:t>
+      </w:r>
+      <w:r>
+        <w:rPr>
+          <w:sz w:val="26"/>
+          <w:szCs w:val="26"/>
+          <w:lang w:val="ru-RU"/>
+        </w:rPr>
+        <w:t xml:space="preserve"> </w:t>
+      </w:r>
+      <w:r>
+        <w:rPr>
+          <w:sz w:val="26"/>
+          <w:szCs w:val="26"/>
+          <w:lang w:val="bg-BG"/>
+        </w:rPr>
+        <w:t>и</w:t>
+      </w:r>
+      <w:r>
+        <w:rPr>
+          <w:sz w:val="26"/>
+          <w:szCs w:val="26"/>
+          <w:lang w:val="ru-RU"/>
+        </w:rPr>
+        <w:t xml:space="preserve"> </w:t>
+      </w:r>
+      <w:r>
+        <w:rPr>
+          <w:sz w:val="26"/>
+          <w:szCs w:val="26"/>
+          <w:lang w:val="en-US"/>
+        </w:rPr>
+        <w:t>Java</w:t>
+      </w:r>
+      <w:r>
+        <w:rPr>
+          <w:sz w:val="26"/>
+          <w:szCs w:val="26"/>
+          <w:lang w:val="ru-RU"/>
+        </w:rPr>
+        <w:t>.</w:t>
+      </w:r>
+      <w:r>
+        <w:rPr>
+          <w:sz w:val="26"/>
+          <w:szCs w:val="26"/>
+          <w:lang w:val="ru-RU"/>
+        </w:rPr>
+        <w:t xml:space="preserve"> </w:t>
+      </w:r>
+      <w:proofErr w:type="spellStart"/>
+      <w:r>
+        <w:rPr>
+          <w:sz w:val="26"/>
+          <w:szCs w:val="26"/>
+          <w:lang w:val="ru-RU"/>
+        </w:rPr>
+        <w:t>Друго</w:t>
+      </w:r>
+      <w:proofErr w:type="spellEnd"/>
+      <w:r>
+        <w:rPr>
+          <w:sz w:val="26"/>
+          <w:szCs w:val="26"/>
+          <w:lang w:val="ru-RU"/>
+        </w:rPr>
+        <w:t xml:space="preserve"> </w:t>
+      </w:r>
+      <w:proofErr w:type="spellStart"/>
+      <w:r>
+        <w:rPr>
+          <w:sz w:val="26"/>
+          <w:szCs w:val="26"/>
+          <w:lang w:val="ru-RU"/>
+        </w:rPr>
+        <w:t>предимство</w:t>
+      </w:r>
+      <w:proofErr w:type="spellEnd"/>
+      <w:r>
+        <w:rPr>
+          <w:sz w:val="26"/>
+          <w:szCs w:val="26"/>
+          <w:lang w:val="ru-RU"/>
+        </w:rPr>
+        <w:t xml:space="preserve"> на </w:t>
+      </w:r>
+      <w:r>
+        <w:rPr>
+          <w:sz w:val="26"/>
+          <w:szCs w:val="26"/>
+          <w:lang w:val="en-US"/>
+        </w:rPr>
+        <w:t>Python</w:t>
+      </w:r>
+      <w:r>
+        <w:rPr>
+          <w:sz w:val="26"/>
+          <w:szCs w:val="26"/>
+          <w:lang w:val="ru-RU"/>
+        </w:rPr>
+        <w:t xml:space="preserve"> </w:t>
+      </w:r>
+      <w:r>
+        <w:rPr>
+          <w:sz w:val="26"/>
+          <w:szCs w:val="26"/>
+          <w:lang w:val="bg-BG"/>
+        </w:rPr>
+        <w:t xml:space="preserve">е че може да се поддържа от всякакви операционни системи, дори и на </w:t>
+      </w:r>
+      <w:proofErr w:type="spellStart"/>
+      <w:r>
+        <w:rPr>
+          <w:sz w:val="26"/>
+          <w:szCs w:val="26"/>
+          <w:lang w:val="bg-BG"/>
+        </w:rPr>
+        <w:t>микроконтролери</w:t>
+      </w:r>
+      <w:proofErr w:type="spellEnd"/>
+      <w:r>
+        <w:rPr>
+          <w:sz w:val="26"/>
+          <w:szCs w:val="26"/>
+          <w:lang w:val="bg-BG"/>
+        </w:rPr>
+        <w:t xml:space="preserve">. </w:t>
+      </w:r>
+      <w:r>
+        <w:rPr>
+          <w:sz w:val="26"/>
+          <w:szCs w:val="26"/>
+          <w:lang w:val="bg-BG"/>
+        </w:rPr>
+        <w:t xml:space="preserve">Освен това съществуват множество библиотеки за машинно самообучение, написани на </w:t>
+      </w:r>
+      <w:r>
+        <w:rPr>
+          <w:sz w:val="26"/>
+          <w:szCs w:val="26"/>
+          <w:lang w:val="en-US"/>
+        </w:rPr>
+        <w:t>Python</w:t>
+      </w:r>
+      <w:r>
+        <w:rPr>
+          <w:sz w:val="26"/>
+          <w:szCs w:val="26"/>
+          <w:lang w:val="ru-RU"/>
+        </w:rPr>
+        <w:t xml:space="preserve">, </w:t>
+      </w:r>
+      <w:r>
+        <w:rPr>
+          <w:sz w:val="26"/>
+          <w:szCs w:val="26"/>
+          <w:lang w:val="bg-BG"/>
+        </w:rPr>
+        <w:t xml:space="preserve">което позволява на разработчиците на код да създават всякакви приложение, използвайки </w:t>
+      </w:r>
+      <w:r>
+        <w:rPr>
+          <w:sz w:val="26"/>
+          <w:szCs w:val="26"/>
+          <w:lang w:val="en-US"/>
+        </w:rPr>
+        <w:t>Python</w:t>
+      </w:r>
+      <w:r>
+        <w:rPr>
+          <w:sz w:val="26"/>
+          <w:szCs w:val="26"/>
+          <w:lang w:val="ru-RU"/>
+        </w:rPr>
+        <w:t xml:space="preserve"> </w:t>
+      </w:r>
+      <w:r>
+        <w:rPr>
+          <w:sz w:val="26"/>
+          <w:szCs w:val="26"/>
+          <w:lang w:val="bg-BG"/>
+        </w:rPr>
+        <w:t>и съществуващите библиотеки за него.</w:t>
       </w:r>
     </w:p>
     <w:p>

</xml_diff>

<commit_message>
[Update] Finalise 1st and 2nd of thesis document
</commit_message>
<xml_diff>
--- a/docs/Огнян_Барух_Документация.docx
+++ b/docs/Огнян_Барух_Документация.docx
@@ -931,7 +931,17 @@
           <w:szCs w:val="26"/>
           <w:lang w:val="bg-BG"/>
         </w:rPr>
-        <w:t xml:space="preserve"> ........................................................................................................................... 4</w:t>
+        <w:t xml:space="preserve"> ........................................................................................................................... </w:t>
+      </w:r>
+      <w:r>
+        <w:rPr>
+          <w:b/>
+          <w:bCs w:val="0"/>
+          <w:sz w:val="26"/>
+          <w:szCs w:val="26"/>
+          <w:lang w:val="bg-BG"/>
+        </w:rPr>
+        <w:t>5</w:t>
       </w:r>
     </w:p>
     <w:p>
@@ -1862,7 +1872,8 @@
       <w:pPr>
         <w:spacing w:line="360" w:lineRule="auto"/>
         <w:rPr>
-          <w:sz w:val="32"/>
+          <w:sz w:val="26"/>
+          <w:szCs w:val="26"/>
           <w:lang w:val="bg-BG"/>
         </w:rPr>
       </w:pPr>
@@ -1914,6 +1925,63 @@
           <w:lang w:val="bg-BG"/>
         </w:rPr>
         <w:t xml:space="preserve"> Алгоритъм за лицево верифициране</w:t>
+      </w:r>
+    </w:p>
+    <w:p>
+      <w:pPr>
+        <w:spacing w:line="360" w:lineRule="auto"/>
+        <w:rPr>
+          <w:sz w:val="32"/>
+          <w:lang w:val="bg-BG"/>
+        </w:rPr>
+      </w:pPr>
+      <w:r>
+        <w:rPr>
+          <w:sz w:val="26"/>
+          <w:szCs w:val="26"/>
+          <w:lang w:val="bg-BG"/>
+        </w:rPr>
+        <w:tab/>
+      </w:r>
+      <w:r>
+        <w:rPr>
+          <w:sz w:val="26"/>
+          <w:szCs w:val="26"/>
+          <w:lang w:val="ru-RU"/>
+        </w:rPr>
+        <w:t xml:space="preserve">2.4 </w:t>
+      </w:r>
+      <w:r>
+        <w:rPr>
+          <w:sz w:val="26"/>
+          <w:szCs w:val="26"/>
+          <w:lang w:val="bg-BG"/>
+        </w:rPr>
+        <w:t xml:space="preserve">Структура на </w:t>
+      </w:r>
+      <w:r>
+        <w:rPr>
+          <w:sz w:val="26"/>
+          <w:szCs w:val="26"/>
+          <w:lang w:val="en-US"/>
+        </w:rPr>
+        <w:t>Flutter</w:t>
+      </w:r>
+      <w:r>
+        <w:rPr>
+          <w:sz w:val="26"/>
+          <w:szCs w:val="26"/>
+          <w:lang w:val="ru-RU"/>
+        </w:rPr>
+        <w:t xml:space="preserve"> </w:t>
+      </w:r>
+      <w:r>
+        <w:rPr>
+          <w:sz w:val="26"/>
+          <w:szCs w:val="26"/>
+          <w:lang w:val="bg-BG"/>
+        </w:rPr>
+        <w:t>мобилно приложение</w:t>
       </w:r>
     </w:p>
     <w:p>
@@ -10272,9 +10340,10 @@
         <w:ind w:left="340" w:firstLine="340"/>
         <w:jc w:val="both"/>
         <w:rPr>
-          <w:sz w:val="26"/>
-          <w:szCs w:val="26"/>
-          <w:lang w:val="ru-RU"/>
+          <w:color w:val="000000" w:themeColor="text1"/>
+          <w:sz w:val="26"/>
+          <w:szCs w:val="26"/>
+          <w:lang w:val="bg-BG"/>
         </w:rPr>
       </w:pPr>
       <w:r>
@@ -10391,541 +10460,48 @@
           <w:szCs w:val="26"/>
           <w:lang w:val="bg-BG"/>
         </w:rPr>
-        <w:t>Пример за резултат от изпълнението на алгоритъма за лицево засичане</w:t>
-      </w:r>
-      <w:r>
-        <w:rPr>
-          <w:sz w:val="26"/>
-          <w:szCs w:val="26"/>
-          <w:lang w:val="ru-RU"/>
-        </w:rPr>
-        <w:t>:</w:t>
-      </w:r>
-    </w:p>
-    <w:p>
-      <w:pPr>
-        <w:shd w:val="clear" w:color="auto" w:fill="FEFEFE"/>
-        <w:rPr>
-          <w:rFonts w:ascii="Courier New" w:hAnsi="Courier New" w:cs="Courier New"/>
-          <w:color w:val="545454"/>
-        </w:rPr>
-      </w:pPr>
-    </w:p>
-    <w:p>
-      <w:pPr>
-        <w:shd w:val="clear" w:color="auto" w:fill="FEFEFE"/>
-        <w:ind w:left="340" w:firstLine="340"/>
-        <w:rPr>
-          <w:rFonts w:ascii="Courier New" w:hAnsi="Courier New" w:cs="Courier New"/>
-          <w:color w:val="545454"/>
-        </w:rPr>
-      </w:pPr>
-      <w:r>
-        <w:rPr>
-          <w:rFonts w:ascii="Courier New" w:hAnsi="Courier New" w:cs="Courier New"/>
-          <w:color w:val="545454"/>
-        </w:rPr>
-        <w:t>{</w:t>
-      </w:r>
-    </w:p>
-    <w:p>
-      <w:pPr>
-        <w:shd w:val="clear" w:color="auto" w:fill="FEFEFE"/>
-        <w:ind w:left="680" w:firstLine="340"/>
-        <w:rPr>
-          <w:rFonts w:ascii="Courier New" w:hAnsi="Courier New" w:cs="Courier New"/>
-          <w:color w:val="545454"/>
-        </w:rPr>
-      </w:pPr>
-      <w:r>
-        <w:rPr>
-          <w:rFonts w:ascii="Courier New" w:hAnsi="Courier New" w:cs="Courier New"/>
-          <w:color w:val="008000"/>
-        </w:rPr>
-        <w:t>"box"</w:t>
-      </w:r>
-      <w:r>
-        <w:rPr>
-          <w:rFonts w:ascii="Courier New" w:hAnsi="Courier New" w:cs="Courier New"/>
-          <w:color w:val="545454"/>
-        </w:rPr>
-        <w:t>: [</w:t>
-      </w:r>
-      <w:r>
-        <w:rPr>
-          <w:rFonts w:ascii="Courier New" w:hAnsi="Courier New" w:cs="Courier New"/>
-          <w:color w:val="AA5D00"/>
-        </w:rPr>
-        <w:t>282</w:t>
-      </w:r>
-      <w:r>
-        <w:rPr>
-          <w:rFonts w:ascii="Courier New" w:hAnsi="Courier New" w:cs="Courier New"/>
-          <w:color w:val="545454"/>
+        <w:t xml:space="preserve">В контекста на това приложение няма нужда от координатите на характеристични точки на лицето, затова най-подходящият е </w:t>
+      </w:r>
+      <w:r>
+        <w:rPr>
+          <w:sz w:val="26"/>
+          <w:szCs w:val="26"/>
+          <w:lang w:val="en-US"/>
+        </w:rPr>
+        <w:t>Cascade</w:t>
+      </w:r>
+      <w:r>
+        <w:rPr>
+          <w:sz w:val="26"/>
+          <w:szCs w:val="26"/>
+          <w:lang w:val="ru-RU"/>
+        </w:rPr>
+        <w:t xml:space="preserve"> </w:t>
+      </w:r>
+      <w:r>
+        <w:rPr>
+          <w:sz w:val="26"/>
+          <w:szCs w:val="26"/>
+          <w:lang w:val="en-US"/>
+        </w:rPr>
+        <w:t>Classifier</w:t>
+      </w:r>
+      <w:r>
+        <w:rPr>
+          <w:sz w:val="26"/>
+          <w:szCs w:val="26"/>
+          <w:lang w:val="ru-RU"/>
         </w:rPr>
         <w:t xml:space="preserve">, </w:t>
       </w:r>
       <w:r>
         <w:rPr>
-          <w:rFonts w:ascii="Courier New" w:hAnsi="Courier New" w:cs="Courier New"/>
-          <w:color w:val="AA5D00"/>
-        </w:rPr>
-        <w:t>414</w:t>
-      </w:r>
-      <w:r>
-        <w:rPr>
-          <w:rFonts w:ascii="Courier New" w:hAnsi="Courier New" w:cs="Courier New"/>
-          <w:color w:val="545454"/>
-        </w:rPr>
-        <w:t xml:space="preserve">, </w:t>
-      </w:r>
-      <w:r>
-        <w:rPr>
-          <w:rFonts w:ascii="Courier New" w:hAnsi="Courier New" w:cs="Courier New"/>
-          <w:color w:val="AA5D00"/>
-        </w:rPr>
-        <w:t>479</w:t>
-      </w:r>
-      <w:r>
-        <w:rPr>
-          <w:rFonts w:ascii="Courier New" w:hAnsi="Courier New" w:cs="Courier New"/>
-          <w:color w:val="545454"/>
-        </w:rPr>
-        <w:t xml:space="preserve">, </w:t>
-      </w:r>
-      <w:r>
-        <w:rPr>
-          <w:rFonts w:ascii="Courier New" w:hAnsi="Courier New" w:cs="Courier New"/>
-          <w:color w:val="AA5D00"/>
-        </w:rPr>
-        <w:t>583</w:t>
-      </w:r>
-      <w:r>
-        <w:rPr>
-          <w:rFonts w:ascii="Courier New" w:hAnsi="Courier New" w:cs="Courier New"/>
-          <w:color w:val="545454"/>
-        </w:rPr>
-        <w:t>],</w:t>
-      </w:r>
-      <w:r>
-        <w:rPr>
-          <w:rFonts w:ascii="Courier New" w:hAnsi="Courier New" w:cs="Courier New"/>
-          <w:color w:val="545454"/>
-        </w:rPr>
-        <w:br/>
-      </w:r>
-      <w:r>
-        <w:rPr>
-          <w:rFonts w:ascii="Courier New" w:hAnsi="Courier New" w:cs="Courier New"/>
-          <w:color w:val="545454"/>
-        </w:rPr>
-        <w:tab/>
-      </w:r>
-      <w:r>
-        <w:rPr>
-          <w:rFonts w:ascii="Courier New" w:hAnsi="Courier New" w:cs="Courier New"/>
-          <w:color w:val="008000"/>
-        </w:rPr>
-        <w:t>"confidence"</w:t>
-      </w:r>
-      <w:r>
-        <w:rPr>
-          <w:rFonts w:ascii="Courier New" w:hAnsi="Courier New" w:cs="Courier New"/>
-          <w:color w:val="545454"/>
-        </w:rPr>
-        <w:t xml:space="preserve">: </w:t>
-      </w:r>
-      <w:r>
-        <w:rPr>
-          <w:rFonts w:ascii="Courier New" w:hAnsi="Courier New" w:cs="Courier New"/>
-          <w:color w:val="AA5D00"/>
-        </w:rPr>
-        <w:t>0.9999996423721313</w:t>
-      </w:r>
-      <w:r>
-        <w:rPr>
-          <w:rFonts w:ascii="Courier New" w:hAnsi="Courier New" w:cs="Courier New"/>
-          <w:color w:val="545454"/>
-        </w:rPr>
-        <w:t>,</w:t>
-      </w:r>
-      <w:r>
-        <w:rPr>
-          <w:rFonts w:ascii="Courier New" w:hAnsi="Courier New" w:cs="Courier New"/>
-          <w:color w:val="545454"/>
-        </w:rPr>
-        <w:br/>
-      </w:r>
-      <w:r>
-        <w:rPr>
-          <w:rFonts w:ascii="Courier New" w:hAnsi="Courier New" w:cs="Courier New"/>
-          <w:color w:val="545454"/>
-        </w:rPr>
-        <w:tab/>
-      </w:r>
-      <w:r>
-        <w:rPr>
-          <w:rFonts w:ascii="Courier New" w:hAnsi="Courier New" w:cs="Courier New"/>
-          <w:color w:val="008000"/>
-        </w:rPr>
-        <w:t>"keypoints"</w:t>
-      </w:r>
-      <w:r>
-        <w:rPr>
-          <w:rFonts w:ascii="Courier New" w:hAnsi="Courier New" w:cs="Courier New"/>
-          <w:color w:val="545454"/>
-        </w:rPr>
-        <w:t>: {</w:t>
-      </w:r>
-      <w:r>
-        <w:rPr>
-          <w:rFonts w:ascii="Courier New" w:hAnsi="Courier New" w:cs="Courier New"/>
-          <w:color w:val="545454"/>
-        </w:rPr>
-        <w:br/>
-      </w:r>
-      <w:r>
-        <w:rPr>
-          <w:rFonts w:ascii="Courier New" w:hAnsi="Courier New" w:cs="Courier New"/>
-          <w:color w:val="545454"/>
-        </w:rPr>
-        <w:tab/>
-      </w:r>
-      <w:r>
-        <w:rPr>
-          <w:rFonts w:ascii="Courier New" w:hAnsi="Courier New" w:cs="Courier New"/>
-          <w:color w:val="545454"/>
-        </w:rPr>
-        <w:tab/>
-      </w:r>
-      <w:r>
-        <w:rPr>
-          <w:rFonts w:ascii="Courier New" w:hAnsi="Courier New" w:cs="Courier New"/>
-          <w:color w:val="008000"/>
-        </w:rPr>
-        <w:t>"left_eye"</w:t>
-      </w:r>
-      <w:r>
-        <w:rPr>
-          <w:rFonts w:ascii="Courier New" w:hAnsi="Courier New" w:cs="Courier New"/>
-          <w:color w:val="545454"/>
-        </w:rPr>
-        <w:t>: (</w:t>
-      </w:r>
-      <w:r>
-        <w:rPr>
-          <w:rFonts w:ascii="Courier New" w:hAnsi="Courier New" w:cs="Courier New"/>
-          <w:color w:val="AA5D00"/>
-        </w:rPr>
-        <w:t>405</w:t>
-      </w:r>
-      <w:r>
-        <w:rPr>
-          <w:rFonts w:ascii="Courier New" w:hAnsi="Courier New" w:cs="Courier New"/>
-          <w:color w:val="545454"/>
-        </w:rPr>
-        <w:t xml:space="preserve">, </w:t>
-      </w:r>
-      <w:r>
-        <w:rPr>
-          <w:rFonts w:ascii="Courier New" w:hAnsi="Courier New" w:cs="Courier New"/>
-          <w:color w:val="AA5D00"/>
-        </w:rPr>
-        <w:t>667</w:t>
-      </w:r>
-      <w:r>
-        <w:rPr>
-          <w:rFonts w:ascii="Courier New" w:hAnsi="Courier New" w:cs="Courier New"/>
-          <w:color w:val="545454"/>
-        </w:rPr>
-        <w:t>),</w:t>
-      </w:r>
-      <w:r>
-        <w:rPr>
-          <w:rFonts w:ascii="Courier New" w:hAnsi="Courier New" w:cs="Courier New"/>
-          <w:color w:val="545454"/>
-        </w:rPr>
-        <w:br/>
-      </w:r>
-      <w:r>
-        <w:rPr>
-          <w:rFonts w:ascii="Courier New" w:hAnsi="Courier New" w:cs="Courier New"/>
-          <w:color w:val="545454"/>
-        </w:rPr>
-        <w:tab/>
-      </w:r>
-      <w:r>
-        <w:rPr>
-          <w:rFonts w:ascii="Courier New" w:hAnsi="Courier New" w:cs="Courier New"/>
-          <w:color w:val="545454"/>
-        </w:rPr>
-        <w:tab/>
-      </w:r>
-      <w:r>
-        <w:rPr>
-          <w:rFonts w:ascii="Courier New" w:hAnsi="Courier New" w:cs="Courier New"/>
-          <w:color w:val="008000"/>
-        </w:rPr>
-        <w:t>"right_eye"</w:t>
-      </w:r>
-      <w:r>
-        <w:rPr>
-          <w:rFonts w:ascii="Courier New" w:hAnsi="Courier New" w:cs="Courier New"/>
-          <w:color w:val="545454"/>
-        </w:rPr>
-        <w:t>: (</w:t>
-      </w:r>
-      <w:r>
-        <w:rPr>
-          <w:rFonts w:ascii="Courier New" w:hAnsi="Courier New" w:cs="Courier New"/>
-          <w:color w:val="AA5D00"/>
-        </w:rPr>
-        <w:t>611</w:t>
-      </w:r>
-      <w:r>
-        <w:rPr>
-          <w:rFonts w:ascii="Courier New" w:hAnsi="Courier New" w:cs="Courier New"/>
-          <w:color w:val="545454"/>
-        </w:rPr>
-        <w:t xml:space="preserve">, </w:t>
-      </w:r>
-      <w:r>
-        <w:rPr>
-          <w:rFonts w:ascii="Courier New" w:hAnsi="Courier New" w:cs="Courier New"/>
-          <w:color w:val="AA5D00"/>
-        </w:rPr>
-        <w:t>596</w:t>
-      </w:r>
-      <w:r>
-        <w:rPr>
-          <w:rFonts w:ascii="Courier New" w:hAnsi="Courier New" w:cs="Courier New"/>
-          <w:color w:val="545454"/>
-        </w:rPr>
-        <w:t>),</w:t>
-      </w:r>
-      <w:r>
-        <w:rPr>
-          <w:rFonts w:ascii="Courier New" w:hAnsi="Courier New" w:cs="Courier New"/>
-          <w:color w:val="545454"/>
-        </w:rPr>
-        <w:br/>
-      </w:r>
-      <w:r>
-        <w:rPr>
-          <w:rFonts w:ascii="Courier New" w:hAnsi="Courier New" w:cs="Courier New"/>
-          <w:color w:val="545454"/>
-        </w:rPr>
-        <w:tab/>
-      </w:r>
-      <w:r>
-        <w:rPr>
-          <w:rFonts w:ascii="Courier New" w:hAnsi="Courier New" w:cs="Courier New"/>
-          <w:color w:val="545454"/>
-        </w:rPr>
-        <w:tab/>
-      </w:r>
-      <w:r>
-        <w:rPr>
-          <w:rFonts w:ascii="Courier New" w:hAnsi="Courier New" w:cs="Courier New"/>
-          <w:color w:val="008000"/>
-        </w:rPr>
-        <w:t>"nose"</w:t>
-      </w:r>
-      <w:r>
-        <w:rPr>
-          <w:rFonts w:ascii="Courier New" w:hAnsi="Courier New" w:cs="Courier New"/>
-          <w:color w:val="545454"/>
-        </w:rPr>
-        <w:t>: (</w:t>
-      </w:r>
-      <w:r>
-        <w:rPr>
-          <w:rFonts w:ascii="Courier New" w:hAnsi="Courier New" w:cs="Courier New"/>
-          <w:color w:val="AA5D00"/>
-        </w:rPr>
-        <w:t>526</w:t>
-      </w:r>
-      <w:r>
-        <w:rPr>
-          <w:rFonts w:ascii="Courier New" w:hAnsi="Courier New" w:cs="Courier New"/>
-          <w:color w:val="545454"/>
-        </w:rPr>
-        <w:t xml:space="preserve">, </w:t>
-      </w:r>
-      <w:r>
-        <w:rPr>
-          <w:rFonts w:ascii="Courier New" w:hAnsi="Courier New" w:cs="Courier New"/>
-          <w:color w:val="AA5D00"/>
-        </w:rPr>
-        <w:t>732</w:t>
-      </w:r>
-      <w:r>
-        <w:rPr>
-          <w:rFonts w:ascii="Courier New" w:hAnsi="Courier New" w:cs="Courier New"/>
-          <w:color w:val="545454"/>
-        </w:rPr>
-        <w:t>),</w:t>
-      </w:r>
-      <w:r>
-        <w:rPr>
-          <w:rFonts w:ascii="Courier New" w:hAnsi="Courier New" w:cs="Courier New"/>
-          <w:color w:val="545454"/>
-        </w:rPr>
-        <w:br/>
-      </w:r>
-      <w:r>
-        <w:rPr>
-          <w:rFonts w:ascii="Courier New" w:hAnsi="Courier New" w:cs="Courier New"/>
-          <w:color w:val="545454"/>
-        </w:rPr>
-        <w:tab/>
-      </w:r>
-      <w:r>
-        <w:rPr>
-          <w:rFonts w:ascii="Courier New" w:hAnsi="Courier New" w:cs="Courier New"/>
-          <w:color w:val="545454"/>
-        </w:rPr>
-        <w:tab/>
-      </w:r>
-      <w:r>
-        <w:rPr>
-          <w:rFonts w:ascii="Courier New" w:hAnsi="Courier New" w:cs="Courier New"/>
-          <w:color w:val="008000"/>
-        </w:rPr>
-        <w:t>"mouth_left"</w:t>
-      </w:r>
-      <w:r>
-        <w:rPr>
-          <w:rFonts w:ascii="Courier New" w:hAnsi="Courier New" w:cs="Courier New"/>
-          <w:color w:val="545454"/>
-        </w:rPr>
-        <w:t>: (</w:t>
-      </w:r>
-      <w:r>
-        <w:rPr>
-          <w:rFonts w:ascii="Courier New" w:hAnsi="Courier New" w:cs="Courier New"/>
-          <w:color w:val="AA5D00"/>
-        </w:rPr>
-        <w:t>476</w:t>
-      </w:r>
-      <w:r>
-        <w:rPr>
-          <w:rFonts w:ascii="Courier New" w:hAnsi="Courier New" w:cs="Courier New"/>
-          <w:color w:val="545454"/>
-        </w:rPr>
-        <w:t xml:space="preserve">, </w:t>
-      </w:r>
-      <w:r>
-        <w:rPr>
-          <w:rFonts w:ascii="Courier New" w:hAnsi="Courier New" w:cs="Courier New"/>
-          <w:color w:val="AA5D00"/>
-        </w:rPr>
-        <w:t>874</w:t>
-      </w:r>
-      <w:r>
-        <w:rPr>
-          <w:rFonts w:ascii="Courier New" w:hAnsi="Courier New" w:cs="Courier New"/>
-          <w:color w:val="545454"/>
-        </w:rPr>
-        <w:t>),</w:t>
-      </w:r>
-      <w:r>
-        <w:rPr>
-          <w:rFonts w:ascii="Courier New" w:hAnsi="Courier New" w:cs="Courier New"/>
-          <w:color w:val="545454"/>
-        </w:rPr>
-        <w:br/>
-      </w:r>
-      <w:r>
-        <w:rPr>
-          <w:rFonts w:ascii="Courier New" w:hAnsi="Courier New" w:cs="Courier New"/>
-          <w:color w:val="545454"/>
-        </w:rPr>
-        <w:tab/>
-      </w:r>
-      <w:r>
-        <w:rPr>
-          <w:rFonts w:ascii="Courier New" w:hAnsi="Courier New" w:cs="Courier New"/>
-          <w:color w:val="545454"/>
-        </w:rPr>
-        <w:tab/>
-      </w:r>
-      <w:r>
-        <w:rPr>
-          <w:rFonts w:ascii="Courier New" w:hAnsi="Courier New" w:cs="Courier New"/>
-          <w:color w:val="008000"/>
-        </w:rPr>
-        <w:t>"mouth_right"</w:t>
-      </w:r>
-      <w:r>
-        <w:rPr>
-          <w:rFonts w:ascii="Courier New" w:hAnsi="Courier New" w:cs="Courier New"/>
-          <w:color w:val="545454"/>
-        </w:rPr>
-        <w:t>: (</w:t>
-      </w:r>
-      <w:r>
-        <w:rPr>
-          <w:rFonts w:ascii="Courier New" w:hAnsi="Courier New" w:cs="Courier New"/>
-          <w:color w:val="AA5D00"/>
-        </w:rPr>
-        <w:t>672</w:t>
-      </w:r>
-      <w:r>
-        <w:rPr>
-          <w:rFonts w:ascii="Courier New" w:hAnsi="Courier New" w:cs="Courier New"/>
-          <w:color w:val="545454"/>
-        </w:rPr>
-        <w:t xml:space="preserve">, </w:t>
-      </w:r>
-      <w:r>
-        <w:rPr>
-          <w:rFonts w:ascii="Courier New" w:hAnsi="Courier New" w:cs="Courier New"/>
-          <w:color w:val="AA5D00"/>
-        </w:rPr>
-        <w:t>814</w:t>
-      </w:r>
-      <w:r>
-        <w:rPr>
-          <w:rFonts w:ascii="Courier New" w:hAnsi="Courier New" w:cs="Courier New"/>
-          <w:color w:val="545454"/>
-        </w:rPr>
-        <w:t>)</w:t>
-      </w:r>
-    </w:p>
-    <w:p>
-      <w:pPr>
-        <w:shd w:val="clear" w:color="auto" w:fill="FEFEFE"/>
-        <w:ind w:left="680" w:firstLine="340"/>
-      </w:pPr>
-      <w:r>
-        <w:rPr>
-          <w:rFonts w:ascii="Courier New" w:hAnsi="Courier New" w:cs="Courier New"/>
-          <w:color w:val="545454"/>
-        </w:rPr>
-        <w:t>}</w:t>
-      </w:r>
-      <w:r>
-        <w:rPr>
-          <w:rFonts w:ascii="Courier New" w:hAnsi="Courier New" w:cs="Courier New"/>
-          <w:color w:val="545454"/>
-        </w:rPr>
-        <w:br/>
-        <w:t>}</w:t>
-      </w:r>
-    </w:p>
-    <w:p>
-      <w:pPr>
-        <w:shd w:val="clear" w:color="auto" w:fill="FEFEFE"/>
-        <w:spacing w:line="360" w:lineRule="auto"/>
-        <w:ind w:left="340" w:firstLine="340"/>
-        <w:rPr>
-          <w:color w:val="000000" w:themeColor="text1"/>
-          <w:sz w:val="26"/>
-          <w:szCs w:val="26"/>
-          <w:lang w:val="bg-BG"/>
-        </w:rPr>
-      </w:pPr>
+          <w:sz w:val="26"/>
+          <w:szCs w:val="26"/>
+          <w:lang w:val="bg-BG"/>
+        </w:rPr>
+        <w:t>който е изграден по-подобен начин, но се изпълнява с по-голямо бързодействие, тъй като засича само лице в изображение, а не и характеристични точки в лицето. За всяко лице моделът връща като резултат масив с 4 стойности – първите две са координатите на горния ляв ъгъл на лицето, а последните 2 са дължината и широчината на лицето, като по този начин се обрисува правоъгълник около лицето, който може се изрязва от оригиналната снимка, за да се използва по-лесно и ефективно от модела за лицево верифициране</w:t>
+      </w:r>
     </w:p>
     <w:p>
       <w:pPr>
@@ -10940,503 +10516,108 @@
           <w:lang w:val="bg-BG"/>
         </w:rPr>
       </w:pPr>
-      <w:r>
-        <w:rPr>
+    </w:p>
+    <w:p>
+      <w:pPr>
+        <w:shd w:val="clear" w:color="auto" w:fill="FEFEFE"/>
+        <w:spacing w:line="360" w:lineRule="auto"/>
+        <w:ind w:firstLine="340"/>
+        <w:rPr>
+          <w:b/>
+          <w:bCs w:val="0"/>
           <w:color w:val="000000" w:themeColor="text1"/>
           <w:sz w:val="26"/>
           <w:szCs w:val="26"/>
           <w:lang w:val="bg-BG"/>
         </w:rPr>
-        <w:t xml:space="preserve">Резултатът от изпълнението на алгоритъма </w:t>
-      </w:r>
-      <w:r>
-        <w:rPr>
+      </w:pPr>
+      <w:r>
+        <w:rPr>
+          <w:b/>
+          <w:bCs w:val="0"/>
           <w:color w:val="000000" w:themeColor="text1"/>
           <w:sz w:val="26"/>
           <w:szCs w:val="26"/>
-          <w:lang w:val="en-US"/>
-        </w:rPr>
-        <w:t>e</w:t>
-      </w:r>
-      <w:r>
-        <w:rPr>
+          <w:lang w:val="bg-BG"/>
+        </w:rPr>
+        <w:t>2.</w:t>
+      </w:r>
+      <w:r>
+        <w:rPr>
+          <w:b/>
+          <w:bCs w:val="0"/>
           <w:color w:val="000000" w:themeColor="text1"/>
           <w:sz w:val="26"/>
           <w:szCs w:val="26"/>
-          <w:lang w:val="bg-BG"/>
-        </w:rPr>
-        <w:t xml:space="preserve"> обект от тип </w:t>
-      </w:r>
-      <w:r>
-        <w:rPr>
+          <w:lang w:val="ru-RU"/>
+        </w:rPr>
+        <w:t>3</w:t>
+      </w:r>
+      <w:r>
+        <w:rPr>
+          <w:b/>
+          <w:bCs w:val="0"/>
           <w:color w:val="000000" w:themeColor="text1"/>
           <w:sz w:val="26"/>
           <w:szCs w:val="26"/>
-          <w:lang w:val="en-US"/>
-        </w:rPr>
-        <w:t>JSON</w:t>
-      </w:r>
-      <w:r>
-        <w:rPr>
+          <w:lang w:val="bg-BG"/>
+        </w:rPr>
+        <w:t>.</w:t>
+      </w:r>
+      <w:r>
+        <w:rPr>
+          <w:b/>
+          <w:bCs w:val="0"/>
           <w:color w:val="000000" w:themeColor="text1"/>
           <w:sz w:val="26"/>
           <w:szCs w:val="26"/>
           <w:lang w:val="ru-RU"/>
         </w:rPr>
-        <w:t xml:space="preserve">. </w:t>
-      </w:r>
-      <w:r>
-        <w:rPr>
+        <w:t>2</w:t>
+      </w:r>
+      <w:r>
+        <w:rPr>
+          <w:b/>
+          <w:bCs w:val="0"/>
           <w:color w:val="000000" w:themeColor="text1"/>
           <w:sz w:val="26"/>
           <w:szCs w:val="26"/>
           <w:lang w:val="bg-BG"/>
         </w:rPr>
-        <w:t xml:space="preserve">Стойността на </w:t>
-      </w:r>
-      <w:r>
-        <w:rPr>
+        <w:t xml:space="preserve"> Алгорит</w:t>
+      </w:r>
+      <w:r>
+        <w:rPr>
+          <w:b/>
+          <w:bCs w:val="0"/>
           <w:color w:val="000000" w:themeColor="text1"/>
           <w:sz w:val="26"/>
           <w:szCs w:val="26"/>
           <w:lang w:val="bg-BG"/>
         </w:rPr>
-        <w:t>ключът „</w:t>
-      </w:r>
-      <w:r>
-        <w:rPr>
-          <w:rFonts w:ascii="Courier" w:hAnsi="Courier"/>
+        <w:t>ми</w:t>
+      </w:r>
+      <w:r>
+        <w:rPr>
+          <w:b/>
+          <w:bCs w:val="0"/>
           <w:color w:val="000000" w:themeColor="text1"/>
-          <w:szCs w:val="24"/>
-          <w:lang w:val="en-US"/>
-        </w:rPr>
-        <w:t>box</w:t>
-      </w:r>
-      <w:r>
-        <w:rPr>
+          <w:sz w:val="26"/>
+          <w:szCs w:val="26"/>
+          <w:lang w:val="bg-BG"/>
+        </w:rPr>
+        <w:t xml:space="preserve"> за лицево </w:t>
+      </w:r>
+      <w:r>
+        <w:rPr>
+          <w:b/>
+          <w:bCs w:val="0"/>
           <w:color w:val="000000" w:themeColor="text1"/>
           <w:sz w:val="26"/>
           <w:szCs w:val="26"/>
           <w:lang w:val="bg-BG"/>
         </w:rPr>
-        <w:t>“</w:t>
-      </w:r>
-      <w:r>
-        <w:rPr>
-          <w:color w:val="000000" w:themeColor="text1"/>
-          <w:sz w:val="26"/>
-          <w:szCs w:val="26"/>
-          <w:lang w:val="ru-RU"/>
-        </w:rPr>
-        <w:t xml:space="preserve"> </w:t>
-      </w:r>
-      <w:r>
-        <w:rPr>
-          <w:color w:val="000000" w:themeColor="text1"/>
-          <w:sz w:val="26"/>
-          <w:szCs w:val="26"/>
-          <w:lang w:val="bg-BG"/>
-        </w:rPr>
-        <w:t>е масив с 4 елемента, като първите два определят горния ляв ъгъл на правоъгълника, в който се намира лицето, а вторите два определят дължината и широчината на правоъгълника, откъдето можем да се намери долния десен ъгъл правоъгълника. По този начин се знае в рамките на кои пиксели алгоритъмът е засякъл лице. Стойността на ключът „</w:t>
-      </w:r>
-      <w:r>
-        <w:rPr>
-          <w:rFonts w:ascii="Courier" w:hAnsi="Courier"/>
-          <w:color w:val="000000" w:themeColor="text1"/>
-          <w:szCs w:val="24"/>
-          <w:lang w:val="en-US"/>
-        </w:rPr>
-        <w:t>confidence</w:t>
-      </w:r>
-      <w:r>
-        <w:rPr>
-          <w:color w:val="000000" w:themeColor="text1"/>
-          <w:sz w:val="26"/>
-          <w:szCs w:val="26"/>
-          <w:lang w:val="bg-BG"/>
-        </w:rPr>
-        <w:t>“</w:t>
-      </w:r>
-      <w:r>
-        <w:rPr>
-          <w:color w:val="000000" w:themeColor="text1"/>
-          <w:sz w:val="26"/>
-          <w:szCs w:val="26"/>
-          <w:lang w:val="ru-RU"/>
-        </w:rPr>
-        <w:t xml:space="preserve"> </w:t>
-      </w:r>
-      <w:r>
-        <w:rPr>
-          <w:color w:val="000000" w:themeColor="text1"/>
-          <w:sz w:val="26"/>
-          <w:szCs w:val="26"/>
-          <w:lang w:val="bg-BG"/>
-        </w:rPr>
-        <w:t>е между 0 и 1 и показва колко е „сигурен“ алгоритъмът, че обектът в правоъгълника е лице. Тази стойност е важна, тъй като алгоритъмът може да обрисува повече от един правоъгълник около едно и също лице и се използва, за да се определи кой правоъгълник е най-точен. Стойността на ключът „</w:t>
-      </w:r>
-      <w:proofErr w:type="spellStart"/>
-      <w:r>
-        <w:rPr>
-          <w:rFonts w:ascii="Courier" w:hAnsi="Courier"/>
-          <w:color w:val="000000" w:themeColor="text1"/>
-          <w:szCs w:val="24"/>
-          <w:lang w:val="en-US"/>
-        </w:rPr>
-        <w:t>keypoints</w:t>
-      </w:r>
-      <w:proofErr w:type="spellEnd"/>
-      <w:r>
-        <w:rPr>
-          <w:color w:val="000000" w:themeColor="text1"/>
-          <w:sz w:val="26"/>
-          <w:szCs w:val="26"/>
-          <w:lang w:val="bg-BG"/>
-        </w:rPr>
-        <w:t>“</w:t>
-      </w:r>
-      <w:r>
-        <w:rPr>
-          <w:color w:val="000000" w:themeColor="text1"/>
-          <w:sz w:val="26"/>
-          <w:szCs w:val="26"/>
-          <w:lang w:val="bg-BG"/>
-        </w:rPr>
-        <w:t xml:space="preserve"> </w:t>
-      </w:r>
-      <w:r>
-        <w:rPr>
-          <w:color w:val="000000" w:themeColor="text1"/>
-          <w:sz w:val="26"/>
-          <w:szCs w:val="26"/>
-          <w:lang w:val="bg-BG"/>
-        </w:rPr>
-        <w:t xml:space="preserve">е обект от тип </w:t>
-      </w:r>
-      <w:r>
-        <w:rPr>
-          <w:color w:val="000000" w:themeColor="text1"/>
-          <w:sz w:val="26"/>
-          <w:szCs w:val="26"/>
-          <w:lang w:val="en-US"/>
-        </w:rPr>
-        <w:t>JSON</w:t>
-      </w:r>
-      <w:r>
-        <w:rPr>
-          <w:color w:val="000000" w:themeColor="text1"/>
-          <w:sz w:val="26"/>
-          <w:szCs w:val="26"/>
-          <w:lang w:val="bg-BG"/>
-        </w:rPr>
-        <w:t xml:space="preserve">, който съдържа </w:t>
-      </w:r>
-      <w:r>
-        <w:rPr>
-          <w:color w:val="000000" w:themeColor="text1"/>
-          <w:sz w:val="26"/>
-          <w:szCs w:val="26"/>
-          <w:lang w:val="bg-BG"/>
-        </w:rPr>
-        <w:t xml:space="preserve">стойности за координатите на характеристичните точки на човешкото лице. </w:t>
-      </w:r>
-      <w:r>
-        <w:rPr>
-          <w:color w:val="000000" w:themeColor="text1"/>
-          <w:sz w:val="26"/>
-          <w:szCs w:val="26"/>
-          <w:lang w:val="bg-BG"/>
-        </w:rPr>
-        <w:t xml:space="preserve">Стойностите на </w:t>
-      </w:r>
-      <w:r>
-        <w:rPr>
-          <w:color w:val="000000" w:themeColor="text1"/>
-          <w:sz w:val="26"/>
-          <w:szCs w:val="26"/>
-          <w:lang w:val="bg-BG"/>
-        </w:rPr>
-        <w:t>„</w:t>
-      </w:r>
-      <w:r>
-        <w:rPr>
-          <w:rFonts w:ascii="Courier" w:hAnsi="Courier"/>
-          <w:color w:val="000000" w:themeColor="text1"/>
-          <w:szCs w:val="24"/>
-          <w:lang w:val="en-US"/>
-        </w:rPr>
-        <w:t>l</w:t>
-      </w:r>
-      <w:r>
-        <w:rPr>
-          <w:rFonts w:ascii="Courier" w:hAnsi="Courier"/>
-          <w:color w:val="000000" w:themeColor="text1"/>
-          <w:szCs w:val="24"/>
-          <w:lang w:val="en-US"/>
-        </w:rPr>
-        <w:t>eft</w:t>
-      </w:r>
-      <w:r>
-        <w:rPr>
-          <w:rFonts w:ascii="Courier" w:hAnsi="Courier"/>
-          <w:color w:val="000000" w:themeColor="text1"/>
-          <w:szCs w:val="24"/>
-          <w:lang w:val="ru-RU"/>
-        </w:rPr>
-        <w:t>_</w:t>
-      </w:r>
-      <w:r>
-        <w:rPr>
-          <w:rFonts w:ascii="Courier" w:hAnsi="Courier"/>
-          <w:color w:val="000000" w:themeColor="text1"/>
-          <w:szCs w:val="24"/>
-          <w:lang w:val="en-US"/>
-        </w:rPr>
-        <w:t>eye</w:t>
-      </w:r>
-      <w:r>
-        <w:rPr>
-          <w:color w:val="000000" w:themeColor="text1"/>
-          <w:sz w:val="26"/>
-          <w:szCs w:val="26"/>
-          <w:lang w:val="bg-BG"/>
-        </w:rPr>
-        <w:t>“</w:t>
-      </w:r>
-      <w:r>
-        <w:rPr>
-          <w:color w:val="000000" w:themeColor="text1"/>
-          <w:sz w:val="26"/>
-          <w:szCs w:val="26"/>
-          <w:lang w:val="ru-RU"/>
-        </w:rPr>
-        <w:t xml:space="preserve"> </w:t>
-      </w:r>
-      <w:r>
-        <w:rPr>
-          <w:color w:val="000000" w:themeColor="text1"/>
-          <w:sz w:val="26"/>
-          <w:szCs w:val="26"/>
-          <w:lang w:val="bg-BG"/>
-        </w:rPr>
-        <w:t xml:space="preserve">и </w:t>
-      </w:r>
-      <w:r>
-        <w:rPr>
-          <w:color w:val="000000" w:themeColor="text1"/>
-          <w:sz w:val="26"/>
-          <w:szCs w:val="26"/>
-          <w:lang w:val="bg-BG"/>
-        </w:rPr>
-        <w:t>„</w:t>
-      </w:r>
-      <w:r>
-        <w:rPr>
-          <w:rFonts w:ascii="Courier" w:hAnsi="Courier"/>
-          <w:color w:val="000000" w:themeColor="text1"/>
-          <w:szCs w:val="24"/>
-          <w:lang w:val="en-US"/>
-        </w:rPr>
-        <w:t>r</w:t>
-      </w:r>
-      <w:r>
-        <w:rPr>
-          <w:rFonts w:ascii="Courier" w:hAnsi="Courier"/>
-          <w:color w:val="000000" w:themeColor="text1"/>
-          <w:szCs w:val="24"/>
-          <w:lang w:val="en-US"/>
-        </w:rPr>
-        <w:t>ight</w:t>
-      </w:r>
-      <w:r>
-        <w:rPr>
-          <w:rFonts w:ascii="Courier" w:hAnsi="Courier"/>
-          <w:color w:val="000000" w:themeColor="text1"/>
-          <w:szCs w:val="24"/>
-          <w:lang w:val="ru-RU"/>
-        </w:rPr>
-        <w:t>_</w:t>
-      </w:r>
-      <w:r>
-        <w:rPr>
-          <w:rFonts w:ascii="Courier" w:hAnsi="Courier"/>
-          <w:color w:val="000000" w:themeColor="text1"/>
-          <w:szCs w:val="24"/>
-          <w:lang w:val="en-US"/>
-        </w:rPr>
-        <w:t>eye</w:t>
-      </w:r>
-      <w:r>
-        <w:rPr>
-          <w:color w:val="000000" w:themeColor="text1"/>
-          <w:sz w:val="26"/>
-          <w:szCs w:val="26"/>
-          <w:lang w:val="ru-RU"/>
-        </w:rPr>
-        <w:t>“</w:t>
-      </w:r>
-      <w:r>
-        <w:rPr>
-          <w:color w:val="000000" w:themeColor="text1"/>
-          <w:sz w:val="26"/>
-          <w:szCs w:val="26"/>
-          <w:lang w:val="ru-RU"/>
-        </w:rPr>
-        <w:t xml:space="preserve"> </w:t>
-      </w:r>
-      <w:r>
-        <w:rPr>
-          <w:color w:val="000000" w:themeColor="text1"/>
-          <w:sz w:val="26"/>
-          <w:szCs w:val="26"/>
-          <w:lang w:val="bg-BG"/>
-        </w:rPr>
-        <w:t xml:space="preserve">показват координатите на зениците съответно на лявото и дясното око, </w:t>
-      </w:r>
-      <w:r>
-        <w:rPr>
-          <w:color w:val="000000" w:themeColor="text1"/>
-          <w:sz w:val="26"/>
-          <w:szCs w:val="26"/>
-          <w:lang w:val="bg-BG"/>
-        </w:rPr>
-        <w:t>„</w:t>
-      </w:r>
-      <w:r>
-        <w:rPr>
-          <w:rFonts w:ascii="Courier" w:hAnsi="Courier"/>
-          <w:color w:val="000000" w:themeColor="text1"/>
-          <w:szCs w:val="24"/>
-          <w:lang w:val="en-US"/>
-        </w:rPr>
-        <w:t>nose</w:t>
-      </w:r>
-      <w:r>
-        <w:rPr>
-          <w:color w:val="000000" w:themeColor="text1"/>
-          <w:sz w:val="26"/>
-          <w:szCs w:val="26"/>
-          <w:lang w:val="bg-BG"/>
-        </w:rPr>
-        <w:t xml:space="preserve">“ показва координатите на върха на носа, а </w:t>
-      </w:r>
-      <w:r>
-        <w:rPr>
-          <w:color w:val="000000" w:themeColor="text1"/>
-          <w:sz w:val="26"/>
-          <w:szCs w:val="26"/>
-          <w:lang w:val="bg-BG"/>
-        </w:rPr>
-        <w:lastRenderedPageBreak/>
-        <w:t>„</w:t>
-      </w:r>
-      <w:r>
-        <w:rPr>
-          <w:rFonts w:ascii="Courier" w:hAnsi="Courier"/>
-          <w:color w:val="000000" w:themeColor="text1"/>
-          <w:szCs w:val="24"/>
-          <w:lang w:val="en-US"/>
-        </w:rPr>
-        <w:t>mouth</w:t>
-      </w:r>
-      <w:r>
-        <w:rPr>
-          <w:rFonts w:ascii="Courier" w:hAnsi="Courier"/>
-          <w:color w:val="000000" w:themeColor="text1"/>
-          <w:szCs w:val="24"/>
-          <w:lang w:val="ru-RU"/>
-        </w:rPr>
-        <w:t>_</w:t>
-      </w:r>
-      <w:r>
-        <w:rPr>
-          <w:rFonts w:ascii="Courier" w:hAnsi="Courier"/>
-          <w:color w:val="000000" w:themeColor="text1"/>
-          <w:szCs w:val="24"/>
-          <w:lang w:val="en-US"/>
-        </w:rPr>
-        <w:t>left</w:t>
-      </w:r>
-      <w:r>
-        <w:rPr>
-          <w:color w:val="000000" w:themeColor="text1"/>
-          <w:sz w:val="26"/>
-          <w:szCs w:val="26"/>
-          <w:lang w:val="bg-BG"/>
-        </w:rPr>
-        <w:t>“</w:t>
-      </w:r>
-      <w:r>
-        <w:rPr>
-          <w:color w:val="000000" w:themeColor="text1"/>
-          <w:sz w:val="26"/>
-          <w:szCs w:val="26"/>
-          <w:lang w:val="ru-RU"/>
-        </w:rPr>
-        <w:t xml:space="preserve"> </w:t>
-      </w:r>
-      <w:r>
-        <w:rPr>
-          <w:color w:val="000000" w:themeColor="text1"/>
-          <w:sz w:val="26"/>
-          <w:szCs w:val="26"/>
-          <w:lang w:val="bg-BG"/>
-        </w:rPr>
-        <w:t>и „</w:t>
-      </w:r>
-      <w:r>
-        <w:rPr>
-          <w:rFonts w:ascii="Courier" w:hAnsi="Courier"/>
-          <w:color w:val="000000" w:themeColor="text1"/>
-          <w:szCs w:val="24"/>
-          <w:lang w:val="en-US"/>
-        </w:rPr>
-        <w:t>mouth</w:t>
-      </w:r>
-      <w:r>
-        <w:rPr>
-          <w:rFonts w:ascii="Courier" w:hAnsi="Courier"/>
-          <w:color w:val="000000" w:themeColor="text1"/>
-          <w:szCs w:val="24"/>
-          <w:lang w:val="ru-RU"/>
-        </w:rPr>
-        <w:t>_</w:t>
-      </w:r>
-      <w:r>
-        <w:rPr>
-          <w:rFonts w:ascii="Courier" w:hAnsi="Courier"/>
-          <w:color w:val="000000" w:themeColor="text1"/>
-          <w:szCs w:val="24"/>
-          <w:lang w:val="en-US"/>
-        </w:rPr>
-        <w:t>right</w:t>
-      </w:r>
-      <w:r>
-        <w:rPr>
-          <w:color w:val="000000" w:themeColor="text1"/>
-          <w:sz w:val="26"/>
-          <w:szCs w:val="26"/>
-          <w:lang w:val="bg-BG"/>
-        </w:rPr>
-        <w:t>“</w:t>
-      </w:r>
-      <w:r>
-        <w:rPr>
-          <w:color w:val="000000" w:themeColor="text1"/>
-          <w:sz w:val="26"/>
-          <w:szCs w:val="26"/>
-          <w:lang w:val="ru-RU"/>
-        </w:rPr>
-        <w:t xml:space="preserve"> </w:t>
-      </w:r>
-      <w:r>
-        <w:rPr>
-          <w:color w:val="000000" w:themeColor="text1"/>
-          <w:sz w:val="26"/>
-          <w:szCs w:val="26"/>
-          <w:lang w:val="bg-BG"/>
-        </w:rPr>
-        <w:t>са координатите съответно на левия и десния връх на устата. Ако в изображението алгоритъмът засече повече от едно човешки лица, то тогава резултатът ще бъде масив с големина броят на засечените лица, а всеки елемент ще съдържа стойностите за отделно лице.</w:t>
+        <w:t>верифициране</w:t>
       </w:r>
     </w:p>
     <w:p>
@@ -11452,108 +10633,246 @@
           <w:lang w:val="bg-BG"/>
         </w:rPr>
       </w:pPr>
-    </w:p>
-    <w:p>
-      <w:pPr>
-        <w:shd w:val="clear" w:color="auto" w:fill="FEFEFE"/>
-        <w:spacing w:line="360" w:lineRule="auto"/>
-        <w:ind w:firstLine="340"/>
-        <w:rPr>
-          <w:b/>
-          <w:bCs w:val="0"/>
+      <w:r>
+        <w:rPr>
           <w:color w:val="000000" w:themeColor="text1"/>
           <w:sz w:val="26"/>
           <w:szCs w:val="26"/>
           <w:lang w:val="bg-BG"/>
         </w:rPr>
-      </w:pPr>
-      <w:r>
-        <w:rPr>
-          <w:b/>
-          <w:bCs w:val="0"/>
+        <w:t xml:space="preserve">Както при лицевото засичане, така и при лицевото верифициране </w:t>
+      </w:r>
+      <w:proofErr w:type="spellStart"/>
+      <w:r>
+        <w:rPr>
           <w:color w:val="000000" w:themeColor="text1"/>
           <w:sz w:val="26"/>
           <w:szCs w:val="26"/>
           <w:lang w:val="bg-BG"/>
         </w:rPr>
-        <w:t>2.</w:t>
-      </w:r>
-      <w:r>
-        <w:rPr>
-          <w:b/>
-          <w:bCs w:val="0"/>
+        <w:t>невронните</w:t>
+      </w:r>
+      <w:proofErr w:type="spellEnd"/>
+      <w:r>
+        <w:rPr>
           <w:color w:val="000000" w:themeColor="text1"/>
           <w:sz w:val="26"/>
           <w:szCs w:val="26"/>
-          <w:lang w:val="ru-RU"/>
-        </w:rPr>
-        <w:t>3</w:t>
-      </w:r>
-      <w:r>
-        <w:rPr>
-          <w:b/>
-          <w:bCs w:val="0"/>
+          <w:lang w:val="bg-BG"/>
+        </w:rPr>
+        <w:t xml:space="preserve"> мрежи водят до най-точни резултати. Един от най-известните модели за лицево верифициране е </w:t>
+      </w:r>
+      <w:r>
+        <w:rPr>
           <w:color w:val="000000" w:themeColor="text1"/>
           <w:sz w:val="26"/>
           <w:szCs w:val="26"/>
-          <w:lang w:val="bg-BG"/>
-        </w:rPr>
-        <w:t>.</w:t>
-      </w:r>
-      <w:r>
-        <w:rPr>
-          <w:b/>
-          <w:bCs w:val="0"/>
+          <w:lang w:val="en-US"/>
+        </w:rPr>
+        <w:t>VGG</w:t>
+      </w:r>
+      <w:r>
+        <w:rPr>
           <w:color w:val="000000" w:themeColor="text1"/>
           <w:sz w:val="26"/>
           <w:szCs w:val="26"/>
           <w:lang w:val="ru-RU"/>
         </w:rPr>
-        <w:t>2</w:t>
-      </w:r>
-      <w:r>
-        <w:rPr>
-          <w:b/>
-          <w:bCs w:val="0"/>
+        <w:t>-</w:t>
+      </w:r>
+      <w:r>
+        <w:rPr>
           <w:color w:val="000000" w:themeColor="text1"/>
           <w:sz w:val="26"/>
           <w:szCs w:val="26"/>
-          <w:lang w:val="bg-BG"/>
-        </w:rPr>
-        <w:t xml:space="preserve"> Алгорит</w:t>
-      </w:r>
-      <w:r>
-        <w:rPr>
-          <w:b/>
-          <w:bCs w:val="0"/>
+          <w:lang w:val="en-US"/>
+        </w:rPr>
+        <w:t>Face</w:t>
+      </w:r>
+      <w:r>
+        <w:rPr>
           <w:color w:val="000000" w:themeColor="text1"/>
           <w:sz w:val="26"/>
           <w:szCs w:val="26"/>
-          <w:lang w:val="bg-BG"/>
-        </w:rPr>
-        <w:t>ми</w:t>
-      </w:r>
-      <w:r>
-        <w:rPr>
-          <w:b/>
-          <w:bCs w:val="0"/>
+          <w:lang w:val="ru-RU"/>
+        </w:rPr>
+        <w:t xml:space="preserve">, </w:t>
+      </w:r>
+      <w:r>
+        <w:rPr>
           <w:color w:val="000000" w:themeColor="text1"/>
           <w:sz w:val="26"/>
           <w:szCs w:val="26"/>
           <w:lang w:val="bg-BG"/>
         </w:rPr>
-        <w:t xml:space="preserve"> за лицево </w:t>
-      </w:r>
-      <w:r>
-        <w:rPr>
-          <w:b/>
-          <w:bCs w:val="0"/>
+        <w:t xml:space="preserve">разработен от специалисти от </w:t>
+      </w:r>
+      <w:r>
+        <w:rPr>
           <w:color w:val="000000" w:themeColor="text1"/>
           <w:sz w:val="26"/>
           <w:szCs w:val="26"/>
           <w:lang w:val="bg-BG"/>
         </w:rPr>
-        <w:t>верифициране</w:t>
+        <w:t xml:space="preserve">Оксфордски </w:t>
+      </w:r>
+      <w:r>
+        <w:rPr>
+          <w:color w:val="000000" w:themeColor="text1"/>
+          <w:sz w:val="26"/>
+          <w:szCs w:val="26"/>
+          <w:lang w:val="bg-BG"/>
+        </w:rPr>
+        <w:t xml:space="preserve">университет. </w:t>
+      </w:r>
+      <w:r>
+        <w:rPr>
+          <w:color w:val="000000" w:themeColor="text1"/>
+          <w:sz w:val="26"/>
+          <w:szCs w:val="26"/>
+          <w:lang w:val="bg-BG"/>
+        </w:rPr>
+        <w:t xml:space="preserve">Алгоритъмът за лицево верифициране приема изображение, съдържащо лице и създава </w:t>
+      </w:r>
+      <w:proofErr w:type="spellStart"/>
+      <w:r>
+        <w:rPr>
+          <w:color w:val="000000" w:themeColor="text1"/>
+          <w:sz w:val="26"/>
+          <w:szCs w:val="26"/>
+          <w:lang w:val="bg-BG"/>
+        </w:rPr>
+        <w:t>т.нар</w:t>
+      </w:r>
+      <w:proofErr w:type="spellEnd"/>
+      <w:r>
+        <w:rPr>
+          <w:color w:val="000000" w:themeColor="text1"/>
+          <w:sz w:val="26"/>
+          <w:szCs w:val="26"/>
+          <w:lang w:val="bg-BG"/>
+        </w:rPr>
+        <w:t xml:space="preserve"> </w:t>
+      </w:r>
+      <w:r>
+        <w:rPr>
+          <w:color w:val="000000" w:themeColor="text1"/>
+          <w:sz w:val="26"/>
+          <w:szCs w:val="26"/>
+          <w:lang w:val="bg-BG"/>
+        </w:rPr>
+        <w:t>„</w:t>
+      </w:r>
+      <w:r>
+        <w:rPr>
+          <w:i/>
+          <w:iCs/>
+          <w:color w:val="000000" w:themeColor="text1"/>
+          <w:sz w:val="26"/>
+          <w:szCs w:val="26"/>
+          <w:lang w:val="en-US"/>
+        </w:rPr>
+        <w:t>face</w:t>
+      </w:r>
+      <w:r>
+        <w:rPr>
+          <w:i/>
+          <w:iCs/>
+          <w:color w:val="000000" w:themeColor="text1"/>
+          <w:sz w:val="26"/>
+          <w:szCs w:val="26"/>
+          <w:lang w:val="ru-RU"/>
+        </w:rPr>
+        <w:t xml:space="preserve"> </w:t>
+      </w:r>
+      <w:r>
+        <w:rPr>
+          <w:i/>
+          <w:iCs/>
+          <w:color w:val="000000" w:themeColor="text1"/>
+          <w:sz w:val="26"/>
+          <w:szCs w:val="26"/>
+          <w:lang w:val="en-US"/>
+        </w:rPr>
+        <w:t>embedding</w:t>
+      </w:r>
+      <w:r>
+        <w:rPr>
+          <w:color w:val="000000" w:themeColor="text1"/>
+          <w:sz w:val="26"/>
+          <w:szCs w:val="26"/>
+          <w:lang w:val="bg-BG"/>
+        </w:rPr>
+        <w:t>“</w:t>
+      </w:r>
+      <w:r>
+        <w:rPr>
+          <w:color w:val="000000" w:themeColor="text1"/>
+          <w:sz w:val="26"/>
+          <w:szCs w:val="26"/>
+          <w:lang w:val="ru-RU"/>
+        </w:rPr>
+        <w:t xml:space="preserve">, </w:t>
+      </w:r>
+      <w:r>
+        <w:rPr>
+          <w:color w:val="000000" w:themeColor="text1"/>
+          <w:sz w:val="26"/>
+          <w:szCs w:val="26"/>
+          <w:lang w:val="bg-BG"/>
+        </w:rPr>
+        <w:t xml:space="preserve">което представлява вектор в 128 измерения, като всяко измерения представлява различна част от </w:t>
+      </w:r>
+      <w:r>
+        <w:rPr>
+          <w:color w:val="000000" w:themeColor="text1"/>
+          <w:sz w:val="26"/>
+          <w:szCs w:val="26"/>
+          <w:lang w:val="bg-BG"/>
+        </w:rPr>
+        <w:t xml:space="preserve">този </w:t>
+      </w:r>
+      <w:r>
+        <w:rPr>
+          <w:i/>
+          <w:iCs/>
+          <w:color w:val="000000" w:themeColor="text1"/>
+          <w:sz w:val="26"/>
+          <w:szCs w:val="26"/>
+          <w:lang w:val="en-US"/>
+        </w:rPr>
+        <w:t>face</w:t>
+      </w:r>
+      <w:r>
+        <w:rPr>
+          <w:i/>
+          <w:iCs/>
+          <w:color w:val="000000" w:themeColor="text1"/>
+          <w:sz w:val="26"/>
+          <w:szCs w:val="26"/>
+          <w:lang w:val="ru-RU"/>
+        </w:rPr>
+        <w:t xml:space="preserve"> </w:t>
+      </w:r>
+      <w:r>
+        <w:rPr>
+          <w:i/>
+          <w:iCs/>
+          <w:color w:val="000000" w:themeColor="text1"/>
+          <w:sz w:val="26"/>
+          <w:szCs w:val="26"/>
+          <w:lang w:val="en-US"/>
+        </w:rPr>
+        <w:t>embedding</w:t>
+      </w:r>
+      <w:r>
+        <w:rPr>
+          <w:color w:val="000000" w:themeColor="text1"/>
+          <w:sz w:val="26"/>
+          <w:szCs w:val="26"/>
+          <w:lang w:val="bg-BG"/>
+        </w:rPr>
+        <w:t>. Този вектор пази информация за много разстояния между характеристичните части на човешкото лице – разстоянието между зениците на двете очи, разстоянието между вътрешния и външния ъгъл на всяко око и други.</w:t>
       </w:r>
     </w:p>
     <w:p>
@@ -11576,9 +10895,8 @@
           <w:szCs w:val="26"/>
           <w:lang w:val="bg-BG"/>
         </w:rPr>
-        <w:t xml:space="preserve">Както при лицевото засичане, така и при лицевото верифициране </w:t>
-      </w:r>
-      <w:proofErr w:type="spellStart"/>
+        <w:t xml:space="preserve">При трениране на алгоритъма за лицево верифициране </w:t>
+      </w:r>
       <w:r>
         <w:rPr>
           <w:color w:val="000000" w:themeColor="text1"/>
@@ -11586,9 +10904,8 @@
           <w:szCs w:val="26"/>
           <w:lang w:val="bg-BG"/>
         </w:rPr>
-        <w:t>невронните</w:t>
-      </w:r>
-      <w:proofErr w:type="spellEnd"/>
+        <w:t xml:space="preserve">се използва метода </w:t>
+      </w:r>
       <w:r>
         <w:rPr>
           <w:color w:val="000000" w:themeColor="text1"/>
@@ -11596,52 +10913,58 @@
           <w:szCs w:val="26"/>
           <w:lang w:val="bg-BG"/>
         </w:rPr>
-        <w:t xml:space="preserve"> мрежи водят до най-точни резултати. Един от най-известните модели за лицево верифициране е </w:t>
-      </w:r>
-      <w:r>
-        <w:rPr>
+        <w:t>„</w:t>
+      </w:r>
+      <w:r>
+        <w:rPr>
+          <w:i/>
+          <w:iCs/>
           <w:color w:val="000000" w:themeColor="text1"/>
           <w:sz w:val="26"/>
           <w:szCs w:val="26"/>
           <w:lang w:val="en-US"/>
         </w:rPr>
-        <w:t>VGG</w:t>
-      </w:r>
-      <w:r>
-        <w:rPr>
+        <w:t>triplet</w:t>
+      </w:r>
+      <w:r>
+        <w:rPr>
+          <w:i/>
+          <w:iCs/>
           <w:color w:val="000000" w:themeColor="text1"/>
           <w:sz w:val="26"/>
           <w:szCs w:val="26"/>
           <w:lang w:val="ru-RU"/>
         </w:rPr>
-        <w:t>-</w:t>
-      </w:r>
-      <w:r>
-        <w:rPr>
+        <w:t xml:space="preserve"> </w:t>
+      </w:r>
+      <w:r>
+        <w:rPr>
+          <w:i/>
+          <w:iCs/>
           <w:color w:val="000000" w:themeColor="text1"/>
           <w:sz w:val="26"/>
           <w:szCs w:val="26"/>
           <w:lang w:val="en-US"/>
         </w:rPr>
-        <w:t>Face</w:t>
+        <w:t>loss</w:t>
       </w:r>
       <w:r>
         <w:rPr>
           <w:color w:val="000000" w:themeColor="text1"/>
           <w:sz w:val="26"/>
           <w:szCs w:val="26"/>
-          <w:lang w:val="ru-RU"/>
-        </w:rPr>
-        <w:t xml:space="preserve">, </w:t>
+          <w:lang w:val="bg-BG"/>
+        </w:rPr>
+        <w:t>“</w:t>
       </w:r>
       <w:r>
         <w:rPr>
           <w:color w:val="000000" w:themeColor="text1"/>
           <w:sz w:val="26"/>
           <w:szCs w:val="26"/>
-          <w:lang w:val="bg-BG"/>
-        </w:rPr>
-        <w:t xml:space="preserve">разработен от специалисти от </w:t>
+          <w:lang w:val="ru-RU"/>
+        </w:rPr>
+        <w:t xml:space="preserve">. </w:t>
       </w:r>
       <w:r>
         <w:rPr>
@@ -11650,7 +10973,7 @@
           <w:szCs w:val="26"/>
           <w:lang w:val="bg-BG"/>
         </w:rPr>
-        <w:t xml:space="preserve">Оксфордски </w:t>
+        <w:t xml:space="preserve">За неговата реализация се използват три изображения на човешки </w:t>
       </w:r>
       <w:r>
         <w:rPr>
@@ -11659,257 +10982,8 @@
           <w:szCs w:val="26"/>
           <w:lang w:val="bg-BG"/>
         </w:rPr>
-        <w:t xml:space="preserve">университет. </w:t>
-      </w:r>
-      <w:r>
-        <w:rPr>
-          <w:color w:val="000000" w:themeColor="text1"/>
-          <w:sz w:val="26"/>
-          <w:szCs w:val="26"/>
-          <w:lang w:val="bg-BG"/>
-        </w:rPr>
-        <w:t xml:space="preserve">Алгоритъмът за лицево верифициране приема изображение, съдържащо лице и създава </w:t>
-      </w:r>
-      <w:proofErr w:type="spellStart"/>
-      <w:r>
-        <w:rPr>
-          <w:color w:val="000000" w:themeColor="text1"/>
-          <w:sz w:val="26"/>
-          <w:szCs w:val="26"/>
-          <w:lang w:val="bg-BG"/>
-        </w:rPr>
-        <w:t>т.нар</w:t>
-      </w:r>
-      <w:proofErr w:type="spellEnd"/>
-      <w:r>
-        <w:rPr>
-          <w:color w:val="000000" w:themeColor="text1"/>
-          <w:sz w:val="26"/>
-          <w:szCs w:val="26"/>
-          <w:lang w:val="bg-BG"/>
-        </w:rPr>
-        <w:t xml:space="preserve"> </w:t>
-      </w:r>
-      <w:r>
-        <w:rPr>
-          <w:color w:val="000000" w:themeColor="text1"/>
-          <w:sz w:val="26"/>
-          <w:szCs w:val="26"/>
-          <w:lang w:val="bg-BG"/>
-        </w:rPr>
-        <w:t>„</w:t>
-      </w:r>
-      <w:r>
-        <w:rPr>
-          <w:i/>
-          <w:iCs/>
-          <w:color w:val="000000" w:themeColor="text1"/>
-          <w:sz w:val="26"/>
-          <w:szCs w:val="26"/>
-          <w:lang w:val="en-US"/>
-        </w:rPr>
-        <w:t>face</w:t>
-      </w:r>
-      <w:r>
-        <w:rPr>
-          <w:i/>
-          <w:iCs/>
-          <w:color w:val="000000" w:themeColor="text1"/>
-          <w:sz w:val="26"/>
-          <w:szCs w:val="26"/>
-          <w:lang w:val="ru-RU"/>
-        </w:rPr>
-        <w:t xml:space="preserve"> </w:t>
-      </w:r>
-      <w:r>
-        <w:rPr>
-          <w:i/>
-          <w:iCs/>
-          <w:color w:val="000000" w:themeColor="text1"/>
-          <w:sz w:val="26"/>
-          <w:szCs w:val="26"/>
-          <w:lang w:val="en-US"/>
-        </w:rPr>
-        <w:t>embedding</w:t>
-      </w:r>
-      <w:r>
-        <w:rPr>
-          <w:color w:val="000000" w:themeColor="text1"/>
-          <w:sz w:val="26"/>
-          <w:szCs w:val="26"/>
-          <w:lang w:val="bg-BG"/>
-        </w:rPr>
-        <w:t>“</w:t>
-      </w:r>
-      <w:r>
-        <w:rPr>
-          <w:color w:val="000000" w:themeColor="text1"/>
-          <w:sz w:val="26"/>
-          <w:szCs w:val="26"/>
-          <w:lang w:val="ru-RU"/>
-        </w:rPr>
-        <w:t xml:space="preserve">, </w:t>
-      </w:r>
-      <w:r>
-        <w:rPr>
-          <w:color w:val="000000" w:themeColor="text1"/>
-          <w:sz w:val="26"/>
-          <w:szCs w:val="26"/>
-          <w:lang w:val="bg-BG"/>
-        </w:rPr>
-        <w:t xml:space="preserve">което представлява вектор в 128 измерения, като всяко измерения представлява различна част от </w:t>
-      </w:r>
-      <w:r>
-        <w:rPr>
-          <w:color w:val="000000" w:themeColor="text1"/>
-          <w:sz w:val="26"/>
-          <w:szCs w:val="26"/>
-          <w:lang w:val="bg-BG"/>
-        </w:rPr>
-        <w:t xml:space="preserve">този </w:t>
-      </w:r>
-      <w:r>
-        <w:rPr>
-          <w:i/>
-          <w:iCs/>
-          <w:color w:val="000000" w:themeColor="text1"/>
-          <w:sz w:val="26"/>
-          <w:szCs w:val="26"/>
-          <w:lang w:val="en-US"/>
-        </w:rPr>
-        <w:t>face</w:t>
-      </w:r>
-      <w:r>
-        <w:rPr>
-          <w:i/>
-          <w:iCs/>
-          <w:color w:val="000000" w:themeColor="text1"/>
-          <w:sz w:val="26"/>
-          <w:szCs w:val="26"/>
-          <w:lang w:val="ru-RU"/>
-        </w:rPr>
-        <w:t xml:space="preserve"> </w:t>
-      </w:r>
-      <w:r>
-        <w:rPr>
-          <w:i/>
-          <w:iCs/>
-          <w:color w:val="000000" w:themeColor="text1"/>
-          <w:sz w:val="26"/>
-          <w:szCs w:val="26"/>
-          <w:lang w:val="en-US"/>
-        </w:rPr>
-        <w:t>embedding</w:t>
-      </w:r>
-      <w:r>
-        <w:rPr>
-          <w:color w:val="000000" w:themeColor="text1"/>
-          <w:sz w:val="26"/>
-          <w:szCs w:val="26"/>
-          <w:lang w:val="bg-BG"/>
-        </w:rPr>
-        <w:t>. Този вектор пази информация за много разстояния между характеристичните части на човешкото лице – разстоянието между зениците на двете очи, разстоянието между вътрешния и външния ъгъл на всяко око и други.</w:t>
-      </w:r>
-    </w:p>
-    <w:p>
-      <w:pPr>
-        <w:shd w:val="clear" w:color="auto" w:fill="FEFEFE"/>
-        <w:spacing w:line="360" w:lineRule="auto"/>
-        <w:ind w:left="340" w:firstLine="340"/>
-        <w:jc w:val="both"/>
-        <w:rPr>
-          <w:color w:val="000000" w:themeColor="text1"/>
-          <w:sz w:val="26"/>
-          <w:szCs w:val="26"/>
-          <w:lang w:val="bg-BG"/>
-        </w:rPr>
-      </w:pPr>
-      <w:r>
-        <w:rPr>
-          <w:color w:val="000000" w:themeColor="text1"/>
-          <w:sz w:val="26"/>
-          <w:szCs w:val="26"/>
-          <w:lang w:val="bg-BG"/>
-        </w:rPr>
-        <w:t xml:space="preserve">При трениране на алгоритъма за лицево верифициране </w:t>
-      </w:r>
-      <w:r>
-        <w:rPr>
-          <w:color w:val="000000" w:themeColor="text1"/>
-          <w:sz w:val="26"/>
-          <w:szCs w:val="26"/>
-          <w:lang w:val="bg-BG"/>
-        </w:rPr>
-        <w:t xml:space="preserve">се използва метода </w:t>
-      </w:r>
-      <w:r>
-        <w:rPr>
-          <w:color w:val="000000" w:themeColor="text1"/>
-          <w:sz w:val="26"/>
-          <w:szCs w:val="26"/>
-          <w:lang w:val="bg-BG"/>
-        </w:rPr>
-        <w:t>„</w:t>
-      </w:r>
-      <w:r>
-        <w:rPr>
-          <w:i/>
-          <w:iCs/>
-          <w:color w:val="000000" w:themeColor="text1"/>
-          <w:sz w:val="26"/>
-          <w:szCs w:val="26"/>
-          <w:lang w:val="en-US"/>
-        </w:rPr>
-        <w:t>triplet</w:t>
-      </w:r>
-      <w:r>
-        <w:rPr>
-          <w:i/>
-          <w:iCs/>
-          <w:color w:val="000000" w:themeColor="text1"/>
-          <w:sz w:val="26"/>
-          <w:szCs w:val="26"/>
-          <w:lang w:val="ru-RU"/>
-        </w:rPr>
-        <w:t xml:space="preserve"> </w:t>
-      </w:r>
-      <w:r>
-        <w:rPr>
-          <w:i/>
-          <w:iCs/>
-          <w:color w:val="000000" w:themeColor="text1"/>
-          <w:sz w:val="26"/>
-          <w:szCs w:val="26"/>
-          <w:lang w:val="en-US"/>
-        </w:rPr>
-        <w:t>loss</w:t>
-      </w:r>
-      <w:r>
-        <w:rPr>
-          <w:color w:val="000000" w:themeColor="text1"/>
-          <w:sz w:val="26"/>
-          <w:szCs w:val="26"/>
-          <w:lang w:val="bg-BG"/>
-        </w:rPr>
-        <w:t>“</w:t>
-      </w:r>
-      <w:r>
-        <w:rPr>
-          <w:color w:val="000000" w:themeColor="text1"/>
-          <w:sz w:val="26"/>
-          <w:szCs w:val="26"/>
-          <w:lang w:val="ru-RU"/>
-        </w:rPr>
-        <w:t xml:space="preserve">. </w:t>
-      </w:r>
-      <w:r>
-        <w:rPr>
-          <w:color w:val="000000" w:themeColor="text1"/>
-          <w:sz w:val="26"/>
-          <w:szCs w:val="26"/>
-          <w:lang w:val="bg-BG"/>
-        </w:rPr>
-        <w:t>За неговата реализация се използват три изображения на човешки лица – базова снимка, вярна снимка и грешна снимка. Базовата снимка е снимката, върху която се тренира, вярната снимка е на същото лице, а грешната снимка е на друго лице. По този начин алгоритъмът се „учи“ как да разграничава отделните лица</w:t>
+        <w:lastRenderedPageBreak/>
+        <w:t>лица – базова снимка, вярна снимка и грешна снимка. Базовата снимка е снимката, върху която се тренира, вярната снимка е на същото лице, а грешната снимка е на друго лице. По този начин алгоритъмът се „учи“ как да разграничава отделните лица</w:t>
       </w:r>
       <w:r>
         <w:rPr>
@@ -12630,17 +11704,7 @@
           <w:szCs w:val="26"/>
           <w:lang w:val="bg-BG"/>
         </w:rPr>
-        <w:t xml:space="preserve">е допустимата граница между вярната и грешната снимка. Тази граница се въвежда, за да има по-голямо разграничение между отделни лица и да може да се разграничават хора, които си приличат в лицето. </w:t>
-      </w:r>
-      <w:r>
-        <w:rPr>
-          <w:rFonts w:eastAsiaTheme="minorEastAsia"/>
-          <w:sz w:val="26"/>
-          <w:szCs w:val="26"/>
-          <w:lang w:val="bg-BG"/>
-        </w:rPr>
-        <w:lastRenderedPageBreak/>
-        <w:t>За трениране на алгоритъма за лицево верифициране се използва следната формула</w:t>
+        <w:t>е допустимата граница между вярната и грешната снимка. Тази граница се въвежда, за да има по-голямо разграничение между отделни лица и да може да се разграничават хора, които си приличат в лицето. За трениране на алгоритъма за лицево верифициране се използва следната формула</w:t>
       </w:r>
       <w:r>
         <w:rPr>
@@ -13275,17 +12339,7 @@
           <w:szCs w:val="26"/>
           <w:lang w:val="bg-BG"/>
         </w:rPr>
-        <w:t>“</w:t>
-      </w:r>
-      <w:r>
-        <w:rPr>
-          <w:rFonts w:eastAsiaTheme="minorEastAsia"/>
-          <w:iCs/>
-          <w:sz w:val="26"/>
-          <w:szCs w:val="26"/>
-          <w:lang w:val="bg-BG"/>
-        </w:rPr>
-        <w:t>:</w:t>
+        <w:t>“:</w:t>
       </w:r>
     </w:p>
     <w:p>
@@ -13713,6 +12767,7 @@
           <w:szCs w:val="24"/>
           <w:lang w:eastAsia="en-GB"/>
         </w:rPr>
+        <w:lastRenderedPageBreak/>
         <w:t xml:space="preserve">├── </w:t>
       </w:r>
       <w:r>
@@ -14564,18 +13619,7 @@
           <w:szCs w:val="26"/>
           <w:lang w:val="bg-BG"/>
         </w:rPr>
-        <w:t xml:space="preserve">“ се намира кода за </w:t>
-      </w:r>
-      <w:r>
-        <w:rPr>
-          <w:rFonts w:eastAsiaTheme="minorEastAsia"/>
-          <w:iCs/>
-          <w:sz w:val="26"/>
-          <w:szCs w:val="26"/>
-          <w:lang w:val="bg-BG"/>
-        </w:rPr>
-        <w:lastRenderedPageBreak/>
-        <w:t>сглобяване на приложението. Файлът „</w:t>
+        <w:t>“ се намира кода за сглобяване на приложението. Файлът „</w:t>
       </w:r>
       <w:r>
         <w:rPr>
@@ -15355,7 +14399,7 @@
           <w:szCs w:val="26"/>
           <w:lang w:val="bg-BG"/>
         </w:rPr>
-        <w:t xml:space="preserve">програмният език за разработване на приложения за </w:t>
+        <w:t xml:space="preserve">програмният език за </w:t>
       </w:r>
       <w:r>
         <w:rPr>
@@ -15363,6 +14407,17 @@
           <w:iCs/>
           <w:sz w:val="26"/>
           <w:szCs w:val="26"/>
+          <w:lang w:val="bg-BG"/>
+        </w:rPr>
+        <w:lastRenderedPageBreak/>
+        <w:t xml:space="preserve">разработване на приложения за </w:t>
+      </w:r>
+      <w:r>
+        <w:rPr>
+          <w:rFonts w:eastAsiaTheme="minorEastAsia"/>
+          <w:iCs/>
+          <w:sz w:val="26"/>
+          <w:szCs w:val="26"/>
           <w:lang w:val="en-US"/>
         </w:rPr>
         <w:t>Android</w:t>
@@ -15441,14 +14496,24 @@
       </w:r>
       <w:r>
         <w:rPr>
+          <w:rFonts w:ascii="Courier" w:eastAsiaTheme="minorEastAsia" w:hAnsi="Courier"/>
+          <w:iCs/>
+          <w:szCs w:val="24"/>
+          <w:lang w:val="en-US"/>
+        </w:rPr>
+        <w:t>models</w:t>
+      </w:r>
+      <w:r>
+        <w:rPr>
           <w:rFonts w:eastAsiaTheme="minorEastAsia"/>
           <w:iCs/>
           <w:sz w:val="26"/>
           <w:szCs w:val="26"/>
-          <w:lang w:val="en-US"/>
-        </w:rPr>
-        <w:t>models</w:t>
-      </w:r>
+          <w:lang w:val="bg-BG"/>
+        </w:rPr>
+        <w:t xml:space="preserve">“ съдържа различни помощни класове, които се използват в приложението. В </w:t>
+      </w:r>
+      <w:proofErr w:type="spellStart"/>
       <w:r>
         <w:rPr>
           <w:rFonts w:eastAsiaTheme="minorEastAsia"/>
@@ -15457,7 +14522,47 @@
           <w:szCs w:val="26"/>
           <w:lang w:val="bg-BG"/>
         </w:rPr>
-        <w:t xml:space="preserve">“ съдържа различни помощни класове, които се използват в приложението. В </w:t>
+        <w:t>подпапката</w:t>
+      </w:r>
+      <w:proofErr w:type="spellEnd"/>
+      <w:r>
+        <w:rPr>
+          <w:rFonts w:eastAsiaTheme="minorEastAsia"/>
+          <w:iCs/>
+          <w:sz w:val="26"/>
+          <w:szCs w:val="26"/>
+          <w:lang w:val="bg-BG"/>
+        </w:rPr>
+        <w:t xml:space="preserve"> „</w:t>
+      </w:r>
+      <w:r>
+        <w:rPr>
+          <w:rFonts w:ascii="Courier" w:eastAsiaTheme="minorEastAsia" w:hAnsi="Courier"/>
+          <w:iCs/>
+          <w:szCs w:val="24"/>
+          <w:lang w:val="en-US"/>
+        </w:rPr>
+        <w:t>screens</w:t>
+      </w:r>
+      <w:r>
+        <w:rPr>
+          <w:rFonts w:eastAsiaTheme="minorEastAsia"/>
+          <w:iCs/>
+          <w:sz w:val="26"/>
+          <w:szCs w:val="26"/>
+          <w:lang w:val="bg-BG"/>
+        </w:rPr>
+        <w:t xml:space="preserve">“ са поместени </w:t>
+      </w:r>
+      <w:r>
+        <w:rPr>
+          <w:rFonts w:eastAsiaTheme="minorEastAsia"/>
+          <w:iCs/>
+          <w:sz w:val="26"/>
+          <w:szCs w:val="26"/>
+          <w:lang w:val="bg-BG"/>
+        </w:rPr>
+        <w:t xml:space="preserve">класовете за различните екрани в мобилното приложение. В </w:t>
       </w:r>
       <w:proofErr w:type="spellStart"/>
       <w:r>
@@ -15483,13 +14588,22 @@
       </w:r>
       <w:r>
         <w:rPr>
+          <w:rFonts w:ascii="Courier" w:eastAsiaTheme="minorEastAsia" w:hAnsi="Courier"/>
+          <w:iCs/>
+          <w:szCs w:val="24"/>
+          <w:lang w:val="en-US"/>
+        </w:rPr>
+        <w:t>services</w:t>
+      </w:r>
+      <w:r>
+        <w:rPr>
           <w:rFonts w:eastAsiaTheme="minorEastAsia"/>
           <w:iCs/>
           <w:sz w:val="26"/>
           <w:szCs w:val="26"/>
-          <w:lang w:val="en-US"/>
-        </w:rPr>
-        <w:t>screens</w:t>
+          <w:lang w:val="bg-BG"/>
+        </w:rPr>
+        <w:t>“</w:t>
       </w:r>
       <w:r>
         <w:rPr>
@@ -15497,9 +14611,9 @@
           <w:iCs/>
           <w:sz w:val="26"/>
           <w:szCs w:val="26"/>
-          <w:lang w:val="bg-BG"/>
-        </w:rPr>
-        <w:t xml:space="preserve">“ са поместени </w:t>
+          <w:lang w:val="ru-RU"/>
+        </w:rPr>
+        <w:t xml:space="preserve"> </w:t>
       </w:r>
       <w:r>
         <w:rPr>
@@ -15509,96 +14623,31 @@
           <w:szCs w:val="26"/>
           <w:lang w:val="bg-BG"/>
         </w:rPr>
-        <w:t xml:space="preserve">класовете за различните екрани в мобилното приложение. В </w:t>
-      </w:r>
-      <w:proofErr w:type="spellStart"/>
-      <w:r>
-        <w:rPr>
-          <w:rFonts w:eastAsiaTheme="minorEastAsia"/>
-          <w:iCs/>
-          <w:sz w:val="26"/>
-          <w:szCs w:val="26"/>
-          <w:lang w:val="bg-BG"/>
-        </w:rPr>
-        <w:t>подпапката</w:t>
-      </w:r>
-      <w:proofErr w:type="spellEnd"/>
-      <w:r>
-        <w:rPr>
-          <w:rFonts w:eastAsiaTheme="minorEastAsia"/>
-          <w:iCs/>
-          <w:sz w:val="26"/>
-          <w:szCs w:val="26"/>
-          <w:lang w:val="bg-BG"/>
-        </w:rPr>
-        <w:t xml:space="preserve"> „</w:t>
-      </w:r>
-      <w:r>
-        <w:rPr>
-          <w:rFonts w:eastAsiaTheme="minorEastAsia"/>
-          <w:iCs/>
-          <w:sz w:val="26"/>
-          <w:szCs w:val="26"/>
-          <w:lang w:val="en-US"/>
-        </w:rPr>
-        <w:t>services</w:t>
-      </w:r>
-      <w:r>
-        <w:rPr>
-          <w:rFonts w:eastAsiaTheme="minorEastAsia"/>
-          <w:iCs/>
-          <w:sz w:val="26"/>
-          <w:szCs w:val="26"/>
-          <w:lang w:val="bg-BG"/>
-        </w:rPr>
-        <w:t>“</w:t>
-      </w:r>
-      <w:r>
-        <w:rPr>
-          <w:rFonts w:eastAsiaTheme="minorEastAsia"/>
-          <w:iCs/>
-          <w:sz w:val="26"/>
-          <w:szCs w:val="26"/>
-          <w:lang w:val="ru-RU"/>
-        </w:rPr>
-        <w:t xml:space="preserve"> </w:t>
-      </w:r>
-      <w:r>
-        <w:rPr>
-          <w:rFonts w:eastAsiaTheme="minorEastAsia"/>
-          <w:iCs/>
-          <w:sz w:val="26"/>
-          <w:szCs w:val="26"/>
-          <w:lang w:val="bg-BG"/>
-        </w:rPr>
         <w:t>се намират различни помощни класове, свързани с функционалностите на приложението. Файлът „</w:t>
       </w:r>
       <w:r>
         <w:rPr>
-          <w:rFonts w:eastAsiaTheme="minorEastAsia"/>
-          <w:iCs/>
-          <w:sz w:val="26"/>
-          <w:szCs w:val="26"/>
+          <w:rFonts w:ascii="Courier" w:eastAsiaTheme="minorEastAsia" w:hAnsi="Courier"/>
+          <w:iCs/>
+          <w:szCs w:val="24"/>
           <w:lang w:val="en-US"/>
         </w:rPr>
         <w:t>main</w:t>
       </w:r>
       <w:r>
         <w:rPr>
-          <w:rFonts w:eastAsiaTheme="minorEastAsia"/>
-          <w:iCs/>
-          <w:sz w:val="26"/>
-          <w:szCs w:val="26"/>
+          <w:rFonts w:ascii="Courier" w:eastAsiaTheme="minorEastAsia" w:hAnsi="Courier"/>
+          <w:iCs/>
+          <w:szCs w:val="24"/>
           <w:lang w:val="bg-BG"/>
         </w:rPr>
         <w:t>.</w:t>
       </w:r>
       <w:r>
         <w:rPr>
-          <w:rFonts w:eastAsiaTheme="minorEastAsia"/>
-          <w:iCs/>
-          <w:sz w:val="26"/>
-          <w:szCs w:val="26"/>
+          <w:rFonts w:ascii="Courier" w:eastAsiaTheme="minorEastAsia" w:hAnsi="Courier"/>
+          <w:iCs/>
+          <w:szCs w:val="24"/>
           <w:lang w:val="en-US"/>
         </w:rPr>
         <w:t>dart</w:t>

</xml_diff>

<commit_message>
[Update] Add more to thesis document
</commit_message>
<xml_diff>
--- a/docs/Огнян_Барух_Документация.docx
+++ b/docs/Огнян_Барух_Документация.docx
@@ -28486,73 +28486,73 @@
       <w:pPr>
         <w:shd w:val="clear" w:color="auto" w:fill="FEFEFE"/>
         <w:spacing w:line="360" w:lineRule="auto"/>
+        <w:ind w:left="340" w:firstLine="340"/>
+        <w:jc w:val="both"/>
+        <w:rPr>
+          <w:color w:val="000000" w:themeColor="text1"/>
+          <w:sz w:val="26"/>
+          <w:szCs w:val="26"/>
+          <w:lang w:val="bg-BG"/>
+        </w:rPr>
+      </w:pPr>
+      <w:r>
+        <w:rPr>
+          <w:color w:val="000000" w:themeColor="text1"/>
+          <w:sz w:val="26"/>
+          <w:szCs w:val="26"/>
+          <w:lang w:val="bg-BG"/>
+        </w:rPr>
+        <w:t xml:space="preserve">Тренирането на модела за лицево верифициране е най-фундаменталната стъпка за </w:t>
+      </w:r>
+      <w:r>
+        <w:rPr>
+          <w:color w:val="000000" w:themeColor="text1"/>
+          <w:sz w:val="26"/>
+          <w:szCs w:val="26"/>
+          <w:lang w:val="bg-BG"/>
+        </w:rPr>
+        <w:t xml:space="preserve">постигането на точни резултати при изпълнение. Важно е да бъдат подадени достатъчно тренировъчни материали, за да се постигнат </w:t>
+      </w:r>
+      <w:proofErr w:type="spellStart"/>
+      <w:r>
+        <w:rPr>
+          <w:color w:val="000000" w:themeColor="text1"/>
+          <w:sz w:val="26"/>
+          <w:szCs w:val="26"/>
+          <w:lang w:val="bg-BG"/>
+        </w:rPr>
+        <w:t>перцизност</w:t>
+      </w:r>
+      <w:proofErr w:type="spellEnd"/>
+      <w:r>
+        <w:rPr>
+          <w:color w:val="000000" w:themeColor="text1"/>
+          <w:sz w:val="26"/>
+          <w:szCs w:val="26"/>
+          <w:lang w:val="bg-BG"/>
+        </w:rPr>
+        <w:t xml:space="preserve"> при изпълнението. Алгоритъмът за лицево верифициране се тества с по 30 изображения на човек, което му предразполага за много голяма прецизност при изпълнението в реална обстановка. </w:t>
+      </w:r>
+      <w:r>
+        <w:rPr>
+          <w:color w:val="000000" w:themeColor="text1"/>
+          <w:sz w:val="26"/>
+          <w:szCs w:val="26"/>
+          <w:lang w:val="bg-BG"/>
+        </w:rPr>
+        <w:t>Той се „тренира“, като извлича лицевите „отливки“ от всяко изображение. Така моделът знае къде се намира всяко лице в пространството от 128 измерения и при изпълнение може да се верифицира дали тестваното лице е познато или не. Скриптът за трениране на модела се намира във файла „“, като той съдържа само една функция, отговорна за събирането на всички „отливки“ на лицето от колекцията от изображения за трениране. Процесът на трениране на модела за лицево верифициране изглежда по следния начин:</w:t>
+      </w:r>
+    </w:p>
+    <w:p>
+      <w:pPr>
+        <w:shd w:val="clear" w:color="auto" w:fill="FEFEFE"/>
+        <w:spacing w:line="360" w:lineRule="auto"/>
         <w:ind w:firstLine="340"/>
         <w:jc w:val="both"/>
         <w:rPr>
           <w:color w:val="000000" w:themeColor="text1"/>
           <w:sz w:val="26"/>
           <w:szCs w:val="26"/>
-          <w:lang w:val="bg-BG"/>
-        </w:rPr>
-      </w:pPr>
-      <w:r>
-        <w:rPr>
-          <w:color w:val="000000" w:themeColor="text1"/>
-          <w:sz w:val="26"/>
-          <w:szCs w:val="26"/>
-          <w:lang w:val="bg-BG"/>
-        </w:rPr>
-        <w:t xml:space="preserve">Тренирането на модела за лицево верифициране е най-фундаменталната стъпка за </w:t>
-      </w:r>
-      <w:r>
-        <w:rPr>
-          <w:color w:val="000000" w:themeColor="text1"/>
-          <w:sz w:val="26"/>
-          <w:szCs w:val="26"/>
-          <w:lang w:val="bg-BG"/>
-        </w:rPr>
-        <w:t xml:space="preserve">постигането на точни резултати при изпълнение. Важно е да бъдат подадени достатъчно тренировъчни материали, за да се постигнат </w:t>
-      </w:r>
-      <w:proofErr w:type="spellStart"/>
-      <w:r>
-        <w:rPr>
-          <w:color w:val="000000" w:themeColor="text1"/>
-          <w:sz w:val="26"/>
-          <w:szCs w:val="26"/>
-          <w:lang w:val="bg-BG"/>
-        </w:rPr>
-        <w:t>перцизност</w:t>
-      </w:r>
-      <w:proofErr w:type="spellEnd"/>
-      <w:r>
-        <w:rPr>
-          <w:color w:val="000000" w:themeColor="text1"/>
-          <w:sz w:val="26"/>
-          <w:szCs w:val="26"/>
-          <w:lang w:val="bg-BG"/>
-        </w:rPr>
-        <w:t xml:space="preserve"> при изпълнението. Алгоритъмът за лицево верифициране се тества с по 30 изображения на човек, което му предразполага за много голяма прецизност при изпълнението в реална обстановка. </w:t>
-      </w:r>
-      <w:r>
-        <w:rPr>
-          <w:color w:val="000000" w:themeColor="text1"/>
-          <w:sz w:val="26"/>
-          <w:szCs w:val="26"/>
-          <w:lang w:val="bg-BG"/>
-        </w:rPr>
-        <w:t>Той се „тренира“, като извлича лицевите „отливки“ от всяко изображение. Така моделът знае къде се намира всяко лице в пространството от 128 измерения и при изпълнение може да се верифицира дали тестваното лице е познато или не. Скриптът за трениране на модела се намира във файла „“, като той съдържа само една функция, отговорна за събирането на всички „отливки“ на лицето от колекцията от изображения за трениране. Процесът на трениране на модела за лицево верифициране изглежда по следния начин:</w:t>
-      </w:r>
-    </w:p>
-    <w:p>
-      <w:pPr>
-        <w:shd w:val="clear" w:color="auto" w:fill="FEFEFE"/>
-        <w:spacing w:line="360" w:lineRule="auto"/>
-        <w:ind w:firstLine="340"/>
-        <w:jc w:val="both"/>
-        <w:rPr>
-          <w:color w:val="000000" w:themeColor="text1"/>
-          <w:sz w:val="26"/>
-          <w:szCs w:val="26"/>
           <w:lang w:val="en-US"/>
         </w:rPr>
       </w:pPr>
@@ -28580,9 +28580,9 @@
         </w:rPr>
         <w:lastRenderedPageBreak/>
         <w:drawing>
-          <wp:inline distT="0" distB="0" distL="0" distR="0" wp14:anchorId="48A97121" wp14:editId="40355CF2">
-            <wp:extent cx="1878905" cy="5636715"/>
-            <wp:effectExtent l="0" t="0" r="1270" b="2540"/>
+          <wp:inline distT="0" distB="0" distL="0" distR="0" wp14:anchorId="48A97121" wp14:editId="07E42978">
+            <wp:extent cx="2116899" cy="6350695"/>
+            <wp:effectExtent l="0" t="0" r="4445" b="0"/>
             <wp:docPr id="1" name="Picture 1"/>
             <wp:cNvGraphicFramePr>
               <a:graphicFrameLocks xmlns:a="http://schemas.openxmlformats.org/drawingml/2006/main" noChangeAspect="1"/>
@@ -28609,7 +28609,7 @@
                   <pic:spPr>
                     <a:xfrm>
                       <a:off x="0" y="0"/>
-                      <a:ext cx="1891327" cy="5673980"/>
+                      <a:ext cx="2140683" cy="6422047"/>
                     </a:xfrm>
                     <a:prstGeom prst="rect">
                       <a:avLst/>
@@ -28690,8 +28690,45 @@
       <w:pPr>
         <w:shd w:val="clear" w:color="auto" w:fill="FEFEFE"/>
         <w:spacing w:line="360" w:lineRule="auto"/>
-        <w:ind w:firstLine="340"/>
-        <w:rPr>
+        <w:rPr>
+          <w:b/>
+          <w:bCs w:val="0"/>
+          <w:color w:val="000000" w:themeColor="text1"/>
+          <w:sz w:val="26"/>
+          <w:szCs w:val="26"/>
+          <w:lang w:val="bg-BG"/>
+        </w:rPr>
+      </w:pPr>
+      <w:r>
+        <w:rPr>
+          <w:b/>
+          <w:bCs w:val="0"/>
+          <w:color w:val="000000" w:themeColor="text1"/>
+          <w:sz w:val="26"/>
+          <w:szCs w:val="26"/>
+          <w:lang w:val="ru-RU"/>
+        </w:rPr>
+        <w:t xml:space="preserve">3.3.6 </w:t>
+      </w:r>
+      <w:r>
+        <w:rPr>
+          <w:b/>
+          <w:bCs w:val="0"/>
+          <w:color w:val="000000" w:themeColor="text1"/>
+          <w:sz w:val="26"/>
+          <w:szCs w:val="26"/>
+          <w:lang w:val="bg-BG"/>
+        </w:rPr>
+        <w:t>Изпълнение на алгоритъма за лицево верифициране</w:t>
+      </w:r>
+    </w:p>
+    <w:p>
+      <w:pPr>
+        <w:shd w:val="clear" w:color="auto" w:fill="FEFEFE"/>
+        <w:spacing w:line="360" w:lineRule="auto"/>
+        <w:rPr>
+          <w:b/>
+          <w:bCs w:val="0"/>
           <w:color w:val="000000" w:themeColor="text1"/>
           <w:sz w:val="26"/>
           <w:szCs w:val="26"/>

</xml_diff>